<commit_message>
working on the first two parts of the documentation
</commit_message>
<xml_diff>
--- a/ ResearchDocument.docx
+++ b/ ResearchDocument.docx
@@ -4,7 +4,7 @@
   <w:body>
     <w:p>
       <w:pPr>
-        <w:pStyle w:val="7"/>
+        <w:pStyle w:val="8"/>
         <w:keepNext w:val="0"/>
         <w:keepLines w:val="0"/>
         <w:widowControl/>
@@ -83,7 +83,7 @@
     </w:p>
     <w:p>
       <w:pPr>
-        <w:pStyle w:val="7"/>
+        <w:pStyle w:val="8"/>
         <w:keepNext w:val="0"/>
         <w:keepLines w:val="0"/>
         <w:widowControl/>
@@ -108,7 +108,7 @@
     </w:p>
     <w:p>
       <w:pPr>
-        <w:pStyle w:val="7"/>
+        <w:pStyle w:val="8"/>
         <w:keepNext w:val="0"/>
         <w:keepLines w:val="0"/>
         <w:widowControl/>
@@ -133,7 +133,7 @@
     </w:p>
     <w:p>
       <w:pPr>
-        <w:pStyle w:val="7"/>
+        <w:pStyle w:val="8"/>
         <w:keepNext w:val="0"/>
         <w:keepLines w:val="0"/>
         <w:widowControl/>
@@ -158,7 +158,7 @@
     </w:p>
     <w:p>
       <w:pPr>
-        <w:pStyle w:val="7"/>
+        <w:pStyle w:val="8"/>
         <w:keepNext w:val="0"/>
         <w:keepLines w:val="0"/>
         <w:widowControl/>
@@ -183,7 +183,7 @@
     </w:p>
     <w:p>
       <w:pPr>
-        <w:pStyle w:val="7"/>
+        <w:pStyle w:val="8"/>
         <w:keepNext w:val="0"/>
         <w:keepLines w:val="0"/>
         <w:widowControl/>
@@ -208,7 +208,7 @@
     </w:p>
     <w:p>
       <w:pPr>
-        <w:pStyle w:val="7"/>
+        <w:pStyle w:val="8"/>
         <w:keepNext w:val="0"/>
         <w:keepLines w:val="0"/>
         <w:widowControl/>
@@ -233,7 +233,7 @@
     </w:p>
     <w:p>
       <w:pPr>
-        <w:pStyle w:val="7"/>
+        <w:pStyle w:val="8"/>
         <w:keepNext w:val="0"/>
         <w:keepLines w:val="0"/>
         <w:widowControl/>
@@ -258,7 +258,7 @@
     </w:p>
     <w:p>
       <w:pPr>
-        <w:pStyle w:val="7"/>
+        <w:pStyle w:val="8"/>
         <w:keepNext w:val="0"/>
         <w:keepLines w:val="0"/>
         <w:widowControl/>
@@ -283,7 +283,7 @@
     </w:p>
     <w:p>
       <w:pPr>
-        <w:pStyle w:val="7"/>
+        <w:pStyle w:val="8"/>
         <w:keepNext w:val="0"/>
         <w:keepLines w:val="0"/>
         <w:widowControl/>
@@ -308,7 +308,7 @@
     </w:p>
     <w:p>
       <w:pPr>
-        <w:pStyle w:val="7"/>
+        <w:pStyle w:val="8"/>
         <w:keepNext w:val="0"/>
         <w:keepLines w:val="0"/>
         <w:widowControl/>
@@ -348,7 +348,7 @@
     <w:p/>
     <w:p>
       <w:pPr>
-        <w:pStyle w:val="7"/>
+        <w:pStyle w:val="8"/>
         <w:keepNext w:val="0"/>
         <w:keepLines w:val="0"/>
         <w:widowControl/>
@@ -374,7 +374,7 @@
     </w:p>
     <w:p>
       <w:pPr>
-        <w:pStyle w:val="7"/>
+        <w:pStyle w:val="8"/>
         <w:keepNext w:val="0"/>
         <w:keepLines w:val="0"/>
         <w:widowControl/>
@@ -398,7 +398,7 @@
     </w:p>
     <w:p>
       <w:pPr>
-        <w:pStyle w:val="7"/>
+        <w:pStyle w:val="8"/>
         <w:keepNext w:val="0"/>
         <w:keepLines w:val="0"/>
         <w:widowControl/>
@@ -435,7 +435,7 @@
     </w:p>
     <w:p>
       <w:pPr>
-        <w:pStyle w:val="7"/>
+        <w:pStyle w:val="8"/>
         <w:keepNext w:val="0"/>
         <w:keepLines w:val="0"/>
         <w:widowControl/>
@@ -472,7 +472,7 @@
     </w:p>
     <w:p>
       <w:pPr>
-        <w:pStyle w:val="7"/>
+        <w:pStyle w:val="8"/>
         <w:keepNext w:val="0"/>
         <w:keepLines w:val="0"/>
         <w:widowControl/>
@@ -509,7 +509,7 @@
     </w:p>
     <w:p>
       <w:pPr>
-        <w:pStyle w:val="7"/>
+        <w:pStyle w:val="8"/>
         <w:keepNext w:val="0"/>
         <w:keepLines w:val="0"/>
         <w:widowControl/>
@@ -546,7 +546,7 @@
     </w:p>
     <w:p>
       <w:pPr>
-        <w:pStyle w:val="7"/>
+        <w:pStyle w:val="8"/>
         <w:keepNext w:val="0"/>
         <w:keepLines w:val="0"/>
         <w:widowControl/>
@@ -583,7 +583,7 @@
     </w:p>
     <w:p>
       <w:pPr>
-        <w:pStyle w:val="7"/>
+        <w:pStyle w:val="8"/>
         <w:keepNext w:val="0"/>
         <w:keepLines w:val="0"/>
         <w:widowControl/>
@@ -620,7 +620,7 @@
     </w:p>
     <w:p>
       <w:pPr>
-        <w:pStyle w:val="7"/>
+        <w:pStyle w:val="8"/>
         <w:keepNext w:val="0"/>
         <w:keepLines w:val="0"/>
         <w:widowControl/>
@@ -657,7 +657,7 @@
     </w:p>
     <w:p>
       <w:pPr>
-        <w:pStyle w:val="7"/>
+        <w:pStyle w:val="8"/>
         <w:keepNext w:val="0"/>
         <w:keepLines w:val="0"/>
         <w:widowControl/>
@@ -694,7 +694,7 @@
     </w:p>
     <w:p>
       <w:pPr>
-        <w:pStyle w:val="7"/>
+        <w:pStyle w:val="8"/>
         <w:keepNext w:val="0"/>
         <w:keepLines w:val="0"/>
         <w:widowControl/>
@@ -1006,7 +1006,7 @@
     </w:p>
     <w:p>
       <w:pPr>
-        <w:pStyle w:val="7"/>
+        <w:pStyle w:val="8"/>
         <w:keepNext w:val="0"/>
         <w:keepLines w:val="0"/>
         <w:widowControl/>
@@ -1030,7 +1030,7 @@
     </w:p>
     <w:p>
       <w:pPr>
-        <w:pStyle w:val="7"/>
+        <w:pStyle w:val="8"/>
         <w:keepNext w:val="0"/>
         <w:keepLines w:val="0"/>
         <w:widowControl/>
@@ -1054,7 +1054,7 @@
     </w:p>
     <w:p>
       <w:pPr>
-        <w:pStyle w:val="7"/>
+        <w:pStyle w:val="8"/>
         <w:keepNext w:val="0"/>
         <w:keepLines w:val="0"/>
         <w:widowControl/>
@@ -1116,13 +1116,17 @@
     </w:p>
     <w:p>
       <w:pPr>
-        <w:pStyle w:val="7"/>
-        <w:keepNext w:val="0"/>
-        <w:keepLines w:val="0"/>
-        <w:widowControl/>
-        <w:suppressLineNumbers w:val="0"/>
-        <w:bidi w:val="0"/>
-        <w:spacing w:before="240" w:beforeAutospacing="0" w:after="240" w:afterAutospacing="0" w:line="21" w:lineRule="atLeast"/>
+        <w:pStyle w:val="8"/>
+        <w:keepNext w:val="0"/>
+        <w:keepLines w:val="0"/>
+        <w:widowControl/>
+        <w:numPr>
+          <w:numId w:val="0"/>
+        </w:numPr>
+        <w:suppressLineNumbers w:val="0"/>
+        <w:bidi w:val="0"/>
+        <w:spacing w:before="240" w:beforeAutospacing="0" w:after="240" w:afterAutospacing="0" w:line="21" w:lineRule="atLeast"/>
+        <w:ind w:right="0" w:rightChars="0"/>
         <w:rPr>
           <w:rFonts w:hint="default" w:ascii="Times New Roman" w:hAnsi="Times New Roman" w:cs="Times New Roman"/>
           <w:i w:val="0"/>
@@ -1147,7 +1151,540 @@
           <w:vertAlign w:val="baseline"/>
           <w:lang w:val="en-GB"/>
         </w:rPr>
-        <w:t>The problem domain that I have chosen for this project is to be able to have an Artificial Intelligence be able to play the game of go or any other similar problem that requires the AI to search through a large search space to be able to figure out the best solution to the problem. The game of go is usually played on a board that is 19x19 in size but can also be played on different sized smaller boards. For a 19x19 board, there is approximately 250 moves that each player can possibly play. If a game continues for 150 turns (average turn count), then there would be around 250</w:t>
+        <w:t xml:space="preserve">The problem domain that I have chosen for this project is to be able to have an Artificial Intelligence be able to play the game of go or any other similar problem that requires the AI to search through a large search space to be able to figure out the best solution to the problem. </w:t>
+      </w:r>
+    </w:p>
+    <w:p>
+      <w:pPr>
+        <w:pStyle w:val="8"/>
+        <w:keepNext w:val="0"/>
+        <w:keepLines w:val="0"/>
+        <w:widowControl/>
+        <w:numPr>
+          <w:numId w:val="0"/>
+        </w:numPr>
+        <w:suppressLineNumbers w:val="0"/>
+        <w:bidi w:val="0"/>
+        <w:spacing w:before="240" w:beforeAutospacing="0" w:after="240" w:afterAutospacing="0" w:line="21" w:lineRule="atLeast"/>
+        <w:ind w:right="0" w:rightChars="0"/>
+        <w:rPr>
+          <w:rFonts w:hint="default" w:ascii="Times New Roman" w:hAnsi="Times New Roman" w:cs="Times New Roman"/>
+          <w:i w:val="0"/>
+          <w:iCs w:val="0"/>
+          <w:color w:val="000000"/>
+          <w:sz w:val="24"/>
+          <w:szCs w:val="24"/>
+          <w:u w:val="none"/>
+          <w:vertAlign w:val="baseline"/>
+          <w:lang w:val="en-GB"/>
+        </w:rPr>
+      </w:pPr>
+      <w:r>
+        <w:rPr>
+          <w:rFonts w:hint="default" w:ascii="Times New Roman" w:hAnsi="Times New Roman" w:cs="Times New Roman"/>
+          <w:i w:val="0"/>
+          <w:iCs w:val="0"/>
+          <w:color w:val="000000"/>
+          <w:sz w:val="24"/>
+          <w:szCs w:val="24"/>
+          <w:u w:val="none"/>
+          <w:vertAlign w:val="baseline"/>
+          <w:lang w:val="en-GB"/>
+        </w:rPr>
+        <w:t>For this project, I would like to try and implement a version of Monte Carlo tree search such that I can create an AI that is able to efficiently solve a board state of the game of go. I would also like to test my application against a simpler algorithm such as minimax to compare how much quicker it is able to solve a position and against a stronger AI as well to see the difference between using it by itself as well with other algorithms that would help the tree search to find even better moves.</w:t>
+      </w:r>
+    </w:p>
+    <w:p>
+      <w:pPr>
+        <w:pStyle w:val="8"/>
+        <w:keepNext w:val="0"/>
+        <w:keepLines w:val="0"/>
+        <w:widowControl/>
+        <w:numPr>
+          <w:numId w:val="0"/>
+        </w:numPr>
+        <w:suppressLineNumbers w:val="0"/>
+        <w:bidi w:val="0"/>
+        <w:spacing w:before="240" w:beforeAutospacing="0" w:after="240" w:afterAutospacing="0" w:line="21" w:lineRule="atLeast"/>
+        <w:ind w:right="0" w:rightChars="0"/>
+        <w:rPr>
+          <w:rFonts w:hint="default" w:ascii="Times New Roman" w:hAnsi="Times New Roman" w:cs="Times New Roman"/>
+          <w:i w:val="0"/>
+          <w:iCs w:val="0"/>
+          <w:color w:val="000000"/>
+          <w:sz w:val="24"/>
+          <w:szCs w:val="24"/>
+          <w:u w:val="none"/>
+          <w:vertAlign w:val="baseline"/>
+          <w:lang w:val="en-GB"/>
+        </w:rPr>
+      </w:pPr>
+      <w:r>
+        <w:rPr>
+          <w:rFonts w:hint="default" w:ascii="Times New Roman" w:hAnsi="Times New Roman" w:cs="Times New Roman"/>
+          <w:i w:val="0"/>
+          <w:iCs w:val="0"/>
+          <w:color w:val="000000"/>
+          <w:sz w:val="24"/>
+          <w:szCs w:val="24"/>
+          <w:u w:val="none"/>
+          <w:vertAlign w:val="baseline"/>
+          <w:lang w:val="en-GB"/>
+        </w:rPr>
+        <w:t>I might also try and research the use of neural networks alongside the Monte Carlo technique which aid the tree search in being able to find even better moves in the allotted time that the algorithm has to be able to find the optimal move.</w:t>
+      </w:r>
+    </w:p>
+    <w:p>
+      <w:pPr>
+        <w:pStyle w:val="8"/>
+        <w:keepNext w:val="0"/>
+        <w:keepLines w:val="0"/>
+        <w:widowControl/>
+        <w:numPr>
+          <w:numId w:val="0"/>
+        </w:numPr>
+        <w:suppressLineNumbers w:val="0"/>
+        <w:bidi w:val="0"/>
+        <w:spacing w:before="240" w:beforeAutospacing="0" w:after="240" w:afterAutospacing="0" w:line="21" w:lineRule="atLeast"/>
+        <w:ind w:right="0" w:rightChars="0"/>
+        <w:rPr>
+          <w:rFonts w:hint="default" w:ascii="Times New Roman" w:hAnsi="Times New Roman" w:cs="Times New Roman"/>
+          <w:i w:val="0"/>
+          <w:iCs w:val="0"/>
+          <w:color w:val="000000"/>
+          <w:sz w:val="24"/>
+          <w:szCs w:val="24"/>
+          <w:u w:val="none"/>
+          <w:vertAlign w:val="baseline"/>
+          <w:lang w:val="en-GB"/>
+        </w:rPr>
+      </w:pPr>
+    </w:p>
+    <w:p>
+      <w:pPr>
+        <w:pStyle w:val="8"/>
+        <w:keepNext w:val="0"/>
+        <w:keepLines w:val="0"/>
+        <w:widowControl/>
+        <w:numPr>
+          <w:numId w:val="0"/>
+        </w:numPr>
+        <w:suppressLineNumbers w:val="0"/>
+        <w:bidi w:val="0"/>
+        <w:spacing w:before="240" w:beforeAutospacing="0" w:after="240" w:afterAutospacing="0" w:line="21" w:lineRule="atLeast"/>
+        <w:ind w:right="0" w:rightChars="0"/>
+        <w:rPr>
+          <w:rFonts w:hint="default" w:ascii="Times New Roman" w:hAnsi="Times New Roman" w:cs="Times New Roman"/>
+          <w:i w:val="0"/>
+          <w:iCs w:val="0"/>
+          <w:color w:val="000000"/>
+          <w:sz w:val="24"/>
+          <w:szCs w:val="24"/>
+          <w:u w:val="none"/>
+          <w:vertAlign w:val="baseline"/>
+          <w:lang w:val="en-GB"/>
+        </w:rPr>
+      </w:pPr>
+    </w:p>
+    <w:p>
+      <w:pPr>
+        <w:pStyle w:val="2"/>
+        <w:keepNext w:val="0"/>
+        <w:keepLines w:val="0"/>
+        <w:widowControl/>
+        <w:suppressLineNumbers w:val="0"/>
+        <w:bidi w:val="0"/>
+        <w:spacing w:before="480" w:beforeAutospacing="0" w:after="120" w:afterAutospacing="0" w:line="21" w:lineRule="atLeast"/>
+        <w:rPr>
+          <w:rFonts w:hint="default" w:ascii="Times New Roman" w:hAnsi="Times New Roman" w:cs="Times New Roman"/>
+          <w:b/>
+          <w:bCs/>
+          <w:i w:val="0"/>
+          <w:iCs w:val="0"/>
+          <w:color w:val="000000"/>
+          <w:sz w:val="24"/>
+          <w:szCs w:val="24"/>
+          <w:u w:val="none"/>
+          <w:vertAlign w:val="baseline"/>
+        </w:rPr>
+      </w:pPr>
+    </w:p>
+    <w:p>
+      <w:pPr>
+        <w:rPr>
+          <w:rFonts w:hint="default" w:ascii="Times New Roman" w:hAnsi="Times New Roman" w:cs="Times New Roman"/>
+          <w:b/>
+          <w:bCs/>
+          <w:i w:val="0"/>
+          <w:iCs w:val="0"/>
+          <w:color w:val="000000"/>
+          <w:sz w:val="24"/>
+          <w:szCs w:val="24"/>
+          <w:u w:val="none"/>
+          <w:vertAlign w:val="baseline"/>
+        </w:rPr>
+      </w:pPr>
+    </w:p>
+    <w:p>
+      <w:pPr>
+        <w:rPr>
+          <w:rFonts w:hint="default" w:ascii="Times New Roman" w:hAnsi="Times New Roman" w:cs="Times New Roman"/>
+          <w:b/>
+          <w:bCs/>
+          <w:i w:val="0"/>
+          <w:iCs w:val="0"/>
+          <w:color w:val="000000"/>
+          <w:sz w:val="24"/>
+          <w:szCs w:val="24"/>
+          <w:u w:val="none"/>
+          <w:vertAlign w:val="baseline"/>
+        </w:rPr>
+      </w:pPr>
+    </w:p>
+    <w:p>
+      <w:pPr>
+        <w:rPr>
+          <w:rFonts w:hint="default" w:ascii="Times New Roman" w:hAnsi="Times New Roman" w:cs="Times New Roman"/>
+          <w:b/>
+          <w:bCs/>
+          <w:i w:val="0"/>
+          <w:iCs w:val="0"/>
+          <w:color w:val="000000"/>
+          <w:sz w:val="24"/>
+          <w:szCs w:val="24"/>
+          <w:u w:val="none"/>
+          <w:vertAlign w:val="baseline"/>
+        </w:rPr>
+      </w:pPr>
+    </w:p>
+    <w:p>
+      <w:pPr>
+        <w:rPr>
+          <w:rFonts w:hint="default" w:ascii="Times New Roman" w:hAnsi="Times New Roman" w:cs="Times New Roman"/>
+          <w:b/>
+          <w:bCs/>
+          <w:i w:val="0"/>
+          <w:iCs w:val="0"/>
+          <w:color w:val="000000"/>
+          <w:sz w:val="24"/>
+          <w:szCs w:val="24"/>
+          <w:u w:val="none"/>
+          <w:vertAlign w:val="baseline"/>
+        </w:rPr>
+      </w:pPr>
+    </w:p>
+    <w:p>
+      <w:pPr>
+        <w:rPr>
+          <w:rFonts w:hint="default" w:ascii="Times New Roman" w:hAnsi="Times New Roman" w:cs="Times New Roman"/>
+          <w:b/>
+          <w:bCs/>
+          <w:i w:val="0"/>
+          <w:iCs w:val="0"/>
+          <w:color w:val="000000"/>
+          <w:sz w:val="24"/>
+          <w:szCs w:val="24"/>
+          <w:u w:val="none"/>
+          <w:vertAlign w:val="baseline"/>
+        </w:rPr>
+      </w:pPr>
+    </w:p>
+    <w:p>
+      <w:pPr>
+        <w:rPr>
+          <w:rFonts w:hint="default" w:ascii="Times New Roman" w:hAnsi="Times New Roman" w:cs="Times New Roman"/>
+          <w:b/>
+          <w:bCs/>
+          <w:i w:val="0"/>
+          <w:iCs w:val="0"/>
+          <w:color w:val="000000"/>
+          <w:sz w:val="24"/>
+          <w:szCs w:val="24"/>
+          <w:u w:val="none"/>
+          <w:vertAlign w:val="baseline"/>
+        </w:rPr>
+      </w:pPr>
+    </w:p>
+    <w:p>
+      <w:pPr>
+        <w:rPr>
+          <w:rFonts w:hint="default" w:ascii="Times New Roman" w:hAnsi="Times New Roman" w:cs="Times New Roman"/>
+          <w:b/>
+          <w:bCs/>
+          <w:i w:val="0"/>
+          <w:iCs w:val="0"/>
+          <w:color w:val="000000"/>
+          <w:sz w:val="24"/>
+          <w:szCs w:val="24"/>
+          <w:u w:val="none"/>
+          <w:vertAlign w:val="baseline"/>
+        </w:rPr>
+      </w:pPr>
+    </w:p>
+    <w:p>
+      <w:pPr>
+        <w:rPr>
+          <w:rFonts w:hint="default" w:ascii="Times New Roman" w:hAnsi="Times New Roman" w:cs="Times New Roman"/>
+          <w:b/>
+          <w:bCs/>
+          <w:i w:val="0"/>
+          <w:iCs w:val="0"/>
+          <w:color w:val="000000"/>
+          <w:sz w:val="24"/>
+          <w:szCs w:val="24"/>
+          <w:u w:val="none"/>
+          <w:vertAlign w:val="baseline"/>
+        </w:rPr>
+      </w:pPr>
+    </w:p>
+    <w:p>
+      <w:pPr>
+        <w:rPr>
+          <w:rFonts w:hint="default" w:ascii="Times New Roman" w:hAnsi="Times New Roman" w:cs="Times New Roman"/>
+          <w:b/>
+          <w:bCs/>
+          <w:i w:val="0"/>
+          <w:iCs w:val="0"/>
+          <w:color w:val="000000"/>
+          <w:sz w:val="24"/>
+          <w:szCs w:val="24"/>
+          <w:u w:val="none"/>
+          <w:vertAlign w:val="baseline"/>
+        </w:rPr>
+      </w:pPr>
+    </w:p>
+    <w:p>
+      <w:pPr>
+        <w:pStyle w:val="2"/>
+        <w:keepNext w:val="0"/>
+        <w:keepLines w:val="0"/>
+        <w:widowControl/>
+        <w:suppressLineNumbers w:val="0"/>
+        <w:bidi w:val="0"/>
+        <w:spacing w:before="480" w:beforeAutospacing="0" w:after="120" w:afterAutospacing="0" w:line="21" w:lineRule="atLeast"/>
+      </w:pPr>
+      <w:r>
+        <w:rPr>
+          <w:rFonts w:hint="default" w:ascii="Times New Roman" w:hAnsi="Times New Roman" w:cs="Times New Roman"/>
+          <w:b/>
+          <w:bCs/>
+          <w:i w:val="0"/>
+          <w:iCs w:val="0"/>
+          <w:color w:val="000000"/>
+          <w:sz w:val="24"/>
+          <w:szCs w:val="24"/>
+          <w:u w:val="none"/>
+          <w:vertAlign w:val="baseline"/>
+        </w:rPr>
+        <w:t>Project Introduction and/or Research Question</w:t>
+      </w:r>
+    </w:p>
+    <w:p>
+      <w:pPr>
+        <w:pStyle w:val="8"/>
+        <w:keepNext w:val="0"/>
+        <w:keepLines w:val="0"/>
+        <w:widowControl/>
+        <w:suppressLineNumbers w:val="0"/>
+        <w:bidi w:val="0"/>
+        <w:spacing w:before="240" w:beforeAutospacing="0" w:after="240" w:afterAutospacing="0" w:line="21" w:lineRule="atLeast"/>
+      </w:pPr>
+      <w:r>
+        <w:rPr>
+          <w:rFonts w:hint="default" w:ascii="Times New Roman" w:hAnsi="Times New Roman" w:cs="Times New Roman"/>
+          <w:i w:val="0"/>
+          <w:iCs w:val="0"/>
+          <w:color w:val="000000"/>
+          <w:sz w:val="24"/>
+          <w:szCs w:val="24"/>
+          <w:u w:val="none"/>
+          <w:vertAlign w:val="baseline"/>
+        </w:rPr>
+        <w:t>Replace this text with an appropriate Project Introduction.</w:t>
+      </w:r>
+    </w:p>
+    <w:p>
+      <w:pPr>
+        <w:pStyle w:val="8"/>
+        <w:keepNext w:val="0"/>
+        <w:keepLines w:val="0"/>
+        <w:widowControl/>
+        <w:suppressLineNumbers w:val="0"/>
+        <w:bidi w:val="0"/>
+        <w:spacing w:before="240" w:beforeAutospacing="0" w:after="240" w:afterAutospacing="0" w:line="21" w:lineRule="atLeast"/>
+      </w:pPr>
+      <w:r>
+        <w:rPr>
+          <w:rFonts w:hint="default" w:ascii="Times New Roman" w:hAnsi="Times New Roman" w:cs="Times New Roman"/>
+          <w:i w:val="0"/>
+          <w:iCs w:val="0"/>
+          <w:color w:val="000000"/>
+          <w:sz w:val="24"/>
+          <w:szCs w:val="24"/>
+          <w:u w:val="none"/>
+          <w:vertAlign w:val="baseline"/>
+        </w:rPr>
+        <w:t>Present relevant background or contextual material and define any terms or concepts when necessary.</w:t>
+      </w:r>
+    </w:p>
+    <w:p>
+      <w:pPr>
+        <w:pStyle w:val="8"/>
+        <w:keepNext w:val="0"/>
+        <w:keepLines w:val="0"/>
+        <w:widowControl/>
+        <w:suppressLineNumbers w:val="0"/>
+        <w:bidi w:val="0"/>
+        <w:spacing w:before="240" w:beforeAutospacing="0" w:after="240" w:afterAutospacing="0" w:line="21" w:lineRule="atLeast"/>
+      </w:pPr>
+      <w:r>
+        <w:rPr>
+          <w:rFonts w:hint="default" w:ascii="Times New Roman" w:hAnsi="Times New Roman" w:cs="Times New Roman"/>
+          <w:i w:val="0"/>
+          <w:iCs w:val="0"/>
+          <w:color w:val="000000"/>
+          <w:sz w:val="24"/>
+          <w:szCs w:val="24"/>
+          <w:u w:val="none"/>
+          <w:vertAlign w:val="baseline"/>
+        </w:rPr>
+        <w:t>Here you present to the audience what you are doing and why it is important. In essence, please provide an introduction to the project, why was it chosen, the potential impact of this research. You should state a research question (if any) and present the project objectives. This will most likely be a concrete question probably from one specific area, such as AI, Networking, Graphics etc.</w:t>
+      </w:r>
+    </w:p>
+    <w:p>
+      <w:pPr>
+        <w:pStyle w:val="8"/>
+        <w:keepNext w:val="0"/>
+        <w:keepLines w:val="0"/>
+        <w:widowControl/>
+        <w:suppressLineNumbers w:val="0"/>
+        <w:bidi w:val="0"/>
+        <w:spacing w:before="240" w:beforeAutospacing="0" w:after="240" w:afterAutospacing="0" w:line="21" w:lineRule="atLeast"/>
+      </w:pPr>
+      <w:r>
+        <w:rPr>
+          <w:rFonts w:hint="default" w:ascii="Times New Roman" w:hAnsi="Times New Roman" w:cs="Times New Roman"/>
+          <w:i w:val="0"/>
+          <w:iCs w:val="0"/>
+          <w:color w:val="000000"/>
+          <w:sz w:val="24"/>
+          <w:szCs w:val="24"/>
+          <w:u w:val="none"/>
+          <w:vertAlign w:val="baseline"/>
+        </w:rPr>
+        <w:t>E.g., Research Question Example (Networking): What is the effect of threshold size in the dead reckoning approach on player performance and player experience?</w:t>
+      </w:r>
+    </w:p>
+    <w:p>
+      <w:pPr>
+        <w:pStyle w:val="8"/>
+        <w:keepNext w:val="0"/>
+        <w:keepLines w:val="0"/>
+        <w:widowControl/>
+        <w:suppressLineNumbers w:val="0"/>
+        <w:bidi w:val="0"/>
+        <w:spacing w:before="240" w:beforeAutospacing="0" w:after="240" w:afterAutospacing="0" w:line="21" w:lineRule="atLeast"/>
+        <w:rPr>
+          <w:rFonts w:hint="default" w:ascii="Times New Roman" w:hAnsi="Times New Roman" w:cs="Times New Roman"/>
+          <w:i w:val="0"/>
+          <w:iCs w:val="0"/>
+          <w:color w:val="000000"/>
+          <w:sz w:val="24"/>
+          <w:szCs w:val="24"/>
+          <w:u w:val="none"/>
+          <w:vertAlign w:val="baseline"/>
+        </w:rPr>
+      </w:pPr>
+      <w:r>
+        <w:rPr>
+          <w:rFonts w:hint="default" w:ascii="Times New Roman" w:hAnsi="Times New Roman" w:cs="Times New Roman"/>
+          <w:i w:val="0"/>
+          <w:iCs w:val="0"/>
+          <w:color w:val="000000"/>
+          <w:sz w:val="24"/>
+          <w:szCs w:val="24"/>
+          <w:u w:val="none"/>
+          <w:vertAlign w:val="baseline"/>
+        </w:rPr>
+        <w:t>Summarize the main contributions of the project.</w:t>
+      </w:r>
+    </w:p>
+    <w:p>
+      <w:pPr>
+        <w:pStyle w:val="8"/>
+        <w:keepNext w:val="0"/>
+        <w:keepLines w:val="0"/>
+        <w:widowControl/>
+        <w:suppressLineNumbers w:val="0"/>
+        <w:bidi w:val="0"/>
+        <w:spacing w:before="240" w:beforeAutospacing="0" w:after="240" w:afterAutospacing="0" w:line="21" w:lineRule="atLeast"/>
+        <w:rPr>
+          <w:rFonts w:hint="default" w:ascii="Times New Roman" w:hAnsi="Times New Roman" w:cs="Times New Roman"/>
+          <w:i w:val="0"/>
+          <w:iCs w:val="0"/>
+          <w:color w:val="000000"/>
+          <w:sz w:val="24"/>
+          <w:szCs w:val="24"/>
+          <w:u w:val="none"/>
+          <w:vertAlign w:val="baseline"/>
+          <w:lang w:val="en-GB"/>
+        </w:rPr>
+      </w:pPr>
+      <w:r>
+        <w:rPr>
+          <w:rFonts w:hint="default" w:ascii="Times New Roman" w:hAnsi="Times New Roman" w:cs="Times New Roman"/>
+          <w:i w:val="0"/>
+          <w:iCs w:val="0"/>
+          <w:color w:val="000000"/>
+          <w:sz w:val="24"/>
+          <w:szCs w:val="24"/>
+          <w:u w:val="none"/>
+          <w:vertAlign w:val="baseline"/>
+          <w:lang w:val="en-GB"/>
+        </w:rPr>
+        <w:t>Go is a two-player board game in which the aim is to surround more territory than the opponent.</w:t>
+      </w:r>
+      <w:r>
+        <w:rPr>
+          <w:rStyle w:val="5"/>
+          <w:rFonts w:hint="default" w:ascii="Times New Roman" w:hAnsi="Times New Roman" w:cs="Times New Roman"/>
+          <w:i w:val="0"/>
+          <w:iCs w:val="0"/>
+          <w:color w:val="000000"/>
+          <w:sz w:val="24"/>
+          <w:szCs w:val="24"/>
+          <w:u w:val="none"/>
+          <w:lang w:val="en-GB"/>
+        </w:rPr>
+        <w:footnoteReference w:id="0"/>
+      </w:r>
+      <w:r>
+        <w:rPr>
+          <w:rFonts w:hint="default" w:ascii="Times New Roman" w:hAnsi="Times New Roman" w:cs="Times New Roman"/>
+          <w:i w:val="0"/>
+          <w:iCs w:val="0"/>
+          <w:color w:val="000000"/>
+          <w:sz w:val="24"/>
+          <w:szCs w:val="24"/>
+          <w:u w:val="none"/>
+          <w:vertAlign w:val="baseline"/>
+          <w:lang w:val="en-GB"/>
+        </w:rPr>
+        <w:t xml:space="preserve"> </w:t>
+      </w:r>
+      <w:r>
+        <w:rPr>
+          <w:rFonts w:hint="default" w:ascii="Times New Roman" w:hAnsi="Times New Roman" w:cs="Times New Roman"/>
+          <w:i w:val="0"/>
+          <w:iCs w:val="0"/>
+          <w:color w:val="000000"/>
+          <w:sz w:val="24"/>
+          <w:szCs w:val="24"/>
+          <w:u w:val="none"/>
+          <w:vertAlign w:val="baseline"/>
+          <w:lang w:val="en-GB"/>
+        </w:rPr>
+        <w:t>The game of go is usually played on a board that is 19x19 in size but can also be played on different sized smaller boards. For a 19x19 board, there is approximately 250 moves that each player can possibly play. If a game continues for 150 turns (average turn count), then there would be around 250</w:t>
       </w:r>
       <w:r>
         <w:rPr>
@@ -1217,12 +1754,12 @@
           <w:u w:val="none"/>
           <w:lang w:val="en-GB"/>
         </w:rPr>
-        <w:footnoteReference w:id="0"/>
-      </w:r>
-    </w:p>
-    <w:p>
-      <w:pPr>
-        <w:pStyle w:val="7"/>
+        <w:footnoteReference w:id="1"/>
+      </w:r>
+    </w:p>
+    <w:p>
+      <w:pPr>
+        <w:pStyle w:val="8"/>
         <w:keepNext w:val="0"/>
         <w:keepLines w:val="0"/>
         <w:widowControl/>
@@ -1263,7 +1800,7 @@
     </w:p>
     <w:p>
       <w:pPr>
-        <w:pStyle w:val="7"/>
+        <w:pStyle w:val="8"/>
         <w:keepNext w:val="0"/>
         <w:keepLines w:val="0"/>
         <w:widowControl/>
@@ -1304,7 +1841,7 @@
     </w:p>
     <w:p>
       <w:pPr>
-        <w:pStyle w:val="7"/>
+        <w:pStyle w:val="8"/>
         <w:keepNext w:val="0"/>
         <w:keepLines w:val="0"/>
         <w:widowControl/>
@@ -1315,7 +1852,7 @@
         <w:suppressLineNumbers w:val="0"/>
         <w:bidi w:val="0"/>
         <w:spacing w:before="240" w:beforeAutospacing="0" w:after="240" w:afterAutospacing="0" w:line="21" w:lineRule="atLeast"/>
-        <w:ind w:leftChars="0" w:right="0" w:rightChars="0"/>
+        <w:ind w:left="0" w:leftChars="0" w:right="0" w:rightChars="0" w:firstLine="0" w:firstLineChars="0"/>
         <w:rPr>
           <w:rFonts w:hint="default" w:ascii="Times New Roman" w:hAnsi="Times New Roman" w:cs="Times New Roman"/>
           <w:i w:val="0"/>
@@ -1345,17 +1882,54 @@
     </w:p>
     <w:p>
       <w:pPr>
-        <w:pStyle w:val="7"/>
+        <w:pStyle w:val="8"/>
+        <w:keepNext w:val="0"/>
+        <w:keepLines w:val="0"/>
+        <w:widowControl/>
+        <w:suppressLineNumbers w:val="0"/>
+        <w:bidi w:val="0"/>
+        <w:spacing w:before="240" w:beforeAutospacing="0" w:after="240" w:afterAutospacing="0" w:line="21" w:lineRule="atLeast"/>
+        <w:rPr>
+          <w:rFonts w:hint="default" w:ascii="Times New Roman" w:hAnsi="Times New Roman" w:cs="Times New Roman"/>
+          <w:i w:val="0"/>
+          <w:iCs w:val="0"/>
+          <w:color w:val="000000"/>
+          <w:sz w:val="24"/>
+          <w:szCs w:val="24"/>
+          <w:u w:val="none"/>
+          <w:vertAlign w:val="baseline"/>
+          <w:lang w:val="en-GB"/>
+        </w:rPr>
+      </w:pPr>
+      <w:r>
+        <w:rPr>
+          <w:rFonts w:hint="default" w:ascii="Times New Roman" w:hAnsi="Times New Roman" w:cs="Times New Roman"/>
+          <w:i w:val="0"/>
+          <w:iCs w:val="0"/>
+          <w:color w:val="000000"/>
+          <w:sz w:val="24"/>
+          <w:szCs w:val="24"/>
+          <w:u w:val="none"/>
+          <w:vertAlign w:val="baseline"/>
+          <w:lang w:val="en-GB"/>
+        </w:rPr>
+        <w:t>There are a few different types of questions that I find could be interesting to look at when trying to implement the algorithm as efficiently as possible:</w:t>
+      </w:r>
+    </w:p>
+    <w:p>
+      <w:pPr>
+        <w:pStyle w:val="8"/>
         <w:keepNext w:val="0"/>
         <w:keepLines w:val="0"/>
         <w:widowControl/>
         <w:numPr>
-          <w:numId w:val="0"/>
+          <w:ilvl w:val="0"/>
+          <w:numId w:val="3"/>
         </w:numPr>
         <w:suppressLineNumbers w:val="0"/>
         <w:bidi w:val="0"/>
         <w:spacing w:before="240" w:beforeAutospacing="0" w:after="240" w:afterAutospacing="0" w:line="21" w:lineRule="atLeast"/>
-        <w:ind w:right="0" w:rightChars="0"/>
+        <w:ind w:left="0" w:leftChars="0" w:right="0" w:rightChars="0" w:firstLine="0" w:firstLineChars="0"/>
         <w:rPr>
           <w:rFonts w:hint="default" w:ascii="Times New Roman" w:hAnsi="Times New Roman" w:cs="Times New Roman"/>
           <w:i w:val="0"/>
@@ -1380,22 +1954,23 @@
           <w:vertAlign w:val="baseline"/>
           <w:lang w:val="en-GB"/>
         </w:rPr>
-        <w:t>For this project, I would like to try and implement a version of Monte Carlo tree search such that I can create an AI that is able to efficiently solve a board state of the game of go. I would also like to test my application against a simpler algorithm such as minimax to compare how much quicker it is able to solve a position and against a stronger AI as well to see the difference between using it by itself as well with other algorithms that would help the tree search to find even better moves.</w:t>
-      </w:r>
-    </w:p>
-    <w:p>
-      <w:pPr>
-        <w:pStyle w:val="7"/>
+        <w:t>How well does the Monte Carlo tree search do when compared with other more naive approaches to implementing an algorithm to solve the game of go.</w:t>
+      </w:r>
+    </w:p>
+    <w:p>
+      <w:pPr>
+        <w:pStyle w:val="8"/>
         <w:keepNext w:val="0"/>
         <w:keepLines w:val="0"/>
         <w:widowControl/>
         <w:numPr>
-          <w:numId w:val="0"/>
+          <w:ilvl w:val="0"/>
+          <w:numId w:val="3"/>
         </w:numPr>
         <w:suppressLineNumbers w:val="0"/>
         <w:bidi w:val="0"/>
         <w:spacing w:before="240" w:beforeAutospacing="0" w:after="240" w:afterAutospacing="0" w:line="21" w:lineRule="atLeast"/>
-        <w:ind w:right="0" w:rightChars="0"/>
+        <w:ind w:left="0" w:leftChars="0" w:right="0" w:rightChars="0" w:firstLine="0" w:firstLineChars="0"/>
         <w:rPr>
           <w:rFonts w:hint="default" w:ascii="Times New Roman" w:hAnsi="Times New Roman" w:cs="Times New Roman"/>
           <w:i w:val="0"/>
@@ -1408,20 +1983,51 @@
           <w:lang w:val="en-GB"/>
         </w:rPr>
       </w:pPr>
-    </w:p>
-    <w:p>
-      <w:pPr>
-        <w:pStyle w:val="7"/>
+      <w:r>
+        <w:rPr>
+          <w:rFonts w:hint="default" w:ascii="Times New Roman" w:hAnsi="Times New Roman" w:cs="Times New Roman"/>
+          <w:i w:val="0"/>
+          <w:iCs w:val="0"/>
+          <w:color w:val="000000"/>
+          <w:sz w:val="24"/>
+          <w:szCs w:val="24"/>
+          <w:u w:val="none"/>
+          <w:vertAlign w:val="baseline"/>
+          <w:lang w:val="en-GB"/>
+        </w:rPr>
+        <w:t>What other algorithms can we use alongside the algorithm to improve th</w:t>
+      </w:r>
+      <w:bookmarkStart w:id="0" w:name="_GoBack"/>
+      <w:bookmarkEnd w:id="0"/>
+      <w:r>
+        <w:rPr>
+          <w:rFonts w:hint="default" w:ascii="Times New Roman" w:hAnsi="Times New Roman" w:cs="Times New Roman"/>
+          <w:i w:val="0"/>
+          <w:iCs w:val="0"/>
+          <w:color w:val="000000"/>
+          <w:sz w:val="24"/>
+          <w:szCs w:val="24"/>
+          <w:u w:val="none"/>
+          <w:vertAlign w:val="baseline"/>
+          <w:lang w:val="en-GB"/>
+        </w:rPr>
+        <w:t>e speed and quality of move given.</w:t>
+      </w:r>
+    </w:p>
+    <w:p>
+      <w:pPr>
+        <w:pStyle w:val="8"/>
         <w:keepNext w:val="0"/>
         <w:keepLines w:val="0"/>
         <w:widowControl/>
         <w:numPr>
-          <w:numId w:val="0"/>
+          <w:ilvl w:val="0"/>
+          <w:numId w:val="3"/>
         </w:numPr>
         <w:suppressLineNumbers w:val="0"/>
         <w:bidi w:val="0"/>
         <w:spacing w:before="240" w:beforeAutospacing="0" w:after="240" w:afterAutospacing="0" w:line="21" w:lineRule="atLeast"/>
-        <w:ind w:right="0" w:rightChars="0"/>
+        <w:ind w:left="0" w:leftChars="0" w:right="0" w:rightChars="0" w:firstLine="0" w:firstLineChars="0"/>
         <w:rPr>
           <w:rFonts w:hint="default" w:ascii="Times New Roman" w:hAnsi="Times New Roman" w:cs="Times New Roman"/>
           <w:i w:val="0"/>
@@ -1434,20 +2040,7 @@
           <w:lang w:val="en-GB"/>
         </w:rPr>
       </w:pPr>
-    </w:p>
-    <w:p>
-      <w:pPr>
-        <w:pStyle w:val="7"/>
-        <w:keepNext w:val="0"/>
-        <w:keepLines w:val="0"/>
-        <w:widowControl/>
-        <w:numPr>
-          <w:numId w:val="0"/>
-        </w:numPr>
-        <w:suppressLineNumbers w:val="0"/>
-        <w:bidi w:val="0"/>
-        <w:spacing w:before="240" w:beforeAutospacing="0" w:after="240" w:afterAutospacing="0" w:line="21" w:lineRule="atLeast"/>
-        <w:ind w:right="0" w:rightChars="0"/>
+      <w:r>
         <w:rPr>
           <w:rFonts w:hint="default" w:ascii="Times New Roman" w:hAnsi="Times New Roman" w:cs="Times New Roman"/>
           <w:i w:val="0"/>
@@ -1459,6 +2052,133 @@
           <w:vertAlign w:val="baseline"/>
           <w:lang w:val="en-GB"/>
         </w:rPr>
+        <w:t>How can the Monte Carlo Tree search be used alongside neural networks or other AI techniques to make an AI that can play the game well.</w:t>
+      </w:r>
+    </w:p>
+    <w:p>
+      <w:pPr>
+        <w:pStyle w:val="8"/>
+        <w:keepNext w:val="0"/>
+        <w:keepLines w:val="0"/>
+        <w:widowControl/>
+        <w:suppressLineNumbers w:val="0"/>
+        <w:bidi w:val="0"/>
+        <w:spacing w:before="240" w:beforeAutospacing="0" w:after="240" w:afterAutospacing="0" w:line="21" w:lineRule="atLeast"/>
+        <w:rPr>
+          <w:rFonts w:hint="default" w:ascii="Times New Roman" w:hAnsi="Times New Roman" w:cs="Times New Roman"/>
+          <w:i w:val="0"/>
+          <w:iCs w:val="0"/>
+          <w:color w:val="000000"/>
+          <w:sz w:val="24"/>
+          <w:szCs w:val="24"/>
+          <w:u w:val="none"/>
+          <w:vertAlign w:val="baseline"/>
+        </w:rPr>
+      </w:pPr>
+    </w:p>
+    <w:p>
+      <w:pPr>
+        <w:pStyle w:val="8"/>
+        <w:keepNext w:val="0"/>
+        <w:keepLines w:val="0"/>
+        <w:widowControl/>
+        <w:suppressLineNumbers w:val="0"/>
+        <w:bidi w:val="0"/>
+        <w:spacing w:before="240" w:beforeAutospacing="0" w:after="240" w:afterAutospacing="0" w:line="21" w:lineRule="atLeast"/>
+        <w:rPr>
+          <w:rFonts w:hint="default" w:ascii="Times New Roman" w:hAnsi="Times New Roman" w:cs="Times New Roman"/>
+          <w:i w:val="0"/>
+          <w:iCs w:val="0"/>
+          <w:color w:val="000000"/>
+          <w:sz w:val="24"/>
+          <w:szCs w:val="24"/>
+          <w:u w:val="none"/>
+          <w:vertAlign w:val="baseline"/>
+        </w:rPr>
+      </w:pPr>
+    </w:p>
+    <w:p>
+      <w:pPr>
+        <w:pStyle w:val="8"/>
+        <w:keepNext w:val="0"/>
+        <w:keepLines w:val="0"/>
+        <w:widowControl/>
+        <w:suppressLineNumbers w:val="0"/>
+        <w:bidi w:val="0"/>
+        <w:spacing w:before="240" w:beforeAutospacing="0" w:after="240" w:afterAutospacing="0" w:line="21" w:lineRule="atLeast"/>
+        <w:rPr>
+          <w:rFonts w:hint="default" w:ascii="Times New Roman" w:hAnsi="Times New Roman" w:cs="Times New Roman"/>
+          <w:i w:val="0"/>
+          <w:iCs w:val="0"/>
+          <w:color w:val="000000"/>
+          <w:sz w:val="24"/>
+          <w:szCs w:val="24"/>
+          <w:u w:val="none"/>
+          <w:vertAlign w:val="baseline"/>
+        </w:rPr>
+      </w:pPr>
+    </w:p>
+    <w:p>
+      <w:pPr>
+        <w:pStyle w:val="8"/>
+        <w:keepNext w:val="0"/>
+        <w:keepLines w:val="0"/>
+        <w:widowControl/>
+        <w:suppressLineNumbers w:val="0"/>
+        <w:bidi w:val="0"/>
+        <w:spacing w:before="240" w:beforeAutospacing="0" w:after="240" w:afterAutospacing="0" w:line="21" w:lineRule="atLeast"/>
+        <w:rPr>
+          <w:rFonts w:hint="default" w:ascii="Times New Roman" w:hAnsi="Times New Roman" w:cs="Times New Roman"/>
+          <w:i w:val="0"/>
+          <w:iCs w:val="0"/>
+          <w:color w:val="000000"/>
+          <w:sz w:val="24"/>
+          <w:szCs w:val="24"/>
+          <w:u w:val="none"/>
+          <w:vertAlign w:val="baseline"/>
+        </w:rPr>
+      </w:pPr>
+    </w:p>
+    <w:p>
+      <w:pPr>
+        <w:pStyle w:val="8"/>
+        <w:keepNext w:val="0"/>
+        <w:keepLines w:val="0"/>
+        <w:widowControl/>
+        <w:suppressLineNumbers w:val="0"/>
+        <w:bidi w:val="0"/>
+        <w:spacing w:before="240" w:beforeAutospacing="0" w:after="240" w:afterAutospacing="0" w:line="21" w:lineRule="atLeast"/>
+        <w:rPr>
+          <w:rFonts w:hint="default" w:ascii="Times New Roman" w:hAnsi="Times New Roman" w:cs="Times New Roman"/>
+          <w:i w:val="0"/>
+          <w:iCs w:val="0"/>
+          <w:color w:val="000000"/>
+          <w:sz w:val="24"/>
+          <w:szCs w:val="24"/>
+          <w:u w:val="none"/>
+          <w:vertAlign w:val="baseline"/>
+        </w:rPr>
+      </w:pPr>
+    </w:p>
+    <w:p>
+      <w:pPr>
+        <w:pStyle w:val="8"/>
+        <w:keepNext w:val="0"/>
+        <w:keepLines w:val="0"/>
+        <w:widowControl/>
+        <w:suppressLineNumbers w:val="0"/>
+        <w:bidi w:val="0"/>
+        <w:spacing w:before="240" w:beforeAutospacing="0" w:after="240" w:afterAutospacing="0" w:line="21" w:lineRule="atLeast"/>
+        <w:rPr>
+          <w:rFonts w:hint="default" w:ascii="Times New Roman" w:hAnsi="Times New Roman" w:cs="Times New Roman"/>
+          <w:i w:val="0"/>
+          <w:iCs w:val="0"/>
+          <w:color w:val="000000"/>
+          <w:sz w:val="24"/>
+          <w:szCs w:val="24"/>
+          <w:u w:val="none"/>
+          <w:vertAlign w:val="baseline"/>
+        </w:rPr>
       </w:pPr>
     </w:p>
     <w:p>
@@ -1470,6 +2190,8 @@
         <w:suppressLineNumbers w:val="0"/>
         <w:bidi w:val="0"/>
         <w:spacing w:before="480" w:beforeAutospacing="0" w:after="120" w:afterAutospacing="0" w:line="21" w:lineRule="atLeast"/>
+      </w:pPr>
+      <w:r>
         <w:rPr>
           <w:rFonts w:hint="default" w:ascii="Times New Roman" w:hAnsi="Times New Roman" w:cs="Times New Roman"/>
           <w:b/>
@@ -1482,209 +2204,12 @@
           <w:u w:val="none"/>
           <w:vertAlign w:val="baseline"/>
         </w:rPr>
-      </w:pPr>
-    </w:p>
-    <w:p>
-      <w:pPr>
-        <w:pStyle w:val="2"/>
-        <w:keepNext w:val="0"/>
-        <w:keepLines w:val="0"/>
-        <w:widowControl/>
-        <w:suppressLineNumbers w:val="0"/>
-        <w:bidi w:val="0"/>
-        <w:spacing w:before="480" w:beforeAutospacing="0" w:after="120" w:afterAutospacing="0" w:line="21" w:lineRule="atLeast"/>
-      </w:pPr>
-      <w:bookmarkStart w:id="0" w:name="_GoBack"/>
-      <w:bookmarkEnd w:id="0"/>
-      <w:r>
-        <w:rPr>
-          <w:rFonts w:hint="default" w:ascii="Times New Roman" w:hAnsi="Times New Roman" w:cs="Times New Roman"/>
-          <w:b/>
-          <w:bCs/>
-          <w:i w:val="0"/>
-          <w:iCs w:val="0"/>
-          <w:color w:val="000000"/>
-          <w:sz w:val="24"/>
-          <w:szCs w:val="24"/>
-          <w:u w:val="none"/>
-          <w:vertAlign w:val="baseline"/>
-        </w:rPr>
-        <w:t>Project Introduction and/or Research Question</w:t>
-      </w:r>
-    </w:p>
-    <w:p>
-      <w:pPr>
-        <w:pStyle w:val="7"/>
-        <w:keepNext w:val="0"/>
-        <w:keepLines w:val="0"/>
-        <w:widowControl/>
-        <w:suppressLineNumbers w:val="0"/>
-        <w:bidi w:val="0"/>
-        <w:spacing w:before="240" w:beforeAutospacing="0" w:after="240" w:afterAutospacing="0" w:line="21" w:lineRule="atLeast"/>
-      </w:pPr>
-      <w:r>
-        <w:rPr>
-          <w:rFonts w:hint="default" w:ascii="Times New Roman" w:hAnsi="Times New Roman" w:cs="Times New Roman"/>
-          <w:i w:val="0"/>
-          <w:iCs w:val="0"/>
-          <w:color w:val="000000"/>
-          <w:sz w:val="24"/>
-          <w:szCs w:val="24"/>
-          <w:u w:val="none"/>
-          <w:vertAlign w:val="baseline"/>
-        </w:rPr>
-        <w:t>Replace this text with an appropriate Project Introduction.</w:t>
-      </w:r>
-    </w:p>
-    <w:p>
-      <w:pPr>
-        <w:pStyle w:val="7"/>
-        <w:keepNext w:val="0"/>
-        <w:keepLines w:val="0"/>
-        <w:widowControl/>
-        <w:suppressLineNumbers w:val="0"/>
-        <w:bidi w:val="0"/>
-        <w:spacing w:before="240" w:beforeAutospacing="0" w:after="240" w:afterAutospacing="0" w:line="21" w:lineRule="atLeast"/>
-      </w:pPr>
-      <w:r>
-        <w:rPr>
-          <w:rFonts w:hint="default" w:ascii="Times New Roman" w:hAnsi="Times New Roman" w:cs="Times New Roman"/>
-          <w:i w:val="0"/>
-          <w:iCs w:val="0"/>
-          <w:color w:val="000000"/>
-          <w:sz w:val="24"/>
-          <w:szCs w:val="24"/>
-          <w:u w:val="none"/>
-          <w:vertAlign w:val="baseline"/>
-        </w:rPr>
-        <w:t>Present relevant background or contextual material and define any terms or concepts when necessary.</w:t>
-      </w:r>
-    </w:p>
-    <w:p>
-      <w:pPr>
-        <w:pStyle w:val="7"/>
-        <w:keepNext w:val="0"/>
-        <w:keepLines w:val="0"/>
-        <w:widowControl/>
-        <w:suppressLineNumbers w:val="0"/>
-        <w:bidi w:val="0"/>
-        <w:spacing w:before="240" w:beforeAutospacing="0" w:after="240" w:afterAutospacing="0" w:line="21" w:lineRule="atLeast"/>
-      </w:pPr>
-      <w:r>
-        <w:rPr>
-          <w:rFonts w:hint="default" w:ascii="Times New Roman" w:hAnsi="Times New Roman" w:cs="Times New Roman"/>
-          <w:i w:val="0"/>
-          <w:iCs w:val="0"/>
-          <w:color w:val="000000"/>
-          <w:sz w:val="24"/>
-          <w:szCs w:val="24"/>
-          <w:u w:val="none"/>
-          <w:vertAlign w:val="baseline"/>
-        </w:rPr>
-        <w:t>Here you present to the audience what you are doing and why it is important. In essence, please provide an introduction to the project, why was it chosen, the potential impact of this research. You should state a research question (if any) and present the project objectives. This will most likely be a concrete question probably from one specific area, such as AI, Networking, Graphics etc.</w:t>
-      </w:r>
-    </w:p>
-    <w:p>
-      <w:pPr>
-        <w:pStyle w:val="7"/>
-        <w:keepNext w:val="0"/>
-        <w:keepLines w:val="0"/>
-        <w:widowControl/>
-        <w:suppressLineNumbers w:val="0"/>
-        <w:bidi w:val="0"/>
-        <w:spacing w:before="240" w:beforeAutospacing="0" w:after="240" w:afterAutospacing="0" w:line="21" w:lineRule="atLeast"/>
-      </w:pPr>
-      <w:r>
-        <w:rPr>
-          <w:rFonts w:hint="default" w:ascii="Times New Roman" w:hAnsi="Times New Roman" w:cs="Times New Roman"/>
-          <w:i w:val="0"/>
-          <w:iCs w:val="0"/>
-          <w:color w:val="000000"/>
-          <w:sz w:val="24"/>
-          <w:szCs w:val="24"/>
-          <w:u w:val="none"/>
-          <w:vertAlign w:val="baseline"/>
-        </w:rPr>
-        <w:t>E.g., Research Question Example (Networking): What is the effect of threshold size in the dead reckoning approach on player performance and player experience?</w:t>
-      </w:r>
-    </w:p>
-    <w:p>
-      <w:pPr>
-        <w:pStyle w:val="7"/>
-        <w:keepNext w:val="0"/>
-        <w:keepLines w:val="0"/>
-        <w:widowControl/>
-        <w:suppressLineNumbers w:val="0"/>
-        <w:bidi w:val="0"/>
-        <w:spacing w:before="240" w:beforeAutospacing="0" w:after="240" w:afterAutospacing="0" w:line="21" w:lineRule="atLeast"/>
-      </w:pPr>
-      <w:r>
-        <w:rPr>
-          <w:rFonts w:hint="default" w:ascii="Times New Roman" w:hAnsi="Times New Roman" w:cs="Times New Roman"/>
-          <w:i w:val="0"/>
-          <w:iCs w:val="0"/>
-          <w:color w:val="000000"/>
-          <w:sz w:val="24"/>
-          <w:szCs w:val="24"/>
-          <w:u w:val="none"/>
-          <w:vertAlign w:val="baseline"/>
-        </w:rPr>
-        <w:t> </w:t>
-      </w:r>
-    </w:p>
-    <w:p>
-      <w:pPr>
-        <w:pStyle w:val="7"/>
-        <w:keepNext w:val="0"/>
-        <w:keepLines w:val="0"/>
-        <w:widowControl/>
-        <w:suppressLineNumbers w:val="0"/>
-        <w:bidi w:val="0"/>
-        <w:spacing w:before="240" w:beforeAutospacing="0" w:after="240" w:afterAutospacing="0" w:line="21" w:lineRule="atLeast"/>
-      </w:pPr>
-      <w:r>
-        <w:rPr>
-          <w:rFonts w:hint="default" w:ascii="Times New Roman" w:hAnsi="Times New Roman" w:cs="Times New Roman"/>
-          <w:i w:val="0"/>
-          <w:iCs w:val="0"/>
-          <w:color w:val="000000"/>
-          <w:sz w:val="24"/>
-          <w:szCs w:val="24"/>
-          <w:u w:val="none"/>
-          <w:vertAlign w:val="baseline"/>
-        </w:rPr>
-        <w:t>Summarize the main contributions of the project.</w:t>
-      </w:r>
-    </w:p>
-    <w:p>
-      <w:pPr>
-        <w:pStyle w:val="2"/>
-        <w:keepNext w:val="0"/>
-        <w:keepLines w:val="0"/>
-        <w:widowControl/>
-        <w:suppressLineNumbers w:val="0"/>
-        <w:bidi w:val="0"/>
-        <w:spacing w:before="480" w:beforeAutospacing="0" w:after="120" w:afterAutospacing="0" w:line="21" w:lineRule="atLeast"/>
-      </w:pPr>
-      <w:r>
-        <w:rPr>
-          <w:rFonts w:hint="default" w:ascii="Times New Roman" w:hAnsi="Times New Roman" w:cs="Times New Roman"/>
-          <w:b/>
-          <w:bCs/>
-          <w:i w:val="0"/>
-          <w:iCs w:val="0"/>
-          <w:color w:val="000000"/>
-          <w:sz w:val="24"/>
-          <w:szCs w:val="24"/>
-          <w:u w:val="none"/>
-          <w:vertAlign w:val="baseline"/>
-        </w:rPr>
         <w:t>Literature Review</w:t>
       </w:r>
     </w:p>
     <w:p>
       <w:pPr>
-        <w:pStyle w:val="7"/>
+        <w:pStyle w:val="8"/>
         <w:keepNext w:val="0"/>
         <w:keepLines w:val="0"/>
         <w:widowControl/>
@@ -1708,7 +2233,7 @@
     </w:p>
     <w:p>
       <w:pPr>
-        <w:pStyle w:val="7"/>
+        <w:pStyle w:val="8"/>
         <w:keepNext w:val="0"/>
         <w:keepLines w:val="0"/>
         <w:widowControl/>
@@ -1732,7 +2257,7 @@
     </w:p>
     <w:p>
       <w:pPr>
-        <w:pStyle w:val="7"/>
+        <w:pStyle w:val="8"/>
         <w:keepNext w:val="0"/>
         <w:keepLines w:val="0"/>
         <w:widowControl/>
@@ -1778,7 +2303,7 @@
     </w:p>
     <w:p>
       <w:pPr>
-        <w:pStyle w:val="7"/>
+        <w:pStyle w:val="8"/>
         <w:keepNext w:val="0"/>
         <w:keepLines w:val="0"/>
         <w:widowControl/>
@@ -1824,7 +2349,7 @@
     </w:p>
     <w:p>
       <w:pPr>
-        <w:pStyle w:val="7"/>
+        <w:pStyle w:val="8"/>
         <w:keepNext w:val="0"/>
         <w:keepLines w:val="0"/>
         <w:widowControl/>
@@ -1870,7 +2395,7 @@
     </w:p>
     <w:p>
       <w:pPr>
-        <w:pStyle w:val="7"/>
+        <w:pStyle w:val="8"/>
         <w:keepNext w:val="0"/>
         <w:keepLines w:val="0"/>
         <w:widowControl/>
@@ -1923,8 +2448,6 @@
         <w:suppressLineNumbers w:val="0"/>
         <w:bidi w:val="0"/>
         <w:spacing w:before="480" w:beforeAutospacing="0" w:after="120" w:afterAutospacing="0" w:line="21" w:lineRule="atLeast"/>
-      </w:pPr>
-      <w:r>
         <w:rPr>
           <w:rFonts w:hint="default" w:ascii="Times New Roman" w:hAnsi="Times New Roman" w:cs="Times New Roman"/>
           <w:b/>
@@ -1937,18 +2460,6 @@
           <w:u w:val="none"/>
           <w:vertAlign w:val="baseline"/>
         </w:rPr>
-        <w:t> </w:t>
-      </w:r>
-    </w:p>
-    <w:p>
-      <w:pPr>
-        <w:pStyle w:val="2"/>
-        <w:keepNext w:val="0"/>
-        <w:keepLines w:val="0"/>
-        <w:widowControl/>
-        <w:suppressLineNumbers w:val="0"/>
-        <w:bidi w:val="0"/>
-        <w:spacing w:before="480" w:beforeAutospacing="0" w:after="120" w:afterAutospacing="0" w:line="21" w:lineRule="atLeast"/>
       </w:pPr>
       <w:r>
         <w:rPr>
@@ -1963,92 +2474,11 @@
           <w:u w:val="none"/>
           <w:vertAlign w:val="baseline"/>
         </w:rPr>
-        <w:t>Evaluation and Discussion</w:t>
-      </w:r>
-    </w:p>
-    <w:p>
-      <w:pPr>
-        <w:pStyle w:val="7"/>
-        <w:keepNext w:val="0"/>
-        <w:keepLines w:val="0"/>
-        <w:widowControl/>
-        <w:suppressLineNumbers w:val="0"/>
-        <w:bidi w:val="0"/>
-        <w:spacing w:before="240" w:beforeAutospacing="0" w:after="240" w:afterAutospacing="0" w:line="21" w:lineRule="atLeast"/>
-      </w:pPr>
-      <w:r>
-        <w:rPr>
-          <w:rFonts w:hint="default" w:ascii="Times New Roman" w:hAnsi="Times New Roman" w:cs="Times New Roman"/>
-          <w:i w:val="0"/>
-          <w:iCs w:val="0"/>
-          <w:color w:val="000000"/>
-          <w:sz w:val="24"/>
-          <w:szCs w:val="24"/>
-          <w:u w:val="none"/>
-          <w:vertAlign w:val="baseline"/>
-        </w:rPr>
-        <w:t>Replace this text with Results and Discussion.</w:t>
-      </w:r>
-    </w:p>
-    <w:p>
-      <w:pPr>
-        <w:pStyle w:val="7"/>
-        <w:keepNext w:val="0"/>
-        <w:keepLines w:val="0"/>
-        <w:widowControl/>
-        <w:suppressLineNumbers w:val="0"/>
-        <w:bidi w:val="0"/>
-        <w:spacing w:before="240" w:beforeAutospacing="0" w:after="240" w:afterAutospacing="0" w:line="21" w:lineRule="atLeast"/>
-      </w:pPr>
-      <w:r>
-        <w:rPr>
-          <w:rFonts w:hint="default" w:ascii="Times New Roman" w:hAnsi="Times New Roman" w:cs="Times New Roman"/>
-          <w:i w:val="0"/>
-          <w:iCs w:val="0"/>
-          <w:color w:val="000000"/>
-          <w:sz w:val="24"/>
-          <w:szCs w:val="24"/>
-          <w:u w:val="none"/>
-          <w:vertAlign w:val="baseline"/>
-        </w:rPr>
-        <w:t>Describe the results using diagrams such as graphs etc. as appropriate, and discuss what the results mean.</w:t>
-      </w:r>
-    </w:p>
-    <w:p>
-      <w:pPr>
-        <w:pStyle w:val="7"/>
-        <w:keepNext w:val="0"/>
-        <w:keepLines w:val="0"/>
-        <w:widowControl/>
-        <w:suppressLineNumbers w:val="0"/>
-        <w:bidi w:val="0"/>
-        <w:spacing w:before="240" w:beforeAutospacing="0" w:after="240" w:afterAutospacing="0" w:line="21" w:lineRule="atLeast"/>
-      </w:pPr>
-      <w:r>
-        <w:rPr>
-          <w:rFonts w:hint="default" w:ascii="Times New Roman" w:hAnsi="Times New Roman" w:cs="Times New Roman"/>
-          <w:i w:val="0"/>
-          <w:iCs w:val="0"/>
-          <w:color w:val="000000"/>
-          <w:sz w:val="24"/>
-          <w:szCs w:val="24"/>
-          <w:u w:val="none"/>
-          <w:vertAlign w:val="baseline"/>
-        </w:rPr>
-        <w:t>Example: Results indicate that once the threshold gets over a certain point it significantly reduces player performance and player experience</w:t>
-      </w:r>
-    </w:p>
-    <w:p>
-      <w:pPr>
-        <w:pStyle w:val="2"/>
-        <w:keepNext w:val="0"/>
-        <w:keepLines w:val="0"/>
-        <w:widowControl/>
-        <w:suppressLineNumbers w:val="0"/>
-        <w:bidi w:val="0"/>
-        <w:spacing w:before="480" w:beforeAutospacing="0" w:after="120" w:afterAutospacing="0" w:line="21" w:lineRule="atLeast"/>
-      </w:pPr>
-      <w:r>
+        <w:t> </w:t>
+      </w:r>
+    </w:p>
+    <w:p>
+      <w:pPr>
         <w:rPr>
           <w:rFonts w:hint="default" w:ascii="Times New Roman" w:hAnsi="Times New Roman" w:cs="Times New Roman"/>
           <w:b/>
@@ -2061,44 +2491,10 @@
           <w:u w:val="none"/>
           <w:vertAlign w:val="baseline"/>
         </w:rPr>
-        <w:t> </w:t>
-      </w:r>
-    </w:p>
-    <w:p>
-      <w:pPr>
-        <w:pStyle w:val="7"/>
-        <w:keepNext w:val="0"/>
-        <w:keepLines w:val="0"/>
-        <w:widowControl/>
-        <w:suppressLineNumbers w:val="0"/>
-        <w:bidi w:val="0"/>
-        <w:spacing w:before="240" w:beforeAutospacing="0" w:after="240" w:afterAutospacing="0" w:line="21" w:lineRule="atLeast"/>
-      </w:pPr>
-      <w:r>
-        <w:rPr>
-          <w:rFonts w:hint="default" w:ascii="Times New Roman" w:hAnsi="Times New Roman" w:cs="Times New Roman"/>
-          <w:i w:val="0"/>
-          <w:iCs w:val="0"/>
-          <w:color w:val="000000"/>
-          <w:sz w:val="24"/>
-          <w:szCs w:val="24"/>
-          <w:u w:val="none"/>
-          <w:vertAlign w:val="baseline"/>
-        </w:rPr>
-        <w:t> </w:t>
-      </w:r>
-    </w:p>
-    <w:p>
-      <w:pPr>
-        <w:pStyle w:val="7"/>
-        <w:keepNext w:val="0"/>
-        <w:keepLines w:val="0"/>
-        <w:widowControl/>
-        <w:suppressLineNumbers w:val="0"/>
-        <w:bidi w:val="0"/>
-        <w:spacing w:before="240" w:beforeAutospacing="0" w:after="240" w:afterAutospacing="0" w:line="21" w:lineRule="atLeast"/>
-      </w:pPr>
-      <w:r>
+      </w:pPr>
+    </w:p>
+    <w:p>
+      <w:pPr>
         <w:rPr>
           <w:rFonts w:hint="default" w:ascii="Times New Roman" w:hAnsi="Times New Roman" w:cs="Times New Roman"/>
           <w:b/>
@@ -2111,116 +2507,10 @@
           <w:u w:val="none"/>
           <w:vertAlign w:val="baseline"/>
         </w:rPr>
-        <w:t>Project Milestones</w:t>
-      </w:r>
-    </w:p>
-    <w:p>
-      <w:pPr>
-        <w:pStyle w:val="7"/>
-        <w:keepNext w:val="0"/>
-        <w:keepLines w:val="0"/>
-        <w:widowControl/>
-        <w:suppressLineNumbers w:val="0"/>
-        <w:bidi w:val="0"/>
-        <w:spacing w:before="240" w:beforeAutospacing="0" w:after="240" w:afterAutospacing="0" w:line="21" w:lineRule="atLeast"/>
-      </w:pPr>
-      <w:r>
-        <w:rPr>
-          <w:rFonts w:hint="default" w:ascii="Times New Roman" w:hAnsi="Times New Roman" w:cs="Times New Roman"/>
-          <w:i w:val="0"/>
-          <w:iCs w:val="0"/>
-          <w:color w:val="000000"/>
-          <w:sz w:val="24"/>
-          <w:szCs w:val="24"/>
-          <w:u w:val="none"/>
-          <w:vertAlign w:val="baseline"/>
-        </w:rPr>
-        <w:t> </w:t>
-      </w:r>
-    </w:p>
-    <w:p>
-      <w:pPr>
-        <w:pStyle w:val="7"/>
-        <w:keepNext w:val="0"/>
-        <w:keepLines w:val="0"/>
-        <w:widowControl/>
-        <w:suppressLineNumbers w:val="0"/>
-        <w:bidi w:val="0"/>
-        <w:spacing w:before="240" w:beforeAutospacing="0" w:after="240" w:afterAutospacing="0" w:line="21" w:lineRule="atLeast"/>
-      </w:pPr>
-      <w:r>
-        <w:rPr>
-          <w:rFonts w:hint="default" w:ascii="Times New Roman" w:hAnsi="Times New Roman" w:cs="Times New Roman"/>
-          <w:i w:val="0"/>
-          <w:iCs w:val="0"/>
-          <w:color w:val="000000"/>
-          <w:sz w:val="24"/>
-          <w:szCs w:val="24"/>
-          <w:u w:val="none"/>
-          <w:vertAlign w:val="baseline"/>
-        </w:rPr>
-        <w:t>Replace this text with Project Milestones.</w:t>
-      </w:r>
-    </w:p>
-    <w:p>
-      <w:pPr>
-        <w:pStyle w:val="7"/>
-        <w:keepNext w:val="0"/>
-        <w:keepLines w:val="0"/>
-        <w:widowControl/>
-        <w:suppressLineNumbers w:val="0"/>
-        <w:bidi w:val="0"/>
-        <w:spacing w:before="240" w:beforeAutospacing="0" w:after="240" w:afterAutospacing="0" w:line="21" w:lineRule="atLeast"/>
-      </w:pPr>
-      <w:r>
-        <w:rPr>
-          <w:rFonts w:hint="default" w:ascii="Times New Roman" w:hAnsi="Times New Roman" w:cs="Times New Roman"/>
-          <w:i w:val="0"/>
-          <w:iCs w:val="0"/>
-          <w:color w:val="000000"/>
-          <w:sz w:val="24"/>
-          <w:szCs w:val="24"/>
-          <w:u w:val="none"/>
-          <w:vertAlign w:val="baseline"/>
-        </w:rPr>
-        <w:t>Key project milestone dates and measurement on schedule, was project schedule adhered to, effectively planned for delivery on-time or ahead of schedule if appropriate.</w:t>
-      </w:r>
-    </w:p>
-    <w:p>
-      <w:pPr>
-        <w:pStyle w:val="7"/>
-        <w:keepNext w:val="0"/>
-        <w:keepLines w:val="0"/>
-        <w:widowControl/>
-        <w:suppressLineNumbers w:val="0"/>
-        <w:bidi w:val="0"/>
-        <w:spacing w:before="240" w:beforeAutospacing="0" w:after="240" w:afterAutospacing="0" w:line="21" w:lineRule="atLeast"/>
-      </w:pPr>
-      <w:r>
-        <w:rPr>
-          <w:rFonts w:hint="default" w:ascii="Times New Roman" w:hAnsi="Times New Roman" w:cs="Times New Roman"/>
-          <w:i w:val="0"/>
-          <w:iCs w:val="0"/>
-          <w:color w:val="000000"/>
-          <w:sz w:val="24"/>
-          <w:szCs w:val="24"/>
-          <w:u w:val="none"/>
-          <w:vertAlign w:val="baseline"/>
-        </w:rPr>
-        <w:t> </w:t>
-      </w:r>
-    </w:p>
-    <w:p>
-      <w:pPr>
-        <w:pStyle w:val="7"/>
-        <w:keepNext w:val="0"/>
-        <w:keepLines w:val="0"/>
-        <w:widowControl/>
-        <w:suppressLineNumbers w:val="0"/>
-        <w:bidi w:val="0"/>
-        <w:spacing w:before="240" w:beforeAutospacing="0" w:after="240" w:afterAutospacing="0" w:line="21" w:lineRule="atLeast"/>
-      </w:pPr>
-      <w:r>
+      </w:pPr>
+    </w:p>
+    <w:p>
+      <w:pPr>
         <w:rPr>
           <w:rFonts w:hint="default" w:ascii="Times New Roman" w:hAnsi="Times New Roman" w:cs="Times New Roman"/>
           <w:b/>
@@ -2233,68 +2523,10 @@
           <w:u w:val="none"/>
           <w:vertAlign w:val="baseline"/>
         </w:rPr>
-        <w:t>Major Technical Achievements</w:t>
-      </w:r>
-    </w:p>
-    <w:p>
-      <w:pPr>
-        <w:pStyle w:val="7"/>
-        <w:keepNext w:val="0"/>
-        <w:keepLines w:val="0"/>
-        <w:widowControl/>
-        <w:suppressLineNumbers w:val="0"/>
-        <w:bidi w:val="0"/>
-        <w:spacing w:before="240" w:beforeAutospacing="0" w:after="240" w:afterAutospacing="0" w:line="21" w:lineRule="atLeast"/>
-      </w:pPr>
-      <w:r>
-        <w:rPr>
-          <w:rFonts w:hint="default" w:ascii="Times New Roman" w:hAnsi="Times New Roman" w:cs="Times New Roman"/>
-          <w:i w:val="0"/>
-          <w:iCs w:val="0"/>
-          <w:color w:val="000000"/>
-          <w:sz w:val="24"/>
-          <w:szCs w:val="24"/>
-          <w:u w:val="none"/>
-          <w:vertAlign w:val="baseline"/>
-        </w:rPr>
-        <w:t>What are your major technical achievements?</w:t>
-      </w:r>
-    </w:p>
-    <w:p>
-      <w:pPr>
-        <w:pStyle w:val="7"/>
-        <w:keepNext w:val="0"/>
-        <w:keepLines w:val="0"/>
-        <w:widowControl/>
-        <w:suppressLineNumbers w:val="0"/>
-        <w:bidi w:val="0"/>
-        <w:spacing w:before="240" w:beforeAutospacing="0" w:after="240" w:afterAutospacing="0" w:line="21" w:lineRule="atLeast"/>
-      </w:pPr>
-      <w:r>
-        <w:rPr>
-          <w:rFonts w:hint="default" w:ascii="Times New Roman" w:hAnsi="Times New Roman" w:cs="Times New Roman"/>
-          <w:i w:val="0"/>
-          <w:iCs w:val="0"/>
-          <w:color w:val="000000"/>
-          <w:sz w:val="24"/>
-          <w:szCs w:val="24"/>
-          <w:u w:val="none"/>
-          <w:vertAlign w:val="baseline"/>
-        </w:rPr>
-        <w:t> </w:t>
-      </w:r>
-    </w:p>
-    <w:p>
-      <w:pPr>
-        <w:pStyle w:val="7"/>
-        <w:keepNext w:val="0"/>
-        <w:keepLines w:val="0"/>
-        <w:widowControl/>
-        <w:suppressLineNumbers w:val="0"/>
-        <w:bidi w:val="0"/>
-        <w:spacing w:before="240" w:beforeAutospacing="0" w:after="240" w:afterAutospacing="0" w:line="21" w:lineRule="atLeast"/>
-      </w:pPr>
-      <w:r>
+      </w:pPr>
+    </w:p>
+    <w:p>
+      <w:pPr>
         <w:rPr>
           <w:rFonts w:hint="default" w:ascii="Times New Roman" w:hAnsi="Times New Roman" w:cs="Times New Roman"/>
           <w:b/>
@@ -2307,68 +2539,10 @@
           <w:u w:val="none"/>
           <w:vertAlign w:val="baseline"/>
         </w:rPr>
-        <w:t>Project Review</w:t>
-      </w:r>
-    </w:p>
-    <w:p>
-      <w:pPr>
-        <w:pStyle w:val="7"/>
-        <w:keepNext w:val="0"/>
-        <w:keepLines w:val="0"/>
-        <w:widowControl/>
-        <w:suppressLineNumbers w:val="0"/>
-        <w:bidi w:val="0"/>
-        <w:spacing w:before="240" w:beforeAutospacing="0" w:after="240" w:afterAutospacing="0" w:line="21" w:lineRule="atLeast"/>
-      </w:pPr>
-      <w:r>
-        <w:rPr>
-          <w:rFonts w:hint="default" w:ascii="Times New Roman" w:hAnsi="Times New Roman" w:cs="Times New Roman"/>
-          <w:i w:val="0"/>
-          <w:iCs w:val="0"/>
-          <w:color w:val="000000"/>
-          <w:sz w:val="24"/>
-          <w:szCs w:val="24"/>
-          <w:u w:val="none"/>
-          <w:vertAlign w:val="baseline"/>
-        </w:rPr>
-        <w:t>What went right? What went wrong? What (if anything) is still outstanding/missing (i.e., still left to do)?  If starting again, how would you approach this project differently? What advice would you have for someone attempting a similar project in the future? Were your technology choices the right or wrong ones? If you chose the wrong technology, provide justifications for why you think this. What were the implications of your technology choices?</w:t>
-      </w:r>
-    </w:p>
-    <w:p>
-      <w:pPr>
-        <w:pStyle w:val="7"/>
-        <w:keepNext w:val="0"/>
-        <w:keepLines w:val="0"/>
-        <w:widowControl/>
-        <w:suppressLineNumbers w:val="0"/>
-        <w:bidi w:val="0"/>
-        <w:spacing w:before="240" w:beforeAutospacing="0" w:after="240" w:afterAutospacing="0" w:line="21" w:lineRule="atLeast"/>
-      </w:pPr>
-      <w:r>
-        <w:rPr>
-          <w:rFonts w:hint="default" w:ascii="Times New Roman" w:hAnsi="Times New Roman" w:cs="Times New Roman"/>
-          <w:i w:val="0"/>
-          <w:iCs w:val="0"/>
-          <w:color w:val="000000"/>
-          <w:sz w:val="24"/>
-          <w:szCs w:val="24"/>
-          <w:u w:val="none"/>
-          <w:vertAlign w:val="baseline"/>
-        </w:rPr>
-        <w:t> </w:t>
-      </w:r>
-    </w:p>
-    <w:p>
-      <w:pPr>
-        <w:pStyle w:val="2"/>
-        <w:keepNext w:val="0"/>
-        <w:keepLines w:val="0"/>
-        <w:widowControl/>
-        <w:suppressLineNumbers w:val="0"/>
-        <w:bidi w:val="0"/>
-        <w:spacing w:before="480" w:beforeAutospacing="0" w:after="120" w:afterAutospacing="0" w:line="21" w:lineRule="atLeast"/>
-      </w:pPr>
-      <w:r>
+      </w:pPr>
+    </w:p>
+    <w:p>
+      <w:pPr>
         <w:rPr>
           <w:rFonts w:hint="default" w:ascii="Times New Roman" w:hAnsi="Times New Roman" w:cs="Times New Roman"/>
           <w:b/>
@@ -2381,68 +2555,10 @@
           <w:u w:val="none"/>
           <w:vertAlign w:val="baseline"/>
         </w:rPr>
-        <w:t>Conclusions</w:t>
-      </w:r>
-    </w:p>
-    <w:p>
-      <w:pPr>
-        <w:pStyle w:val="7"/>
-        <w:keepNext w:val="0"/>
-        <w:keepLines w:val="0"/>
-        <w:widowControl/>
-        <w:suppressLineNumbers w:val="0"/>
-        <w:bidi w:val="0"/>
-        <w:spacing w:before="240" w:beforeAutospacing="0" w:after="240" w:afterAutospacing="0" w:line="21" w:lineRule="atLeast"/>
-      </w:pPr>
-      <w:r>
-        <w:rPr>
-          <w:rFonts w:hint="default" w:ascii="Times New Roman" w:hAnsi="Times New Roman" w:cs="Times New Roman"/>
-          <w:i w:val="0"/>
-          <w:iCs w:val="0"/>
-          <w:color w:val="000000"/>
-          <w:sz w:val="24"/>
-          <w:szCs w:val="24"/>
-          <w:u w:val="none"/>
-          <w:vertAlign w:val="baseline"/>
-        </w:rPr>
-        <w:t>summarise your work and findings.</w:t>
-      </w:r>
-    </w:p>
-    <w:p>
-      <w:pPr>
-        <w:pStyle w:val="7"/>
-        <w:keepNext w:val="0"/>
-        <w:keepLines w:val="0"/>
-        <w:widowControl/>
-        <w:suppressLineNumbers w:val="0"/>
-        <w:bidi w:val="0"/>
-        <w:spacing w:before="240" w:beforeAutospacing="0" w:after="240" w:afterAutospacing="0" w:line="21" w:lineRule="atLeast"/>
-      </w:pPr>
-      <w:r>
-        <w:rPr>
-          <w:rFonts w:hint="default" w:ascii="Times New Roman" w:hAnsi="Times New Roman" w:cs="Times New Roman"/>
-          <w:i w:val="0"/>
-          <w:iCs w:val="0"/>
-          <w:color w:val="000000"/>
-          <w:sz w:val="24"/>
-          <w:szCs w:val="24"/>
-          <w:u w:val="none"/>
-          <w:vertAlign w:val="baseline"/>
-        </w:rPr>
-        <w:t> </w:t>
-      </w:r>
-    </w:p>
-    <w:p>
-      <w:pPr>
-        <w:pStyle w:val="7"/>
-        <w:keepNext w:val="0"/>
-        <w:keepLines w:val="0"/>
-        <w:widowControl/>
-        <w:suppressLineNumbers w:val="0"/>
-        <w:bidi w:val="0"/>
-        <w:spacing w:before="240" w:beforeAutospacing="0" w:after="240" w:afterAutospacing="0" w:line="21" w:lineRule="atLeast"/>
-      </w:pPr>
-      <w:r>
+      </w:pPr>
+    </w:p>
+    <w:p>
+      <w:pPr>
         <w:rPr>
           <w:rFonts w:hint="default" w:ascii="Times New Roman" w:hAnsi="Times New Roman" w:cs="Times New Roman"/>
           <w:b/>
@@ -2455,32 +2571,7 @@
           <w:u w:val="none"/>
           <w:vertAlign w:val="baseline"/>
         </w:rPr>
-        <w:t>Future Work</w:t>
-      </w:r>
-    </w:p>
-    <w:p>
-      <w:pPr>
-        <w:pStyle w:val="7"/>
-        <w:keepNext w:val="0"/>
-        <w:keepLines w:val="0"/>
-        <w:widowControl/>
-        <w:suppressLineNumbers w:val="0"/>
-        <w:bidi w:val="0"/>
-        <w:spacing w:before="240" w:beforeAutospacing="0" w:after="240" w:afterAutospacing="0" w:line="21" w:lineRule="atLeast"/>
-      </w:pPr>
-      <w:r>
-        <w:rPr>
-          <w:rFonts w:hint="default" w:ascii="Times New Roman" w:hAnsi="Times New Roman" w:cs="Times New Roman"/>
-          <w:i w:val="0"/>
-          <w:iCs w:val="0"/>
-          <w:color w:val="000000"/>
-          <w:sz w:val="24"/>
-          <w:szCs w:val="24"/>
-          <w:u w:val="none"/>
-          <w:vertAlign w:val="baseline"/>
-        </w:rPr>
-        <w:t>Indicate what might be some next steps to try (if a student next year was going to undertake a project in this area what might be an interesting thing for him/her to examine?).</w:t>
-      </w:r>
+      </w:pPr>
     </w:p>
     <w:p>
       <w:pPr>
@@ -2505,31 +2596,79 @@
           <w:u w:val="none"/>
           <w:vertAlign w:val="baseline"/>
         </w:rPr>
-        <w:t>References</w:t>
-      </w:r>
-    </w:p>
-    <w:p>
-      <w:pPr>
-        <w:pStyle w:val="7"/>
-        <w:keepNext w:val="0"/>
-        <w:keepLines w:val="0"/>
-        <w:widowControl/>
-        <w:suppressLineNumbers w:val="0"/>
-        <w:bidi w:val="0"/>
-        <w:spacing w:before="240" w:beforeAutospacing="0" w:after="240" w:afterAutospacing="0" w:line="21" w:lineRule="atLeast"/>
-      </w:pPr>
-      <w:r>
-        <w:rPr>
-          <w:rFonts w:hint="default" w:ascii="Times New Roman" w:hAnsi="Times New Roman" w:cs="Times New Roman"/>
-          <w:i w:val="0"/>
-          <w:iCs w:val="0"/>
-          <w:color w:val="000000"/>
-          <w:sz w:val="24"/>
-          <w:szCs w:val="24"/>
-          <w:u w:val="none"/>
-          <w:vertAlign w:val="baseline"/>
-        </w:rPr>
-        <w:t> </w:t>
+        <w:t>Evaluation and Discussion</w:t>
+      </w:r>
+    </w:p>
+    <w:p>
+      <w:pPr>
+        <w:pStyle w:val="8"/>
+        <w:keepNext w:val="0"/>
+        <w:keepLines w:val="0"/>
+        <w:widowControl/>
+        <w:suppressLineNumbers w:val="0"/>
+        <w:bidi w:val="0"/>
+        <w:spacing w:before="240" w:beforeAutospacing="0" w:after="240" w:afterAutospacing="0" w:line="21" w:lineRule="atLeast"/>
+      </w:pPr>
+      <w:r>
+        <w:rPr>
+          <w:rFonts w:hint="default" w:ascii="Times New Roman" w:hAnsi="Times New Roman" w:cs="Times New Roman"/>
+          <w:i w:val="0"/>
+          <w:iCs w:val="0"/>
+          <w:color w:val="000000"/>
+          <w:sz w:val="24"/>
+          <w:szCs w:val="24"/>
+          <w:u w:val="none"/>
+          <w:vertAlign w:val="baseline"/>
+        </w:rPr>
+        <w:t>Replace this text with Results and Discussion.</w:t>
+      </w:r>
+    </w:p>
+    <w:p>
+      <w:pPr>
+        <w:pStyle w:val="8"/>
+        <w:keepNext w:val="0"/>
+        <w:keepLines w:val="0"/>
+        <w:widowControl/>
+        <w:suppressLineNumbers w:val="0"/>
+        <w:bidi w:val="0"/>
+        <w:spacing w:before="240" w:beforeAutospacing="0" w:after="240" w:afterAutospacing="0" w:line="21" w:lineRule="atLeast"/>
+      </w:pPr>
+      <w:r>
+        <w:rPr>
+          <w:rFonts w:hint="default" w:ascii="Times New Roman" w:hAnsi="Times New Roman" w:cs="Times New Roman"/>
+          <w:i w:val="0"/>
+          <w:iCs w:val="0"/>
+          <w:color w:val="000000"/>
+          <w:sz w:val="24"/>
+          <w:szCs w:val="24"/>
+          <w:u w:val="none"/>
+          <w:vertAlign w:val="baseline"/>
+        </w:rPr>
+        <w:t>Describe the results using diagrams such as graphs etc. as appropriate, and discuss what the results mean.</w:t>
+      </w:r>
+    </w:p>
+    <w:p>
+      <w:pPr>
+        <w:pStyle w:val="8"/>
+        <w:keepNext w:val="0"/>
+        <w:keepLines w:val="0"/>
+        <w:widowControl/>
+        <w:suppressLineNumbers w:val="0"/>
+        <w:bidi w:val="0"/>
+        <w:spacing w:before="240" w:beforeAutospacing="0" w:after="240" w:afterAutospacing="0" w:line="21" w:lineRule="atLeast"/>
+      </w:pPr>
+      <w:r>
+        <w:rPr>
+          <w:rFonts w:hint="default" w:ascii="Times New Roman" w:hAnsi="Times New Roman" w:cs="Times New Roman"/>
+          <w:i w:val="0"/>
+          <w:iCs w:val="0"/>
+          <w:color w:val="000000"/>
+          <w:sz w:val="24"/>
+          <w:szCs w:val="24"/>
+          <w:u w:val="none"/>
+          <w:vertAlign w:val="baseline"/>
+        </w:rPr>
+        <w:t>Example: Results indicate that once the threshold gets over a certain point it significantly reduces player performance and player experience</w:t>
       </w:r>
     </w:p>
     <w:p>
@@ -2555,12 +2694,1058 @@
           <w:u w:val="none"/>
           <w:vertAlign w:val="baseline"/>
         </w:rPr>
+        <w:t> </w:t>
+      </w:r>
+    </w:p>
+    <w:p>
+      <w:pPr>
+        <w:pStyle w:val="8"/>
+        <w:keepNext w:val="0"/>
+        <w:keepLines w:val="0"/>
+        <w:widowControl/>
+        <w:suppressLineNumbers w:val="0"/>
+        <w:bidi w:val="0"/>
+        <w:spacing w:before="240" w:beforeAutospacing="0" w:after="240" w:afterAutospacing="0" w:line="21" w:lineRule="atLeast"/>
+      </w:pPr>
+      <w:r>
+        <w:rPr>
+          <w:rFonts w:hint="default" w:ascii="Times New Roman" w:hAnsi="Times New Roman" w:cs="Times New Roman"/>
+          <w:i w:val="0"/>
+          <w:iCs w:val="0"/>
+          <w:color w:val="000000"/>
+          <w:sz w:val="24"/>
+          <w:szCs w:val="24"/>
+          <w:u w:val="none"/>
+          <w:vertAlign w:val="baseline"/>
+        </w:rPr>
+        <w:t> </w:t>
+      </w:r>
+    </w:p>
+    <w:p>
+      <w:pPr>
+        <w:pStyle w:val="8"/>
+        <w:keepNext w:val="0"/>
+        <w:keepLines w:val="0"/>
+        <w:widowControl/>
+        <w:suppressLineNumbers w:val="0"/>
+        <w:bidi w:val="0"/>
+        <w:spacing w:before="240" w:beforeAutospacing="0" w:after="240" w:afterAutospacing="0" w:line="21" w:lineRule="atLeast"/>
+      </w:pPr>
+      <w:r>
+        <w:rPr>
+          <w:rFonts w:hint="default" w:ascii="Times New Roman" w:hAnsi="Times New Roman" w:cs="Times New Roman"/>
+          <w:b/>
+          <w:bCs/>
+          <w:i w:val="0"/>
+          <w:iCs w:val="0"/>
+          <w:color w:val="000000"/>
+          <w:sz w:val="24"/>
+          <w:szCs w:val="24"/>
+          <w:u w:val="none"/>
+          <w:vertAlign w:val="baseline"/>
+        </w:rPr>
+        <w:t>Project Milestones</w:t>
+      </w:r>
+    </w:p>
+    <w:p>
+      <w:pPr>
+        <w:pStyle w:val="8"/>
+        <w:keepNext w:val="0"/>
+        <w:keepLines w:val="0"/>
+        <w:widowControl/>
+        <w:suppressLineNumbers w:val="0"/>
+        <w:bidi w:val="0"/>
+        <w:spacing w:before="240" w:beforeAutospacing="0" w:after="240" w:afterAutospacing="0" w:line="21" w:lineRule="atLeast"/>
+      </w:pPr>
+      <w:r>
+        <w:rPr>
+          <w:rFonts w:hint="default" w:ascii="Times New Roman" w:hAnsi="Times New Roman" w:cs="Times New Roman"/>
+          <w:i w:val="0"/>
+          <w:iCs w:val="0"/>
+          <w:color w:val="000000"/>
+          <w:sz w:val="24"/>
+          <w:szCs w:val="24"/>
+          <w:u w:val="none"/>
+          <w:vertAlign w:val="baseline"/>
+        </w:rPr>
+        <w:t> </w:t>
+      </w:r>
+    </w:p>
+    <w:p>
+      <w:pPr>
+        <w:pStyle w:val="8"/>
+        <w:keepNext w:val="0"/>
+        <w:keepLines w:val="0"/>
+        <w:widowControl/>
+        <w:suppressLineNumbers w:val="0"/>
+        <w:bidi w:val="0"/>
+        <w:spacing w:before="240" w:beforeAutospacing="0" w:after="240" w:afterAutospacing="0" w:line="21" w:lineRule="atLeast"/>
+      </w:pPr>
+      <w:r>
+        <w:rPr>
+          <w:rFonts w:hint="default" w:ascii="Times New Roman" w:hAnsi="Times New Roman" w:cs="Times New Roman"/>
+          <w:i w:val="0"/>
+          <w:iCs w:val="0"/>
+          <w:color w:val="000000"/>
+          <w:sz w:val="24"/>
+          <w:szCs w:val="24"/>
+          <w:u w:val="none"/>
+          <w:vertAlign w:val="baseline"/>
+        </w:rPr>
+        <w:t>Replace this text with Project Milestones.</w:t>
+      </w:r>
+    </w:p>
+    <w:p>
+      <w:pPr>
+        <w:pStyle w:val="8"/>
+        <w:keepNext w:val="0"/>
+        <w:keepLines w:val="0"/>
+        <w:widowControl/>
+        <w:suppressLineNumbers w:val="0"/>
+        <w:bidi w:val="0"/>
+        <w:spacing w:before="240" w:beforeAutospacing="0" w:after="240" w:afterAutospacing="0" w:line="21" w:lineRule="atLeast"/>
+      </w:pPr>
+      <w:r>
+        <w:rPr>
+          <w:rFonts w:hint="default" w:ascii="Times New Roman" w:hAnsi="Times New Roman" w:cs="Times New Roman"/>
+          <w:i w:val="0"/>
+          <w:iCs w:val="0"/>
+          <w:color w:val="000000"/>
+          <w:sz w:val="24"/>
+          <w:szCs w:val="24"/>
+          <w:u w:val="none"/>
+          <w:vertAlign w:val="baseline"/>
+        </w:rPr>
+        <w:t>Key project milestone dates and measurement on schedule, was project schedule adhered to, effectively planned for delivery on-time or ahead of schedule if appropriate.</w:t>
+      </w:r>
+    </w:p>
+    <w:p>
+      <w:pPr>
+        <w:pStyle w:val="8"/>
+        <w:keepNext w:val="0"/>
+        <w:keepLines w:val="0"/>
+        <w:widowControl/>
+        <w:suppressLineNumbers w:val="0"/>
+        <w:bidi w:val="0"/>
+        <w:spacing w:before="240" w:beforeAutospacing="0" w:after="240" w:afterAutospacing="0" w:line="21" w:lineRule="atLeast"/>
+      </w:pPr>
+      <w:r>
+        <w:rPr>
+          <w:rFonts w:hint="default" w:ascii="Times New Roman" w:hAnsi="Times New Roman" w:cs="Times New Roman"/>
+          <w:i w:val="0"/>
+          <w:iCs w:val="0"/>
+          <w:color w:val="000000"/>
+          <w:sz w:val="24"/>
+          <w:szCs w:val="24"/>
+          <w:u w:val="none"/>
+          <w:vertAlign w:val="baseline"/>
+        </w:rPr>
+        <w:t> </w:t>
+      </w:r>
+    </w:p>
+    <w:p>
+      <w:pPr>
+        <w:pStyle w:val="8"/>
+        <w:keepNext w:val="0"/>
+        <w:keepLines w:val="0"/>
+        <w:widowControl/>
+        <w:suppressLineNumbers w:val="0"/>
+        <w:bidi w:val="0"/>
+        <w:spacing w:before="240" w:beforeAutospacing="0" w:after="240" w:afterAutospacing="0" w:line="21" w:lineRule="atLeast"/>
+      </w:pPr>
+      <w:r>
+        <w:rPr>
+          <w:rFonts w:hint="default" w:ascii="Times New Roman" w:hAnsi="Times New Roman" w:cs="Times New Roman"/>
+          <w:b/>
+          <w:bCs/>
+          <w:i w:val="0"/>
+          <w:iCs w:val="0"/>
+          <w:color w:val="000000"/>
+          <w:sz w:val="24"/>
+          <w:szCs w:val="24"/>
+          <w:u w:val="none"/>
+          <w:vertAlign w:val="baseline"/>
+        </w:rPr>
+        <w:t>Major Technical Achievements</w:t>
+      </w:r>
+    </w:p>
+    <w:p>
+      <w:pPr>
+        <w:pStyle w:val="8"/>
+        <w:keepNext w:val="0"/>
+        <w:keepLines w:val="0"/>
+        <w:widowControl/>
+        <w:suppressLineNumbers w:val="0"/>
+        <w:bidi w:val="0"/>
+        <w:spacing w:before="240" w:beforeAutospacing="0" w:after="240" w:afterAutospacing="0" w:line="21" w:lineRule="atLeast"/>
+      </w:pPr>
+      <w:r>
+        <w:rPr>
+          <w:rFonts w:hint="default" w:ascii="Times New Roman" w:hAnsi="Times New Roman" w:cs="Times New Roman"/>
+          <w:i w:val="0"/>
+          <w:iCs w:val="0"/>
+          <w:color w:val="000000"/>
+          <w:sz w:val="24"/>
+          <w:szCs w:val="24"/>
+          <w:u w:val="none"/>
+          <w:vertAlign w:val="baseline"/>
+        </w:rPr>
+        <w:t>What are your major technical achievements?</w:t>
+      </w:r>
+    </w:p>
+    <w:p>
+      <w:pPr>
+        <w:pStyle w:val="8"/>
+        <w:keepNext w:val="0"/>
+        <w:keepLines w:val="0"/>
+        <w:widowControl/>
+        <w:suppressLineNumbers w:val="0"/>
+        <w:bidi w:val="0"/>
+        <w:spacing w:before="240" w:beforeAutospacing="0" w:after="240" w:afterAutospacing="0" w:line="21" w:lineRule="atLeast"/>
+      </w:pPr>
+      <w:r>
+        <w:rPr>
+          <w:rFonts w:hint="default" w:ascii="Times New Roman" w:hAnsi="Times New Roman" w:cs="Times New Roman"/>
+          <w:i w:val="0"/>
+          <w:iCs w:val="0"/>
+          <w:color w:val="000000"/>
+          <w:sz w:val="24"/>
+          <w:szCs w:val="24"/>
+          <w:u w:val="none"/>
+          <w:vertAlign w:val="baseline"/>
+        </w:rPr>
+        <w:t> </w:t>
+      </w:r>
+    </w:p>
+    <w:p>
+      <w:pPr>
+        <w:pStyle w:val="8"/>
+        <w:keepNext w:val="0"/>
+        <w:keepLines w:val="0"/>
+        <w:widowControl/>
+        <w:suppressLineNumbers w:val="0"/>
+        <w:bidi w:val="0"/>
+        <w:spacing w:before="240" w:beforeAutospacing="0" w:after="240" w:afterAutospacing="0" w:line="21" w:lineRule="atLeast"/>
+      </w:pPr>
+      <w:r>
+        <w:rPr>
+          <w:rFonts w:hint="default" w:ascii="Times New Roman" w:hAnsi="Times New Roman" w:cs="Times New Roman"/>
+          <w:b/>
+          <w:bCs/>
+          <w:i w:val="0"/>
+          <w:iCs w:val="0"/>
+          <w:color w:val="000000"/>
+          <w:sz w:val="24"/>
+          <w:szCs w:val="24"/>
+          <w:u w:val="none"/>
+          <w:vertAlign w:val="baseline"/>
+        </w:rPr>
+        <w:t>Project Review</w:t>
+      </w:r>
+    </w:p>
+    <w:p>
+      <w:pPr>
+        <w:pStyle w:val="8"/>
+        <w:keepNext w:val="0"/>
+        <w:keepLines w:val="0"/>
+        <w:widowControl/>
+        <w:suppressLineNumbers w:val="0"/>
+        <w:bidi w:val="0"/>
+        <w:spacing w:before="240" w:beforeAutospacing="0" w:after="240" w:afterAutospacing="0" w:line="21" w:lineRule="atLeast"/>
+      </w:pPr>
+      <w:r>
+        <w:rPr>
+          <w:rFonts w:hint="default" w:ascii="Times New Roman" w:hAnsi="Times New Roman" w:cs="Times New Roman"/>
+          <w:i w:val="0"/>
+          <w:iCs w:val="0"/>
+          <w:color w:val="000000"/>
+          <w:sz w:val="24"/>
+          <w:szCs w:val="24"/>
+          <w:u w:val="none"/>
+          <w:vertAlign w:val="baseline"/>
+        </w:rPr>
+        <w:t>What went right? What went wrong? What (if anything) is still outstanding/missing (i.e., still left to do)?  If starting again, how would you approach this project differently? What advice would you have for someone attempting a similar project in the future? Were your technology choices the right or wrong ones? If you chose the wrong technology, provide justifications for why you think this. What were the implications of your technology choices?</w:t>
+      </w:r>
+    </w:p>
+    <w:p>
+      <w:pPr>
+        <w:pStyle w:val="8"/>
+        <w:keepNext w:val="0"/>
+        <w:keepLines w:val="0"/>
+        <w:widowControl/>
+        <w:suppressLineNumbers w:val="0"/>
+        <w:bidi w:val="0"/>
+        <w:spacing w:before="240" w:beforeAutospacing="0" w:after="240" w:afterAutospacing="0" w:line="21" w:lineRule="atLeast"/>
+      </w:pPr>
+      <w:r>
+        <w:rPr>
+          <w:rFonts w:hint="default" w:ascii="Times New Roman" w:hAnsi="Times New Roman" w:cs="Times New Roman"/>
+          <w:i w:val="0"/>
+          <w:iCs w:val="0"/>
+          <w:color w:val="000000"/>
+          <w:sz w:val="24"/>
+          <w:szCs w:val="24"/>
+          <w:u w:val="none"/>
+          <w:vertAlign w:val="baseline"/>
+        </w:rPr>
+        <w:t> </w:t>
+      </w:r>
+    </w:p>
+    <w:p>
+      <w:pPr>
+        <w:pStyle w:val="2"/>
+        <w:keepNext w:val="0"/>
+        <w:keepLines w:val="0"/>
+        <w:widowControl/>
+        <w:suppressLineNumbers w:val="0"/>
+        <w:bidi w:val="0"/>
+        <w:spacing w:before="480" w:beforeAutospacing="0" w:after="120" w:afterAutospacing="0" w:line="21" w:lineRule="atLeast"/>
+      </w:pPr>
+      <w:r>
+        <w:rPr>
+          <w:rFonts w:hint="default" w:ascii="Times New Roman" w:hAnsi="Times New Roman" w:cs="Times New Roman"/>
+          <w:b/>
+          <w:bCs/>
+          <w:i w:val="0"/>
+          <w:iCs w:val="0"/>
+          <w:color w:val="000000"/>
+          <w:sz w:val="24"/>
+          <w:szCs w:val="24"/>
+          <w:u w:val="none"/>
+          <w:vertAlign w:val="baseline"/>
+        </w:rPr>
+        <w:t>Conclusions</w:t>
+      </w:r>
+    </w:p>
+    <w:p>
+      <w:pPr>
+        <w:pStyle w:val="8"/>
+        <w:keepNext w:val="0"/>
+        <w:keepLines w:val="0"/>
+        <w:widowControl/>
+        <w:suppressLineNumbers w:val="0"/>
+        <w:bidi w:val="0"/>
+        <w:spacing w:before="240" w:beforeAutospacing="0" w:after="240" w:afterAutospacing="0" w:line="21" w:lineRule="atLeast"/>
+      </w:pPr>
+      <w:r>
+        <w:rPr>
+          <w:rFonts w:hint="default" w:ascii="Times New Roman" w:hAnsi="Times New Roman" w:cs="Times New Roman"/>
+          <w:i w:val="0"/>
+          <w:iCs w:val="0"/>
+          <w:color w:val="000000"/>
+          <w:sz w:val="24"/>
+          <w:szCs w:val="24"/>
+          <w:u w:val="none"/>
+          <w:vertAlign w:val="baseline"/>
+        </w:rPr>
+        <w:t>summarise your work and findings.</w:t>
+      </w:r>
+    </w:p>
+    <w:p>
+      <w:pPr>
+        <w:pStyle w:val="8"/>
+        <w:keepNext w:val="0"/>
+        <w:keepLines w:val="0"/>
+        <w:widowControl/>
+        <w:suppressLineNumbers w:val="0"/>
+        <w:bidi w:val="0"/>
+        <w:spacing w:before="240" w:beforeAutospacing="0" w:after="240" w:afterAutospacing="0" w:line="21" w:lineRule="atLeast"/>
+      </w:pPr>
+      <w:r>
+        <w:rPr>
+          <w:rFonts w:hint="default" w:ascii="Times New Roman" w:hAnsi="Times New Roman" w:cs="Times New Roman"/>
+          <w:i w:val="0"/>
+          <w:iCs w:val="0"/>
+          <w:color w:val="000000"/>
+          <w:sz w:val="24"/>
+          <w:szCs w:val="24"/>
+          <w:u w:val="none"/>
+          <w:vertAlign w:val="baseline"/>
+        </w:rPr>
+        <w:t> </w:t>
+      </w:r>
+    </w:p>
+    <w:p>
+      <w:pPr>
+        <w:pStyle w:val="8"/>
+        <w:keepNext w:val="0"/>
+        <w:keepLines w:val="0"/>
+        <w:widowControl/>
+        <w:suppressLineNumbers w:val="0"/>
+        <w:bidi w:val="0"/>
+        <w:spacing w:before="240" w:beforeAutospacing="0" w:after="240" w:afterAutospacing="0" w:line="21" w:lineRule="atLeast"/>
+      </w:pPr>
+      <w:r>
+        <w:rPr>
+          <w:rFonts w:hint="default" w:ascii="Times New Roman" w:hAnsi="Times New Roman" w:cs="Times New Roman"/>
+          <w:b/>
+          <w:bCs/>
+          <w:i w:val="0"/>
+          <w:iCs w:val="0"/>
+          <w:color w:val="000000"/>
+          <w:sz w:val="24"/>
+          <w:szCs w:val="24"/>
+          <w:u w:val="none"/>
+          <w:vertAlign w:val="baseline"/>
+        </w:rPr>
+        <w:t>Future Work</w:t>
+      </w:r>
+    </w:p>
+    <w:p>
+      <w:pPr>
+        <w:pStyle w:val="8"/>
+        <w:keepNext w:val="0"/>
+        <w:keepLines w:val="0"/>
+        <w:widowControl/>
+        <w:suppressLineNumbers w:val="0"/>
+        <w:bidi w:val="0"/>
+        <w:spacing w:before="240" w:beforeAutospacing="0" w:after="240" w:afterAutospacing="0" w:line="21" w:lineRule="atLeast"/>
+      </w:pPr>
+      <w:r>
+        <w:rPr>
+          <w:rFonts w:hint="default" w:ascii="Times New Roman" w:hAnsi="Times New Roman" w:cs="Times New Roman"/>
+          <w:i w:val="0"/>
+          <w:iCs w:val="0"/>
+          <w:color w:val="000000"/>
+          <w:sz w:val="24"/>
+          <w:szCs w:val="24"/>
+          <w:u w:val="none"/>
+          <w:vertAlign w:val="baseline"/>
+        </w:rPr>
+        <w:t>Indicate what might be some next steps to try (if a student next year was going to undertake a project in this area what might be an interesting thing for him/her to examine?).</w:t>
+      </w:r>
+    </w:p>
+    <w:p>
+      <w:pPr>
+        <w:pStyle w:val="2"/>
+        <w:keepNext w:val="0"/>
+        <w:keepLines w:val="0"/>
+        <w:widowControl/>
+        <w:suppressLineNumbers w:val="0"/>
+        <w:bidi w:val="0"/>
+        <w:spacing w:before="480" w:beforeAutospacing="0" w:after="120" w:afterAutospacing="0" w:line="21" w:lineRule="atLeast"/>
+        <w:rPr>
+          <w:rFonts w:hint="default" w:ascii="Times New Roman" w:hAnsi="Times New Roman" w:cs="Times New Roman"/>
+          <w:b/>
+          <w:bCs/>
+          <w:i w:val="0"/>
+          <w:iCs w:val="0"/>
+          <w:color w:val="000000"/>
+          <w:sz w:val="24"/>
+          <w:szCs w:val="24"/>
+          <w:u w:val="none"/>
+          <w:vertAlign w:val="baseline"/>
+        </w:rPr>
+      </w:pPr>
+      <w:r>
+        <w:rPr>
+          <w:rFonts w:hint="default" w:ascii="Times New Roman" w:hAnsi="Times New Roman" w:cs="Times New Roman"/>
+          <w:b/>
+          <w:bCs/>
+          <w:i w:val="0"/>
+          <w:iCs w:val="0"/>
+          <w:color w:val="000000"/>
+          <w:sz w:val="24"/>
+          <w:szCs w:val="24"/>
+          <w:u w:val="none"/>
+          <w:vertAlign w:val="baseline"/>
+        </w:rPr>
+        <w:t>References</w:t>
+      </w:r>
+    </w:p>
+    <w:p>
+      <w:pPr>
+        <w:pStyle w:val="2"/>
+        <w:keepNext w:val="0"/>
+        <w:keepLines w:val="0"/>
+        <w:widowControl/>
+        <w:suppressLineNumbers w:val="0"/>
+        <w:bidi w:val="0"/>
+        <w:spacing w:before="480" w:beforeAutospacing="0" w:after="120" w:afterAutospacing="0" w:line="21" w:lineRule="atLeast"/>
+        <w:rPr>
+          <w:rFonts w:hint="default" w:ascii="Times New Roman" w:hAnsi="Times New Roman"/>
+          <w:b w:val="0"/>
+          <w:bCs w:val="0"/>
+          <w:i w:val="0"/>
+          <w:iCs w:val="0"/>
+          <w:color w:val="000000"/>
+          <w:sz w:val="24"/>
+          <w:szCs w:val="24"/>
+          <w:u w:val="none"/>
+          <w:vertAlign w:val="baseline"/>
+        </w:rPr>
+      </w:pPr>
+      <w:r>
+        <w:rPr>
+          <w:rFonts w:hint="default" w:ascii="Times New Roman" w:hAnsi="Times New Roman"/>
+          <w:b w:val="0"/>
+          <w:bCs w:val="0"/>
+          <w:i w:val="0"/>
+          <w:iCs w:val="0"/>
+          <w:color w:val="000000"/>
+          <w:sz w:val="24"/>
+          <w:szCs w:val="24"/>
+          <w:u w:val="none"/>
+          <w:vertAlign w:val="baseline"/>
+        </w:rPr>
+        <w:fldChar w:fldCharType="begin"/>
+      </w:r>
+      <w:r>
+        <w:rPr>
+          <w:rFonts w:hint="default" w:ascii="Times New Roman" w:hAnsi="Times New Roman"/>
+          <w:b w:val="0"/>
+          <w:bCs w:val="0"/>
+          <w:i w:val="0"/>
+          <w:iCs w:val="0"/>
+          <w:color w:val="000000"/>
+          <w:sz w:val="24"/>
+          <w:szCs w:val="24"/>
+          <w:u w:val="none"/>
+          <w:vertAlign w:val="baseline"/>
+        </w:rPr>
+        <w:instrText xml:space="preserve"> HYPERLINK "https://www.youtube.com/watch?v=UXW2yZndl7U&amp;t=625s" </w:instrText>
+      </w:r>
+      <w:r>
+        <w:rPr>
+          <w:rFonts w:hint="default" w:ascii="Times New Roman" w:hAnsi="Times New Roman"/>
+          <w:b w:val="0"/>
+          <w:bCs w:val="0"/>
+          <w:i w:val="0"/>
+          <w:iCs w:val="0"/>
+          <w:color w:val="000000"/>
+          <w:sz w:val="24"/>
+          <w:szCs w:val="24"/>
+          <w:u w:val="none"/>
+          <w:vertAlign w:val="baseline"/>
+        </w:rPr>
+        <w:fldChar w:fldCharType="separate"/>
+      </w:r>
+      <w:r>
+        <w:rPr>
+          <w:rStyle w:val="7"/>
+          <w:rFonts w:hint="default" w:ascii="Times New Roman" w:hAnsi="Times New Roman"/>
+          <w:b w:val="0"/>
+          <w:bCs w:val="0"/>
+          <w:i w:val="0"/>
+          <w:iCs w:val="0"/>
+          <w:sz w:val="24"/>
+          <w:szCs w:val="24"/>
+          <w:vertAlign w:val="baseline"/>
+        </w:rPr>
+        <w:t>https://www.youtube.com/watch?v=UXW2yZndl7U&amp;t=625s</w:t>
+      </w:r>
+      <w:r>
+        <w:rPr>
+          <w:rFonts w:hint="default" w:ascii="Times New Roman" w:hAnsi="Times New Roman"/>
+          <w:b w:val="0"/>
+          <w:bCs w:val="0"/>
+          <w:i w:val="0"/>
+          <w:iCs w:val="0"/>
+          <w:color w:val="000000"/>
+          <w:sz w:val="24"/>
+          <w:szCs w:val="24"/>
+          <w:u w:val="none"/>
+          <w:vertAlign w:val="baseline"/>
+        </w:rPr>
+        <w:fldChar w:fldCharType="end"/>
+      </w:r>
+    </w:p>
+    <w:p>
+      <w:pPr>
+        <w:pStyle w:val="8"/>
+        <w:keepNext w:val="0"/>
+        <w:keepLines w:val="0"/>
+        <w:widowControl/>
+        <w:suppressLineNumbers w:val="0"/>
+        <w:bidi w:val="0"/>
+        <w:spacing w:before="240" w:beforeAutospacing="0" w:after="240" w:afterAutospacing="0" w:line="21" w:lineRule="atLeast"/>
+        <w:rPr>
+          <w:rFonts w:hint="default" w:ascii="Times New Roman" w:hAnsi="Times New Roman"/>
+          <w:i w:val="0"/>
+          <w:iCs w:val="0"/>
+          <w:color w:val="000000"/>
+          <w:sz w:val="24"/>
+          <w:szCs w:val="24"/>
+          <w:u w:val="none"/>
+          <w:vertAlign w:val="baseline"/>
+        </w:rPr>
+      </w:pPr>
+      <w:r>
+        <w:rPr>
+          <w:rFonts w:hint="default" w:ascii="Times New Roman" w:hAnsi="Times New Roman"/>
+          <w:i w:val="0"/>
+          <w:iCs w:val="0"/>
+          <w:color w:val="000000"/>
+          <w:sz w:val="24"/>
+          <w:szCs w:val="24"/>
+          <w:u w:val="none"/>
+          <w:vertAlign w:val="baseline"/>
+        </w:rPr>
+        <w:fldChar w:fldCharType="begin"/>
+      </w:r>
+      <w:r>
+        <w:rPr>
+          <w:rFonts w:hint="default" w:ascii="Times New Roman" w:hAnsi="Times New Roman"/>
+          <w:i w:val="0"/>
+          <w:iCs w:val="0"/>
+          <w:color w:val="000000"/>
+          <w:sz w:val="24"/>
+          <w:szCs w:val="24"/>
+          <w:u w:val="none"/>
+          <w:vertAlign w:val="baseline"/>
+        </w:rPr>
+        <w:instrText xml:space="preserve"> HYPERLINK "https://www.youtube.com/watch?v=lhFXKNyA0QA&amp;t=7s" </w:instrText>
+      </w:r>
+      <w:r>
+        <w:rPr>
+          <w:rFonts w:hint="default" w:ascii="Times New Roman" w:hAnsi="Times New Roman"/>
+          <w:i w:val="0"/>
+          <w:iCs w:val="0"/>
+          <w:color w:val="000000"/>
+          <w:sz w:val="24"/>
+          <w:szCs w:val="24"/>
+          <w:u w:val="none"/>
+          <w:vertAlign w:val="baseline"/>
+        </w:rPr>
+        <w:fldChar w:fldCharType="separate"/>
+      </w:r>
+      <w:r>
+        <w:rPr>
+          <w:rStyle w:val="7"/>
+          <w:rFonts w:hint="default" w:ascii="Times New Roman" w:hAnsi="Times New Roman"/>
+          <w:i w:val="0"/>
+          <w:iCs w:val="0"/>
+          <w:sz w:val="24"/>
+          <w:szCs w:val="24"/>
+          <w:vertAlign w:val="baseline"/>
+        </w:rPr>
+        <w:t>https://www.youtube.com/watch?v=lhFXKNyA0QA&amp;t=7s</w:t>
+      </w:r>
+      <w:r>
+        <w:rPr>
+          <w:rFonts w:hint="default" w:ascii="Times New Roman" w:hAnsi="Times New Roman"/>
+          <w:i w:val="0"/>
+          <w:iCs w:val="0"/>
+          <w:color w:val="000000"/>
+          <w:sz w:val="24"/>
+          <w:szCs w:val="24"/>
+          <w:u w:val="none"/>
+          <w:vertAlign w:val="baseline"/>
+        </w:rPr>
+        <w:fldChar w:fldCharType="end"/>
+      </w:r>
+    </w:p>
+    <w:p>
+      <w:pPr>
+        <w:pStyle w:val="8"/>
+        <w:keepNext w:val="0"/>
+        <w:keepLines w:val="0"/>
+        <w:widowControl/>
+        <w:suppressLineNumbers w:val="0"/>
+        <w:bidi w:val="0"/>
+        <w:spacing w:before="240" w:beforeAutospacing="0" w:after="240" w:afterAutospacing="0" w:line="21" w:lineRule="atLeast"/>
+        <w:rPr>
+          <w:rFonts w:hint="default" w:ascii="Times New Roman" w:hAnsi="Times New Roman"/>
+          <w:i w:val="0"/>
+          <w:iCs w:val="0"/>
+          <w:color w:val="000000"/>
+          <w:sz w:val="24"/>
+          <w:szCs w:val="24"/>
+          <w:u w:val="none"/>
+          <w:vertAlign w:val="baseline"/>
+        </w:rPr>
+      </w:pPr>
+      <w:r>
+        <w:rPr>
+          <w:rFonts w:hint="default" w:ascii="Times New Roman" w:hAnsi="Times New Roman"/>
+          <w:i w:val="0"/>
+          <w:iCs w:val="0"/>
+          <w:color w:val="000000"/>
+          <w:sz w:val="24"/>
+          <w:szCs w:val="24"/>
+          <w:u w:val="none"/>
+          <w:vertAlign w:val="baseline"/>
+        </w:rPr>
+        <w:fldChar w:fldCharType="begin"/>
+      </w:r>
+      <w:r>
+        <w:rPr>
+          <w:rFonts w:hint="default" w:ascii="Times New Roman" w:hAnsi="Times New Roman"/>
+          <w:i w:val="0"/>
+          <w:iCs w:val="0"/>
+          <w:color w:val="000000"/>
+          <w:sz w:val="24"/>
+          <w:szCs w:val="24"/>
+          <w:u w:val="none"/>
+          <w:vertAlign w:val="baseline"/>
+        </w:rPr>
+        <w:instrText xml:space="preserve"> HYPERLINK "https://www.youtube.com/watch?v=l-hh51ncgDI" </w:instrText>
+      </w:r>
+      <w:r>
+        <w:rPr>
+          <w:rFonts w:hint="default" w:ascii="Times New Roman" w:hAnsi="Times New Roman"/>
+          <w:i w:val="0"/>
+          <w:iCs w:val="0"/>
+          <w:color w:val="000000"/>
+          <w:sz w:val="24"/>
+          <w:szCs w:val="24"/>
+          <w:u w:val="none"/>
+          <w:vertAlign w:val="baseline"/>
+        </w:rPr>
+        <w:fldChar w:fldCharType="separate"/>
+      </w:r>
+      <w:r>
+        <w:rPr>
+          <w:rStyle w:val="7"/>
+          <w:rFonts w:hint="default" w:ascii="Times New Roman" w:hAnsi="Times New Roman"/>
+          <w:i w:val="0"/>
+          <w:iCs w:val="0"/>
+          <w:sz w:val="24"/>
+          <w:szCs w:val="24"/>
+          <w:vertAlign w:val="baseline"/>
+        </w:rPr>
+        <w:t>https://www.youtube.com/watch?v=l-hh51ncgDI</w:t>
+      </w:r>
+      <w:r>
+        <w:rPr>
+          <w:rFonts w:hint="default" w:ascii="Times New Roman" w:hAnsi="Times New Roman"/>
+          <w:i w:val="0"/>
+          <w:iCs w:val="0"/>
+          <w:color w:val="000000"/>
+          <w:sz w:val="24"/>
+          <w:szCs w:val="24"/>
+          <w:u w:val="none"/>
+          <w:vertAlign w:val="baseline"/>
+        </w:rPr>
+        <w:fldChar w:fldCharType="end"/>
+      </w:r>
+    </w:p>
+    <w:p>
+      <w:pPr>
+        <w:pStyle w:val="8"/>
+        <w:keepNext w:val="0"/>
+        <w:keepLines w:val="0"/>
+        <w:widowControl/>
+        <w:suppressLineNumbers w:val="0"/>
+        <w:bidi w:val="0"/>
+        <w:spacing w:before="240" w:beforeAutospacing="0" w:after="240" w:afterAutospacing="0" w:line="21" w:lineRule="atLeast"/>
+        <w:rPr>
+          <w:rFonts w:hint="default" w:ascii="Times New Roman" w:hAnsi="Times New Roman"/>
+          <w:i w:val="0"/>
+          <w:iCs w:val="0"/>
+          <w:color w:val="000000"/>
+          <w:sz w:val="24"/>
+          <w:szCs w:val="24"/>
+          <w:u w:val="none"/>
+          <w:vertAlign w:val="baseline"/>
+        </w:rPr>
+      </w:pPr>
+      <w:r>
+        <w:rPr>
+          <w:rFonts w:hint="default" w:ascii="Times New Roman" w:hAnsi="Times New Roman"/>
+          <w:i w:val="0"/>
+          <w:iCs w:val="0"/>
+          <w:color w:val="000000"/>
+          <w:sz w:val="24"/>
+          <w:szCs w:val="24"/>
+          <w:u w:val="none"/>
+          <w:vertAlign w:val="baseline"/>
+        </w:rPr>
+        <w:fldChar w:fldCharType="begin"/>
+      </w:r>
+      <w:r>
+        <w:rPr>
+          <w:rFonts w:hint="default" w:ascii="Times New Roman" w:hAnsi="Times New Roman"/>
+          <w:i w:val="0"/>
+          <w:iCs w:val="0"/>
+          <w:color w:val="000000"/>
+          <w:sz w:val="24"/>
+          <w:szCs w:val="24"/>
+          <w:u w:val="none"/>
+          <w:vertAlign w:val="baseline"/>
+        </w:rPr>
+        <w:instrText xml:space="preserve"> HYPERLINK "https://www.youtube.com/watch?v=62nq4Zsn8vc" </w:instrText>
+      </w:r>
+      <w:r>
+        <w:rPr>
+          <w:rFonts w:hint="default" w:ascii="Times New Roman" w:hAnsi="Times New Roman"/>
+          <w:i w:val="0"/>
+          <w:iCs w:val="0"/>
+          <w:color w:val="000000"/>
+          <w:sz w:val="24"/>
+          <w:szCs w:val="24"/>
+          <w:u w:val="none"/>
+          <w:vertAlign w:val="baseline"/>
+        </w:rPr>
+        <w:fldChar w:fldCharType="separate"/>
+      </w:r>
+      <w:r>
+        <w:rPr>
+          <w:rStyle w:val="7"/>
+          <w:rFonts w:hint="default" w:ascii="Times New Roman" w:hAnsi="Times New Roman"/>
+          <w:i w:val="0"/>
+          <w:iCs w:val="0"/>
+          <w:sz w:val="24"/>
+          <w:szCs w:val="24"/>
+          <w:vertAlign w:val="baseline"/>
+        </w:rPr>
+        <w:t>https://www.youtube.com/watch?v=62nq4Zsn8vc</w:t>
+      </w:r>
+      <w:r>
+        <w:rPr>
+          <w:rFonts w:hint="default" w:ascii="Times New Roman" w:hAnsi="Times New Roman"/>
+          <w:i w:val="0"/>
+          <w:iCs w:val="0"/>
+          <w:color w:val="000000"/>
+          <w:sz w:val="24"/>
+          <w:szCs w:val="24"/>
+          <w:u w:val="none"/>
+          <w:vertAlign w:val="baseline"/>
+        </w:rPr>
+        <w:fldChar w:fldCharType="end"/>
+      </w:r>
+    </w:p>
+    <w:p>
+      <w:pPr>
+        <w:pStyle w:val="8"/>
+        <w:keepNext w:val="0"/>
+        <w:keepLines w:val="0"/>
+        <w:widowControl/>
+        <w:suppressLineNumbers w:val="0"/>
+        <w:bidi w:val="0"/>
+        <w:spacing w:before="240" w:beforeAutospacing="0" w:after="240" w:afterAutospacing="0" w:line="21" w:lineRule="atLeast"/>
+        <w:rPr>
+          <w:rFonts w:hint="default" w:ascii="Times New Roman" w:hAnsi="Times New Roman"/>
+          <w:i w:val="0"/>
+          <w:iCs w:val="0"/>
+          <w:color w:val="000000"/>
+          <w:sz w:val="24"/>
+          <w:szCs w:val="24"/>
+          <w:u w:val="none"/>
+          <w:vertAlign w:val="baseline"/>
+        </w:rPr>
+      </w:pPr>
+      <w:r>
+        <w:rPr>
+          <w:rFonts w:hint="default" w:ascii="Times New Roman" w:hAnsi="Times New Roman"/>
+          <w:i w:val="0"/>
+          <w:iCs w:val="0"/>
+          <w:color w:val="000000"/>
+          <w:sz w:val="24"/>
+          <w:szCs w:val="24"/>
+          <w:u w:val="none"/>
+          <w:vertAlign w:val="baseline"/>
+        </w:rPr>
+        <w:fldChar w:fldCharType="begin"/>
+      </w:r>
+      <w:r>
+        <w:rPr>
+          <w:rFonts w:hint="default" w:ascii="Times New Roman" w:hAnsi="Times New Roman"/>
+          <w:i w:val="0"/>
+          <w:iCs w:val="0"/>
+          <w:color w:val="000000"/>
+          <w:sz w:val="24"/>
+          <w:szCs w:val="24"/>
+          <w:u w:val="none"/>
+          <w:vertAlign w:val="baseline"/>
+        </w:rPr>
+        <w:instrText xml:space="preserve"> HYPERLINK "https://en.wikipedia.org/wiki/Go_(game)" </w:instrText>
+      </w:r>
+      <w:r>
+        <w:rPr>
+          <w:rFonts w:hint="default" w:ascii="Times New Roman" w:hAnsi="Times New Roman"/>
+          <w:i w:val="0"/>
+          <w:iCs w:val="0"/>
+          <w:color w:val="000000"/>
+          <w:sz w:val="24"/>
+          <w:szCs w:val="24"/>
+          <w:u w:val="none"/>
+          <w:vertAlign w:val="baseline"/>
+        </w:rPr>
+        <w:fldChar w:fldCharType="separate"/>
+      </w:r>
+      <w:r>
+        <w:rPr>
+          <w:rStyle w:val="7"/>
+          <w:rFonts w:hint="default" w:ascii="Times New Roman" w:hAnsi="Times New Roman"/>
+          <w:i w:val="0"/>
+          <w:iCs w:val="0"/>
+          <w:sz w:val="24"/>
+          <w:szCs w:val="24"/>
+          <w:vertAlign w:val="baseline"/>
+        </w:rPr>
+        <w:t>https://en.wikipedia.org/wiki/Go_(game)</w:t>
+      </w:r>
+      <w:r>
+        <w:rPr>
+          <w:rFonts w:hint="default" w:ascii="Times New Roman" w:hAnsi="Times New Roman"/>
+          <w:i w:val="0"/>
+          <w:iCs w:val="0"/>
+          <w:color w:val="000000"/>
+          <w:sz w:val="24"/>
+          <w:szCs w:val="24"/>
+          <w:u w:val="none"/>
+          <w:vertAlign w:val="baseline"/>
+        </w:rPr>
+        <w:fldChar w:fldCharType="end"/>
+      </w:r>
+    </w:p>
+    <w:p>
+      <w:pPr>
+        <w:pStyle w:val="8"/>
+        <w:keepNext w:val="0"/>
+        <w:keepLines w:val="0"/>
+        <w:widowControl/>
+        <w:suppressLineNumbers w:val="0"/>
+        <w:bidi w:val="0"/>
+        <w:spacing w:before="240" w:beforeAutospacing="0" w:after="240" w:afterAutospacing="0" w:line="21" w:lineRule="atLeast"/>
+        <w:rPr>
+          <w:rFonts w:hint="default" w:ascii="Times New Roman" w:hAnsi="Times New Roman"/>
+          <w:i w:val="0"/>
+          <w:iCs w:val="0"/>
+          <w:color w:val="000000"/>
+          <w:sz w:val="24"/>
+          <w:szCs w:val="24"/>
+          <w:u w:val="none"/>
+          <w:vertAlign w:val="baseline"/>
+        </w:rPr>
+      </w:pPr>
+      <w:r>
+        <w:rPr>
+          <w:rFonts w:hint="default" w:ascii="Times New Roman" w:hAnsi="Times New Roman"/>
+          <w:i w:val="0"/>
+          <w:iCs w:val="0"/>
+          <w:color w:val="000000"/>
+          <w:sz w:val="24"/>
+          <w:szCs w:val="24"/>
+          <w:u w:val="none"/>
+          <w:vertAlign w:val="baseline"/>
+        </w:rPr>
+        <w:fldChar w:fldCharType="begin"/>
+      </w:r>
+      <w:r>
+        <w:rPr>
+          <w:rFonts w:hint="default" w:ascii="Times New Roman" w:hAnsi="Times New Roman"/>
+          <w:i w:val="0"/>
+          <w:iCs w:val="0"/>
+          <w:color w:val="000000"/>
+          <w:sz w:val="24"/>
+          <w:szCs w:val="24"/>
+          <w:u w:val="none"/>
+          <w:vertAlign w:val="baseline"/>
+        </w:rPr>
+        <w:instrText xml:space="preserve"> HYPERLINK "https://arxiv.org/abs/1611.00625" </w:instrText>
+      </w:r>
+      <w:r>
+        <w:rPr>
+          <w:rFonts w:hint="default" w:ascii="Times New Roman" w:hAnsi="Times New Roman"/>
+          <w:i w:val="0"/>
+          <w:iCs w:val="0"/>
+          <w:color w:val="000000"/>
+          <w:sz w:val="24"/>
+          <w:szCs w:val="24"/>
+          <w:u w:val="none"/>
+          <w:vertAlign w:val="baseline"/>
+        </w:rPr>
+        <w:fldChar w:fldCharType="separate"/>
+      </w:r>
+      <w:r>
+        <w:rPr>
+          <w:rStyle w:val="7"/>
+          <w:rFonts w:hint="default" w:ascii="Times New Roman" w:hAnsi="Times New Roman"/>
+          <w:i w:val="0"/>
+          <w:iCs w:val="0"/>
+          <w:sz w:val="24"/>
+          <w:szCs w:val="24"/>
+          <w:vertAlign w:val="baseline"/>
+        </w:rPr>
+        <w:t>https://arxiv.org/abs/1611.00625</w:t>
+      </w:r>
+      <w:r>
+        <w:rPr>
+          <w:rFonts w:hint="default" w:ascii="Times New Roman" w:hAnsi="Times New Roman"/>
+          <w:i w:val="0"/>
+          <w:iCs w:val="0"/>
+          <w:color w:val="000000"/>
+          <w:sz w:val="24"/>
+          <w:szCs w:val="24"/>
+          <w:u w:val="none"/>
+          <w:vertAlign w:val="baseline"/>
+        </w:rPr>
+        <w:fldChar w:fldCharType="end"/>
+      </w:r>
+    </w:p>
+    <w:p>
+      <w:pPr>
+        <w:pStyle w:val="8"/>
+        <w:keepNext w:val="0"/>
+        <w:keepLines w:val="0"/>
+        <w:widowControl/>
+        <w:suppressLineNumbers w:val="0"/>
+        <w:bidi w:val="0"/>
+        <w:spacing w:before="240" w:beforeAutospacing="0" w:after="240" w:afterAutospacing="0" w:line="21" w:lineRule="atLeast"/>
+        <w:rPr>
+          <w:rFonts w:hint="default" w:ascii="Times New Roman" w:hAnsi="Times New Roman"/>
+          <w:i w:val="0"/>
+          <w:iCs w:val="0"/>
+          <w:color w:val="000000"/>
+          <w:sz w:val="24"/>
+          <w:szCs w:val="24"/>
+          <w:u w:val="none"/>
+          <w:vertAlign w:val="baseline"/>
+        </w:rPr>
+      </w:pPr>
+    </w:p>
+    <w:p>
+      <w:pPr>
+        <w:pStyle w:val="8"/>
+        <w:keepNext w:val="0"/>
+        <w:keepLines w:val="0"/>
+        <w:widowControl/>
+        <w:suppressLineNumbers w:val="0"/>
+        <w:bidi w:val="0"/>
+        <w:spacing w:before="240" w:beforeAutospacing="0" w:after="240" w:afterAutospacing="0" w:line="21" w:lineRule="atLeast"/>
+        <w:rPr>
+          <w:rFonts w:hint="default" w:ascii="Times New Roman" w:hAnsi="Times New Roman"/>
+          <w:i w:val="0"/>
+          <w:iCs w:val="0"/>
+          <w:color w:val="000000"/>
+          <w:sz w:val="24"/>
+          <w:szCs w:val="24"/>
+          <w:u w:val="none"/>
+          <w:vertAlign w:val="baseline"/>
+        </w:rPr>
+      </w:pPr>
+    </w:p>
+    <w:p>
+      <w:pPr>
+        <w:pStyle w:val="2"/>
+        <w:keepNext w:val="0"/>
+        <w:keepLines w:val="0"/>
+        <w:widowControl/>
+        <w:suppressLineNumbers w:val="0"/>
+        <w:bidi w:val="0"/>
+        <w:spacing w:before="480" w:beforeAutospacing="0" w:after="120" w:afterAutospacing="0" w:line="21" w:lineRule="atLeast"/>
+      </w:pPr>
+      <w:r>
+        <w:rPr>
+          <w:rFonts w:hint="default" w:ascii="Times New Roman" w:hAnsi="Times New Roman" w:cs="Times New Roman"/>
+          <w:b/>
+          <w:bCs/>
+          <w:i w:val="0"/>
+          <w:iCs w:val="0"/>
+          <w:color w:val="000000"/>
+          <w:sz w:val="24"/>
+          <w:szCs w:val="24"/>
+          <w:u w:val="none"/>
+          <w:vertAlign w:val="baseline"/>
+        </w:rPr>
         <w:t>Appendices</w:t>
       </w:r>
     </w:p>
     <w:p>
       <w:pPr>
-        <w:pStyle w:val="7"/>
+        <w:pStyle w:val="8"/>
         <w:keepNext w:val="0"/>
         <w:keepLines w:val="0"/>
         <w:widowControl/>
@@ -2584,7 +3769,7 @@
     </w:p>
     <w:p>
       <w:pPr>
-        <w:pStyle w:val="7"/>
+        <w:pStyle w:val="8"/>
         <w:keepNext w:val="0"/>
         <w:keepLines w:val="0"/>
         <w:widowControl/>
@@ -2653,7 +3838,7 @@
 
 <file path=word/footnotes.xml><?xml version="1.0" encoding="utf-8"?>
 <w:footnotes xmlns:wpc="http://schemas.microsoft.com/office/word/2010/wordprocessingCanvas" xmlns:mc="http://schemas.openxmlformats.org/markup-compatibility/2006" xmlns:o="urn:schemas-microsoft-com:office:office" xmlns:r="http://schemas.openxmlformats.org/officeDocument/2006/relationships" xmlns:m="http://schemas.openxmlformats.org/officeDocument/2006/math" xmlns:v="urn:schemas-microsoft-com:vml" xmlns:wp14="http://schemas.microsoft.com/office/word/2010/wordprocessingDrawing" xmlns:wp="http://schemas.openxmlformats.org/drawingml/2006/wordprocessingDrawing" xmlns:w="http://schemas.openxmlformats.org/wordprocessingml/2006/main" xmlns:w14="http://schemas.microsoft.com/office/word/2010/wordml" xmlns:w15="http://schemas.microsoft.com/office/word/2012/wordml" xmlns:w10="urn:schemas-microsoft-com:office:word" xmlns:wpg="http://schemas.microsoft.com/office/word/2010/wordprocessingGroup" xmlns:wpi="http://schemas.microsoft.com/office/word/2010/wordprocessingInk" xmlns:wne="http://schemas.microsoft.com/office/word/2006/wordml" xmlns:wps="http://schemas.microsoft.com/office/word/2010/wordprocessingShape" xmlns:wpsCustomData="http://www.wps.cn/officeDocument/2013/wpsCustomData" mc:Ignorable="w14 w15 wp14">
-  <w:footnote w:type="separator" w:id="2">
+  <w:footnote w:type="separator" w:id="4">
     <w:p>
       <w:pPr>
         <w:spacing w:line="276" w:lineRule="auto"/>
@@ -2663,7 +3848,7 @@
       </w:r>
     </w:p>
   </w:footnote>
-  <w:footnote w:type="continuationSeparator" w:id="3">
+  <w:footnote w:type="continuationSeparator" w:id="5">
     <w:p>
       <w:pPr>
         <w:spacing w:line="276" w:lineRule="auto"/>
@@ -2674,6 +3859,29 @@
     </w:p>
   </w:footnote>
   <w:footnote w:id="0">
+    <w:p>
+      <w:pPr>
+        <w:pStyle w:val="6"/>
+        <w:snapToGrid w:val="0"/>
+      </w:pPr>
+      <w:r>
+        <w:rPr>
+          <w:rStyle w:val="5"/>
+        </w:rPr>
+        <w:footnoteRef/>
+      </w:r>
+      <w:r>
+        <w:t xml:space="preserve"> </w:t>
+      </w:r>
+      <w:r>
+        <w:rPr>
+          <w:rFonts w:hint="default"/>
+        </w:rPr>
+        <w:t>https://en.wikipedia.org/wiki/Go_(game)</w:t>
+      </w:r>
+    </w:p>
+  </w:footnote>
+  <w:footnote w:id="1">
     <w:p>
       <w:pPr>
         <w:pStyle w:val="6"/>
@@ -2733,11 +3941,34 @@
       <w:lvlJc w:val="left"/>
     </w:lvl>
   </w:abstractNum>
+  <w:abstractNum w:abstractNumId="2">
+    <w:nsid w:val="D5F3CBF6"/>
+    <w:multiLevelType w:val="singleLevel"/>
+    <w:tmpl w:val="D5F3CBF6"/>
+    <w:lvl w:ilvl="0" w:tentative="0">
+      <w:start w:val="1"/>
+      <w:numFmt w:val="bullet"/>
+      <w:lvlText w:val=""/>
+      <w:lvlJc w:val="left"/>
+      <w:pPr>
+        <w:tabs>
+          <w:tab w:val="left" w:pos="420"/>
+        </w:tabs>
+        <w:ind w:left="420" w:leftChars="0" w:hanging="420" w:firstLineChars="0"/>
+      </w:pPr>
+      <w:rPr>
+        <w:rFonts w:hint="default" w:ascii="Wingdings" w:hAnsi="Wingdings"/>
+      </w:rPr>
+    </w:lvl>
+  </w:abstractNum>
   <w:num w:numId="1">
     <w:abstractNumId w:val="0"/>
   </w:num>
   <w:num w:numId="2">
     <w:abstractNumId w:val="1"/>
+  </w:num>
+  <w:num w:numId="3">
+    <w:abstractNumId w:val="2"/>
   </w:num>
 </w:numbering>
 </file>
@@ -3074,7 +4305,16 @@
       <w:szCs w:val="18"/>
     </w:rPr>
   </w:style>
-  <w:style w:type="paragraph" w:styleId="7">
+  <w:style w:type="character" w:styleId="7">
+    <w:name w:val="Hyperlink"/>
+    <w:basedOn w:val="3"/>
+    <w:uiPriority w:val="0"/>
+    <w:rPr>
+      <w:color w:val="0000FF"/>
+      <w:u w:val="single"/>
+    </w:rPr>
+  </w:style>
+  <w:style w:type="paragraph" w:styleId="8">
     <w:name w:val="Normal (Web)"/>
     <w:uiPriority w:val="0"/>
     <w:pPr>

</xml_diff>

<commit_message>
working on literature review
</commit_message>
<xml_diff>
--- a/ ResearchDocument.docx
+++ b/ ResearchDocument.docx
@@ -1995,23 +1995,7 @@
           <w:vertAlign w:val="baseline"/>
           <w:lang w:val="en-GB"/>
         </w:rPr>
-        <w:t>What other algorithms can we use alongside the algorithm to improve th</w:t>
-      </w:r>
-      <w:bookmarkStart w:id="0" w:name="_GoBack"/>
-      <w:bookmarkEnd w:id="0"/>
-      <w:r>
-        <w:rPr>
-          <w:rFonts w:hint="default" w:ascii="Times New Roman" w:hAnsi="Times New Roman" w:cs="Times New Roman"/>
-          <w:i w:val="0"/>
-          <w:iCs w:val="0"/>
-          <w:color w:val="000000"/>
-          <w:sz w:val="24"/>
-          <w:szCs w:val="24"/>
-          <w:u w:val="none"/>
-          <w:vertAlign w:val="baseline"/>
-          <w:lang w:val="en-GB"/>
-        </w:rPr>
-        <w:t>e speed and quality of move given.</w:t>
+        <w:t>What other algorithms can we use alongside the algorithm to improve the speed and quality of move given.</w:t>
       </w:r>
     </w:p>
     <w:p>
@@ -2346,6 +2330,8 @@
         </w:rPr>
         <w:t>Describe the most relevant work (in your own words) that other people have done in this area;</w:t>
       </w:r>
+      <w:bookmarkStart w:id="0" w:name="_GoBack"/>
+      <w:bookmarkEnd w:id="0"/>
     </w:p>
     <w:p>
       <w:pPr>
@@ -2409,6 +2395,17 @@
         <w:bidi w:val="0"/>
         <w:spacing w:before="240" w:beforeAutospacing="0" w:after="240" w:afterAutospacing="0" w:line="21" w:lineRule="atLeast"/>
         <w:ind w:left="720" w:hanging="360"/>
+        <w:rPr>
+          <w:rFonts w:hint="default" w:ascii="Times New Roman" w:hAnsi="Times New Roman" w:cs="Times New Roman"/>
+          <w:i w:val="0"/>
+          <w:iCs w:val="0"/>
+          <w:color w:val="000000"/>
+          <w:sz w:val="24"/>
+          <w:szCs w:val="24"/>
+          <w:u w:val="none"/>
+          <w:bdr w:val="none" w:color="auto" w:sz="0" w:space="0"/>
+          <w:vertAlign w:val="baseline"/>
+        </w:rPr>
       </w:pPr>
       <w:r>
         <w:rPr>
@@ -2441,6 +2438,109 @@
     </w:p>
     <w:p>
       <w:pPr>
+        <w:pStyle w:val="8"/>
+        <w:keepNext w:val="0"/>
+        <w:keepLines w:val="0"/>
+        <w:widowControl/>
+        <w:suppressLineNumbers w:val="0"/>
+        <w:pBdr>
+          <w:top w:val="none" w:color="auto" w:sz="0" w:space="0"/>
+          <w:left w:val="none" w:color="auto" w:sz="0" w:space="0"/>
+          <w:bottom w:val="none" w:color="auto" w:sz="0" w:space="0"/>
+          <w:right w:val="none" w:color="auto" w:sz="0" w:space="0"/>
+        </w:pBdr>
+        <w:bidi w:val="0"/>
+        <w:spacing w:before="240" w:beforeAutospacing="0" w:after="240" w:afterAutospacing="0" w:line="21" w:lineRule="atLeast"/>
+        <w:ind w:left="720" w:hanging="360"/>
+        <w:rPr>
+          <w:rFonts w:hint="default" w:ascii="Times New Roman" w:hAnsi="Times New Roman" w:cs="Times New Roman"/>
+          <w:i w:val="0"/>
+          <w:iCs w:val="0"/>
+          <w:color w:val="000000"/>
+          <w:sz w:val="24"/>
+          <w:szCs w:val="24"/>
+          <w:u w:val="none"/>
+          <w:bdr w:val="none" w:color="auto" w:sz="0" w:space="0"/>
+          <w:vertAlign w:val="baseline"/>
+        </w:rPr>
+      </w:pPr>
+    </w:p>
+    <w:p>
+      <w:pPr>
+        <w:pStyle w:val="8"/>
+        <w:keepNext w:val="0"/>
+        <w:keepLines w:val="0"/>
+        <w:widowControl/>
+        <w:suppressLineNumbers w:val="0"/>
+        <w:pBdr>
+          <w:top w:val="none" w:color="auto" w:sz="0" w:space="0"/>
+          <w:left w:val="none" w:color="auto" w:sz="0" w:space="0"/>
+          <w:bottom w:val="none" w:color="auto" w:sz="0" w:space="0"/>
+          <w:right w:val="none" w:color="auto" w:sz="0" w:space="0"/>
+        </w:pBdr>
+        <w:bidi w:val="0"/>
+        <w:spacing w:before="240" w:beforeAutospacing="0" w:after="240" w:afterAutospacing="0" w:line="21" w:lineRule="atLeast"/>
+        <w:rPr>
+          <w:rFonts w:hint="default" w:ascii="Times New Roman" w:hAnsi="Times New Roman" w:cs="Times New Roman"/>
+          <w:i w:val="0"/>
+          <w:iCs w:val="0"/>
+          <w:color w:val="000000"/>
+          <w:sz w:val="24"/>
+          <w:szCs w:val="24"/>
+          <w:u w:val="none"/>
+          <w:bdr w:val="none" w:color="auto" w:sz="0" w:space="0"/>
+          <w:vertAlign w:val="baseline"/>
+          <w:lang w:val="en-GB"/>
+        </w:rPr>
+      </w:pPr>
+      <w:r>
+        <w:rPr>
+          <w:rFonts w:hint="default" w:ascii="Times New Roman" w:hAnsi="Times New Roman" w:cs="Times New Roman"/>
+          <w:i w:val="0"/>
+          <w:iCs w:val="0"/>
+          <w:color w:val="000000"/>
+          <w:sz w:val="24"/>
+          <w:szCs w:val="24"/>
+          <w:u w:val="none"/>
+          <w:bdr w:val="none" w:color="auto" w:sz="0" w:space="0"/>
+          <w:vertAlign w:val="baseline"/>
+          <w:lang w:val="en-GB"/>
+        </w:rPr>
+        <w:t>Game Trees:</w:t>
+      </w:r>
+      <w:r>
+        <w:rPr>
+          <w:rStyle w:val="5"/>
+          <w:rFonts w:hint="default" w:ascii="Times New Roman" w:hAnsi="Times New Roman" w:cs="Times New Roman"/>
+          <w:i w:val="0"/>
+          <w:iCs w:val="0"/>
+          <w:color w:val="000000"/>
+          <w:sz w:val="24"/>
+          <w:szCs w:val="24"/>
+          <w:u w:val="none"/>
+          <w:bdr w:val="none" w:color="auto" w:sz="0" w:space="0"/>
+          <w:lang w:val="en-GB"/>
+        </w:rPr>
+        <w:footnoteReference w:id="2"/>
+      </w:r>
+      <w:r>
+        <w:rPr>
+          <w:rFonts w:hint="default" w:ascii="Times New Roman" w:hAnsi="Times New Roman" w:cs="Times New Roman"/>
+          <w:i w:val="0"/>
+          <w:iCs w:val="0"/>
+          <w:color w:val="000000"/>
+          <w:sz w:val="24"/>
+          <w:szCs w:val="24"/>
+          <w:u w:val="none"/>
+          <w:bdr w:val="none" w:color="auto" w:sz="0" w:space="0"/>
+          <w:vertAlign w:val="baseline"/>
+          <w:lang w:val="en-GB"/>
+        </w:rPr>
+        <w:t>Each node of a game tree represents a particular position or state in a game. Whenever a player makes a move, such as placing a piece in go, this move will make a transition to one of the child nodes from the current state node. This is similar to decision trees where nodes with no children are referred to as leaf nodes.</w:t>
+      </w:r>
+    </w:p>
+    <w:p>
+      <w:pPr>
         <w:pStyle w:val="2"/>
         <w:keepNext w:val="0"/>
         <w:keepLines w:val="0"/>
@@ -2448,6 +2548,21 @@
         <w:suppressLineNumbers w:val="0"/>
         <w:bidi w:val="0"/>
         <w:spacing w:before="480" w:beforeAutospacing="0" w:after="120" w:afterAutospacing="0" w:line="21" w:lineRule="atLeast"/>
+        <w:rPr>
+          <w:rFonts w:hint="default" w:ascii="Times New Roman" w:hAnsi="Times New Roman" w:cs="Times New Roman"/>
+          <w:b w:val="0"/>
+          <w:bCs w:val="0"/>
+          <w:i/>
+          <w:iCs/>
+          <w:color w:val="000000"/>
+          <w:sz w:val="24"/>
+          <w:szCs w:val="24"/>
+          <w:u w:val="none"/>
+          <w:vertAlign w:val="baseline"/>
+          <w:lang w:val="en-GB"/>
+        </w:rPr>
+      </w:pPr>
+      <w:r>
         <w:rPr>
           <w:rFonts w:hint="default" w:ascii="Times New Roman" w:hAnsi="Times New Roman" w:cs="Times New Roman"/>
           <w:b/>
@@ -2460,8 +2575,119 @@
           <w:u w:val="none"/>
           <w:vertAlign w:val="baseline"/>
         </w:rPr>
-      </w:pPr>
-      <w:r>
+        <w:t> </w:t>
+      </w:r>
+      <w:r>
+        <w:rPr>
+          <w:rFonts w:hint="default" w:ascii="Times New Roman" w:hAnsi="Times New Roman" w:cs="Times New Roman"/>
+          <w:b w:val="0"/>
+          <w:bCs w:val="0"/>
+          <w:i w:val="0"/>
+          <w:iCs w:val="0"/>
+          <w:color w:val="000000"/>
+          <w:sz w:val="24"/>
+          <w:szCs w:val="24"/>
+          <w:u w:val="none"/>
+          <w:vertAlign w:val="baseline"/>
+          <w:lang w:val="en-GB"/>
+        </w:rPr>
+        <w:t xml:space="preserve">The Monte Carlo tree search is a smarter kind of search when compared against an </w:t>
+      </w:r>
+      <w:r>
+        <w:rPr>
+          <w:rFonts w:hint="default" w:ascii="Times New Roman" w:hAnsi="Times New Roman" w:cs="Times New Roman"/>
+          <w:b w:val="0"/>
+          <w:bCs w:val="0"/>
+          <w:i/>
+          <w:iCs/>
+          <w:color w:val="000000"/>
+          <w:sz w:val="24"/>
+          <w:szCs w:val="24"/>
+          <w:u w:val="none"/>
+          <w:vertAlign w:val="baseline"/>
+          <w:lang w:val="en-GB"/>
+        </w:rPr>
+        <w:t>uninformed search.</w:t>
+      </w:r>
+    </w:p>
+    <w:p>
+      <w:pPr>
+        <w:rPr>
+          <w:rFonts w:hint="default"/>
+          <w:i w:val="0"/>
+          <w:iCs w:val="0"/>
+          <w:lang w:val="en-GB"/>
+        </w:rPr>
+      </w:pPr>
+      <w:r>
+        <w:rPr>
+          <w:rFonts w:hint="default" w:ascii="Times New Roman" w:hAnsi="Times New Roman" w:cs="Times New Roman"/>
+          <w:b w:val="0"/>
+          <w:bCs w:val="0"/>
+          <w:i w:val="0"/>
+          <w:iCs w:val="0"/>
+          <w:color w:val="000000"/>
+          <w:sz w:val="24"/>
+          <w:szCs w:val="24"/>
+          <w:u w:val="none"/>
+          <w:vertAlign w:val="baseline"/>
+          <w:lang w:val="en-GB"/>
+        </w:rPr>
+        <w:t>Uninformed search: an uninformed search just searches through the search space without any knowledge of what the goal state is. As such, they will search through the entire tree before coming to a conclusion as to what the best way to traverse the tree is.</w:t>
+      </w:r>
+    </w:p>
+    <w:p>
+      <w:pPr>
+        <w:rPr>
+          <w:rFonts w:hint="default" w:ascii="Times New Roman" w:hAnsi="Times New Roman" w:cs="Times New Roman"/>
+          <w:b w:val="0"/>
+          <w:bCs w:val="0"/>
+          <w:i w:val="0"/>
+          <w:iCs w:val="0"/>
+          <w:color w:val="000000"/>
+          <w:sz w:val="24"/>
+          <w:szCs w:val="24"/>
+          <w:u w:val="none"/>
+          <w:vertAlign w:val="baseline"/>
+          <w:lang w:val="en-GB"/>
+        </w:rPr>
+      </w:pPr>
+      <w:r>
+        <w:rPr>
+          <w:rFonts w:hint="default" w:ascii="Times New Roman" w:hAnsi="Times New Roman" w:cs="Times New Roman"/>
+          <w:b w:val="0"/>
+          <w:bCs w:val="0"/>
+          <w:i w:val="0"/>
+          <w:iCs w:val="0"/>
+          <w:color w:val="000000"/>
+          <w:sz w:val="24"/>
+          <w:szCs w:val="24"/>
+          <w:u w:val="none"/>
+          <w:vertAlign w:val="baseline"/>
+          <w:lang w:val="en-GB"/>
+        </w:rPr>
+        <w:t>Two examples of uninformed searches are depth-first search and breadth-first search.</w:t>
+      </w:r>
+    </w:p>
+    <w:p>
+      <w:pPr>
+        <w:rPr>
+          <w:rFonts w:hint="default" w:ascii="Times New Roman" w:hAnsi="Times New Roman" w:cs="Times New Roman"/>
+          <w:b w:val="0"/>
+          <w:bCs w:val="0"/>
+          <w:i w:val="0"/>
+          <w:iCs w:val="0"/>
+          <w:color w:val="000000"/>
+          <w:sz w:val="24"/>
+          <w:szCs w:val="24"/>
+          <w:u w:val="none"/>
+          <w:vertAlign w:val="baseline"/>
+          <w:lang w:val="en-GB"/>
+        </w:rPr>
+      </w:pPr>
+    </w:p>
+    <w:p>
+      <w:pPr>
         <w:rPr>
           <w:rFonts w:hint="default" w:ascii="Times New Roman" w:hAnsi="Times New Roman" w:cs="Times New Roman"/>
           <w:b/>
@@ -2474,8 +2700,167 @@
           <w:u w:val="none"/>
           <w:vertAlign w:val="baseline"/>
         </w:rPr>
-        <w:t> </w:t>
-      </w:r>
+      </w:pPr>
+    </w:p>
+    <w:p>
+      <w:pPr>
+        <w:rPr>
+          <w:rFonts w:hint="default" w:ascii="Times New Roman" w:hAnsi="Times New Roman" w:cs="Times New Roman"/>
+          <w:b/>
+          <w:bCs/>
+          <w:i w:val="0"/>
+          <w:iCs w:val="0"/>
+          <w:color w:val="000000"/>
+          <w:sz w:val="24"/>
+          <w:szCs w:val="24"/>
+          <w:u w:val="none"/>
+          <w:vertAlign w:val="baseline"/>
+        </w:rPr>
+      </w:pPr>
+    </w:p>
+    <w:p>
+      <w:pPr>
+        <w:rPr>
+          <w:rFonts w:hint="default" w:ascii="Times New Roman" w:hAnsi="Times New Roman" w:cs="Times New Roman"/>
+          <w:b/>
+          <w:bCs/>
+          <w:i w:val="0"/>
+          <w:iCs w:val="0"/>
+          <w:color w:val="000000"/>
+          <w:sz w:val="24"/>
+          <w:szCs w:val="24"/>
+          <w:u w:val="none"/>
+          <w:vertAlign w:val="baseline"/>
+        </w:rPr>
+      </w:pPr>
+    </w:p>
+    <w:p>
+      <w:pPr>
+        <w:rPr>
+          <w:rFonts w:hint="default" w:ascii="Times New Roman" w:hAnsi="Times New Roman" w:cs="Times New Roman"/>
+          <w:b/>
+          <w:bCs/>
+          <w:i w:val="0"/>
+          <w:iCs w:val="0"/>
+          <w:color w:val="000000"/>
+          <w:sz w:val="24"/>
+          <w:szCs w:val="24"/>
+          <w:u w:val="none"/>
+          <w:vertAlign w:val="baseline"/>
+        </w:rPr>
+      </w:pPr>
+    </w:p>
+    <w:p>
+      <w:pPr>
+        <w:rPr>
+          <w:rFonts w:hint="default" w:ascii="Times New Roman" w:hAnsi="Times New Roman" w:cs="Times New Roman"/>
+          <w:b/>
+          <w:bCs/>
+          <w:i w:val="0"/>
+          <w:iCs w:val="0"/>
+          <w:color w:val="000000"/>
+          <w:sz w:val="24"/>
+          <w:szCs w:val="24"/>
+          <w:u w:val="none"/>
+          <w:vertAlign w:val="baseline"/>
+        </w:rPr>
+      </w:pPr>
+    </w:p>
+    <w:p>
+      <w:pPr>
+        <w:rPr>
+          <w:rFonts w:hint="default" w:ascii="Times New Roman" w:hAnsi="Times New Roman" w:cs="Times New Roman"/>
+          <w:b/>
+          <w:bCs/>
+          <w:i w:val="0"/>
+          <w:iCs w:val="0"/>
+          <w:color w:val="000000"/>
+          <w:sz w:val="24"/>
+          <w:szCs w:val="24"/>
+          <w:u w:val="none"/>
+          <w:vertAlign w:val="baseline"/>
+        </w:rPr>
+      </w:pPr>
+    </w:p>
+    <w:p>
+      <w:pPr>
+        <w:rPr>
+          <w:rFonts w:hint="default" w:ascii="Times New Roman" w:hAnsi="Times New Roman" w:cs="Times New Roman"/>
+          <w:b/>
+          <w:bCs/>
+          <w:i w:val="0"/>
+          <w:iCs w:val="0"/>
+          <w:color w:val="000000"/>
+          <w:sz w:val="24"/>
+          <w:szCs w:val="24"/>
+          <w:u w:val="none"/>
+          <w:vertAlign w:val="baseline"/>
+        </w:rPr>
+      </w:pPr>
+    </w:p>
+    <w:p>
+      <w:pPr>
+        <w:rPr>
+          <w:rFonts w:hint="default" w:ascii="Times New Roman" w:hAnsi="Times New Roman" w:cs="Times New Roman"/>
+          <w:b/>
+          <w:bCs/>
+          <w:i w:val="0"/>
+          <w:iCs w:val="0"/>
+          <w:color w:val="000000"/>
+          <w:sz w:val="24"/>
+          <w:szCs w:val="24"/>
+          <w:u w:val="none"/>
+          <w:vertAlign w:val="baseline"/>
+        </w:rPr>
+      </w:pPr>
+    </w:p>
+    <w:p>
+      <w:pPr>
+        <w:rPr>
+          <w:rFonts w:hint="default" w:ascii="Times New Roman" w:hAnsi="Times New Roman" w:cs="Times New Roman"/>
+          <w:b/>
+          <w:bCs/>
+          <w:i w:val="0"/>
+          <w:iCs w:val="0"/>
+          <w:color w:val="000000"/>
+          <w:sz w:val="24"/>
+          <w:szCs w:val="24"/>
+          <w:u w:val="none"/>
+          <w:vertAlign w:val="baseline"/>
+        </w:rPr>
+      </w:pPr>
+    </w:p>
+    <w:p>
+      <w:pPr>
+        <w:rPr>
+          <w:rFonts w:hint="default" w:ascii="Times New Roman" w:hAnsi="Times New Roman" w:cs="Times New Roman"/>
+          <w:b/>
+          <w:bCs/>
+          <w:i w:val="0"/>
+          <w:iCs w:val="0"/>
+          <w:color w:val="000000"/>
+          <w:sz w:val="24"/>
+          <w:szCs w:val="24"/>
+          <w:u w:val="none"/>
+          <w:vertAlign w:val="baseline"/>
+        </w:rPr>
+      </w:pPr>
+    </w:p>
+    <w:p>
+      <w:pPr>
+        <w:rPr>
+          <w:rFonts w:hint="default" w:ascii="Times New Roman" w:hAnsi="Times New Roman" w:cs="Times New Roman"/>
+          <w:b/>
+          <w:bCs/>
+          <w:i w:val="0"/>
+          <w:iCs w:val="0"/>
+          <w:color w:val="000000"/>
+          <w:sz w:val="24"/>
+          <w:szCs w:val="24"/>
+          <w:u w:val="none"/>
+          <w:vertAlign w:val="baseline"/>
+        </w:rPr>
+      </w:pPr>
     </w:p>
     <w:p>
       <w:pPr>
@@ -3838,7 +4223,7 @@
 
 <file path=word/footnotes.xml><?xml version="1.0" encoding="utf-8"?>
 <w:footnotes xmlns:wpc="http://schemas.microsoft.com/office/word/2010/wordprocessingCanvas" xmlns:mc="http://schemas.openxmlformats.org/markup-compatibility/2006" xmlns:o="urn:schemas-microsoft-com:office:office" xmlns:r="http://schemas.openxmlformats.org/officeDocument/2006/relationships" xmlns:m="http://schemas.openxmlformats.org/officeDocument/2006/math" xmlns:v="urn:schemas-microsoft-com:vml" xmlns:wp14="http://schemas.microsoft.com/office/word/2010/wordprocessingDrawing" xmlns:wp="http://schemas.openxmlformats.org/drawingml/2006/wordprocessingDrawing" xmlns:w="http://schemas.openxmlformats.org/wordprocessingml/2006/main" xmlns:w14="http://schemas.microsoft.com/office/word/2010/wordml" xmlns:w15="http://schemas.microsoft.com/office/word/2012/wordml" xmlns:w10="urn:schemas-microsoft-com:office:word" xmlns:wpg="http://schemas.microsoft.com/office/word/2010/wordprocessingGroup" xmlns:wpi="http://schemas.microsoft.com/office/word/2010/wordprocessingInk" xmlns:wne="http://schemas.microsoft.com/office/word/2006/wordml" xmlns:wps="http://schemas.microsoft.com/office/word/2010/wordprocessingShape" xmlns:wpsCustomData="http://www.wps.cn/officeDocument/2013/wpsCustomData" mc:Ignorable="w14 w15 wp14">
-  <w:footnote w:type="separator" w:id="4">
+  <w:footnote w:type="separator" w:id="6">
     <w:p>
       <w:pPr>
         <w:spacing w:line="276" w:lineRule="auto"/>
@@ -3848,7 +4233,7 @@
       </w:r>
     </w:p>
   </w:footnote>
-  <w:footnote w:type="continuationSeparator" w:id="5">
+  <w:footnote w:type="continuationSeparator" w:id="7">
     <w:p>
       <w:pPr>
         <w:spacing w:line="276" w:lineRule="auto"/>
@@ -3902,6 +4287,66 @@
         </w:rPr>
         <w:t>https://towardsdatascience.com/monte-carlo-tree-search-an-introduction-503d8c04e168</w:t>
       </w:r>
+    </w:p>
+  </w:footnote>
+  <w:footnote w:id="2">
+    <w:p>
+      <w:pPr>
+        <w:pStyle w:val="6"/>
+        <w:snapToGrid w:val="0"/>
+        <w:rPr>
+          <w:rFonts w:hint="default"/>
+        </w:rPr>
+      </w:pPr>
+      <w:r>
+        <w:rPr>
+          <w:rStyle w:val="5"/>
+        </w:rPr>
+        <w:footnoteRef/>
+      </w:r>
+      <w:r>
+        <w:t xml:space="preserve"> </w:t>
+      </w:r>
+      <w:r>
+        <w:rPr>
+          <w:rFonts w:hint="default"/>
+        </w:rPr>
+        <w:fldChar w:fldCharType="begin"/>
+      </w:r>
+      <w:r>
+        <w:rPr>
+          <w:rFonts w:hint="default"/>
+        </w:rPr>
+        <w:instrText xml:space="preserve"> HYPERLINK "https://www.analyticsvidhya.com/blog/2019/01/monte-carlo-tree-search-introduction-algorithm-deepmind-alphago/" </w:instrText>
+      </w:r>
+      <w:r>
+        <w:rPr>
+          <w:rFonts w:hint="default"/>
+        </w:rPr>
+        <w:fldChar w:fldCharType="separate"/>
+      </w:r>
+      <w:r>
+        <w:rPr>
+          <w:rStyle w:val="7"/>
+          <w:rFonts w:hint="default"/>
+        </w:rPr>
+        <w:t>https://www.analyticsvidhya.com/blog/2019/01/monte-carlo-tree-search-introduction-algorithm-deepmind-alphago/</w:t>
+      </w:r>
+      <w:r>
+        <w:rPr>
+          <w:rFonts w:hint="default"/>
+        </w:rPr>
+        <w:fldChar w:fldCharType="end"/>
+      </w:r>
+    </w:p>
+    <w:p>
+      <w:pPr>
+        <w:pStyle w:val="6"/>
+        <w:snapToGrid w:val="0"/>
+        <w:rPr>
+          <w:rFonts w:hint="default"/>
+        </w:rPr>
+      </w:pPr>
     </w:p>
   </w:footnote>
 </w:footnotes>

</xml_diff>

<commit_message>
working on the research part of the main document
</commit_message>
<xml_diff>
--- a/ ResearchDocument.docx
+++ b/ ResearchDocument.docx
@@ -4,7 +4,7 @@
   <w:body>
     <w:p>
       <w:pPr>
-        <w:pStyle w:val="8"/>
+        <w:pStyle w:val="10"/>
         <w:keepNext w:val="0"/>
         <w:keepLines w:val="0"/>
         <w:widowControl/>
@@ -22,7 +22,6 @@
           <w:sz w:val="24"/>
           <w:szCs w:val="24"/>
           <w:u w:val="none"/>
-          <w:bdr w:val="none" w:color="auto" w:sz="0" w:space="0"/>
           <w:vertAlign w:val="baseline"/>
         </w:rPr>
         <w:drawing>
@@ -83,7 +82,7 @@
     </w:p>
     <w:p>
       <w:pPr>
-        <w:pStyle w:val="8"/>
+        <w:pStyle w:val="10"/>
         <w:keepNext w:val="0"/>
         <w:keepLines w:val="0"/>
         <w:widowControl/>
@@ -108,7 +107,7 @@
     </w:p>
     <w:p>
       <w:pPr>
-        <w:pStyle w:val="8"/>
+        <w:pStyle w:val="10"/>
         <w:keepNext w:val="0"/>
         <w:keepLines w:val="0"/>
         <w:widowControl/>
@@ -133,7 +132,7 @@
     </w:p>
     <w:p>
       <w:pPr>
-        <w:pStyle w:val="8"/>
+        <w:pStyle w:val="10"/>
         <w:keepNext w:val="0"/>
         <w:keepLines w:val="0"/>
         <w:widowControl/>
@@ -158,7 +157,7 @@
     </w:p>
     <w:p>
       <w:pPr>
-        <w:pStyle w:val="8"/>
+        <w:pStyle w:val="10"/>
         <w:keepNext w:val="0"/>
         <w:keepLines w:val="0"/>
         <w:widowControl/>
@@ -183,7 +182,7 @@
     </w:p>
     <w:p>
       <w:pPr>
-        <w:pStyle w:val="8"/>
+        <w:pStyle w:val="10"/>
         <w:keepNext w:val="0"/>
         <w:keepLines w:val="0"/>
         <w:widowControl/>
@@ -208,7 +207,7 @@
     </w:p>
     <w:p>
       <w:pPr>
-        <w:pStyle w:val="8"/>
+        <w:pStyle w:val="10"/>
         <w:keepNext w:val="0"/>
         <w:keepLines w:val="0"/>
         <w:widowControl/>
@@ -233,7 +232,7 @@
     </w:p>
     <w:p>
       <w:pPr>
-        <w:pStyle w:val="8"/>
+        <w:pStyle w:val="10"/>
         <w:keepNext w:val="0"/>
         <w:keepLines w:val="0"/>
         <w:widowControl/>
@@ -258,7 +257,7 @@
     </w:p>
     <w:p>
       <w:pPr>
-        <w:pStyle w:val="8"/>
+        <w:pStyle w:val="10"/>
         <w:keepNext w:val="0"/>
         <w:keepLines w:val="0"/>
         <w:widowControl/>
@@ -283,7 +282,7 @@
     </w:p>
     <w:p>
       <w:pPr>
-        <w:pStyle w:val="8"/>
+        <w:pStyle w:val="10"/>
         <w:keepNext w:val="0"/>
         <w:keepLines w:val="0"/>
         <w:widowControl/>
@@ -308,7 +307,7 @@
     </w:p>
     <w:p>
       <w:pPr>
-        <w:pStyle w:val="8"/>
+        <w:pStyle w:val="10"/>
         <w:keepNext w:val="0"/>
         <w:keepLines w:val="0"/>
         <w:widowControl/>
@@ -348,7 +347,7 @@
     <w:p/>
     <w:p>
       <w:pPr>
-        <w:pStyle w:val="8"/>
+        <w:pStyle w:val="10"/>
         <w:keepNext w:val="0"/>
         <w:keepLines w:val="0"/>
         <w:widowControl/>
@@ -374,7 +373,7 @@
     </w:p>
     <w:p>
       <w:pPr>
-        <w:pStyle w:val="8"/>
+        <w:pStyle w:val="10"/>
         <w:keepNext w:val="0"/>
         <w:keepLines w:val="0"/>
         <w:widowControl/>
@@ -398,7 +397,7 @@
     </w:p>
     <w:p>
       <w:pPr>
-        <w:pStyle w:val="8"/>
+        <w:pStyle w:val="10"/>
         <w:keepNext w:val="0"/>
         <w:keepLines w:val="0"/>
         <w:widowControl/>
@@ -435,7 +434,7 @@
     </w:p>
     <w:p>
       <w:pPr>
-        <w:pStyle w:val="8"/>
+        <w:pStyle w:val="10"/>
         <w:keepNext w:val="0"/>
         <w:keepLines w:val="0"/>
         <w:widowControl/>
@@ -472,7 +471,7 @@
     </w:p>
     <w:p>
       <w:pPr>
-        <w:pStyle w:val="8"/>
+        <w:pStyle w:val="10"/>
         <w:keepNext w:val="0"/>
         <w:keepLines w:val="0"/>
         <w:widowControl/>
@@ -509,7 +508,7 @@
     </w:p>
     <w:p>
       <w:pPr>
-        <w:pStyle w:val="8"/>
+        <w:pStyle w:val="10"/>
         <w:keepNext w:val="0"/>
         <w:keepLines w:val="0"/>
         <w:widowControl/>
@@ -546,7 +545,7 @@
     </w:p>
     <w:p>
       <w:pPr>
-        <w:pStyle w:val="8"/>
+        <w:pStyle w:val="10"/>
         <w:keepNext w:val="0"/>
         <w:keepLines w:val="0"/>
         <w:widowControl/>
@@ -583,7 +582,7 @@
     </w:p>
     <w:p>
       <w:pPr>
-        <w:pStyle w:val="8"/>
+        <w:pStyle w:val="10"/>
         <w:keepNext w:val="0"/>
         <w:keepLines w:val="0"/>
         <w:widowControl/>
@@ -620,7 +619,7 @@
     </w:p>
     <w:p>
       <w:pPr>
-        <w:pStyle w:val="8"/>
+        <w:pStyle w:val="10"/>
         <w:keepNext w:val="0"/>
         <w:keepLines w:val="0"/>
         <w:widowControl/>
@@ -657,7 +656,7 @@
     </w:p>
     <w:p>
       <w:pPr>
-        <w:pStyle w:val="8"/>
+        <w:pStyle w:val="10"/>
         <w:keepNext w:val="0"/>
         <w:keepLines w:val="0"/>
         <w:widowControl/>
@@ -694,7 +693,7 @@
     </w:p>
     <w:p>
       <w:pPr>
-        <w:pStyle w:val="8"/>
+        <w:pStyle w:val="10"/>
         <w:keepNext w:val="0"/>
         <w:keepLines w:val="0"/>
         <w:widowControl/>
@@ -1006,7 +1005,7 @@
     </w:p>
     <w:p>
       <w:pPr>
-        <w:pStyle w:val="8"/>
+        <w:pStyle w:val="10"/>
         <w:keepNext w:val="0"/>
         <w:keepLines w:val="0"/>
         <w:widowControl/>
@@ -1030,7 +1029,7 @@
     </w:p>
     <w:p>
       <w:pPr>
-        <w:pStyle w:val="8"/>
+        <w:pStyle w:val="10"/>
         <w:keepNext w:val="0"/>
         <w:keepLines w:val="0"/>
         <w:widowControl/>
@@ -1054,7 +1053,7 @@
     </w:p>
     <w:p>
       <w:pPr>
-        <w:pStyle w:val="8"/>
+        <w:pStyle w:val="10"/>
         <w:keepNext w:val="0"/>
         <w:keepLines w:val="0"/>
         <w:widowControl/>
@@ -1116,11 +1115,12 @@
     </w:p>
     <w:p>
       <w:pPr>
-        <w:pStyle w:val="8"/>
+        <w:pStyle w:val="10"/>
         <w:keepNext w:val="0"/>
         <w:keepLines w:val="0"/>
         <w:widowControl/>
         <w:numPr>
+          <w:ilvl w:val="0"/>
           <w:numId w:val="0"/>
         </w:numPr>
         <w:suppressLineNumbers w:val="0"/>
@@ -1156,11 +1156,12 @@
     </w:p>
     <w:p>
       <w:pPr>
-        <w:pStyle w:val="8"/>
+        <w:pStyle w:val="10"/>
         <w:keepNext w:val="0"/>
         <w:keepLines w:val="0"/>
         <w:widowControl/>
         <w:numPr>
+          <w:ilvl w:val="0"/>
           <w:numId w:val="0"/>
         </w:numPr>
         <w:suppressLineNumbers w:val="0"/>
@@ -1196,11 +1197,12 @@
     </w:p>
     <w:p>
       <w:pPr>
-        <w:pStyle w:val="8"/>
+        <w:pStyle w:val="10"/>
         <w:keepNext w:val="0"/>
         <w:keepLines w:val="0"/>
         <w:widowControl/>
         <w:numPr>
+          <w:ilvl w:val="0"/>
           <w:numId w:val="0"/>
         </w:numPr>
         <w:suppressLineNumbers w:val="0"/>
@@ -1236,11 +1238,12 @@
     </w:p>
     <w:p>
       <w:pPr>
-        <w:pStyle w:val="8"/>
+        <w:pStyle w:val="10"/>
         <w:keepNext w:val="0"/>
         <w:keepLines w:val="0"/>
         <w:widowControl/>
         <w:numPr>
+          <w:ilvl w:val="0"/>
           <w:numId w:val="0"/>
         </w:numPr>
         <w:suppressLineNumbers w:val="0"/>
@@ -1259,14 +1262,29 @@
           <w:lang w:val="en-GB"/>
         </w:rPr>
       </w:pPr>
-    </w:p>
-    <w:p>
-      <w:pPr>
-        <w:pStyle w:val="8"/>
+      <w:r>
+        <w:rPr>
+          <w:rFonts w:hint="default" w:cs="Times New Roman"/>
+          <w:i w:val="0"/>
+          <w:iCs w:val="0"/>
+          <w:color w:val="000000"/>
+          <w:sz w:val="24"/>
+          <w:szCs w:val="24"/>
+          <w:u w:val="none"/>
+          <w:vertAlign w:val="baseline"/>
+          <w:lang w:val="en-GB"/>
+        </w:rPr>
+        <w:t xml:space="preserve">I’m interested in this research topic as I have an interest in different types of board games as well as how to implement AI that could be able to play these games so I would like to be able to test out different implementations of AI to see how well each type is able to play. </w:t>
+      </w:r>
+    </w:p>
+    <w:p>
+      <w:pPr>
+        <w:pStyle w:val="10"/>
         <w:keepNext w:val="0"/>
         <w:keepLines w:val="0"/>
         <w:widowControl/>
         <w:numPr>
+          <w:ilvl w:val="0"/>
           <w:numId w:val="0"/>
         </w:numPr>
         <w:suppressLineNumbers w:val="0"/>
@@ -1481,137 +1499,7 @@
     </w:p>
     <w:p>
       <w:pPr>
-        <w:pStyle w:val="8"/>
-        <w:keepNext w:val="0"/>
-        <w:keepLines w:val="0"/>
-        <w:widowControl/>
-        <w:suppressLineNumbers w:val="0"/>
-        <w:bidi w:val="0"/>
-        <w:spacing w:before="240" w:beforeAutospacing="0" w:after="240" w:afterAutospacing="0" w:line="21" w:lineRule="atLeast"/>
-      </w:pPr>
-      <w:r>
-        <w:rPr>
-          <w:rFonts w:hint="default" w:ascii="Times New Roman" w:hAnsi="Times New Roman" w:cs="Times New Roman"/>
-          <w:i w:val="0"/>
-          <w:iCs w:val="0"/>
-          <w:color w:val="000000"/>
-          <w:sz w:val="24"/>
-          <w:szCs w:val="24"/>
-          <w:u w:val="none"/>
-          <w:vertAlign w:val="baseline"/>
-        </w:rPr>
-        <w:t>Replace this text with an appropriate Project Introduction.</w:t>
-      </w:r>
-    </w:p>
-    <w:p>
-      <w:pPr>
-        <w:pStyle w:val="8"/>
-        <w:keepNext w:val="0"/>
-        <w:keepLines w:val="0"/>
-        <w:widowControl/>
-        <w:suppressLineNumbers w:val="0"/>
-        <w:bidi w:val="0"/>
-        <w:spacing w:before="240" w:beforeAutospacing="0" w:after="240" w:afterAutospacing="0" w:line="21" w:lineRule="atLeast"/>
-      </w:pPr>
-      <w:r>
-        <w:rPr>
-          <w:rFonts w:hint="default" w:ascii="Times New Roman" w:hAnsi="Times New Roman" w:cs="Times New Roman"/>
-          <w:i w:val="0"/>
-          <w:iCs w:val="0"/>
-          <w:color w:val="000000"/>
-          <w:sz w:val="24"/>
-          <w:szCs w:val="24"/>
-          <w:u w:val="none"/>
-          <w:vertAlign w:val="baseline"/>
-        </w:rPr>
-        <w:t>Present relevant background or contextual material and define any terms or concepts when necessary.</w:t>
-      </w:r>
-    </w:p>
-    <w:p>
-      <w:pPr>
-        <w:pStyle w:val="8"/>
-        <w:keepNext w:val="0"/>
-        <w:keepLines w:val="0"/>
-        <w:widowControl/>
-        <w:suppressLineNumbers w:val="0"/>
-        <w:bidi w:val="0"/>
-        <w:spacing w:before="240" w:beforeAutospacing="0" w:after="240" w:afterAutospacing="0" w:line="21" w:lineRule="atLeast"/>
-      </w:pPr>
-      <w:r>
-        <w:rPr>
-          <w:rFonts w:hint="default" w:ascii="Times New Roman" w:hAnsi="Times New Roman" w:cs="Times New Roman"/>
-          <w:i w:val="0"/>
-          <w:iCs w:val="0"/>
-          <w:color w:val="000000"/>
-          <w:sz w:val="24"/>
-          <w:szCs w:val="24"/>
-          <w:u w:val="none"/>
-          <w:vertAlign w:val="baseline"/>
-        </w:rPr>
-        <w:t>Here you present to the audience what you are doing and why it is important. In essence, please provide an introduction to the project, why was it chosen, the potential impact of this research. You should state a research question (if any) and present the project objectives. This will most likely be a concrete question probably from one specific area, such as AI, Networking, Graphics etc.</w:t>
-      </w:r>
-    </w:p>
-    <w:p>
-      <w:pPr>
-        <w:pStyle w:val="8"/>
-        <w:keepNext w:val="0"/>
-        <w:keepLines w:val="0"/>
-        <w:widowControl/>
-        <w:suppressLineNumbers w:val="0"/>
-        <w:bidi w:val="0"/>
-        <w:spacing w:before="240" w:beforeAutospacing="0" w:after="240" w:afterAutospacing="0" w:line="21" w:lineRule="atLeast"/>
-      </w:pPr>
-      <w:r>
-        <w:rPr>
-          <w:rFonts w:hint="default" w:ascii="Times New Roman" w:hAnsi="Times New Roman" w:cs="Times New Roman"/>
-          <w:i w:val="0"/>
-          <w:iCs w:val="0"/>
-          <w:color w:val="000000"/>
-          <w:sz w:val="24"/>
-          <w:szCs w:val="24"/>
-          <w:u w:val="none"/>
-          <w:vertAlign w:val="baseline"/>
-        </w:rPr>
-        <w:t>E.g., Research Question Example (Networking): What is the effect of threshold size in the dead reckoning approach on player performance and player experience?</w:t>
-      </w:r>
-    </w:p>
-    <w:p>
-      <w:pPr>
-        <w:pStyle w:val="8"/>
-        <w:keepNext w:val="0"/>
-        <w:keepLines w:val="0"/>
-        <w:widowControl/>
-        <w:suppressLineNumbers w:val="0"/>
-        <w:bidi w:val="0"/>
-        <w:spacing w:before="240" w:beforeAutospacing="0" w:after="240" w:afterAutospacing="0" w:line="21" w:lineRule="atLeast"/>
-        <w:rPr>
-          <w:rFonts w:hint="default" w:ascii="Times New Roman" w:hAnsi="Times New Roman" w:cs="Times New Roman"/>
-          <w:i w:val="0"/>
-          <w:iCs w:val="0"/>
-          <w:color w:val="000000"/>
-          <w:sz w:val="24"/>
-          <w:szCs w:val="24"/>
-          <w:u w:val="none"/>
-          <w:vertAlign w:val="baseline"/>
-        </w:rPr>
-      </w:pPr>
-      <w:r>
-        <w:rPr>
-          <w:rFonts w:hint="default" w:ascii="Times New Roman" w:hAnsi="Times New Roman" w:cs="Times New Roman"/>
-          <w:i w:val="0"/>
-          <w:iCs w:val="0"/>
-          <w:color w:val="000000"/>
-          <w:sz w:val="24"/>
-          <w:szCs w:val="24"/>
-          <w:u w:val="none"/>
-          <w:vertAlign w:val="baseline"/>
-        </w:rPr>
-        <w:t>Summarize the main contributions of the project.</w:t>
-      </w:r>
-    </w:p>
-    <w:p>
-      <w:pPr>
-        <w:pStyle w:val="8"/>
+        <w:pStyle w:val="10"/>
         <w:keepNext w:val="0"/>
         <w:keepLines w:val="0"/>
         <w:widowControl/>
@@ -1646,7 +1534,7 @@
       </w:r>
       <w:r>
         <w:rPr>
-          <w:rStyle w:val="5"/>
+          <w:rStyle w:val="7"/>
           <w:rFonts w:hint="default" w:ascii="Times New Roman" w:hAnsi="Times New Roman" w:cs="Times New Roman"/>
           <w:i w:val="0"/>
           <w:iCs w:val="0"/>
@@ -1670,21 +1558,7 @@
           <w:vertAlign w:val="baseline"/>
           <w:lang w:val="en-GB"/>
         </w:rPr>
-        <w:t xml:space="preserve"> </w:t>
-      </w:r>
-      <w:r>
-        <w:rPr>
-          <w:rFonts w:hint="default" w:ascii="Times New Roman" w:hAnsi="Times New Roman" w:cs="Times New Roman"/>
-          <w:i w:val="0"/>
-          <w:iCs w:val="0"/>
-          <w:color w:val="000000"/>
-          <w:sz w:val="24"/>
-          <w:szCs w:val="24"/>
-          <w:u w:val="none"/>
-          <w:vertAlign w:val="baseline"/>
-          <w:lang w:val="en-GB"/>
-        </w:rPr>
-        <w:t>The game of go is usually played on a board that is 19x19 in size but can also be played on different sized smaller boards. For a 19x19 board, there is approximately 250 moves that each player can possibly play. If a game continues for 150 turns (average turn count), then there would be around 250</w:t>
+        <w:t xml:space="preserve"> The game of go is usually played on a board that is 19x19 in size but can also be played on different sized smaller boards. For a 19x19 board, there is approximately 250 moves that each player can possibly play. If a game continues for 150 turns (average turn count), then there would be around 250</w:t>
       </w:r>
       <w:r>
         <w:rPr>
@@ -1744,7 +1618,7 @@
       </w:r>
       <w:r>
         <w:rPr>
-          <w:rStyle w:val="5"/>
+          <w:rStyle w:val="7"/>
           <w:rFonts w:hint="default" w:ascii="Times New Roman" w:hAnsi="Times New Roman" w:cs="Times New Roman"/>
           <w:i w:val="0"/>
           <w:iCs w:val="0"/>
@@ -1759,7 +1633,7 @@
     </w:p>
     <w:p>
       <w:pPr>
-        <w:pStyle w:val="8"/>
+        <w:pStyle w:val="10"/>
         <w:keepNext w:val="0"/>
         <w:keepLines w:val="0"/>
         <w:widowControl/>
@@ -1800,7 +1674,7 @@
     </w:p>
     <w:p>
       <w:pPr>
-        <w:pStyle w:val="8"/>
+        <w:pStyle w:val="10"/>
         <w:keepNext w:val="0"/>
         <w:keepLines w:val="0"/>
         <w:widowControl/>
@@ -1841,7 +1715,7 @@
     </w:p>
     <w:p>
       <w:pPr>
-        <w:pStyle w:val="8"/>
+        <w:pStyle w:val="10"/>
         <w:keepNext w:val="0"/>
         <w:keepLines w:val="0"/>
         <w:widowControl/>
@@ -1882,7 +1756,7 @@
     </w:p>
     <w:p>
       <w:pPr>
-        <w:pStyle w:val="8"/>
+        <w:pStyle w:val="10"/>
         <w:keepNext w:val="0"/>
         <w:keepLines w:val="0"/>
         <w:widowControl/>
@@ -1918,7 +1792,7 @@
     </w:p>
     <w:p>
       <w:pPr>
-        <w:pStyle w:val="8"/>
+        <w:pStyle w:val="10"/>
         <w:keepNext w:val="0"/>
         <w:keepLines w:val="0"/>
         <w:widowControl/>
@@ -1959,7 +1833,7 @@
     </w:p>
     <w:p>
       <w:pPr>
-        <w:pStyle w:val="8"/>
+        <w:pStyle w:val="10"/>
         <w:keepNext w:val="0"/>
         <w:keepLines w:val="0"/>
         <w:widowControl/>
@@ -2000,7 +1874,7 @@
     </w:p>
     <w:p>
       <w:pPr>
-        <w:pStyle w:val="8"/>
+        <w:pStyle w:val="10"/>
         <w:keepNext w:val="0"/>
         <w:keepLines w:val="0"/>
         <w:widowControl/>
@@ -2041,112 +1915,112 @@
     </w:p>
     <w:p>
       <w:pPr>
-        <w:pStyle w:val="8"/>
-        <w:keepNext w:val="0"/>
-        <w:keepLines w:val="0"/>
-        <w:widowControl/>
-        <w:suppressLineNumbers w:val="0"/>
-        <w:bidi w:val="0"/>
-        <w:spacing w:before="240" w:beforeAutospacing="0" w:after="240" w:afterAutospacing="0" w:line="21" w:lineRule="atLeast"/>
-        <w:rPr>
-          <w:rFonts w:hint="default" w:ascii="Times New Roman" w:hAnsi="Times New Roman" w:cs="Times New Roman"/>
-          <w:i w:val="0"/>
-          <w:iCs w:val="0"/>
-          <w:color w:val="000000"/>
-          <w:sz w:val="24"/>
-          <w:szCs w:val="24"/>
-          <w:u w:val="none"/>
-          <w:vertAlign w:val="baseline"/>
-        </w:rPr>
-      </w:pPr>
-    </w:p>
-    <w:p>
-      <w:pPr>
-        <w:pStyle w:val="8"/>
-        <w:keepNext w:val="0"/>
-        <w:keepLines w:val="0"/>
-        <w:widowControl/>
-        <w:suppressLineNumbers w:val="0"/>
-        <w:bidi w:val="0"/>
-        <w:spacing w:before="240" w:beforeAutospacing="0" w:after="240" w:afterAutospacing="0" w:line="21" w:lineRule="atLeast"/>
-        <w:rPr>
-          <w:rFonts w:hint="default" w:ascii="Times New Roman" w:hAnsi="Times New Roman" w:cs="Times New Roman"/>
-          <w:i w:val="0"/>
-          <w:iCs w:val="0"/>
-          <w:color w:val="000000"/>
-          <w:sz w:val="24"/>
-          <w:szCs w:val="24"/>
-          <w:u w:val="none"/>
-          <w:vertAlign w:val="baseline"/>
-        </w:rPr>
-      </w:pPr>
-    </w:p>
-    <w:p>
-      <w:pPr>
-        <w:pStyle w:val="8"/>
-        <w:keepNext w:val="0"/>
-        <w:keepLines w:val="0"/>
-        <w:widowControl/>
-        <w:suppressLineNumbers w:val="0"/>
-        <w:bidi w:val="0"/>
-        <w:spacing w:before="240" w:beforeAutospacing="0" w:after="240" w:afterAutospacing="0" w:line="21" w:lineRule="atLeast"/>
-        <w:rPr>
-          <w:rFonts w:hint="default" w:ascii="Times New Roman" w:hAnsi="Times New Roman" w:cs="Times New Roman"/>
-          <w:i w:val="0"/>
-          <w:iCs w:val="0"/>
-          <w:color w:val="000000"/>
-          <w:sz w:val="24"/>
-          <w:szCs w:val="24"/>
-          <w:u w:val="none"/>
-          <w:vertAlign w:val="baseline"/>
-        </w:rPr>
-      </w:pPr>
-    </w:p>
-    <w:p>
-      <w:pPr>
-        <w:pStyle w:val="8"/>
-        <w:keepNext w:val="0"/>
-        <w:keepLines w:val="0"/>
-        <w:widowControl/>
-        <w:suppressLineNumbers w:val="0"/>
-        <w:bidi w:val="0"/>
-        <w:spacing w:before="240" w:beforeAutospacing="0" w:after="240" w:afterAutospacing="0" w:line="21" w:lineRule="atLeast"/>
-        <w:rPr>
-          <w:rFonts w:hint="default" w:ascii="Times New Roman" w:hAnsi="Times New Roman" w:cs="Times New Roman"/>
-          <w:i w:val="0"/>
-          <w:iCs w:val="0"/>
-          <w:color w:val="000000"/>
-          <w:sz w:val="24"/>
-          <w:szCs w:val="24"/>
-          <w:u w:val="none"/>
-          <w:vertAlign w:val="baseline"/>
-        </w:rPr>
-      </w:pPr>
-    </w:p>
-    <w:p>
-      <w:pPr>
-        <w:pStyle w:val="8"/>
-        <w:keepNext w:val="0"/>
-        <w:keepLines w:val="0"/>
-        <w:widowControl/>
-        <w:suppressLineNumbers w:val="0"/>
-        <w:bidi w:val="0"/>
-        <w:spacing w:before="240" w:beforeAutospacing="0" w:after="240" w:afterAutospacing="0" w:line="21" w:lineRule="atLeast"/>
-        <w:rPr>
-          <w:rFonts w:hint="default" w:ascii="Times New Roman" w:hAnsi="Times New Roman" w:cs="Times New Roman"/>
-          <w:i w:val="0"/>
-          <w:iCs w:val="0"/>
-          <w:color w:val="000000"/>
-          <w:sz w:val="24"/>
-          <w:szCs w:val="24"/>
-          <w:u w:val="none"/>
-          <w:vertAlign w:val="baseline"/>
-        </w:rPr>
-      </w:pPr>
-    </w:p>
-    <w:p>
-      <w:pPr>
-        <w:pStyle w:val="8"/>
+        <w:pStyle w:val="10"/>
+        <w:keepNext w:val="0"/>
+        <w:keepLines w:val="0"/>
+        <w:widowControl/>
+        <w:suppressLineNumbers w:val="0"/>
+        <w:bidi w:val="0"/>
+        <w:spacing w:before="240" w:beforeAutospacing="0" w:after="240" w:afterAutospacing="0" w:line="21" w:lineRule="atLeast"/>
+        <w:rPr>
+          <w:rFonts w:hint="default" w:ascii="Times New Roman" w:hAnsi="Times New Roman" w:cs="Times New Roman"/>
+          <w:i w:val="0"/>
+          <w:iCs w:val="0"/>
+          <w:color w:val="000000"/>
+          <w:sz w:val="24"/>
+          <w:szCs w:val="24"/>
+          <w:u w:val="none"/>
+          <w:vertAlign w:val="baseline"/>
+        </w:rPr>
+      </w:pPr>
+    </w:p>
+    <w:p>
+      <w:pPr>
+        <w:pStyle w:val="10"/>
+        <w:keepNext w:val="0"/>
+        <w:keepLines w:val="0"/>
+        <w:widowControl/>
+        <w:suppressLineNumbers w:val="0"/>
+        <w:bidi w:val="0"/>
+        <w:spacing w:before="240" w:beforeAutospacing="0" w:after="240" w:afterAutospacing="0" w:line="21" w:lineRule="atLeast"/>
+        <w:rPr>
+          <w:rFonts w:hint="default" w:ascii="Times New Roman" w:hAnsi="Times New Roman" w:cs="Times New Roman"/>
+          <w:i w:val="0"/>
+          <w:iCs w:val="0"/>
+          <w:color w:val="000000"/>
+          <w:sz w:val="24"/>
+          <w:szCs w:val="24"/>
+          <w:u w:val="none"/>
+          <w:vertAlign w:val="baseline"/>
+        </w:rPr>
+      </w:pPr>
+    </w:p>
+    <w:p>
+      <w:pPr>
+        <w:pStyle w:val="10"/>
+        <w:keepNext w:val="0"/>
+        <w:keepLines w:val="0"/>
+        <w:widowControl/>
+        <w:suppressLineNumbers w:val="0"/>
+        <w:bidi w:val="0"/>
+        <w:spacing w:before="240" w:beforeAutospacing="0" w:after="240" w:afterAutospacing="0" w:line="21" w:lineRule="atLeast"/>
+        <w:rPr>
+          <w:rFonts w:hint="default" w:ascii="Times New Roman" w:hAnsi="Times New Roman" w:cs="Times New Roman"/>
+          <w:i w:val="0"/>
+          <w:iCs w:val="0"/>
+          <w:color w:val="000000"/>
+          <w:sz w:val="24"/>
+          <w:szCs w:val="24"/>
+          <w:u w:val="none"/>
+          <w:vertAlign w:val="baseline"/>
+        </w:rPr>
+      </w:pPr>
+    </w:p>
+    <w:p>
+      <w:pPr>
+        <w:pStyle w:val="10"/>
+        <w:keepNext w:val="0"/>
+        <w:keepLines w:val="0"/>
+        <w:widowControl/>
+        <w:suppressLineNumbers w:val="0"/>
+        <w:bidi w:val="0"/>
+        <w:spacing w:before="240" w:beforeAutospacing="0" w:after="240" w:afterAutospacing="0" w:line="21" w:lineRule="atLeast"/>
+        <w:rPr>
+          <w:rFonts w:hint="default" w:ascii="Times New Roman" w:hAnsi="Times New Roman" w:cs="Times New Roman"/>
+          <w:i w:val="0"/>
+          <w:iCs w:val="0"/>
+          <w:color w:val="000000"/>
+          <w:sz w:val="24"/>
+          <w:szCs w:val="24"/>
+          <w:u w:val="none"/>
+          <w:vertAlign w:val="baseline"/>
+        </w:rPr>
+      </w:pPr>
+    </w:p>
+    <w:p>
+      <w:pPr>
+        <w:pStyle w:val="10"/>
+        <w:keepNext w:val="0"/>
+        <w:keepLines w:val="0"/>
+        <w:widowControl/>
+        <w:suppressLineNumbers w:val="0"/>
+        <w:bidi w:val="0"/>
+        <w:spacing w:before="240" w:beforeAutospacing="0" w:after="240" w:afterAutospacing="0" w:line="21" w:lineRule="atLeast"/>
+        <w:rPr>
+          <w:rFonts w:hint="default" w:ascii="Times New Roman" w:hAnsi="Times New Roman" w:cs="Times New Roman"/>
+          <w:i w:val="0"/>
+          <w:iCs w:val="0"/>
+          <w:color w:val="000000"/>
+          <w:sz w:val="24"/>
+          <w:szCs w:val="24"/>
+          <w:u w:val="none"/>
+          <w:vertAlign w:val="baseline"/>
+        </w:rPr>
+      </w:pPr>
+    </w:p>
+    <w:p>
+      <w:pPr>
+        <w:pStyle w:val="10"/>
         <w:keepNext w:val="0"/>
         <w:keepLines w:val="0"/>
         <w:widowControl/>
@@ -2174,6 +2048,16 @@
         <w:suppressLineNumbers w:val="0"/>
         <w:bidi w:val="0"/>
         <w:spacing w:before="480" w:beforeAutospacing="0" w:after="120" w:afterAutospacing="0" w:line="21" w:lineRule="atLeast"/>
+        <w:rPr>
+          <w:rFonts w:hint="default" w:ascii="Times New Roman" w:hAnsi="Times New Roman" w:cs="Times New Roman"/>
+          <w:i w:val="0"/>
+          <w:iCs w:val="0"/>
+          <w:color w:val="000000"/>
+          <w:sz w:val="24"/>
+          <w:szCs w:val="24"/>
+          <w:u w:val="none"/>
+          <w:vertAlign w:val="baseline"/>
+        </w:rPr>
       </w:pPr>
       <w:r>
         <w:rPr>
@@ -2193,55 +2077,7 @@
     </w:p>
     <w:p>
       <w:pPr>
-        <w:pStyle w:val="8"/>
-        <w:keepNext w:val="0"/>
-        <w:keepLines w:val="0"/>
-        <w:widowControl/>
-        <w:suppressLineNumbers w:val="0"/>
-        <w:bidi w:val="0"/>
-        <w:spacing w:before="240" w:beforeAutospacing="0" w:after="240" w:afterAutospacing="0" w:line="21" w:lineRule="atLeast"/>
-      </w:pPr>
-      <w:r>
-        <w:rPr>
-          <w:rFonts w:hint="default" w:ascii="Times New Roman" w:hAnsi="Times New Roman" w:cs="Times New Roman"/>
-          <w:i w:val="0"/>
-          <w:iCs w:val="0"/>
-          <w:color w:val="000000"/>
-          <w:sz w:val="24"/>
-          <w:szCs w:val="24"/>
-          <w:u w:val="none"/>
-          <w:vertAlign w:val="baseline"/>
-        </w:rPr>
-        <w:t>Replace this text with an appropriate Literature Review.</w:t>
-      </w:r>
-    </w:p>
-    <w:p>
-      <w:pPr>
-        <w:pStyle w:val="8"/>
-        <w:keepNext w:val="0"/>
-        <w:keepLines w:val="0"/>
-        <w:widowControl/>
-        <w:suppressLineNumbers w:val="0"/>
-        <w:bidi w:val="0"/>
-        <w:spacing w:before="240" w:beforeAutospacing="0" w:after="240" w:afterAutospacing="0" w:line="21" w:lineRule="atLeast"/>
-      </w:pPr>
-      <w:r>
-        <w:rPr>
-          <w:rFonts w:hint="default" w:ascii="Times New Roman" w:hAnsi="Times New Roman" w:cs="Times New Roman"/>
-          <w:i w:val="0"/>
-          <w:iCs w:val="0"/>
-          <w:color w:val="000000"/>
-          <w:sz w:val="24"/>
-          <w:szCs w:val="24"/>
-          <w:u w:val="none"/>
-          <w:vertAlign w:val="baseline"/>
-        </w:rPr>
-        <w:t>The literature review places your research in context.  You aren’t the first person to investigate or research a particular topic.  Present a short literature review with the following goals:</w:t>
-      </w:r>
-    </w:p>
-    <w:p>
-      <w:pPr>
-        <w:pStyle w:val="8"/>
+        <w:pStyle w:val="10"/>
         <w:keepNext w:val="0"/>
         <w:keepLines w:val="0"/>
         <w:widowControl/>
@@ -2254,255 +2090,29 @@
         </w:pBdr>
         <w:bidi w:val="0"/>
         <w:spacing w:before="240" w:beforeAutospacing="0" w:after="240" w:afterAutospacing="0" w:line="21" w:lineRule="atLeast"/>
-        <w:ind w:left="720" w:hanging="360"/>
-      </w:pPr>
-      <w:r>
-        <w:rPr>
-          <w:rFonts w:ascii="Arial" w:hAnsi="Arial" w:cs="Arial"/>
-          <w:i w:val="0"/>
-          <w:iCs w:val="0"/>
-          <w:color w:val="000000"/>
-          <w:sz w:val="24"/>
-          <w:szCs w:val="24"/>
-          <w:u w:val="none"/>
-          <w:bdr w:val="none" w:color="auto" w:sz="0" w:space="0"/>
-          <w:vertAlign w:val="baseline"/>
-        </w:rPr>
-        <w:t xml:space="preserve">· </w:t>
-      </w:r>
-      <w:r>
-        <w:rPr>
-          <w:rFonts w:hint="default" w:ascii="Times New Roman" w:hAnsi="Times New Roman" w:cs="Times New Roman"/>
-          <w:i w:val="0"/>
-          <w:iCs w:val="0"/>
-          <w:color w:val="000000"/>
-          <w:sz w:val="24"/>
-          <w:szCs w:val="24"/>
-          <w:u w:val="none"/>
-          <w:bdr w:val="none" w:color="auto" w:sz="0" w:space="0"/>
-          <w:vertAlign w:val="baseline"/>
-        </w:rPr>
-        <w:t>Give the reader a good overview of the key concepts;</w:t>
-      </w:r>
-    </w:p>
-    <w:p>
-      <w:pPr>
-        <w:pStyle w:val="8"/>
-        <w:keepNext w:val="0"/>
-        <w:keepLines w:val="0"/>
-        <w:widowControl/>
-        <w:suppressLineNumbers w:val="0"/>
-        <w:pBdr>
-          <w:top w:val="none" w:color="auto" w:sz="0" w:space="0"/>
-          <w:left w:val="none" w:color="auto" w:sz="0" w:space="0"/>
-          <w:bottom w:val="none" w:color="auto" w:sz="0" w:space="0"/>
-          <w:right w:val="none" w:color="auto" w:sz="0" w:space="0"/>
-        </w:pBdr>
-        <w:bidi w:val="0"/>
-        <w:spacing w:before="240" w:beforeAutospacing="0" w:after="240" w:afterAutospacing="0" w:line="21" w:lineRule="atLeast"/>
-        <w:ind w:left="720" w:hanging="360"/>
-      </w:pPr>
-      <w:r>
-        <w:rPr>
-          <w:rFonts w:hint="default" w:ascii="Arial" w:hAnsi="Arial" w:cs="Arial"/>
-          <w:i w:val="0"/>
-          <w:iCs w:val="0"/>
-          <w:color w:val="000000"/>
-          <w:sz w:val="24"/>
-          <w:szCs w:val="24"/>
-          <w:u w:val="none"/>
-          <w:bdr w:val="none" w:color="auto" w:sz="0" w:space="0"/>
-          <w:vertAlign w:val="baseline"/>
-        </w:rPr>
-        <w:t xml:space="preserve">· </w:t>
-      </w:r>
-      <w:r>
-        <w:rPr>
-          <w:rFonts w:hint="default" w:ascii="Times New Roman" w:hAnsi="Times New Roman" w:cs="Times New Roman"/>
-          <w:i w:val="0"/>
-          <w:iCs w:val="0"/>
-          <w:color w:val="000000"/>
-          <w:sz w:val="24"/>
-          <w:szCs w:val="24"/>
-          <w:u w:val="none"/>
-          <w:bdr w:val="none" w:color="auto" w:sz="0" w:space="0"/>
-          <w:vertAlign w:val="baseline"/>
-        </w:rPr>
-        <w:t>Describe the most relevant work (in your own words) that other people have done in this area;</w:t>
-      </w:r>
-      <w:bookmarkStart w:id="0" w:name="_GoBack"/>
-      <w:bookmarkEnd w:id="0"/>
-    </w:p>
-    <w:p>
-      <w:pPr>
-        <w:pStyle w:val="8"/>
-        <w:keepNext w:val="0"/>
-        <w:keepLines w:val="0"/>
-        <w:widowControl/>
-        <w:suppressLineNumbers w:val="0"/>
-        <w:pBdr>
-          <w:top w:val="none" w:color="auto" w:sz="0" w:space="0"/>
-          <w:left w:val="none" w:color="auto" w:sz="0" w:space="0"/>
-          <w:bottom w:val="none" w:color="auto" w:sz="0" w:space="0"/>
-          <w:right w:val="none" w:color="auto" w:sz="0" w:space="0"/>
-        </w:pBdr>
-        <w:bidi w:val="0"/>
-        <w:spacing w:before="240" w:beforeAutospacing="0" w:after="240" w:afterAutospacing="0" w:line="21" w:lineRule="atLeast"/>
-        <w:ind w:left="720" w:hanging="360"/>
-      </w:pPr>
-      <w:r>
-        <w:rPr>
-          <w:rFonts w:hint="default" w:ascii="Arial" w:hAnsi="Arial" w:cs="Arial"/>
-          <w:i w:val="0"/>
-          <w:iCs w:val="0"/>
-          <w:color w:val="000000"/>
-          <w:sz w:val="24"/>
-          <w:szCs w:val="24"/>
-          <w:u w:val="none"/>
-          <w:bdr w:val="none" w:color="auto" w:sz="0" w:space="0"/>
-          <w:vertAlign w:val="baseline"/>
-        </w:rPr>
-        <w:t xml:space="preserve">· </w:t>
-      </w:r>
-      <w:r>
-        <w:rPr>
-          <w:rFonts w:hint="default" w:ascii="Times New Roman" w:hAnsi="Times New Roman" w:cs="Times New Roman"/>
-          <w:i w:val="0"/>
-          <w:iCs w:val="0"/>
-          <w:color w:val="000000"/>
-          <w:sz w:val="24"/>
-          <w:szCs w:val="24"/>
-          <w:u w:val="none"/>
-          <w:bdr w:val="none" w:color="auto" w:sz="0" w:space="0"/>
-          <w:vertAlign w:val="baseline"/>
-        </w:rPr>
-        <w:t>Use proper academic writing with references.</w:t>
-      </w:r>
-    </w:p>
-    <w:p>
-      <w:pPr>
-        <w:pStyle w:val="8"/>
-        <w:keepNext w:val="0"/>
-        <w:keepLines w:val="0"/>
-        <w:widowControl/>
-        <w:suppressLineNumbers w:val="0"/>
-        <w:pBdr>
-          <w:top w:val="none" w:color="auto" w:sz="0" w:space="0"/>
-          <w:left w:val="none" w:color="auto" w:sz="0" w:space="0"/>
-          <w:bottom w:val="none" w:color="auto" w:sz="0" w:space="0"/>
-          <w:right w:val="none" w:color="auto" w:sz="0" w:space="0"/>
-        </w:pBdr>
-        <w:bidi w:val="0"/>
-        <w:spacing w:before="240" w:beforeAutospacing="0" w:after="240" w:afterAutospacing="0" w:line="21" w:lineRule="atLeast"/>
-        <w:ind w:left="720" w:hanging="360"/>
-        <w:rPr>
-          <w:rFonts w:hint="default" w:ascii="Times New Roman" w:hAnsi="Times New Roman" w:cs="Times New Roman"/>
-          <w:i w:val="0"/>
-          <w:iCs w:val="0"/>
-          <w:color w:val="000000"/>
-          <w:sz w:val="24"/>
-          <w:szCs w:val="24"/>
-          <w:u w:val="none"/>
-          <w:bdr w:val="none" w:color="auto" w:sz="0" w:space="0"/>
-          <w:vertAlign w:val="baseline"/>
-        </w:rPr>
-      </w:pPr>
-      <w:r>
-        <w:rPr>
-          <w:rFonts w:hint="default" w:ascii="Arial" w:hAnsi="Arial" w:cs="Arial"/>
-          <w:i w:val="0"/>
-          <w:iCs w:val="0"/>
-          <w:color w:val="000000"/>
-          <w:sz w:val="24"/>
-          <w:szCs w:val="24"/>
-          <w:u w:val="none"/>
-          <w:bdr w:val="none" w:color="auto" w:sz="0" w:space="0"/>
-          <w:vertAlign w:val="baseline"/>
-        </w:rPr>
-        <w:t xml:space="preserve">· </w:t>
-      </w:r>
-      <w:r>
-        <w:rPr>
-          <w:rFonts w:hint="default" w:ascii="Times New Roman" w:hAnsi="Times New Roman" w:cs="Times New Roman"/>
-          <w:i w:val="0"/>
-          <w:iCs w:val="0"/>
-          <w:color w:val="000000"/>
-          <w:sz w:val="24"/>
-          <w:szCs w:val="24"/>
-          <w:u w:val="none"/>
-          <w:bdr w:val="none" w:color="auto" w:sz="0" w:space="0"/>
-          <w:vertAlign w:val="baseline"/>
-        </w:rPr>
-        <w:t>Show how the existing work influenced your project.</w:t>
-      </w:r>
-    </w:p>
-    <w:p>
-      <w:pPr>
-        <w:pStyle w:val="8"/>
-        <w:keepNext w:val="0"/>
-        <w:keepLines w:val="0"/>
-        <w:widowControl/>
-        <w:suppressLineNumbers w:val="0"/>
-        <w:pBdr>
-          <w:top w:val="none" w:color="auto" w:sz="0" w:space="0"/>
-          <w:left w:val="none" w:color="auto" w:sz="0" w:space="0"/>
-          <w:bottom w:val="none" w:color="auto" w:sz="0" w:space="0"/>
-          <w:right w:val="none" w:color="auto" w:sz="0" w:space="0"/>
-        </w:pBdr>
-        <w:bidi w:val="0"/>
-        <w:spacing w:before="240" w:beforeAutospacing="0" w:after="240" w:afterAutospacing="0" w:line="21" w:lineRule="atLeast"/>
-        <w:ind w:left="720" w:hanging="360"/>
-        <w:rPr>
-          <w:rFonts w:hint="default" w:ascii="Times New Roman" w:hAnsi="Times New Roman" w:cs="Times New Roman"/>
-          <w:i w:val="0"/>
-          <w:iCs w:val="0"/>
-          <w:color w:val="000000"/>
-          <w:sz w:val="24"/>
-          <w:szCs w:val="24"/>
-          <w:u w:val="none"/>
-          <w:bdr w:val="none" w:color="auto" w:sz="0" w:space="0"/>
-          <w:vertAlign w:val="baseline"/>
-        </w:rPr>
-      </w:pPr>
-    </w:p>
-    <w:p>
-      <w:pPr>
-        <w:pStyle w:val="8"/>
-        <w:keepNext w:val="0"/>
-        <w:keepLines w:val="0"/>
-        <w:widowControl/>
-        <w:suppressLineNumbers w:val="0"/>
-        <w:pBdr>
-          <w:top w:val="none" w:color="auto" w:sz="0" w:space="0"/>
-          <w:left w:val="none" w:color="auto" w:sz="0" w:space="0"/>
-          <w:bottom w:val="none" w:color="auto" w:sz="0" w:space="0"/>
-          <w:right w:val="none" w:color="auto" w:sz="0" w:space="0"/>
-        </w:pBdr>
-        <w:bidi w:val="0"/>
-        <w:spacing w:before="240" w:beforeAutospacing="0" w:after="240" w:afterAutospacing="0" w:line="21" w:lineRule="atLeast"/>
-        <w:rPr>
-          <w:rFonts w:hint="default" w:ascii="Times New Roman" w:hAnsi="Times New Roman" w:cs="Times New Roman"/>
-          <w:i w:val="0"/>
-          <w:iCs w:val="0"/>
-          <w:color w:val="000000"/>
-          <w:sz w:val="24"/>
-          <w:szCs w:val="24"/>
-          <w:u w:val="none"/>
-          <w:bdr w:val="none" w:color="auto" w:sz="0" w:space="0"/>
-          <w:vertAlign w:val="baseline"/>
-          <w:lang w:val="en-GB"/>
-        </w:rPr>
-      </w:pPr>
-      <w:r>
-        <w:rPr>
-          <w:rFonts w:hint="default" w:ascii="Times New Roman" w:hAnsi="Times New Roman" w:cs="Times New Roman"/>
-          <w:i w:val="0"/>
-          <w:iCs w:val="0"/>
-          <w:color w:val="000000"/>
-          <w:sz w:val="24"/>
-          <w:szCs w:val="24"/>
-          <w:u w:val="none"/>
-          <w:bdr w:val="none" w:color="auto" w:sz="0" w:space="0"/>
+        <w:rPr>
+          <w:rFonts w:hint="default" w:ascii="Times New Roman" w:hAnsi="Times New Roman" w:cs="Times New Roman"/>
+          <w:i w:val="0"/>
+          <w:iCs w:val="0"/>
+          <w:color w:val="000000"/>
+          <w:sz w:val="24"/>
+          <w:szCs w:val="24"/>
+          <w:u w:val="none"/>
+          <w:vertAlign w:val="baseline"/>
+          <w:lang w:val="en-GB"/>
+        </w:rPr>
+      </w:pPr>
+      <w:r>
+        <w:rPr>
+          <w:rFonts w:hint="default" w:ascii="Times New Roman" w:hAnsi="Times New Roman" w:cs="Times New Roman"/>
+          <w:b/>
+          <w:bCs/>
+          <w:i w:val="0"/>
+          <w:iCs w:val="0"/>
+          <w:color w:val="000000"/>
+          <w:sz w:val="24"/>
+          <w:szCs w:val="24"/>
+          <w:u w:val="none"/>
           <w:vertAlign w:val="baseline"/>
           <w:lang w:val="en-GB"/>
         </w:rPr>
@@ -2510,15 +2120,16 @@
       </w:r>
       <w:r>
         <w:rPr>
-          <w:rStyle w:val="5"/>
-          <w:rFonts w:hint="default" w:ascii="Times New Roman" w:hAnsi="Times New Roman" w:cs="Times New Roman"/>
-          <w:i w:val="0"/>
-          <w:iCs w:val="0"/>
-          <w:color w:val="000000"/>
-          <w:sz w:val="24"/>
-          <w:szCs w:val="24"/>
-          <w:u w:val="none"/>
-          <w:bdr w:val="none" w:color="auto" w:sz="0" w:space="0"/>
+          <w:rStyle w:val="7"/>
+          <w:rFonts w:hint="default" w:ascii="Times New Roman" w:hAnsi="Times New Roman" w:cs="Times New Roman"/>
+          <w:b/>
+          <w:bCs/>
+          <w:i w:val="0"/>
+          <w:iCs w:val="0"/>
+          <w:color w:val="000000"/>
+          <w:sz w:val="24"/>
+          <w:szCs w:val="24"/>
+          <w:u w:val="none"/>
           <w:lang w:val="en-GB"/>
         </w:rPr>
         <w:footnoteReference w:id="2"/>
@@ -2532,7 +2143,6 @@
           <w:sz w:val="24"/>
           <w:szCs w:val="24"/>
           <w:u w:val="none"/>
-          <w:bdr w:val="none" w:color="auto" w:sz="0" w:space="0"/>
           <w:vertAlign w:val="baseline"/>
           <w:lang w:val="en-GB"/>
         </w:rPr>
@@ -2622,6 +2232,22 @@
       <w:r>
         <w:rPr>
           <w:rFonts w:hint="default" w:ascii="Times New Roman" w:hAnsi="Times New Roman" w:cs="Times New Roman"/>
+          <w:b/>
+          <w:bCs/>
+          <w:i w:val="0"/>
+          <w:iCs w:val="0"/>
+          <w:color w:val="000000"/>
+          <w:sz w:val="24"/>
+          <w:szCs w:val="24"/>
+          <w:u w:val="none"/>
+          <w:vertAlign w:val="baseline"/>
+          <w:lang w:val="en-GB"/>
+        </w:rPr>
+        <w:t>Uninformed search</w:t>
+      </w:r>
+      <w:r>
+        <w:rPr>
+          <w:rFonts w:hint="default" w:ascii="Times New Roman" w:hAnsi="Times New Roman" w:cs="Times New Roman"/>
           <w:b w:val="0"/>
           <w:bCs w:val="0"/>
           <w:i w:val="0"/>
@@ -2633,7 +2259,7 @@
           <w:vertAlign w:val="baseline"/>
           <w:lang w:val="en-GB"/>
         </w:rPr>
-        <w:t>Uninformed search: an uninformed search just searches through the search space without any knowledge of what the goal state is. As such, they will search through the entire tree before coming to a conclusion as to what the best way to traverse the tree is.</w:t>
+        <w:t>: an uninformed search just searches through the search space without any knowledge of what the goal state is. As such, they will search through the entire tree before coming to a conclusion as to what the best way to traverse the tree is.</w:t>
       </w:r>
     </w:p>
     <w:p>
@@ -2685,9 +2311,7 @@
           <w:lang w:val="en-GB"/>
         </w:rPr>
       </w:pPr>
-    </w:p>
-    <w:p>
-      <w:pPr>
+      <w:r>
         <w:rPr>
           <w:rFonts w:hint="default" w:ascii="Times New Roman" w:hAnsi="Times New Roman" w:cs="Times New Roman"/>
           <w:b/>
@@ -2699,12 +2323,13 @@
           <w:szCs w:val="24"/>
           <w:u w:val="none"/>
           <w:vertAlign w:val="baseline"/>
-        </w:rPr>
-      </w:pPr>
-    </w:p>
-    <w:p>
-      <w:pPr>
-        <w:rPr>
+          <w:lang w:val="en-GB"/>
+        </w:rPr>
+        <w:t>Minimax:</w:t>
+      </w:r>
+      <w:r>
+        <w:rPr>
+          <w:rStyle w:val="7"/>
           <w:rFonts w:hint="default" w:ascii="Times New Roman" w:hAnsi="Times New Roman" w:cs="Times New Roman"/>
           <w:b/>
           <w:bCs/>
@@ -2714,12 +2339,11 @@
           <w:sz w:val="24"/>
           <w:szCs w:val="24"/>
           <w:u w:val="none"/>
-          <w:vertAlign w:val="baseline"/>
-        </w:rPr>
-      </w:pPr>
-    </w:p>
-    <w:p>
-      <w:pPr>
+          <w:lang w:val="en-GB"/>
+        </w:rPr>
+        <w:footnoteReference w:id="3"/>
+      </w:r>
+      <w:r>
         <w:rPr>
           <w:rFonts w:hint="default" w:ascii="Times New Roman" w:hAnsi="Times New Roman" w:cs="Times New Roman"/>
           <w:b/>
@@ -2731,8 +2355,154 @@
           <w:szCs w:val="24"/>
           <w:u w:val="none"/>
           <w:vertAlign w:val="baseline"/>
-        </w:rPr>
-      </w:pPr>
+          <w:lang w:val="en-GB"/>
+        </w:rPr>
+        <w:t xml:space="preserve"> </w:t>
+      </w:r>
+      <w:r>
+        <w:rPr>
+          <w:rFonts w:hint="default" w:ascii="Times New Roman" w:hAnsi="Times New Roman" w:cs="Times New Roman"/>
+          <w:b w:val="0"/>
+          <w:bCs w:val="0"/>
+          <w:i w:val="0"/>
+          <w:iCs w:val="0"/>
+          <w:color w:val="000000"/>
+          <w:sz w:val="24"/>
+          <w:szCs w:val="24"/>
+          <w:u w:val="none"/>
+          <w:vertAlign w:val="baseline"/>
+          <w:lang w:val="en-GB"/>
+        </w:rPr>
+        <w:t>Minimax is a decision making algorithm which is usually used in a 2 player, turn based game. The algorithm tries and finds the best next move in the game. In its implementation, one player is the minimiser and the other is the maximiser. If the evaluation of the current board state in the game is stored as a number, the maximiser will try go to a game state with the maximum score and the minimiser will try to get a game with the lowest score. The algorithm is based on the zero sum game concept where a utility score is shared between the players and as a result an increase for one player (increase chance of winning) results in the decrease of the score for the player (increase chance of losing). Two assumptions of the game is that each player is playing optimally so that they will usually try and pick the best move possible for them. Also the game should not have an element of chance</w:t>
+      </w:r>
+      <w:r>
+        <w:rPr>
+          <w:rStyle w:val="7"/>
+          <w:rFonts w:hint="default" w:ascii="Times New Roman" w:hAnsi="Times New Roman" w:cs="Times New Roman"/>
+          <w:b w:val="0"/>
+          <w:bCs w:val="0"/>
+          <w:i w:val="0"/>
+          <w:iCs w:val="0"/>
+          <w:color w:val="000000"/>
+          <w:sz w:val="24"/>
+          <w:szCs w:val="24"/>
+          <w:u w:val="none"/>
+          <w:lang w:val="en-GB"/>
+        </w:rPr>
+        <w:footnoteReference w:id="4"/>
+      </w:r>
+      <w:r>
+        <w:rPr>
+          <w:rFonts w:hint="default" w:ascii="Times New Roman" w:hAnsi="Times New Roman" w:cs="Times New Roman"/>
+          <w:b w:val="0"/>
+          <w:bCs w:val="0"/>
+          <w:i w:val="0"/>
+          <w:iCs w:val="0"/>
+          <w:color w:val="000000"/>
+          <w:sz w:val="24"/>
+          <w:szCs w:val="24"/>
+          <w:u w:val="none"/>
+          <w:vertAlign w:val="baseline"/>
+          <w:lang w:val="en-GB"/>
+        </w:rPr>
+        <w:t xml:space="preserve">. The algorithm takes into account three basic functions: </w:t>
+      </w:r>
+      <w:r>
+        <w:rPr>
+          <w:rFonts w:hint="default" w:ascii="Times New Roman" w:hAnsi="Times New Roman" w:cs="Times New Roman"/>
+          <w:b w:val="0"/>
+          <w:bCs w:val="0"/>
+          <w:i/>
+          <w:iCs/>
+          <w:color w:val="000000"/>
+          <w:sz w:val="24"/>
+          <w:szCs w:val="24"/>
+          <w:u w:val="none"/>
+          <w:vertAlign w:val="baseline"/>
+          <w:lang w:val="en-GB"/>
+        </w:rPr>
+        <w:t>Maximise</w:t>
+      </w:r>
+      <w:r>
+        <w:rPr>
+          <w:rFonts w:hint="default" w:ascii="Times New Roman" w:hAnsi="Times New Roman" w:cs="Times New Roman"/>
+          <w:b w:val="0"/>
+          <w:bCs w:val="0"/>
+          <w:i w:val="0"/>
+          <w:iCs w:val="0"/>
+          <w:color w:val="000000"/>
+          <w:sz w:val="24"/>
+          <w:szCs w:val="24"/>
+          <w:u w:val="none"/>
+          <w:vertAlign w:val="baseline"/>
+          <w:lang w:val="en-GB"/>
+        </w:rPr>
+        <w:t xml:space="preserve"> and </w:t>
+      </w:r>
+      <w:r>
+        <w:rPr>
+          <w:rFonts w:hint="default" w:ascii="Times New Roman" w:hAnsi="Times New Roman" w:cs="Times New Roman"/>
+          <w:b w:val="0"/>
+          <w:bCs w:val="0"/>
+          <w:i/>
+          <w:iCs/>
+          <w:color w:val="000000"/>
+          <w:sz w:val="24"/>
+          <w:szCs w:val="24"/>
+          <w:u w:val="none"/>
+          <w:vertAlign w:val="baseline"/>
+          <w:lang w:val="en-GB"/>
+        </w:rPr>
+        <w:t>Minimise</w:t>
+      </w:r>
+      <w:r>
+        <w:rPr>
+          <w:rFonts w:hint="default" w:ascii="Times New Roman" w:hAnsi="Times New Roman" w:cs="Times New Roman"/>
+          <w:b w:val="0"/>
+          <w:bCs w:val="0"/>
+          <w:i w:val="0"/>
+          <w:iCs w:val="0"/>
+          <w:color w:val="000000"/>
+          <w:sz w:val="24"/>
+          <w:szCs w:val="24"/>
+          <w:u w:val="none"/>
+          <w:vertAlign w:val="baseline"/>
+          <w:lang w:val="en-GB"/>
+        </w:rPr>
+        <w:t xml:space="preserve">, as well as a </w:t>
+      </w:r>
+      <w:r>
+        <w:rPr>
+          <w:rFonts w:hint="default" w:ascii="Times New Roman" w:hAnsi="Times New Roman" w:cs="Times New Roman"/>
+          <w:b w:val="0"/>
+          <w:bCs w:val="0"/>
+          <w:i/>
+          <w:iCs/>
+          <w:color w:val="000000"/>
+          <w:sz w:val="24"/>
+          <w:szCs w:val="24"/>
+          <w:u w:val="none"/>
+          <w:vertAlign w:val="baseline"/>
+          <w:lang w:val="en-GB"/>
+        </w:rPr>
+        <w:t>Utility Calculation</w:t>
+      </w:r>
+      <w:r>
+        <w:rPr>
+          <w:rFonts w:hint="default" w:ascii="Times New Roman" w:hAnsi="Times New Roman" w:cs="Times New Roman"/>
+          <w:b w:val="0"/>
+          <w:bCs w:val="0"/>
+          <w:i w:val="0"/>
+          <w:iCs w:val="0"/>
+          <w:color w:val="000000"/>
+          <w:sz w:val="24"/>
+          <w:szCs w:val="24"/>
+          <w:u w:val="none"/>
+          <w:vertAlign w:val="baseline"/>
+          <w:lang w:val="en-GB"/>
+        </w:rPr>
+        <w:t>.</w:t>
+      </w:r>
     </w:p>
     <w:p>
       <w:pPr>
@@ -2750,6 +2520,36 @@
         </w:rPr>
       </w:pPr>
     </w:p>
+    <w:p/>
+    <w:p/>
+    <w:p/>
+    <w:p/>
+    <w:p/>
+    <w:p/>
+    <w:p/>
+    <w:p/>
+    <w:p/>
+    <w:p/>
+    <w:p/>
+    <w:p/>
+    <w:p/>
+    <w:p/>
+    <w:p/>
+    <w:p>
+      <w:pPr>
+        <w:rPr>
+          <w:rFonts w:hint="default"/>
+          <w:lang w:val="en-GB"/>
+        </w:rPr>
+      </w:pPr>
+      <w:r>
+        <w:rPr>
+          <w:rFonts w:hint="default"/>
+          <w:lang w:val="en-GB"/>
+        </w:rPr>
+        <w:t>Possible implementation of the minimum and maximum functions for Minimax:</w:t>
+      </w:r>
+    </w:p>
     <w:p>
       <w:pPr>
         <w:rPr>
@@ -2765,6 +2565,49 @@
           <w:vertAlign w:val="baseline"/>
         </w:rPr>
       </w:pPr>
+      <w:r>
+        <w:drawing>
+          <wp:inline distT="0" distB="0" distL="114300" distR="114300">
+            <wp:extent cx="5067300" cy="5095875"/>
+            <wp:effectExtent l="0" t="0" r="0" b="9525"/>
+            <wp:docPr id="2" name="Picture 1"/>
+            <wp:cNvGraphicFramePr>
+              <a:graphicFrameLocks xmlns:a="http://schemas.openxmlformats.org/drawingml/2006/main" noChangeAspect="1"/>
+            </wp:cNvGraphicFramePr>
+            <a:graphic xmlns:a="http://schemas.openxmlformats.org/drawingml/2006/main">
+              <a:graphicData uri="http://schemas.openxmlformats.org/drawingml/2006/picture">
+                <pic:pic xmlns:pic="http://schemas.openxmlformats.org/drawingml/2006/picture">
+                  <pic:nvPicPr>
+                    <pic:cNvPr id="2" name="Picture 1"/>
+                    <pic:cNvPicPr>
+                      <a:picLocks noChangeAspect="1"/>
+                    </pic:cNvPicPr>
+                  </pic:nvPicPr>
+                  <pic:blipFill>
+                    <a:blip r:embed="rId7"/>
+                    <a:stretch>
+                      <a:fillRect/>
+                    </a:stretch>
+                  </pic:blipFill>
+                  <pic:spPr>
+                    <a:xfrm>
+                      <a:off x="0" y="0"/>
+                      <a:ext cx="5067300" cy="5095875"/>
+                    </a:xfrm>
+                    <a:prstGeom prst="rect">
+                      <a:avLst/>
+                    </a:prstGeom>
+                    <a:noFill/>
+                    <a:ln>
+                      <a:noFill/>
+                    </a:ln>
+                  </pic:spPr>
+                </pic:pic>
+              </a:graphicData>
+            </a:graphic>
+          </wp:inline>
+        </w:drawing>
+      </w:r>
     </w:p>
     <w:p>
       <w:pPr>
@@ -2786,6 +2629,38 @@
       <w:pPr>
         <w:rPr>
           <w:rFonts w:hint="default" w:ascii="Times New Roman" w:hAnsi="Times New Roman" w:cs="Times New Roman"/>
+          <w:b w:val="0"/>
+          <w:bCs w:val="0"/>
+          <w:i w:val="0"/>
+          <w:iCs w:val="0"/>
+          <w:color w:val="000000"/>
+          <w:sz w:val="24"/>
+          <w:szCs w:val="24"/>
+          <w:u w:val="none"/>
+          <w:vertAlign w:val="baseline"/>
+          <w:lang w:val="en-GB"/>
+        </w:rPr>
+      </w:pPr>
+      <w:r>
+        <w:rPr>
+          <w:rFonts w:hint="default" w:ascii="Times New Roman" w:hAnsi="Times New Roman" w:cs="Times New Roman"/>
+          <w:b w:val="0"/>
+          <w:bCs w:val="0"/>
+          <w:i w:val="0"/>
+          <w:iCs w:val="0"/>
+          <w:color w:val="000000"/>
+          <w:sz w:val="24"/>
+          <w:szCs w:val="24"/>
+          <w:u w:val="none"/>
+          <w:vertAlign w:val="baseline"/>
+          <w:lang w:val="en-GB"/>
+        </w:rPr>
+        <w:t>A good research paper that I have found that is similar to the research topic that I want to learn about is “Monte Carlo Tree Search: A Review of Recent Modifications and Applications”</w:t>
+      </w:r>
+      <w:r>
+        <w:rPr>
+          <w:rStyle w:val="7"/>
+          <w:rFonts w:hint="default" w:ascii="Times New Roman" w:hAnsi="Times New Roman" w:cs="Times New Roman"/>
           <w:b/>
           <w:bCs/>
           <w:i w:val="0"/>
@@ -2794,9 +2669,190 @@
           <w:sz w:val="24"/>
           <w:szCs w:val="24"/>
           <w:u w:val="none"/>
-          <w:vertAlign w:val="baseline"/>
-        </w:rPr>
-      </w:pPr>
+          <w:lang w:val="en-GB"/>
+        </w:rPr>
+        <w:footnoteReference w:id="5"/>
+      </w:r>
+      <w:r>
+        <w:rPr>
+          <w:rFonts w:hint="default" w:ascii="Times New Roman" w:hAnsi="Times New Roman" w:cs="Times New Roman"/>
+          <w:b w:val="0"/>
+          <w:bCs w:val="0"/>
+          <w:i w:val="0"/>
+          <w:iCs w:val="0"/>
+          <w:color w:val="000000"/>
+          <w:sz w:val="24"/>
+          <w:szCs w:val="24"/>
+          <w:u w:val="none"/>
+          <w:vertAlign w:val="baseline"/>
+          <w:lang w:val="en-GB"/>
+        </w:rPr>
+        <w:t xml:space="preserve"> which gives an outline of how the Monte Carlo Tree Search works as well as how it used with machine learning and implemented for specific use cases.</w:t>
+      </w:r>
+    </w:p>
+    <w:p>
+      <w:pPr>
+        <w:rPr>
+          <w:rFonts w:hint="default" w:ascii="Times New Roman" w:hAnsi="Times New Roman" w:cs="Times New Roman"/>
+          <w:b w:val="0"/>
+          <w:bCs w:val="0"/>
+          <w:i w:val="0"/>
+          <w:iCs w:val="0"/>
+          <w:color w:val="000000"/>
+          <w:sz w:val="24"/>
+          <w:szCs w:val="24"/>
+          <w:u w:val="none"/>
+          <w:vertAlign w:val="baseline"/>
+          <w:lang w:val="en-GB"/>
+        </w:rPr>
+      </w:pPr>
+    </w:p>
+    <w:p>
+      <w:pPr>
+        <w:rPr>
+          <w:rFonts w:hint="default" w:ascii="Times New Roman" w:hAnsi="Times New Roman" w:cs="Times New Roman"/>
+          <w:b w:val="0"/>
+          <w:bCs w:val="0"/>
+          <w:i w:val="0"/>
+          <w:iCs w:val="0"/>
+          <w:color w:val="000000"/>
+          <w:sz w:val="24"/>
+          <w:szCs w:val="24"/>
+          <w:u w:val="none"/>
+          <w:vertAlign w:val="baseline"/>
+          <w:lang w:val="en-GB"/>
+        </w:rPr>
+      </w:pPr>
+      <w:r>
+        <w:rPr>
+          <w:rFonts w:hint="default" w:ascii="Times New Roman" w:hAnsi="Times New Roman" w:cs="Times New Roman"/>
+          <w:b w:val="0"/>
+          <w:bCs w:val="0"/>
+          <w:i w:val="0"/>
+          <w:iCs w:val="0"/>
+          <w:color w:val="000000"/>
+          <w:sz w:val="24"/>
+          <w:szCs w:val="24"/>
+          <w:u w:val="none"/>
+          <w:vertAlign w:val="baseline"/>
+          <w:lang w:val="en-GB"/>
+        </w:rPr>
+        <w:t>Another research paper that I have found that gives an outline of Monte Carlo Tree Search is “A Survey of Monte Carlo Tree Search Methods”</w:t>
+      </w:r>
+      <w:r>
+        <w:rPr>
+          <w:rStyle w:val="7"/>
+          <w:rFonts w:hint="default" w:ascii="Times New Roman" w:hAnsi="Times New Roman" w:cs="Times New Roman"/>
+          <w:b w:val="0"/>
+          <w:bCs w:val="0"/>
+          <w:i w:val="0"/>
+          <w:iCs w:val="0"/>
+          <w:color w:val="000000"/>
+          <w:sz w:val="24"/>
+          <w:szCs w:val="24"/>
+          <w:u w:val="none"/>
+          <w:lang w:val="en-GB"/>
+        </w:rPr>
+        <w:footnoteReference w:id="6"/>
+      </w:r>
+      <w:r>
+        <w:rPr>
+          <w:rFonts w:hint="default" w:ascii="Times New Roman" w:hAnsi="Times New Roman" w:cs="Times New Roman"/>
+          <w:b w:val="0"/>
+          <w:bCs w:val="0"/>
+          <w:i w:val="0"/>
+          <w:iCs w:val="0"/>
+          <w:color w:val="000000"/>
+          <w:sz w:val="24"/>
+          <w:szCs w:val="24"/>
+          <w:u w:val="none"/>
+          <w:vertAlign w:val="baseline"/>
+          <w:lang w:val="en-GB"/>
+        </w:rPr>
+        <w:t xml:space="preserve"> wh</w:t>
+      </w:r>
+      <w:bookmarkStart w:id="0" w:name="_GoBack"/>
+      <w:bookmarkEnd w:id="0"/>
+      <w:r>
+        <w:rPr>
+          <w:rFonts w:hint="default" w:ascii="Times New Roman" w:hAnsi="Times New Roman" w:cs="Times New Roman"/>
+          <w:b w:val="0"/>
+          <w:bCs w:val="0"/>
+          <w:i w:val="0"/>
+          <w:iCs w:val="0"/>
+          <w:color w:val="000000"/>
+          <w:sz w:val="24"/>
+          <w:szCs w:val="24"/>
+          <w:u w:val="none"/>
+          <w:vertAlign w:val="baseline"/>
+          <w:lang w:val="en-GB"/>
+        </w:rPr>
+        <w:t>ich gives an outline of the different parts inside of the algorithm as well as how it can be used in different types of games including go but also certain connection games and different combinatorial games such as “</w:t>
+      </w:r>
+      <w:r>
+        <w:rPr>
+          <w:rFonts w:hint="default" w:ascii="Times New Roman" w:hAnsi="Times New Roman" w:cs="Times New Roman"/>
+          <w:b w:val="0"/>
+          <w:bCs w:val="0"/>
+          <w:i/>
+          <w:iCs/>
+          <w:color w:val="000000"/>
+          <w:sz w:val="24"/>
+          <w:szCs w:val="24"/>
+          <w:u w:val="none"/>
+          <w:vertAlign w:val="baseline"/>
+          <w:lang w:val="en-GB"/>
+        </w:rPr>
+        <w:t>Clobber</w:t>
+      </w:r>
+      <w:r>
+        <w:rPr>
+          <w:rFonts w:hint="default" w:ascii="Times New Roman" w:hAnsi="Times New Roman" w:cs="Times New Roman"/>
+          <w:b w:val="0"/>
+          <w:bCs w:val="0"/>
+          <w:i w:val="0"/>
+          <w:iCs w:val="0"/>
+          <w:color w:val="000000"/>
+          <w:sz w:val="24"/>
+          <w:szCs w:val="24"/>
+          <w:u w:val="none"/>
+          <w:vertAlign w:val="baseline"/>
+          <w:lang w:val="en-GB"/>
+        </w:rPr>
+        <w:t>” and “</w:t>
+      </w:r>
+      <w:r>
+        <w:rPr>
+          <w:rFonts w:hint="default" w:ascii="Times New Roman" w:hAnsi="Times New Roman" w:cs="Times New Roman"/>
+          <w:b w:val="0"/>
+          <w:bCs w:val="0"/>
+          <w:i/>
+          <w:iCs/>
+          <w:color w:val="000000"/>
+          <w:sz w:val="24"/>
+          <w:szCs w:val="24"/>
+          <w:u w:val="none"/>
+          <w:vertAlign w:val="baseline"/>
+          <w:lang w:val="en-GB"/>
+        </w:rPr>
+        <w:t>Othello</w:t>
+      </w:r>
+      <w:r>
+        <w:rPr>
+          <w:rFonts w:hint="default" w:ascii="Times New Roman" w:hAnsi="Times New Roman" w:cs="Times New Roman"/>
+          <w:b w:val="0"/>
+          <w:bCs w:val="0"/>
+          <w:i w:val="0"/>
+          <w:iCs w:val="0"/>
+          <w:color w:val="000000"/>
+          <w:sz w:val="24"/>
+          <w:szCs w:val="24"/>
+          <w:u w:val="none"/>
+          <w:vertAlign w:val="baseline"/>
+          <w:lang w:val="en-GB"/>
+        </w:rPr>
+        <w:t>”.</w:t>
+      </w:r>
     </w:p>
     <w:p>
       <w:pPr>
@@ -2960,15 +3016,6 @@
     </w:p>
     <w:p>
       <w:pPr>
-        <w:pStyle w:val="2"/>
-        <w:keepNext w:val="0"/>
-        <w:keepLines w:val="0"/>
-        <w:widowControl/>
-        <w:suppressLineNumbers w:val="0"/>
-        <w:bidi w:val="0"/>
-        <w:spacing w:before="480" w:beforeAutospacing="0" w:after="120" w:afterAutospacing="0" w:line="21" w:lineRule="atLeast"/>
-      </w:pPr>
-      <w:r>
         <w:rPr>
           <w:rFonts w:hint="default" w:ascii="Times New Roman" w:hAnsi="Times New Roman" w:cs="Times New Roman"/>
           <w:b/>
@@ -2981,92 +3028,10 @@
           <w:u w:val="none"/>
           <w:vertAlign w:val="baseline"/>
         </w:rPr>
-        <w:t>Evaluation and Discussion</w:t>
-      </w:r>
-    </w:p>
-    <w:p>
-      <w:pPr>
-        <w:pStyle w:val="8"/>
-        <w:keepNext w:val="0"/>
-        <w:keepLines w:val="0"/>
-        <w:widowControl/>
-        <w:suppressLineNumbers w:val="0"/>
-        <w:bidi w:val="0"/>
-        <w:spacing w:before="240" w:beforeAutospacing="0" w:after="240" w:afterAutospacing="0" w:line="21" w:lineRule="atLeast"/>
-      </w:pPr>
-      <w:r>
-        <w:rPr>
-          <w:rFonts w:hint="default" w:ascii="Times New Roman" w:hAnsi="Times New Roman" w:cs="Times New Roman"/>
-          <w:i w:val="0"/>
-          <w:iCs w:val="0"/>
-          <w:color w:val="000000"/>
-          <w:sz w:val="24"/>
-          <w:szCs w:val="24"/>
-          <w:u w:val="none"/>
-          <w:vertAlign w:val="baseline"/>
-        </w:rPr>
-        <w:t>Replace this text with Results and Discussion.</w:t>
-      </w:r>
-    </w:p>
-    <w:p>
-      <w:pPr>
-        <w:pStyle w:val="8"/>
-        <w:keepNext w:val="0"/>
-        <w:keepLines w:val="0"/>
-        <w:widowControl/>
-        <w:suppressLineNumbers w:val="0"/>
-        <w:bidi w:val="0"/>
-        <w:spacing w:before="240" w:beforeAutospacing="0" w:after="240" w:afterAutospacing="0" w:line="21" w:lineRule="atLeast"/>
-      </w:pPr>
-      <w:r>
-        <w:rPr>
-          <w:rFonts w:hint="default" w:ascii="Times New Roman" w:hAnsi="Times New Roman" w:cs="Times New Roman"/>
-          <w:i w:val="0"/>
-          <w:iCs w:val="0"/>
-          <w:color w:val="000000"/>
-          <w:sz w:val="24"/>
-          <w:szCs w:val="24"/>
-          <w:u w:val="none"/>
-          <w:vertAlign w:val="baseline"/>
-        </w:rPr>
-        <w:t>Describe the results using diagrams such as graphs etc. as appropriate, and discuss what the results mean.</w:t>
-      </w:r>
-    </w:p>
-    <w:p>
-      <w:pPr>
-        <w:pStyle w:val="8"/>
-        <w:keepNext w:val="0"/>
-        <w:keepLines w:val="0"/>
-        <w:widowControl/>
-        <w:suppressLineNumbers w:val="0"/>
-        <w:bidi w:val="0"/>
-        <w:spacing w:before="240" w:beforeAutospacing="0" w:after="240" w:afterAutospacing="0" w:line="21" w:lineRule="atLeast"/>
-      </w:pPr>
-      <w:r>
-        <w:rPr>
-          <w:rFonts w:hint="default" w:ascii="Times New Roman" w:hAnsi="Times New Roman" w:cs="Times New Roman"/>
-          <w:i w:val="0"/>
-          <w:iCs w:val="0"/>
-          <w:color w:val="000000"/>
-          <w:sz w:val="24"/>
-          <w:szCs w:val="24"/>
-          <w:u w:val="none"/>
-          <w:vertAlign w:val="baseline"/>
-        </w:rPr>
-        <w:t>Example: Results indicate that once the threshold gets over a certain point it significantly reduces player performance and player experience</w:t>
-      </w:r>
-    </w:p>
-    <w:p>
-      <w:pPr>
-        <w:pStyle w:val="2"/>
-        <w:keepNext w:val="0"/>
-        <w:keepLines w:val="0"/>
-        <w:widowControl/>
-        <w:suppressLineNumbers w:val="0"/>
-        <w:bidi w:val="0"/>
-        <w:spacing w:before="480" w:beforeAutospacing="0" w:after="120" w:afterAutospacing="0" w:line="21" w:lineRule="atLeast"/>
-      </w:pPr>
-      <w:r>
+      </w:pPr>
+    </w:p>
+    <w:p>
+      <w:pPr>
         <w:rPr>
           <w:rFonts w:hint="default" w:ascii="Times New Roman" w:hAnsi="Times New Roman" w:cs="Times New Roman"/>
           <w:b/>
@@ -3079,44 +3044,10 @@
           <w:u w:val="none"/>
           <w:vertAlign w:val="baseline"/>
         </w:rPr>
-        <w:t> </w:t>
-      </w:r>
-    </w:p>
-    <w:p>
-      <w:pPr>
-        <w:pStyle w:val="8"/>
-        <w:keepNext w:val="0"/>
-        <w:keepLines w:val="0"/>
-        <w:widowControl/>
-        <w:suppressLineNumbers w:val="0"/>
-        <w:bidi w:val="0"/>
-        <w:spacing w:before="240" w:beforeAutospacing="0" w:after="240" w:afterAutospacing="0" w:line="21" w:lineRule="atLeast"/>
-      </w:pPr>
-      <w:r>
-        <w:rPr>
-          <w:rFonts w:hint="default" w:ascii="Times New Roman" w:hAnsi="Times New Roman" w:cs="Times New Roman"/>
-          <w:i w:val="0"/>
-          <w:iCs w:val="0"/>
-          <w:color w:val="000000"/>
-          <w:sz w:val="24"/>
-          <w:szCs w:val="24"/>
-          <w:u w:val="none"/>
-          <w:vertAlign w:val="baseline"/>
-        </w:rPr>
-        <w:t> </w:t>
-      </w:r>
-    </w:p>
-    <w:p>
-      <w:pPr>
-        <w:pStyle w:val="8"/>
-        <w:keepNext w:val="0"/>
-        <w:keepLines w:val="0"/>
-        <w:widowControl/>
-        <w:suppressLineNumbers w:val="0"/>
-        <w:bidi w:val="0"/>
-        <w:spacing w:before="240" w:beforeAutospacing="0" w:after="240" w:afterAutospacing="0" w:line="21" w:lineRule="atLeast"/>
-      </w:pPr>
-      <w:r>
+      </w:pPr>
+    </w:p>
+    <w:p>
+      <w:pPr>
         <w:rPr>
           <w:rFonts w:hint="default" w:ascii="Times New Roman" w:hAnsi="Times New Roman" w:cs="Times New Roman"/>
           <w:b/>
@@ -3129,116 +3060,10 @@
           <w:u w:val="none"/>
           <w:vertAlign w:val="baseline"/>
         </w:rPr>
-        <w:t>Project Milestones</w:t>
-      </w:r>
-    </w:p>
-    <w:p>
-      <w:pPr>
-        <w:pStyle w:val="8"/>
-        <w:keepNext w:val="0"/>
-        <w:keepLines w:val="0"/>
-        <w:widowControl/>
-        <w:suppressLineNumbers w:val="0"/>
-        <w:bidi w:val="0"/>
-        <w:spacing w:before="240" w:beforeAutospacing="0" w:after="240" w:afterAutospacing="0" w:line="21" w:lineRule="atLeast"/>
-      </w:pPr>
-      <w:r>
-        <w:rPr>
-          <w:rFonts w:hint="default" w:ascii="Times New Roman" w:hAnsi="Times New Roman" w:cs="Times New Roman"/>
-          <w:i w:val="0"/>
-          <w:iCs w:val="0"/>
-          <w:color w:val="000000"/>
-          <w:sz w:val="24"/>
-          <w:szCs w:val="24"/>
-          <w:u w:val="none"/>
-          <w:vertAlign w:val="baseline"/>
-        </w:rPr>
-        <w:t> </w:t>
-      </w:r>
-    </w:p>
-    <w:p>
-      <w:pPr>
-        <w:pStyle w:val="8"/>
-        <w:keepNext w:val="0"/>
-        <w:keepLines w:val="0"/>
-        <w:widowControl/>
-        <w:suppressLineNumbers w:val="0"/>
-        <w:bidi w:val="0"/>
-        <w:spacing w:before="240" w:beforeAutospacing="0" w:after="240" w:afterAutospacing="0" w:line="21" w:lineRule="atLeast"/>
-      </w:pPr>
-      <w:r>
-        <w:rPr>
-          <w:rFonts w:hint="default" w:ascii="Times New Roman" w:hAnsi="Times New Roman" w:cs="Times New Roman"/>
-          <w:i w:val="0"/>
-          <w:iCs w:val="0"/>
-          <w:color w:val="000000"/>
-          <w:sz w:val="24"/>
-          <w:szCs w:val="24"/>
-          <w:u w:val="none"/>
-          <w:vertAlign w:val="baseline"/>
-        </w:rPr>
-        <w:t>Replace this text with Project Milestones.</w:t>
-      </w:r>
-    </w:p>
-    <w:p>
-      <w:pPr>
-        <w:pStyle w:val="8"/>
-        <w:keepNext w:val="0"/>
-        <w:keepLines w:val="0"/>
-        <w:widowControl/>
-        <w:suppressLineNumbers w:val="0"/>
-        <w:bidi w:val="0"/>
-        <w:spacing w:before="240" w:beforeAutospacing="0" w:after="240" w:afterAutospacing="0" w:line="21" w:lineRule="atLeast"/>
-      </w:pPr>
-      <w:r>
-        <w:rPr>
-          <w:rFonts w:hint="default" w:ascii="Times New Roman" w:hAnsi="Times New Roman" w:cs="Times New Roman"/>
-          <w:i w:val="0"/>
-          <w:iCs w:val="0"/>
-          <w:color w:val="000000"/>
-          <w:sz w:val="24"/>
-          <w:szCs w:val="24"/>
-          <w:u w:val="none"/>
-          <w:vertAlign w:val="baseline"/>
-        </w:rPr>
-        <w:t>Key project milestone dates and measurement on schedule, was project schedule adhered to, effectively planned for delivery on-time or ahead of schedule if appropriate.</w:t>
-      </w:r>
-    </w:p>
-    <w:p>
-      <w:pPr>
-        <w:pStyle w:val="8"/>
-        <w:keepNext w:val="0"/>
-        <w:keepLines w:val="0"/>
-        <w:widowControl/>
-        <w:suppressLineNumbers w:val="0"/>
-        <w:bidi w:val="0"/>
-        <w:spacing w:before="240" w:beforeAutospacing="0" w:after="240" w:afterAutospacing="0" w:line="21" w:lineRule="atLeast"/>
-      </w:pPr>
-      <w:r>
-        <w:rPr>
-          <w:rFonts w:hint="default" w:ascii="Times New Roman" w:hAnsi="Times New Roman" w:cs="Times New Roman"/>
-          <w:i w:val="0"/>
-          <w:iCs w:val="0"/>
-          <w:color w:val="000000"/>
-          <w:sz w:val="24"/>
-          <w:szCs w:val="24"/>
-          <w:u w:val="none"/>
-          <w:vertAlign w:val="baseline"/>
-        </w:rPr>
-        <w:t> </w:t>
-      </w:r>
-    </w:p>
-    <w:p>
-      <w:pPr>
-        <w:pStyle w:val="8"/>
-        <w:keepNext w:val="0"/>
-        <w:keepLines w:val="0"/>
-        <w:widowControl/>
-        <w:suppressLineNumbers w:val="0"/>
-        <w:bidi w:val="0"/>
-        <w:spacing w:before="240" w:beforeAutospacing="0" w:after="240" w:afterAutospacing="0" w:line="21" w:lineRule="atLeast"/>
-      </w:pPr>
-      <w:r>
+      </w:pPr>
+    </w:p>
+    <w:p>
+      <w:pPr>
         <w:rPr>
           <w:rFonts w:hint="default" w:ascii="Times New Roman" w:hAnsi="Times New Roman" w:cs="Times New Roman"/>
           <w:b/>
@@ -3251,68 +3076,10 @@
           <w:u w:val="none"/>
           <w:vertAlign w:val="baseline"/>
         </w:rPr>
-        <w:t>Major Technical Achievements</w:t>
-      </w:r>
-    </w:p>
-    <w:p>
-      <w:pPr>
-        <w:pStyle w:val="8"/>
-        <w:keepNext w:val="0"/>
-        <w:keepLines w:val="0"/>
-        <w:widowControl/>
-        <w:suppressLineNumbers w:val="0"/>
-        <w:bidi w:val="0"/>
-        <w:spacing w:before="240" w:beforeAutospacing="0" w:after="240" w:afterAutospacing="0" w:line="21" w:lineRule="atLeast"/>
-      </w:pPr>
-      <w:r>
-        <w:rPr>
-          <w:rFonts w:hint="default" w:ascii="Times New Roman" w:hAnsi="Times New Roman" w:cs="Times New Roman"/>
-          <w:i w:val="0"/>
-          <w:iCs w:val="0"/>
-          <w:color w:val="000000"/>
-          <w:sz w:val="24"/>
-          <w:szCs w:val="24"/>
-          <w:u w:val="none"/>
-          <w:vertAlign w:val="baseline"/>
-        </w:rPr>
-        <w:t>What are your major technical achievements?</w:t>
-      </w:r>
-    </w:p>
-    <w:p>
-      <w:pPr>
-        <w:pStyle w:val="8"/>
-        <w:keepNext w:val="0"/>
-        <w:keepLines w:val="0"/>
-        <w:widowControl/>
-        <w:suppressLineNumbers w:val="0"/>
-        <w:bidi w:val="0"/>
-        <w:spacing w:before="240" w:beforeAutospacing="0" w:after="240" w:afterAutospacing="0" w:line="21" w:lineRule="atLeast"/>
-      </w:pPr>
-      <w:r>
-        <w:rPr>
-          <w:rFonts w:hint="default" w:ascii="Times New Roman" w:hAnsi="Times New Roman" w:cs="Times New Roman"/>
-          <w:i w:val="0"/>
-          <w:iCs w:val="0"/>
-          <w:color w:val="000000"/>
-          <w:sz w:val="24"/>
-          <w:szCs w:val="24"/>
-          <w:u w:val="none"/>
-          <w:vertAlign w:val="baseline"/>
-        </w:rPr>
-        <w:t> </w:t>
-      </w:r>
-    </w:p>
-    <w:p>
-      <w:pPr>
-        <w:pStyle w:val="8"/>
-        <w:keepNext w:val="0"/>
-        <w:keepLines w:val="0"/>
-        <w:widowControl/>
-        <w:suppressLineNumbers w:val="0"/>
-        <w:bidi w:val="0"/>
-        <w:spacing w:before="240" w:beforeAutospacing="0" w:after="240" w:afterAutospacing="0" w:line="21" w:lineRule="atLeast"/>
-      </w:pPr>
-      <w:r>
+      </w:pPr>
+    </w:p>
+    <w:p>
+      <w:pPr>
         <w:rPr>
           <w:rFonts w:hint="default" w:ascii="Times New Roman" w:hAnsi="Times New Roman" w:cs="Times New Roman"/>
           <w:b/>
@@ -3325,68 +3092,10 @@
           <w:u w:val="none"/>
           <w:vertAlign w:val="baseline"/>
         </w:rPr>
-        <w:t>Project Review</w:t>
-      </w:r>
-    </w:p>
-    <w:p>
-      <w:pPr>
-        <w:pStyle w:val="8"/>
-        <w:keepNext w:val="0"/>
-        <w:keepLines w:val="0"/>
-        <w:widowControl/>
-        <w:suppressLineNumbers w:val="0"/>
-        <w:bidi w:val="0"/>
-        <w:spacing w:before="240" w:beforeAutospacing="0" w:after="240" w:afterAutospacing="0" w:line="21" w:lineRule="atLeast"/>
-      </w:pPr>
-      <w:r>
-        <w:rPr>
-          <w:rFonts w:hint="default" w:ascii="Times New Roman" w:hAnsi="Times New Roman" w:cs="Times New Roman"/>
-          <w:i w:val="0"/>
-          <w:iCs w:val="0"/>
-          <w:color w:val="000000"/>
-          <w:sz w:val="24"/>
-          <w:szCs w:val="24"/>
-          <w:u w:val="none"/>
-          <w:vertAlign w:val="baseline"/>
-        </w:rPr>
-        <w:t>What went right? What went wrong? What (if anything) is still outstanding/missing (i.e., still left to do)?  If starting again, how would you approach this project differently? What advice would you have for someone attempting a similar project in the future? Were your technology choices the right or wrong ones? If you chose the wrong technology, provide justifications for why you think this. What were the implications of your technology choices?</w:t>
-      </w:r>
-    </w:p>
-    <w:p>
-      <w:pPr>
-        <w:pStyle w:val="8"/>
-        <w:keepNext w:val="0"/>
-        <w:keepLines w:val="0"/>
-        <w:widowControl/>
-        <w:suppressLineNumbers w:val="0"/>
-        <w:bidi w:val="0"/>
-        <w:spacing w:before="240" w:beforeAutospacing="0" w:after="240" w:afterAutospacing="0" w:line="21" w:lineRule="atLeast"/>
-      </w:pPr>
-      <w:r>
-        <w:rPr>
-          <w:rFonts w:hint="default" w:ascii="Times New Roman" w:hAnsi="Times New Roman" w:cs="Times New Roman"/>
-          <w:i w:val="0"/>
-          <w:iCs w:val="0"/>
-          <w:color w:val="000000"/>
-          <w:sz w:val="24"/>
-          <w:szCs w:val="24"/>
-          <w:u w:val="none"/>
-          <w:vertAlign w:val="baseline"/>
-        </w:rPr>
-        <w:t> </w:t>
-      </w:r>
-    </w:p>
-    <w:p>
-      <w:pPr>
-        <w:pStyle w:val="2"/>
-        <w:keepNext w:val="0"/>
-        <w:keepLines w:val="0"/>
-        <w:widowControl/>
-        <w:suppressLineNumbers w:val="0"/>
-        <w:bidi w:val="0"/>
-        <w:spacing w:before="480" w:beforeAutospacing="0" w:after="120" w:afterAutospacing="0" w:line="21" w:lineRule="atLeast"/>
-      </w:pPr>
-      <w:r>
+      </w:pPr>
+    </w:p>
+    <w:p>
+      <w:pPr>
         <w:rPr>
           <w:rFonts w:hint="default" w:ascii="Times New Roman" w:hAnsi="Times New Roman" w:cs="Times New Roman"/>
           <w:b/>
@@ -3399,68 +3108,10 @@
           <w:u w:val="none"/>
           <w:vertAlign w:val="baseline"/>
         </w:rPr>
-        <w:t>Conclusions</w:t>
-      </w:r>
-    </w:p>
-    <w:p>
-      <w:pPr>
-        <w:pStyle w:val="8"/>
-        <w:keepNext w:val="0"/>
-        <w:keepLines w:val="0"/>
-        <w:widowControl/>
-        <w:suppressLineNumbers w:val="0"/>
-        <w:bidi w:val="0"/>
-        <w:spacing w:before="240" w:beforeAutospacing="0" w:after="240" w:afterAutospacing="0" w:line="21" w:lineRule="atLeast"/>
-      </w:pPr>
-      <w:r>
-        <w:rPr>
-          <w:rFonts w:hint="default" w:ascii="Times New Roman" w:hAnsi="Times New Roman" w:cs="Times New Roman"/>
-          <w:i w:val="0"/>
-          <w:iCs w:val="0"/>
-          <w:color w:val="000000"/>
-          <w:sz w:val="24"/>
-          <w:szCs w:val="24"/>
-          <w:u w:val="none"/>
-          <w:vertAlign w:val="baseline"/>
-        </w:rPr>
-        <w:t>summarise your work and findings.</w:t>
-      </w:r>
-    </w:p>
-    <w:p>
-      <w:pPr>
-        <w:pStyle w:val="8"/>
-        <w:keepNext w:val="0"/>
-        <w:keepLines w:val="0"/>
-        <w:widowControl/>
-        <w:suppressLineNumbers w:val="0"/>
-        <w:bidi w:val="0"/>
-        <w:spacing w:before="240" w:beforeAutospacing="0" w:after="240" w:afterAutospacing="0" w:line="21" w:lineRule="atLeast"/>
-      </w:pPr>
-      <w:r>
-        <w:rPr>
-          <w:rFonts w:hint="default" w:ascii="Times New Roman" w:hAnsi="Times New Roman" w:cs="Times New Roman"/>
-          <w:i w:val="0"/>
-          <w:iCs w:val="0"/>
-          <w:color w:val="000000"/>
-          <w:sz w:val="24"/>
-          <w:szCs w:val="24"/>
-          <w:u w:val="none"/>
-          <w:vertAlign w:val="baseline"/>
-        </w:rPr>
-        <w:t> </w:t>
-      </w:r>
-    </w:p>
-    <w:p>
-      <w:pPr>
-        <w:pStyle w:val="8"/>
-        <w:keepNext w:val="0"/>
-        <w:keepLines w:val="0"/>
-        <w:widowControl/>
-        <w:suppressLineNumbers w:val="0"/>
-        <w:bidi w:val="0"/>
-        <w:spacing w:before="240" w:beforeAutospacing="0" w:after="240" w:afterAutospacing="0" w:line="21" w:lineRule="atLeast"/>
-      </w:pPr>
-      <w:r>
+      </w:pPr>
+    </w:p>
+    <w:p>
+      <w:pPr>
         <w:rPr>
           <w:rFonts w:hint="default" w:ascii="Times New Roman" w:hAnsi="Times New Roman" w:cs="Times New Roman"/>
           <w:b/>
@@ -3473,12 +3124,609 @@
           <w:u w:val="none"/>
           <w:vertAlign w:val="baseline"/>
         </w:rPr>
+      </w:pPr>
+    </w:p>
+    <w:p>
+      <w:pPr>
+        <w:rPr>
+          <w:rFonts w:hint="default" w:ascii="Times New Roman" w:hAnsi="Times New Roman" w:cs="Times New Roman"/>
+          <w:b/>
+          <w:bCs/>
+          <w:i w:val="0"/>
+          <w:iCs w:val="0"/>
+          <w:color w:val="000000"/>
+          <w:sz w:val="24"/>
+          <w:szCs w:val="24"/>
+          <w:u w:val="none"/>
+          <w:vertAlign w:val="baseline"/>
+        </w:rPr>
+      </w:pPr>
+    </w:p>
+    <w:p>
+      <w:pPr>
+        <w:rPr>
+          <w:rFonts w:hint="default" w:ascii="Times New Roman" w:hAnsi="Times New Roman" w:cs="Times New Roman"/>
+          <w:b/>
+          <w:bCs/>
+          <w:i w:val="0"/>
+          <w:iCs w:val="0"/>
+          <w:color w:val="000000"/>
+          <w:sz w:val="24"/>
+          <w:szCs w:val="24"/>
+          <w:u w:val="none"/>
+          <w:vertAlign w:val="baseline"/>
+        </w:rPr>
+      </w:pPr>
+    </w:p>
+    <w:p>
+      <w:pPr>
+        <w:rPr>
+          <w:rFonts w:hint="default" w:ascii="Times New Roman" w:hAnsi="Times New Roman" w:cs="Times New Roman"/>
+          <w:b/>
+          <w:bCs/>
+          <w:i w:val="0"/>
+          <w:iCs w:val="0"/>
+          <w:color w:val="000000"/>
+          <w:sz w:val="24"/>
+          <w:szCs w:val="24"/>
+          <w:u w:val="none"/>
+          <w:vertAlign w:val="baseline"/>
+        </w:rPr>
+      </w:pPr>
+    </w:p>
+    <w:p>
+      <w:pPr>
+        <w:rPr>
+          <w:rFonts w:hint="default" w:ascii="Times New Roman" w:hAnsi="Times New Roman" w:cs="Times New Roman"/>
+          <w:b/>
+          <w:bCs/>
+          <w:i w:val="0"/>
+          <w:iCs w:val="0"/>
+          <w:color w:val="000000"/>
+          <w:sz w:val="24"/>
+          <w:szCs w:val="24"/>
+          <w:u w:val="none"/>
+          <w:vertAlign w:val="baseline"/>
+        </w:rPr>
+      </w:pPr>
+    </w:p>
+    <w:p>
+      <w:pPr>
+        <w:rPr>
+          <w:rFonts w:hint="default" w:ascii="Times New Roman" w:hAnsi="Times New Roman" w:cs="Times New Roman"/>
+          <w:b/>
+          <w:bCs/>
+          <w:i w:val="0"/>
+          <w:iCs w:val="0"/>
+          <w:color w:val="000000"/>
+          <w:sz w:val="24"/>
+          <w:szCs w:val="24"/>
+          <w:u w:val="none"/>
+          <w:vertAlign w:val="baseline"/>
+        </w:rPr>
+      </w:pPr>
+    </w:p>
+    <w:p>
+      <w:pPr>
+        <w:pStyle w:val="2"/>
+        <w:keepNext w:val="0"/>
+        <w:keepLines w:val="0"/>
+        <w:widowControl/>
+        <w:suppressLineNumbers w:val="0"/>
+        <w:bidi w:val="0"/>
+        <w:spacing w:before="480" w:beforeAutospacing="0" w:after="120" w:afterAutospacing="0" w:line="21" w:lineRule="atLeast"/>
+      </w:pPr>
+      <w:r>
+        <w:rPr>
+          <w:rFonts w:hint="default" w:ascii="Times New Roman" w:hAnsi="Times New Roman" w:cs="Times New Roman"/>
+          <w:b/>
+          <w:bCs/>
+          <w:i w:val="0"/>
+          <w:iCs w:val="0"/>
+          <w:color w:val="000000"/>
+          <w:sz w:val="24"/>
+          <w:szCs w:val="24"/>
+          <w:u w:val="none"/>
+          <w:vertAlign w:val="baseline"/>
+        </w:rPr>
+        <w:t>Evaluation and Discussion</w:t>
+      </w:r>
+    </w:p>
+    <w:p>
+      <w:pPr>
+        <w:pStyle w:val="10"/>
+        <w:keepNext w:val="0"/>
+        <w:keepLines w:val="0"/>
+        <w:widowControl/>
+        <w:suppressLineNumbers w:val="0"/>
+        <w:bidi w:val="0"/>
+        <w:spacing w:before="240" w:beforeAutospacing="0" w:after="240" w:afterAutospacing="0" w:line="21" w:lineRule="atLeast"/>
+      </w:pPr>
+      <w:r>
+        <w:rPr>
+          <w:rFonts w:hint="default" w:ascii="Times New Roman" w:hAnsi="Times New Roman" w:cs="Times New Roman"/>
+          <w:i w:val="0"/>
+          <w:iCs w:val="0"/>
+          <w:color w:val="000000"/>
+          <w:sz w:val="24"/>
+          <w:szCs w:val="24"/>
+          <w:u w:val="none"/>
+          <w:vertAlign w:val="baseline"/>
+        </w:rPr>
+        <w:t>Replace this text with Results and Discussion.</w:t>
+      </w:r>
+    </w:p>
+    <w:p>
+      <w:pPr>
+        <w:pStyle w:val="10"/>
+        <w:keepNext w:val="0"/>
+        <w:keepLines w:val="0"/>
+        <w:widowControl/>
+        <w:suppressLineNumbers w:val="0"/>
+        <w:bidi w:val="0"/>
+        <w:spacing w:before="240" w:beforeAutospacing="0" w:after="240" w:afterAutospacing="0" w:line="21" w:lineRule="atLeast"/>
+      </w:pPr>
+      <w:r>
+        <w:rPr>
+          <w:rFonts w:hint="default" w:ascii="Times New Roman" w:hAnsi="Times New Roman" w:cs="Times New Roman"/>
+          <w:i w:val="0"/>
+          <w:iCs w:val="0"/>
+          <w:color w:val="000000"/>
+          <w:sz w:val="24"/>
+          <w:szCs w:val="24"/>
+          <w:u w:val="none"/>
+          <w:vertAlign w:val="baseline"/>
+        </w:rPr>
+        <w:t>Describe the results using diagrams such as graphs etc. as appropriate, and discuss what the results mean.</w:t>
+      </w:r>
+    </w:p>
+    <w:p>
+      <w:pPr>
+        <w:pStyle w:val="10"/>
+        <w:keepNext w:val="0"/>
+        <w:keepLines w:val="0"/>
+        <w:widowControl/>
+        <w:suppressLineNumbers w:val="0"/>
+        <w:bidi w:val="0"/>
+        <w:spacing w:before="240" w:beforeAutospacing="0" w:after="240" w:afterAutospacing="0" w:line="21" w:lineRule="atLeast"/>
+      </w:pPr>
+      <w:r>
+        <w:rPr>
+          <w:rFonts w:hint="default" w:ascii="Times New Roman" w:hAnsi="Times New Roman" w:cs="Times New Roman"/>
+          <w:i w:val="0"/>
+          <w:iCs w:val="0"/>
+          <w:color w:val="000000"/>
+          <w:sz w:val="24"/>
+          <w:szCs w:val="24"/>
+          <w:u w:val="none"/>
+          <w:vertAlign w:val="baseline"/>
+        </w:rPr>
+        <w:t>Example: Results indicate that once the threshold gets over a certain point it significantly reduces player performance and player experience</w:t>
+      </w:r>
+    </w:p>
+    <w:p>
+      <w:pPr>
+        <w:pStyle w:val="2"/>
+        <w:keepNext w:val="0"/>
+        <w:keepLines w:val="0"/>
+        <w:widowControl/>
+        <w:suppressLineNumbers w:val="0"/>
+        <w:bidi w:val="0"/>
+        <w:spacing w:before="480" w:beforeAutospacing="0" w:after="120" w:afterAutospacing="0" w:line="21" w:lineRule="atLeast"/>
+      </w:pPr>
+      <w:r>
+        <w:rPr>
+          <w:rFonts w:hint="default" w:ascii="Times New Roman" w:hAnsi="Times New Roman" w:cs="Times New Roman"/>
+          <w:b/>
+          <w:bCs/>
+          <w:i w:val="0"/>
+          <w:iCs w:val="0"/>
+          <w:color w:val="000000"/>
+          <w:sz w:val="24"/>
+          <w:szCs w:val="24"/>
+          <w:u w:val="none"/>
+          <w:vertAlign w:val="baseline"/>
+        </w:rPr>
+        <w:t> </w:t>
+      </w:r>
+    </w:p>
+    <w:p>
+      <w:pPr>
+        <w:pStyle w:val="10"/>
+        <w:keepNext w:val="0"/>
+        <w:keepLines w:val="0"/>
+        <w:widowControl/>
+        <w:suppressLineNumbers w:val="0"/>
+        <w:bidi w:val="0"/>
+        <w:spacing w:before="240" w:beforeAutospacing="0" w:after="240" w:afterAutospacing="0" w:line="21" w:lineRule="atLeast"/>
+      </w:pPr>
+      <w:r>
+        <w:rPr>
+          <w:rFonts w:hint="default" w:ascii="Times New Roman" w:hAnsi="Times New Roman" w:cs="Times New Roman"/>
+          <w:i w:val="0"/>
+          <w:iCs w:val="0"/>
+          <w:color w:val="000000"/>
+          <w:sz w:val="24"/>
+          <w:szCs w:val="24"/>
+          <w:u w:val="none"/>
+          <w:vertAlign w:val="baseline"/>
+        </w:rPr>
+        <w:t> </w:t>
+      </w:r>
+    </w:p>
+    <w:p>
+      <w:pPr>
+        <w:pStyle w:val="10"/>
+        <w:keepNext w:val="0"/>
+        <w:keepLines w:val="0"/>
+        <w:widowControl/>
+        <w:suppressLineNumbers w:val="0"/>
+        <w:bidi w:val="0"/>
+        <w:spacing w:before="240" w:beforeAutospacing="0" w:after="240" w:afterAutospacing="0" w:line="21" w:lineRule="atLeast"/>
+      </w:pPr>
+      <w:r>
+        <w:rPr>
+          <w:rFonts w:hint="default" w:ascii="Times New Roman" w:hAnsi="Times New Roman" w:cs="Times New Roman"/>
+          <w:b/>
+          <w:bCs/>
+          <w:i w:val="0"/>
+          <w:iCs w:val="0"/>
+          <w:color w:val="000000"/>
+          <w:sz w:val="24"/>
+          <w:szCs w:val="24"/>
+          <w:u w:val="none"/>
+          <w:vertAlign w:val="baseline"/>
+        </w:rPr>
+        <w:t>Project Milestones</w:t>
+      </w:r>
+    </w:p>
+    <w:p>
+      <w:pPr>
+        <w:pStyle w:val="10"/>
+        <w:keepNext w:val="0"/>
+        <w:keepLines w:val="0"/>
+        <w:widowControl/>
+        <w:suppressLineNumbers w:val="0"/>
+        <w:bidi w:val="0"/>
+        <w:spacing w:before="240" w:beforeAutospacing="0" w:after="240" w:afterAutospacing="0" w:line="21" w:lineRule="atLeast"/>
+      </w:pPr>
+      <w:r>
+        <w:rPr>
+          <w:rFonts w:hint="default" w:ascii="Times New Roman" w:hAnsi="Times New Roman" w:cs="Times New Roman"/>
+          <w:i w:val="0"/>
+          <w:iCs w:val="0"/>
+          <w:color w:val="000000"/>
+          <w:sz w:val="24"/>
+          <w:szCs w:val="24"/>
+          <w:u w:val="none"/>
+          <w:vertAlign w:val="baseline"/>
+        </w:rPr>
+        <w:t> </w:t>
+      </w:r>
+    </w:p>
+    <w:p>
+      <w:pPr>
+        <w:pStyle w:val="10"/>
+        <w:keepNext w:val="0"/>
+        <w:keepLines w:val="0"/>
+        <w:widowControl/>
+        <w:suppressLineNumbers w:val="0"/>
+        <w:bidi w:val="0"/>
+        <w:spacing w:before="240" w:beforeAutospacing="0" w:after="240" w:afterAutospacing="0" w:line="21" w:lineRule="atLeast"/>
+      </w:pPr>
+      <w:r>
+        <w:rPr>
+          <w:rFonts w:hint="default" w:ascii="Times New Roman" w:hAnsi="Times New Roman" w:cs="Times New Roman"/>
+          <w:i w:val="0"/>
+          <w:iCs w:val="0"/>
+          <w:color w:val="000000"/>
+          <w:sz w:val="24"/>
+          <w:szCs w:val="24"/>
+          <w:u w:val="none"/>
+          <w:vertAlign w:val="baseline"/>
+        </w:rPr>
+        <w:t>Replace this text with Project Milestones.</w:t>
+      </w:r>
+    </w:p>
+    <w:p>
+      <w:pPr>
+        <w:pStyle w:val="10"/>
+        <w:keepNext w:val="0"/>
+        <w:keepLines w:val="0"/>
+        <w:widowControl/>
+        <w:suppressLineNumbers w:val="0"/>
+        <w:bidi w:val="0"/>
+        <w:spacing w:before="240" w:beforeAutospacing="0" w:after="240" w:afterAutospacing="0" w:line="21" w:lineRule="atLeast"/>
+      </w:pPr>
+      <w:r>
+        <w:rPr>
+          <w:rFonts w:hint="default" w:ascii="Times New Roman" w:hAnsi="Times New Roman" w:cs="Times New Roman"/>
+          <w:i w:val="0"/>
+          <w:iCs w:val="0"/>
+          <w:color w:val="000000"/>
+          <w:sz w:val="24"/>
+          <w:szCs w:val="24"/>
+          <w:u w:val="none"/>
+          <w:vertAlign w:val="baseline"/>
+        </w:rPr>
+        <w:t>Key project milestone dates and measurement on schedule, was project schedule adhered to, effectively planned for delivery on-time or ahead of schedule if appropriate.</w:t>
+      </w:r>
+    </w:p>
+    <w:p>
+      <w:pPr>
+        <w:pStyle w:val="10"/>
+        <w:keepNext w:val="0"/>
+        <w:keepLines w:val="0"/>
+        <w:widowControl/>
+        <w:suppressLineNumbers w:val="0"/>
+        <w:bidi w:val="0"/>
+        <w:spacing w:before="240" w:beforeAutospacing="0" w:after="240" w:afterAutospacing="0" w:line="21" w:lineRule="atLeast"/>
+      </w:pPr>
+      <w:r>
+        <w:rPr>
+          <w:rFonts w:hint="default" w:ascii="Times New Roman" w:hAnsi="Times New Roman" w:cs="Times New Roman"/>
+          <w:i w:val="0"/>
+          <w:iCs w:val="0"/>
+          <w:color w:val="000000"/>
+          <w:sz w:val="24"/>
+          <w:szCs w:val="24"/>
+          <w:u w:val="none"/>
+          <w:vertAlign w:val="baseline"/>
+        </w:rPr>
+        <w:t> </w:t>
+      </w:r>
+    </w:p>
+    <w:p>
+      <w:pPr>
+        <w:pStyle w:val="10"/>
+        <w:keepNext w:val="0"/>
+        <w:keepLines w:val="0"/>
+        <w:widowControl/>
+        <w:suppressLineNumbers w:val="0"/>
+        <w:bidi w:val="0"/>
+        <w:spacing w:before="240" w:beforeAutospacing="0" w:after="240" w:afterAutospacing="0" w:line="21" w:lineRule="atLeast"/>
+      </w:pPr>
+      <w:r>
+        <w:rPr>
+          <w:rFonts w:hint="default" w:ascii="Times New Roman" w:hAnsi="Times New Roman" w:cs="Times New Roman"/>
+          <w:b/>
+          <w:bCs/>
+          <w:i w:val="0"/>
+          <w:iCs w:val="0"/>
+          <w:color w:val="000000"/>
+          <w:sz w:val="24"/>
+          <w:szCs w:val="24"/>
+          <w:u w:val="none"/>
+          <w:vertAlign w:val="baseline"/>
+        </w:rPr>
+        <w:t>Major Technical Achievements</w:t>
+      </w:r>
+    </w:p>
+    <w:p>
+      <w:pPr>
+        <w:pStyle w:val="10"/>
+        <w:keepNext w:val="0"/>
+        <w:keepLines w:val="0"/>
+        <w:widowControl/>
+        <w:suppressLineNumbers w:val="0"/>
+        <w:bidi w:val="0"/>
+        <w:spacing w:before="240" w:beforeAutospacing="0" w:after="240" w:afterAutospacing="0" w:line="21" w:lineRule="atLeast"/>
+      </w:pPr>
+      <w:r>
+        <w:rPr>
+          <w:rFonts w:hint="default" w:ascii="Times New Roman" w:hAnsi="Times New Roman" w:cs="Times New Roman"/>
+          <w:i w:val="0"/>
+          <w:iCs w:val="0"/>
+          <w:color w:val="000000"/>
+          <w:sz w:val="24"/>
+          <w:szCs w:val="24"/>
+          <w:u w:val="none"/>
+          <w:vertAlign w:val="baseline"/>
+        </w:rPr>
+        <w:t>What are your major technical achievements?</w:t>
+      </w:r>
+    </w:p>
+    <w:p>
+      <w:pPr>
+        <w:pStyle w:val="10"/>
+        <w:keepNext w:val="0"/>
+        <w:keepLines w:val="0"/>
+        <w:widowControl/>
+        <w:suppressLineNumbers w:val="0"/>
+        <w:bidi w:val="0"/>
+        <w:spacing w:before="240" w:beforeAutospacing="0" w:after="240" w:afterAutospacing="0" w:line="21" w:lineRule="atLeast"/>
+      </w:pPr>
+      <w:r>
+        <w:rPr>
+          <w:rFonts w:hint="default" w:ascii="Times New Roman" w:hAnsi="Times New Roman" w:cs="Times New Roman"/>
+          <w:i w:val="0"/>
+          <w:iCs w:val="0"/>
+          <w:color w:val="000000"/>
+          <w:sz w:val="24"/>
+          <w:szCs w:val="24"/>
+          <w:u w:val="none"/>
+          <w:vertAlign w:val="baseline"/>
+        </w:rPr>
+        <w:t> </w:t>
+      </w:r>
+    </w:p>
+    <w:p>
+      <w:pPr>
+        <w:pStyle w:val="10"/>
+        <w:keepNext w:val="0"/>
+        <w:keepLines w:val="0"/>
+        <w:widowControl/>
+        <w:suppressLineNumbers w:val="0"/>
+        <w:bidi w:val="0"/>
+        <w:spacing w:before="240" w:beforeAutospacing="0" w:after="240" w:afterAutospacing="0" w:line="21" w:lineRule="atLeast"/>
+      </w:pPr>
+      <w:r>
+        <w:rPr>
+          <w:rFonts w:hint="default" w:ascii="Times New Roman" w:hAnsi="Times New Roman" w:cs="Times New Roman"/>
+          <w:b/>
+          <w:bCs/>
+          <w:i w:val="0"/>
+          <w:iCs w:val="0"/>
+          <w:color w:val="000000"/>
+          <w:sz w:val="24"/>
+          <w:szCs w:val="24"/>
+          <w:u w:val="none"/>
+          <w:vertAlign w:val="baseline"/>
+        </w:rPr>
+        <w:t>Project Review</w:t>
+      </w:r>
+    </w:p>
+    <w:p>
+      <w:pPr>
+        <w:pStyle w:val="10"/>
+        <w:keepNext w:val="0"/>
+        <w:keepLines w:val="0"/>
+        <w:widowControl/>
+        <w:suppressLineNumbers w:val="0"/>
+        <w:bidi w:val="0"/>
+        <w:spacing w:before="240" w:beforeAutospacing="0" w:after="240" w:afterAutospacing="0" w:line="21" w:lineRule="atLeast"/>
+      </w:pPr>
+      <w:r>
+        <w:rPr>
+          <w:rFonts w:hint="default" w:ascii="Times New Roman" w:hAnsi="Times New Roman" w:cs="Times New Roman"/>
+          <w:i w:val="0"/>
+          <w:iCs w:val="0"/>
+          <w:color w:val="000000"/>
+          <w:sz w:val="24"/>
+          <w:szCs w:val="24"/>
+          <w:u w:val="none"/>
+          <w:vertAlign w:val="baseline"/>
+        </w:rPr>
+        <w:t>What went right? What went wrong? What (if anything) is still outstanding/missing (i.e., still left to do)?  If starting again, how would you approach this project differently? What advice would you have for someone attempting a similar project in the future? Were your technology choices the right or wrong ones? If you chose the wrong technology, provide justifications for why you think this. What were the implications of your technology choices?</w:t>
+      </w:r>
+    </w:p>
+    <w:p>
+      <w:pPr>
+        <w:pStyle w:val="10"/>
+        <w:keepNext w:val="0"/>
+        <w:keepLines w:val="0"/>
+        <w:widowControl/>
+        <w:suppressLineNumbers w:val="0"/>
+        <w:bidi w:val="0"/>
+        <w:spacing w:before="240" w:beforeAutospacing="0" w:after="240" w:afterAutospacing="0" w:line="21" w:lineRule="atLeast"/>
+      </w:pPr>
+      <w:r>
+        <w:rPr>
+          <w:rFonts w:hint="default" w:ascii="Times New Roman" w:hAnsi="Times New Roman" w:cs="Times New Roman"/>
+          <w:i w:val="0"/>
+          <w:iCs w:val="0"/>
+          <w:color w:val="000000"/>
+          <w:sz w:val="24"/>
+          <w:szCs w:val="24"/>
+          <w:u w:val="none"/>
+          <w:vertAlign w:val="baseline"/>
+        </w:rPr>
+        <w:t> </w:t>
+      </w:r>
+    </w:p>
+    <w:p>
+      <w:pPr>
+        <w:pStyle w:val="2"/>
+        <w:keepNext w:val="0"/>
+        <w:keepLines w:val="0"/>
+        <w:widowControl/>
+        <w:suppressLineNumbers w:val="0"/>
+        <w:bidi w:val="0"/>
+        <w:spacing w:before="480" w:beforeAutospacing="0" w:after="120" w:afterAutospacing="0" w:line="21" w:lineRule="atLeast"/>
+      </w:pPr>
+      <w:r>
+        <w:rPr>
+          <w:rFonts w:hint="default" w:ascii="Times New Roman" w:hAnsi="Times New Roman" w:cs="Times New Roman"/>
+          <w:b/>
+          <w:bCs/>
+          <w:i w:val="0"/>
+          <w:iCs w:val="0"/>
+          <w:color w:val="000000"/>
+          <w:sz w:val="24"/>
+          <w:szCs w:val="24"/>
+          <w:u w:val="none"/>
+          <w:vertAlign w:val="baseline"/>
+        </w:rPr>
+        <w:t>Conclusions</w:t>
+      </w:r>
+    </w:p>
+    <w:p>
+      <w:pPr>
+        <w:pStyle w:val="10"/>
+        <w:keepNext w:val="0"/>
+        <w:keepLines w:val="0"/>
+        <w:widowControl/>
+        <w:suppressLineNumbers w:val="0"/>
+        <w:bidi w:val="0"/>
+        <w:spacing w:before="240" w:beforeAutospacing="0" w:after="240" w:afterAutospacing="0" w:line="21" w:lineRule="atLeast"/>
+      </w:pPr>
+      <w:r>
+        <w:rPr>
+          <w:rFonts w:hint="default" w:ascii="Times New Roman" w:hAnsi="Times New Roman" w:cs="Times New Roman"/>
+          <w:i w:val="0"/>
+          <w:iCs w:val="0"/>
+          <w:color w:val="000000"/>
+          <w:sz w:val="24"/>
+          <w:szCs w:val="24"/>
+          <w:u w:val="none"/>
+          <w:vertAlign w:val="baseline"/>
+        </w:rPr>
+        <w:t>summarise your work and findings.</w:t>
+      </w:r>
+    </w:p>
+    <w:p>
+      <w:pPr>
+        <w:pStyle w:val="10"/>
+        <w:keepNext w:val="0"/>
+        <w:keepLines w:val="0"/>
+        <w:widowControl/>
+        <w:suppressLineNumbers w:val="0"/>
+        <w:bidi w:val="0"/>
+        <w:spacing w:before="240" w:beforeAutospacing="0" w:after="240" w:afterAutospacing="0" w:line="21" w:lineRule="atLeast"/>
+      </w:pPr>
+      <w:r>
+        <w:rPr>
+          <w:rFonts w:hint="default" w:ascii="Times New Roman" w:hAnsi="Times New Roman" w:cs="Times New Roman"/>
+          <w:i w:val="0"/>
+          <w:iCs w:val="0"/>
+          <w:color w:val="000000"/>
+          <w:sz w:val="24"/>
+          <w:szCs w:val="24"/>
+          <w:u w:val="none"/>
+          <w:vertAlign w:val="baseline"/>
+        </w:rPr>
+        <w:t> </w:t>
+      </w:r>
+    </w:p>
+    <w:p>
+      <w:pPr>
+        <w:pStyle w:val="10"/>
+        <w:keepNext w:val="0"/>
+        <w:keepLines w:val="0"/>
+        <w:widowControl/>
+        <w:suppressLineNumbers w:val="0"/>
+        <w:bidi w:val="0"/>
+        <w:spacing w:before="240" w:beforeAutospacing="0" w:after="240" w:afterAutospacing="0" w:line="21" w:lineRule="atLeast"/>
+      </w:pPr>
+      <w:r>
+        <w:rPr>
+          <w:rFonts w:hint="default" w:ascii="Times New Roman" w:hAnsi="Times New Roman" w:cs="Times New Roman"/>
+          <w:b/>
+          <w:bCs/>
+          <w:i w:val="0"/>
+          <w:iCs w:val="0"/>
+          <w:color w:val="000000"/>
+          <w:sz w:val="24"/>
+          <w:szCs w:val="24"/>
+          <w:u w:val="none"/>
+          <w:vertAlign w:val="baseline"/>
+        </w:rPr>
         <w:t>Future Work</w:t>
       </w:r>
     </w:p>
     <w:p>
       <w:pPr>
-        <w:pStyle w:val="8"/>
+        <w:pStyle w:val="10"/>
         <w:keepNext w:val="0"/>
         <w:keepLines w:val="0"/>
         <w:widowControl/>
@@ -3607,7 +3855,7 @@
       </w:r>
       <w:r>
         <w:rPr>
-          <w:rStyle w:val="7"/>
+          <w:rStyle w:val="9"/>
           <w:rFonts w:hint="default" w:ascii="Times New Roman" w:hAnsi="Times New Roman"/>
           <w:b w:val="0"/>
           <w:bCs w:val="0"/>
@@ -3637,7 +3885,7 @@
     </w:p>
     <w:p>
       <w:pPr>
-        <w:pStyle w:val="8"/>
+        <w:pStyle w:val="10"/>
         <w:keepNext w:val="0"/>
         <w:keepLines w:val="0"/>
         <w:widowControl/>
@@ -3696,7 +3944,7 @@
       </w:r>
       <w:r>
         <w:rPr>
-          <w:rStyle w:val="7"/>
+          <w:rStyle w:val="9"/>
           <w:rFonts w:hint="default" w:ascii="Times New Roman" w:hAnsi="Times New Roman"/>
           <w:i w:val="0"/>
           <w:iCs w:val="0"/>
@@ -3722,7 +3970,7 @@
     </w:p>
     <w:p>
       <w:pPr>
-        <w:pStyle w:val="8"/>
+        <w:pStyle w:val="10"/>
         <w:keepNext w:val="0"/>
         <w:keepLines w:val="0"/>
         <w:widowControl/>
@@ -3781,7 +4029,7 @@
       </w:r>
       <w:r>
         <w:rPr>
-          <w:rStyle w:val="7"/>
+          <w:rStyle w:val="9"/>
           <w:rFonts w:hint="default" w:ascii="Times New Roman" w:hAnsi="Times New Roman"/>
           <w:i w:val="0"/>
           <w:iCs w:val="0"/>
@@ -3807,7 +4055,7 @@
     </w:p>
     <w:p>
       <w:pPr>
-        <w:pStyle w:val="8"/>
+        <w:pStyle w:val="10"/>
         <w:keepNext w:val="0"/>
         <w:keepLines w:val="0"/>
         <w:widowControl/>
@@ -3866,7 +4114,7 @@
       </w:r>
       <w:r>
         <w:rPr>
-          <w:rStyle w:val="7"/>
+          <w:rStyle w:val="9"/>
           <w:rFonts w:hint="default" w:ascii="Times New Roman" w:hAnsi="Times New Roman"/>
           <w:i w:val="0"/>
           <w:iCs w:val="0"/>
@@ -3892,7 +4140,7 @@
     </w:p>
     <w:p>
       <w:pPr>
-        <w:pStyle w:val="8"/>
+        <w:pStyle w:val="10"/>
         <w:keepNext w:val="0"/>
         <w:keepLines w:val="0"/>
         <w:widowControl/>
@@ -3951,7 +4199,7 @@
       </w:r>
       <w:r>
         <w:rPr>
-          <w:rStyle w:val="7"/>
+          <w:rStyle w:val="9"/>
           <w:rFonts w:hint="default" w:ascii="Times New Roman" w:hAnsi="Times New Roman"/>
           <w:i w:val="0"/>
           <w:iCs w:val="0"/>
@@ -3977,7 +4225,7 @@
     </w:p>
     <w:p>
       <w:pPr>
-        <w:pStyle w:val="8"/>
+        <w:pStyle w:val="10"/>
         <w:keepNext w:val="0"/>
         <w:keepLines w:val="0"/>
         <w:widowControl/>
@@ -4036,7 +4284,7 @@
       </w:r>
       <w:r>
         <w:rPr>
-          <w:rStyle w:val="7"/>
+          <w:rStyle w:val="9"/>
           <w:rFonts w:hint="default" w:ascii="Times New Roman" w:hAnsi="Times New Roman"/>
           <w:i w:val="0"/>
           <w:iCs w:val="0"/>
@@ -4062,7 +4310,7 @@
     </w:p>
     <w:p>
       <w:pPr>
-        <w:pStyle w:val="8"/>
+        <w:pStyle w:val="10"/>
         <w:keepNext w:val="0"/>
         <w:keepLines w:val="0"/>
         <w:widowControl/>
@@ -4080,10 +4328,247 @@
           <w:vertAlign w:val="baseline"/>
         </w:rPr>
       </w:pPr>
-    </w:p>
-    <w:p>
-      <w:pPr>
-        <w:pStyle w:val="8"/>
+      <w:r>
+        <w:rPr>
+          <w:rFonts w:hint="default" w:ascii="Times New Roman" w:hAnsi="Times New Roman"/>
+          <w:i w:val="0"/>
+          <w:iCs w:val="0"/>
+          <w:color w:val="000000"/>
+          <w:sz w:val="24"/>
+          <w:szCs w:val="24"/>
+          <w:u w:val="none"/>
+          <w:vertAlign w:val="baseline"/>
+        </w:rPr>
+        <w:fldChar w:fldCharType="begin"/>
+      </w:r>
+      <w:r>
+        <w:rPr>
+          <w:rFonts w:hint="default" w:ascii="Times New Roman" w:hAnsi="Times New Roman"/>
+          <w:i w:val="0"/>
+          <w:iCs w:val="0"/>
+          <w:color w:val="000000"/>
+          <w:sz w:val="24"/>
+          <w:szCs w:val="24"/>
+          <w:u w:val="none"/>
+          <w:vertAlign w:val="baseline"/>
+        </w:rPr>
+        <w:instrText xml:space="preserve"> HYPERLINK "https://www.geeksforgeeks.org/ml-monte-carlo-tree-search-mcts/" </w:instrText>
+      </w:r>
+      <w:r>
+        <w:rPr>
+          <w:rFonts w:hint="default" w:ascii="Times New Roman" w:hAnsi="Times New Roman"/>
+          <w:i w:val="0"/>
+          <w:iCs w:val="0"/>
+          <w:color w:val="000000"/>
+          <w:sz w:val="24"/>
+          <w:szCs w:val="24"/>
+          <w:u w:val="none"/>
+          <w:vertAlign w:val="baseline"/>
+        </w:rPr>
+        <w:fldChar w:fldCharType="separate"/>
+      </w:r>
+      <w:r>
+        <w:rPr>
+          <w:rStyle w:val="9"/>
+          <w:rFonts w:hint="default" w:ascii="Times New Roman" w:hAnsi="Times New Roman"/>
+          <w:i w:val="0"/>
+          <w:iCs w:val="0"/>
+          <w:color w:val="000000"/>
+          <w:sz w:val="24"/>
+          <w:szCs w:val="24"/>
+          <w:vertAlign w:val="baseline"/>
+        </w:rPr>
+        <w:t>https://www.geeksforgeeks.org/ml-monte-carlo-tree-search-mcts/</w:t>
+      </w:r>
+      <w:r>
+        <w:rPr>
+          <w:rFonts w:hint="default" w:ascii="Times New Roman" w:hAnsi="Times New Roman"/>
+          <w:i w:val="0"/>
+          <w:iCs w:val="0"/>
+          <w:color w:val="000000"/>
+          <w:sz w:val="24"/>
+          <w:szCs w:val="24"/>
+          <w:u w:val="none"/>
+          <w:vertAlign w:val="baseline"/>
+        </w:rPr>
+        <w:fldChar w:fldCharType="end"/>
+      </w:r>
+    </w:p>
+    <w:p>
+      <w:pPr>
+        <w:pStyle w:val="10"/>
+        <w:keepNext w:val="0"/>
+        <w:keepLines w:val="0"/>
+        <w:widowControl/>
+        <w:suppressLineNumbers w:val="0"/>
+        <w:bidi w:val="0"/>
+        <w:spacing w:before="240" w:beforeAutospacing="0" w:after="240" w:afterAutospacing="0" w:line="21" w:lineRule="atLeast"/>
+        <w:rPr>
+          <w:rFonts w:hint="default" w:ascii="Times New Roman" w:hAnsi="Times New Roman"/>
+          <w:i w:val="0"/>
+          <w:iCs w:val="0"/>
+          <w:color w:val="000000"/>
+          <w:sz w:val="24"/>
+          <w:szCs w:val="24"/>
+          <w:u w:val="none"/>
+          <w:vertAlign w:val="baseline"/>
+        </w:rPr>
+      </w:pPr>
+      <w:r>
+        <w:rPr>
+          <w:rFonts w:hint="default" w:ascii="Times New Roman" w:hAnsi="Times New Roman"/>
+          <w:i w:val="0"/>
+          <w:iCs w:val="0"/>
+          <w:color w:val="000000"/>
+          <w:sz w:val="24"/>
+          <w:szCs w:val="24"/>
+          <w:u w:val="none"/>
+          <w:vertAlign w:val="baseline"/>
+        </w:rPr>
+        <w:fldChar w:fldCharType="begin"/>
+      </w:r>
+      <w:r>
+        <w:rPr>
+          <w:rFonts w:hint="default" w:ascii="Times New Roman" w:hAnsi="Times New Roman"/>
+          <w:i w:val="0"/>
+          <w:iCs w:val="0"/>
+          <w:color w:val="000000"/>
+          <w:sz w:val="24"/>
+          <w:szCs w:val="24"/>
+          <w:u w:val="none"/>
+          <w:vertAlign w:val="baseline"/>
+        </w:rPr>
+        <w:instrText xml:space="preserve"> HYPERLINK "https://www.analyticsvidhya.com/blog/2019/01/monte-carlo-tree-search-introduction-algorithm-deepmind-alphago/" </w:instrText>
+      </w:r>
+      <w:r>
+        <w:rPr>
+          <w:rFonts w:hint="default" w:ascii="Times New Roman" w:hAnsi="Times New Roman"/>
+          <w:i w:val="0"/>
+          <w:iCs w:val="0"/>
+          <w:color w:val="000000"/>
+          <w:sz w:val="24"/>
+          <w:szCs w:val="24"/>
+          <w:u w:val="none"/>
+          <w:vertAlign w:val="baseline"/>
+        </w:rPr>
+        <w:fldChar w:fldCharType="separate"/>
+      </w:r>
+      <w:r>
+        <w:rPr>
+          <w:rStyle w:val="9"/>
+          <w:rFonts w:hint="default" w:ascii="Times New Roman" w:hAnsi="Times New Roman"/>
+          <w:i w:val="0"/>
+          <w:iCs w:val="0"/>
+          <w:color w:val="000000"/>
+          <w:sz w:val="24"/>
+          <w:szCs w:val="24"/>
+          <w:vertAlign w:val="baseline"/>
+        </w:rPr>
+        <w:t>https://www.analyticsvidhya.com/blog/2019/01/monte-carlo-tree-search-introduction-algorithm-deepmind-alphago/</w:t>
+      </w:r>
+      <w:r>
+        <w:rPr>
+          <w:rFonts w:hint="default" w:ascii="Times New Roman" w:hAnsi="Times New Roman"/>
+          <w:i w:val="0"/>
+          <w:iCs w:val="0"/>
+          <w:color w:val="000000"/>
+          <w:sz w:val="24"/>
+          <w:szCs w:val="24"/>
+          <w:u w:val="none"/>
+          <w:vertAlign w:val="baseline"/>
+        </w:rPr>
+        <w:fldChar w:fldCharType="end"/>
+      </w:r>
+    </w:p>
+    <w:p>
+      <w:pPr>
+        <w:pStyle w:val="10"/>
+        <w:keepNext w:val="0"/>
+        <w:keepLines w:val="0"/>
+        <w:widowControl/>
+        <w:suppressLineNumbers w:val="0"/>
+        <w:bidi w:val="0"/>
+        <w:spacing w:before="240" w:beforeAutospacing="0" w:after="240" w:afterAutospacing="0" w:line="21" w:lineRule="atLeast"/>
+        <w:rPr>
+          <w:rFonts w:hint="default" w:ascii="Times New Roman" w:hAnsi="Times New Roman"/>
+          <w:i w:val="0"/>
+          <w:iCs w:val="0"/>
+          <w:color w:val="000000"/>
+          <w:sz w:val="24"/>
+          <w:szCs w:val="24"/>
+          <w:u w:val="none"/>
+          <w:vertAlign w:val="baseline"/>
+        </w:rPr>
+      </w:pPr>
+      <w:r>
+        <w:rPr>
+          <w:rFonts w:hint="default" w:ascii="Times New Roman" w:hAnsi="Times New Roman"/>
+          <w:i w:val="0"/>
+          <w:iCs w:val="0"/>
+          <w:color w:val="000000"/>
+          <w:sz w:val="24"/>
+          <w:szCs w:val="24"/>
+          <w:u w:val="none"/>
+          <w:vertAlign w:val="baseline"/>
+        </w:rPr>
+        <w:fldChar w:fldCharType="begin"/>
+      </w:r>
+      <w:r>
+        <w:rPr>
+          <w:rFonts w:hint="default" w:ascii="Times New Roman" w:hAnsi="Times New Roman"/>
+          <w:i w:val="0"/>
+          <w:iCs w:val="0"/>
+          <w:color w:val="000000"/>
+          <w:sz w:val="24"/>
+          <w:szCs w:val="24"/>
+          <w:u w:val="none"/>
+          <w:vertAlign w:val="baseline"/>
+        </w:rPr>
+        <w:instrText xml:space="preserve"> HYPERLINK "https://towardsdatascience.com/monte-carlo-tree-search-an-introduction-503d8c04e168" </w:instrText>
+      </w:r>
+      <w:r>
+        <w:rPr>
+          <w:rFonts w:hint="default" w:ascii="Times New Roman" w:hAnsi="Times New Roman"/>
+          <w:i w:val="0"/>
+          <w:iCs w:val="0"/>
+          <w:color w:val="000000"/>
+          <w:sz w:val="24"/>
+          <w:szCs w:val="24"/>
+          <w:u w:val="none"/>
+          <w:vertAlign w:val="baseline"/>
+        </w:rPr>
+        <w:fldChar w:fldCharType="separate"/>
+      </w:r>
+      <w:r>
+        <w:rPr>
+          <w:rStyle w:val="9"/>
+          <w:rFonts w:hint="default" w:ascii="Times New Roman" w:hAnsi="Times New Roman"/>
+          <w:i w:val="0"/>
+          <w:iCs w:val="0"/>
+          <w:color w:val="000000"/>
+          <w:sz w:val="24"/>
+          <w:szCs w:val="24"/>
+          <w:vertAlign w:val="baseline"/>
+        </w:rPr>
+        <w:t>https://towardsdatascience.com/monte-carlo-tree-search-an-introduction-503d8c04e168</w:t>
+      </w:r>
+      <w:r>
+        <w:rPr>
+          <w:rFonts w:hint="default" w:ascii="Times New Roman" w:hAnsi="Times New Roman"/>
+          <w:i w:val="0"/>
+          <w:iCs w:val="0"/>
+          <w:color w:val="000000"/>
+          <w:sz w:val="24"/>
+          <w:szCs w:val="24"/>
+          <w:u w:val="none"/>
+          <w:vertAlign w:val="baseline"/>
+        </w:rPr>
+        <w:fldChar w:fldCharType="end"/>
+      </w:r>
+    </w:p>
+    <w:p>
+      <w:pPr>
+        <w:pStyle w:val="10"/>
         <w:keepNext w:val="0"/>
         <w:keepLines w:val="0"/>
         <w:widowControl/>
@@ -4130,7 +4615,7 @@
     </w:p>
     <w:p>
       <w:pPr>
-        <w:pStyle w:val="8"/>
+        <w:pStyle w:val="10"/>
         <w:keepNext w:val="0"/>
         <w:keepLines w:val="0"/>
         <w:widowControl/>
@@ -4154,7 +4639,7 @@
     </w:p>
     <w:p>
       <w:pPr>
-        <w:pStyle w:val="8"/>
+        <w:pStyle w:val="10"/>
         <w:keepNext w:val="0"/>
         <w:keepLines w:val="0"/>
         <w:widowControl/>
@@ -4223,7 +4708,7 @@
 
 <file path=word/footnotes.xml><?xml version="1.0" encoding="utf-8"?>
 <w:footnotes xmlns:wpc="http://schemas.microsoft.com/office/word/2010/wordprocessingCanvas" xmlns:mc="http://schemas.openxmlformats.org/markup-compatibility/2006" xmlns:o="urn:schemas-microsoft-com:office:office" xmlns:r="http://schemas.openxmlformats.org/officeDocument/2006/relationships" xmlns:m="http://schemas.openxmlformats.org/officeDocument/2006/math" xmlns:v="urn:schemas-microsoft-com:vml" xmlns:wp14="http://schemas.microsoft.com/office/word/2010/wordprocessingDrawing" xmlns:wp="http://schemas.openxmlformats.org/drawingml/2006/wordprocessingDrawing" xmlns:w="http://schemas.openxmlformats.org/wordprocessingml/2006/main" xmlns:w14="http://schemas.microsoft.com/office/word/2010/wordml" xmlns:w15="http://schemas.microsoft.com/office/word/2012/wordml" xmlns:w10="urn:schemas-microsoft-com:office:word" xmlns:wpg="http://schemas.microsoft.com/office/word/2010/wordprocessingGroup" xmlns:wpi="http://schemas.microsoft.com/office/word/2010/wordprocessingInk" xmlns:wne="http://schemas.microsoft.com/office/word/2006/wordml" xmlns:wps="http://schemas.microsoft.com/office/word/2010/wordprocessingShape" xmlns:wpsCustomData="http://www.wps.cn/officeDocument/2013/wpsCustomData" mc:Ignorable="w14 w15 wp14">
-  <w:footnote w:type="separator" w:id="6">
+  <w:footnote w:type="separator" w:id="14">
     <w:p>
       <w:pPr>
         <w:spacing w:line="276" w:lineRule="auto"/>
@@ -4233,7 +4718,7 @@
       </w:r>
     </w:p>
   </w:footnote>
-  <w:footnote w:type="continuationSeparator" w:id="7">
+  <w:footnote w:type="continuationSeparator" w:id="15">
     <w:p>
       <w:pPr>
         <w:spacing w:line="276" w:lineRule="auto"/>
@@ -4246,12 +4731,15 @@
   <w:footnote w:id="0">
     <w:p>
       <w:pPr>
-        <w:pStyle w:val="6"/>
+        <w:pStyle w:val="8"/>
         <w:snapToGrid w:val="0"/>
-      </w:pPr>
-      <w:r>
-        <w:rPr>
-          <w:rStyle w:val="5"/>
+        <w:rPr>
+          <w:rFonts w:hint="default"/>
+        </w:rPr>
+      </w:pPr>
+      <w:r>
+        <w:rPr>
+          <w:rStyle w:val="7"/>
         </w:rPr>
         <w:footnoteRef/>
       </w:r>
@@ -4262,19 +4750,47 @@
         <w:rPr>
           <w:rFonts w:hint="default"/>
         </w:rPr>
+        <w:fldChar w:fldCharType="begin"/>
+      </w:r>
+      <w:r>
+        <w:rPr>
+          <w:rFonts w:hint="default"/>
+        </w:rPr>
+        <w:instrText xml:space="preserve"> HYPERLINK "https://en.wikipedia.org/wiki/Go_(game)" </w:instrText>
+      </w:r>
+      <w:r>
+        <w:rPr>
+          <w:rFonts w:hint="default"/>
+        </w:rPr>
+        <w:fldChar w:fldCharType="separate"/>
+      </w:r>
+      <w:r>
+        <w:rPr>
+          <w:rStyle w:val="9"/>
+          <w:rFonts w:hint="default"/>
+        </w:rPr>
         <w:t>https://en.wikipedia.org/wiki/Go_(game)</w:t>
+      </w:r>
+      <w:r>
+        <w:rPr>
+          <w:rFonts w:hint="default"/>
+        </w:rPr>
+        <w:fldChar w:fldCharType="end"/>
       </w:r>
     </w:p>
   </w:footnote>
   <w:footnote w:id="1">
     <w:p>
       <w:pPr>
-        <w:pStyle w:val="6"/>
+        <w:pStyle w:val="8"/>
         <w:snapToGrid w:val="0"/>
-      </w:pPr>
-      <w:r>
-        <w:rPr>
-          <w:rStyle w:val="5"/>
+        <w:rPr>
+          <w:rFonts w:hint="default"/>
+        </w:rPr>
+      </w:pPr>
+      <w:r>
+        <w:rPr>
+          <w:rStyle w:val="7"/>
         </w:rPr>
         <w:footnoteRef/>
       </w:r>
@@ -4285,14 +4801,39 @@
         <w:rPr>
           <w:rFonts w:hint="default"/>
         </w:rPr>
+        <w:fldChar w:fldCharType="begin"/>
+      </w:r>
+      <w:r>
+        <w:rPr>
+          <w:rFonts w:hint="default"/>
+        </w:rPr>
+        <w:instrText xml:space="preserve"> HYPERLINK "https://towardsdatascience.com/monte-carlo-tree-search-an-introduction-503d8c04e168" </w:instrText>
+      </w:r>
+      <w:r>
+        <w:rPr>
+          <w:rFonts w:hint="default"/>
+        </w:rPr>
+        <w:fldChar w:fldCharType="separate"/>
+      </w:r>
+      <w:r>
+        <w:rPr>
+          <w:rStyle w:val="9"/>
+          <w:rFonts w:hint="default"/>
+        </w:rPr>
         <w:t>https://towardsdatascience.com/monte-carlo-tree-search-an-introduction-503d8c04e168</w:t>
+      </w:r>
+      <w:r>
+        <w:rPr>
+          <w:rFonts w:hint="default"/>
+        </w:rPr>
+        <w:fldChar w:fldCharType="end"/>
       </w:r>
     </w:p>
   </w:footnote>
   <w:footnote w:id="2">
     <w:p>
       <w:pPr>
-        <w:pStyle w:val="6"/>
+        <w:pStyle w:val="8"/>
         <w:snapToGrid w:val="0"/>
         <w:rPr>
           <w:rFonts w:hint="default"/>
@@ -4300,7 +4841,7 @@
       </w:pPr>
       <w:r>
         <w:rPr>
-          <w:rStyle w:val="5"/>
+          <w:rStyle w:val="7"/>
         </w:rPr>
         <w:footnoteRef/>
       </w:r>
@@ -4327,26 +4868,230 @@
       </w:r>
       <w:r>
         <w:rPr>
+          <w:rStyle w:val="9"/>
+          <w:rFonts w:hint="default"/>
+        </w:rPr>
+        <w:t>https://www.analyticsvidhya.com/blog/2019/01/monte-carlo-tree-search-introduction-algorithm-deepmind-alphago/</w:t>
+      </w:r>
+      <w:r>
+        <w:rPr>
+          <w:rFonts w:hint="default"/>
+        </w:rPr>
+        <w:fldChar w:fldCharType="end"/>
+      </w:r>
+    </w:p>
+    <w:p>
+      <w:pPr>
+        <w:pStyle w:val="8"/>
+        <w:snapToGrid w:val="0"/>
+        <w:rPr>
+          <w:rFonts w:hint="default"/>
+        </w:rPr>
+      </w:pPr>
+    </w:p>
+  </w:footnote>
+  <w:footnote w:id="3">
+    <w:p>
+      <w:pPr>
+        <w:pStyle w:val="8"/>
+        <w:snapToGrid w:val="0"/>
+        <w:rPr>
+          <w:rFonts w:hint="default"/>
+        </w:rPr>
+      </w:pPr>
+      <w:r>
+        <w:rPr>
           <w:rStyle w:val="7"/>
+        </w:rPr>
+        <w:footnoteRef/>
+      </w:r>
+      <w:r>
+        <w:t xml:space="preserve"> </w:t>
+      </w:r>
+      <w:r>
+        <w:rPr>
           <w:rFonts w:hint="default"/>
         </w:rPr>
-        <w:t>https://www.analyticsvidhya.com/blog/2019/01/monte-carlo-tree-search-introduction-algorithm-deepmind-alphago/</w:t>
+        <w:fldChar w:fldCharType="begin"/>
       </w:r>
       <w:r>
         <w:rPr>
           <w:rFonts w:hint="default"/>
         </w:rPr>
+        <w:instrText xml:space="preserve"> HYPERLINK "https://www.baeldung.com/java-minimax-algorithm" </w:instrText>
+      </w:r>
+      <w:r>
+        <w:rPr>
+          <w:rFonts w:hint="default"/>
+        </w:rPr>
+        <w:fldChar w:fldCharType="separate"/>
+      </w:r>
+      <w:r>
+        <w:rPr>
+          <w:rStyle w:val="9"/>
+          <w:rFonts w:hint="default"/>
+        </w:rPr>
+        <w:t>https://www.baeldung.com/java-minimax-algorithm</w:t>
+      </w:r>
+      <w:r>
+        <w:rPr>
+          <w:rFonts w:hint="default"/>
+        </w:rPr>
         <w:fldChar w:fldCharType="end"/>
       </w:r>
     </w:p>
-    <w:p>
-      <w:pPr>
-        <w:pStyle w:val="6"/>
+  </w:footnote>
+  <w:footnote w:id="4">
+    <w:p>
+      <w:pPr>
+        <w:pStyle w:val="8"/>
         <w:snapToGrid w:val="0"/>
         <w:rPr>
           <w:rFonts w:hint="default"/>
         </w:rPr>
       </w:pPr>
+      <w:r>
+        <w:rPr>
+          <w:rStyle w:val="7"/>
+        </w:rPr>
+        <w:footnoteRef/>
+      </w:r>
+      <w:r>
+        <w:t xml:space="preserve"> </w:t>
+      </w:r>
+      <w:r>
+        <w:rPr>
+          <w:rFonts w:hint="default"/>
+        </w:rPr>
+        <w:fldChar w:fldCharType="begin"/>
+      </w:r>
+      <w:r>
+        <w:rPr>
+          <w:rFonts w:hint="default"/>
+        </w:rPr>
+        <w:instrText xml:space="preserve"> HYPERLINK "https://towardsdatascience.com/how-a-chess-playing-computer-thinks-about-its-next-move-8f028bd0e7b1" </w:instrText>
+      </w:r>
+      <w:r>
+        <w:rPr>
+          <w:rFonts w:hint="default"/>
+        </w:rPr>
+        <w:fldChar w:fldCharType="separate"/>
+      </w:r>
+      <w:r>
+        <w:rPr>
+          <w:rStyle w:val="9"/>
+          <w:rFonts w:hint="default"/>
+        </w:rPr>
+        <w:t>https://towardsdatascience.com/how-a-chess-playing-computer-thinks-about-its-next-move-8f028bd0e7b1</w:t>
+      </w:r>
+      <w:r>
+        <w:rPr>
+          <w:rFonts w:hint="default"/>
+        </w:rPr>
+        <w:fldChar w:fldCharType="end"/>
+      </w:r>
+    </w:p>
+  </w:footnote>
+  <w:footnote w:id="5">
+    <w:p>
+      <w:pPr>
+        <w:pStyle w:val="8"/>
+        <w:snapToGrid w:val="0"/>
+        <w:rPr>
+          <w:rFonts w:hint="default"/>
+        </w:rPr>
+      </w:pPr>
+      <w:r>
+        <w:rPr>
+          <w:rStyle w:val="7"/>
+        </w:rPr>
+        <w:footnoteRef/>
+      </w:r>
+      <w:r>
+        <w:t xml:space="preserve"> </w:t>
+      </w:r>
+      <w:r>
+        <w:rPr>
+          <w:rFonts w:hint="default"/>
+        </w:rPr>
+        <w:fldChar w:fldCharType="begin"/>
+      </w:r>
+      <w:r>
+        <w:rPr>
+          <w:rFonts w:hint="default"/>
+        </w:rPr>
+        <w:instrText xml:space="preserve"> HYPERLINK "https://arxiv.org/pdf/2103.04931.pdf" </w:instrText>
+      </w:r>
+      <w:r>
+        <w:rPr>
+          <w:rFonts w:hint="default"/>
+        </w:rPr>
+        <w:fldChar w:fldCharType="separate"/>
+      </w:r>
+      <w:r>
+        <w:rPr>
+          <w:rStyle w:val="9"/>
+          <w:rFonts w:hint="default"/>
+        </w:rPr>
+        <w:t>https://arxiv.org/pdf/2103.04931.pdf</w:t>
+      </w:r>
+      <w:r>
+        <w:rPr>
+          <w:rFonts w:hint="default"/>
+        </w:rPr>
+        <w:fldChar w:fldCharType="end"/>
+      </w:r>
+    </w:p>
+  </w:footnote>
+  <w:footnote w:id="6">
+    <w:p>
+      <w:pPr>
+        <w:pStyle w:val="8"/>
+        <w:snapToGrid w:val="0"/>
+        <w:rPr>
+          <w:rFonts w:hint="default"/>
+        </w:rPr>
+      </w:pPr>
+      <w:r>
+        <w:rPr>
+          <w:rStyle w:val="7"/>
+        </w:rPr>
+        <w:footnoteRef/>
+      </w:r>
+      <w:r>
+        <w:t xml:space="preserve"> </w:t>
+      </w:r>
+      <w:r>
+        <w:rPr>
+          <w:rFonts w:hint="default"/>
+        </w:rPr>
+        <w:fldChar w:fldCharType="begin"/>
+      </w:r>
+      <w:r>
+        <w:rPr>
+          <w:rFonts w:hint="default"/>
+        </w:rPr>
+        <w:instrText xml:space="preserve"> HYPERLINK "https://www.researchgate.net/publication/235985858_A_Survey_of_Monte_Carlo_Tree_Search_Methods" </w:instrText>
+      </w:r>
+      <w:r>
+        <w:rPr>
+          <w:rFonts w:hint="default"/>
+        </w:rPr>
+        <w:fldChar w:fldCharType="separate"/>
+      </w:r>
+      <w:r>
+        <w:rPr>
+          <w:rStyle w:val="9"/>
+          <w:rFonts w:hint="default"/>
+        </w:rPr>
+        <w:t>https://www.researchgate.net/publication/235985858_A_Survey_of_Monte_Carlo_Tree_Search_Methods</w:t>
+      </w:r>
+      <w:r>
+        <w:rPr>
+          <w:rFonts w:hint="default"/>
+        </w:rPr>
+        <w:fldChar w:fldCharType="end"/>
+      </w:r>
     </w:p>
   </w:footnote>
 </w:footnotes>
@@ -4494,7 +5239,7 @@
     <w:lsdException w:qFormat="1" w:unhideWhenUsed="0" w:uiPriority="0" w:semiHidden="0" w:name="Title"/>
     <w:lsdException w:unhideWhenUsed="0" w:uiPriority="0" w:semiHidden="0" w:name="Closing"/>
     <w:lsdException w:unhideWhenUsed="0" w:uiPriority="0" w:semiHidden="0" w:name="Signature"/>
-    <w:lsdException w:unhideWhenUsed="0" w:uiPriority="0" w:name="Default Paragraph Font"/>
+    <w:lsdException w:qFormat="1" w:unhideWhenUsed="0" w:uiPriority="0" w:name="Default Paragraph Font"/>
     <w:lsdException w:unhideWhenUsed="0" w:uiPriority="0" w:semiHidden="0" w:name="Body Text"/>
     <w:lsdException w:unhideWhenUsed="0" w:uiPriority="0" w:semiHidden="0" w:name="Body Text Indent"/>
     <w:lsdException w:unhideWhenUsed="0" w:uiPriority="0" w:semiHidden="0" w:name="List Continue"/>
@@ -4713,6 +5458,7 @@
   <w:style w:type="character" w:default="1" w:styleId="3">
     <w:name w:val="Default Paragraph Font"/>
     <w:semiHidden/>
+    <w:qFormat/>
     <w:uiPriority w:val="0"/>
   </w:style>
   <w:style w:type="table" w:default="1" w:styleId="4">
@@ -4730,6 +5476,23 @@
     </w:tblPr>
   </w:style>
   <w:style w:type="character" w:styleId="5">
+    <w:name w:val="endnote reference"/>
+    <w:basedOn w:val="3"/>
+    <w:uiPriority w:val="0"/>
+    <w:rPr>
+      <w:vertAlign w:val="superscript"/>
+    </w:rPr>
+  </w:style>
+  <w:style w:type="paragraph" w:styleId="6">
+    <w:name w:val="endnote text"/>
+    <w:basedOn w:val="1"/>
+    <w:uiPriority w:val="0"/>
+    <w:pPr>
+      <w:snapToGrid w:val="0"/>
+      <w:jc w:val="left"/>
+    </w:pPr>
+  </w:style>
+  <w:style w:type="character" w:styleId="7">
     <w:name w:val="footnote reference"/>
     <w:basedOn w:val="3"/>
     <w:uiPriority w:val="0"/>
@@ -4737,7 +5500,7 @@
       <w:vertAlign w:val="superscript"/>
     </w:rPr>
   </w:style>
-  <w:style w:type="paragraph" w:styleId="6">
+  <w:style w:type="paragraph" w:styleId="8">
     <w:name w:val="footnote text"/>
     <w:basedOn w:val="1"/>
     <w:uiPriority w:val="0"/>
@@ -4750,7 +5513,7 @@
       <w:szCs w:val="18"/>
     </w:rPr>
   </w:style>
-  <w:style w:type="character" w:styleId="7">
+  <w:style w:type="character" w:styleId="9">
     <w:name w:val="Hyperlink"/>
     <w:basedOn w:val="3"/>
     <w:uiPriority w:val="0"/>
@@ -4759,7 +5522,7 @@
       <w:u w:val="single"/>
     </w:rPr>
   </w:style>
-  <w:style w:type="paragraph" w:styleId="8">
+  <w:style w:type="paragraph" w:styleId="10">
     <w:name w:val="Normal (Web)"/>
     <w:uiPriority w:val="0"/>
     <w:pPr>
@@ -4768,6 +5531,7 @@
       <w:jc w:val="left"/>
     </w:pPr>
     <w:rPr>
+      <w:rFonts w:ascii="Times New Roman" w:hAnsi="Times New Roman" w:eastAsia="SimSun" w:cs="Times New Roman"/>
       <w:kern w:val="0"/>
       <w:sz w:val="24"/>
       <w:szCs w:val="24"/>

</xml_diff>

<commit_message>
adding more for research
</commit_message>
<xml_diff>
--- a/ ResearchDocument.docx
+++ b/ ResearchDocument.docx
@@ -4,7 +4,7 @@
   <w:body>
     <w:p>
       <w:pPr>
-        <w:pStyle w:val="10"/>
+        <w:pStyle w:val="11"/>
         <w:keepNext w:val="0"/>
         <w:keepLines w:val="0"/>
         <w:widowControl/>
@@ -82,7 +82,7 @@
     </w:p>
     <w:p>
       <w:pPr>
-        <w:pStyle w:val="10"/>
+        <w:pStyle w:val="11"/>
         <w:keepNext w:val="0"/>
         <w:keepLines w:val="0"/>
         <w:widowControl/>
@@ -107,7 +107,7 @@
     </w:p>
     <w:p>
       <w:pPr>
-        <w:pStyle w:val="10"/>
+        <w:pStyle w:val="11"/>
         <w:keepNext w:val="0"/>
         <w:keepLines w:val="0"/>
         <w:widowControl/>
@@ -132,7 +132,7 @@
     </w:p>
     <w:p>
       <w:pPr>
-        <w:pStyle w:val="10"/>
+        <w:pStyle w:val="11"/>
         <w:keepNext w:val="0"/>
         <w:keepLines w:val="0"/>
         <w:widowControl/>
@@ -157,7 +157,7 @@
     </w:p>
     <w:p>
       <w:pPr>
-        <w:pStyle w:val="10"/>
+        <w:pStyle w:val="11"/>
         <w:keepNext w:val="0"/>
         <w:keepLines w:val="0"/>
         <w:widowControl/>
@@ -182,7 +182,7 @@
     </w:p>
     <w:p>
       <w:pPr>
-        <w:pStyle w:val="10"/>
+        <w:pStyle w:val="11"/>
         <w:keepNext w:val="0"/>
         <w:keepLines w:val="0"/>
         <w:widowControl/>
@@ -207,7 +207,7 @@
     </w:p>
     <w:p>
       <w:pPr>
-        <w:pStyle w:val="10"/>
+        <w:pStyle w:val="11"/>
         <w:keepNext w:val="0"/>
         <w:keepLines w:val="0"/>
         <w:widowControl/>
@@ -232,7 +232,7 @@
     </w:p>
     <w:p>
       <w:pPr>
-        <w:pStyle w:val="10"/>
+        <w:pStyle w:val="11"/>
         <w:keepNext w:val="0"/>
         <w:keepLines w:val="0"/>
         <w:widowControl/>
@@ -257,7 +257,7 @@
     </w:p>
     <w:p>
       <w:pPr>
-        <w:pStyle w:val="10"/>
+        <w:pStyle w:val="11"/>
         <w:keepNext w:val="0"/>
         <w:keepLines w:val="0"/>
         <w:widowControl/>
@@ -282,7 +282,7 @@
     </w:p>
     <w:p>
       <w:pPr>
-        <w:pStyle w:val="10"/>
+        <w:pStyle w:val="11"/>
         <w:keepNext w:val="0"/>
         <w:keepLines w:val="0"/>
         <w:widowControl/>
@@ -307,7 +307,7 @@
     </w:p>
     <w:p>
       <w:pPr>
-        <w:pStyle w:val="10"/>
+        <w:pStyle w:val="11"/>
         <w:keepNext w:val="0"/>
         <w:keepLines w:val="0"/>
         <w:widowControl/>
@@ -347,7 +347,7 @@
     <w:p/>
     <w:p>
       <w:pPr>
-        <w:pStyle w:val="10"/>
+        <w:pStyle w:val="11"/>
         <w:keepNext w:val="0"/>
         <w:keepLines w:val="0"/>
         <w:widowControl/>
@@ -373,7 +373,7 @@
     </w:p>
     <w:p>
       <w:pPr>
-        <w:pStyle w:val="10"/>
+        <w:pStyle w:val="11"/>
         <w:keepNext w:val="0"/>
         <w:keepLines w:val="0"/>
         <w:widowControl/>
@@ -397,7 +397,7 @@
     </w:p>
     <w:p>
       <w:pPr>
-        <w:pStyle w:val="10"/>
+        <w:pStyle w:val="11"/>
         <w:keepNext w:val="0"/>
         <w:keepLines w:val="0"/>
         <w:widowControl/>
@@ -434,7 +434,7 @@
     </w:p>
     <w:p>
       <w:pPr>
-        <w:pStyle w:val="10"/>
+        <w:pStyle w:val="11"/>
         <w:keepNext w:val="0"/>
         <w:keepLines w:val="0"/>
         <w:widowControl/>
@@ -471,7 +471,7 @@
     </w:p>
     <w:p>
       <w:pPr>
-        <w:pStyle w:val="10"/>
+        <w:pStyle w:val="11"/>
         <w:keepNext w:val="0"/>
         <w:keepLines w:val="0"/>
         <w:widowControl/>
@@ -508,7 +508,7 @@
     </w:p>
     <w:p>
       <w:pPr>
-        <w:pStyle w:val="10"/>
+        <w:pStyle w:val="11"/>
         <w:keepNext w:val="0"/>
         <w:keepLines w:val="0"/>
         <w:widowControl/>
@@ -545,7 +545,7 @@
     </w:p>
     <w:p>
       <w:pPr>
-        <w:pStyle w:val="10"/>
+        <w:pStyle w:val="11"/>
         <w:keepNext w:val="0"/>
         <w:keepLines w:val="0"/>
         <w:widowControl/>
@@ -582,7 +582,7 @@
     </w:p>
     <w:p>
       <w:pPr>
-        <w:pStyle w:val="10"/>
+        <w:pStyle w:val="11"/>
         <w:keepNext w:val="0"/>
         <w:keepLines w:val="0"/>
         <w:widowControl/>
@@ -619,7 +619,7 @@
     </w:p>
     <w:p>
       <w:pPr>
-        <w:pStyle w:val="10"/>
+        <w:pStyle w:val="11"/>
         <w:keepNext w:val="0"/>
         <w:keepLines w:val="0"/>
         <w:widowControl/>
@@ -656,7 +656,7 @@
     </w:p>
     <w:p>
       <w:pPr>
-        <w:pStyle w:val="10"/>
+        <w:pStyle w:val="11"/>
         <w:keepNext w:val="0"/>
         <w:keepLines w:val="0"/>
         <w:widowControl/>
@@ -693,7 +693,7 @@
     </w:p>
     <w:p>
       <w:pPr>
-        <w:pStyle w:val="10"/>
+        <w:pStyle w:val="11"/>
         <w:keepNext w:val="0"/>
         <w:keepLines w:val="0"/>
         <w:widowControl/>
@@ -1005,7 +1005,7 @@
     </w:p>
     <w:p>
       <w:pPr>
-        <w:pStyle w:val="10"/>
+        <w:pStyle w:val="11"/>
         <w:keepNext w:val="0"/>
         <w:keepLines w:val="0"/>
         <w:widowControl/>
@@ -1029,7 +1029,7 @@
     </w:p>
     <w:p>
       <w:pPr>
-        <w:pStyle w:val="10"/>
+        <w:pStyle w:val="11"/>
         <w:keepNext w:val="0"/>
         <w:keepLines w:val="0"/>
         <w:widowControl/>
@@ -1053,7 +1053,7 @@
     </w:p>
     <w:p>
       <w:pPr>
-        <w:pStyle w:val="10"/>
+        <w:pStyle w:val="11"/>
         <w:keepNext w:val="0"/>
         <w:keepLines w:val="0"/>
         <w:widowControl/>
@@ -1115,7 +1115,7 @@
     </w:p>
     <w:p>
       <w:pPr>
-        <w:pStyle w:val="10"/>
+        <w:pStyle w:val="11"/>
         <w:keepNext w:val="0"/>
         <w:keepLines w:val="0"/>
         <w:widowControl/>
@@ -1156,7 +1156,7 @@
     </w:p>
     <w:p>
       <w:pPr>
-        <w:pStyle w:val="10"/>
+        <w:pStyle w:val="11"/>
         <w:keepNext w:val="0"/>
         <w:keepLines w:val="0"/>
         <w:widowControl/>
@@ -1197,7 +1197,7 @@
     </w:p>
     <w:p>
       <w:pPr>
-        <w:pStyle w:val="10"/>
+        <w:pStyle w:val="11"/>
         <w:keepNext w:val="0"/>
         <w:keepLines w:val="0"/>
         <w:widowControl/>
@@ -1238,7 +1238,7 @@
     </w:p>
     <w:p>
       <w:pPr>
-        <w:pStyle w:val="10"/>
+        <w:pStyle w:val="11"/>
         <w:keepNext w:val="0"/>
         <w:keepLines w:val="0"/>
         <w:widowControl/>
@@ -1279,7 +1279,7 @@
     </w:p>
     <w:p>
       <w:pPr>
-        <w:pStyle w:val="10"/>
+        <w:pStyle w:val="11"/>
         <w:keepNext w:val="0"/>
         <w:keepLines w:val="0"/>
         <w:widowControl/>
@@ -1499,7 +1499,7 @@
     </w:p>
     <w:p>
       <w:pPr>
-        <w:pStyle w:val="10"/>
+        <w:pStyle w:val="11"/>
         <w:keepNext w:val="0"/>
         <w:keepLines w:val="0"/>
         <w:widowControl/>
@@ -1534,7 +1534,7 @@
       </w:r>
       <w:r>
         <w:rPr>
-          <w:rStyle w:val="7"/>
+          <w:rStyle w:val="8"/>
           <w:rFonts w:hint="default" w:ascii="Times New Roman" w:hAnsi="Times New Roman" w:cs="Times New Roman"/>
           <w:i w:val="0"/>
           <w:iCs w:val="0"/>
@@ -1618,7 +1618,7 @@
       </w:r>
       <w:r>
         <w:rPr>
-          <w:rStyle w:val="7"/>
+          <w:rStyle w:val="8"/>
           <w:rFonts w:hint="default" w:ascii="Times New Roman" w:hAnsi="Times New Roman" w:cs="Times New Roman"/>
           <w:i w:val="0"/>
           <w:iCs w:val="0"/>
@@ -1633,7 +1633,7 @@
     </w:p>
     <w:p>
       <w:pPr>
-        <w:pStyle w:val="10"/>
+        <w:pStyle w:val="11"/>
         <w:keepNext w:val="0"/>
         <w:keepLines w:val="0"/>
         <w:widowControl/>
@@ -1674,7 +1674,7 @@
     </w:p>
     <w:p>
       <w:pPr>
-        <w:pStyle w:val="10"/>
+        <w:pStyle w:val="11"/>
         <w:keepNext w:val="0"/>
         <w:keepLines w:val="0"/>
         <w:widowControl/>
@@ -1715,7 +1715,7 @@
     </w:p>
     <w:p>
       <w:pPr>
-        <w:pStyle w:val="10"/>
+        <w:pStyle w:val="11"/>
         <w:keepNext w:val="0"/>
         <w:keepLines w:val="0"/>
         <w:widowControl/>
@@ -1756,7 +1756,7 @@
     </w:p>
     <w:p>
       <w:pPr>
-        <w:pStyle w:val="10"/>
+        <w:pStyle w:val="11"/>
         <w:keepNext w:val="0"/>
         <w:keepLines w:val="0"/>
         <w:widowControl/>
@@ -1792,7 +1792,7 @@
     </w:p>
     <w:p>
       <w:pPr>
-        <w:pStyle w:val="10"/>
+        <w:pStyle w:val="11"/>
         <w:keepNext w:val="0"/>
         <w:keepLines w:val="0"/>
         <w:widowControl/>
@@ -1833,7 +1833,7 @@
     </w:p>
     <w:p>
       <w:pPr>
-        <w:pStyle w:val="10"/>
+        <w:pStyle w:val="11"/>
         <w:keepNext w:val="0"/>
         <w:keepLines w:val="0"/>
         <w:widowControl/>
@@ -1874,7 +1874,7 @@
     </w:p>
     <w:p>
       <w:pPr>
-        <w:pStyle w:val="10"/>
+        <w:pStyle w:val="11"/>
         <w:keepNext w:val="0"/>
         <w:keepLines w:val="0"/>
         <w:widowControl/>
@@ -1915,112 +1915,112 @@
     </w:p>
     <w:p>
       <w:pPr>
-        <w:pStyle w:val="10"/>
-        <w:keepNext w:val="0"/>
-        <w:keepLines w:val="0"/>
-        <w:widowControl/>
-        <w:suppressLineNumbers w:val="0"/>
-        <w:bidi w:val="0"/>
-        <w:spacing w:before="240" w:beforeAutospacing="0" w:after="240" w:afterAutospacing="0" w:line="21" w:lineRule="atLeast"/>
-        <w:rPr>
-          <w:rFonts w:hint="default" w:ascii="Times New Roman" w:hAnsi="Times New Roman" w:cs="Times New Roman"/>
-          <w:i w:val="0"/>
-          <w:iCs w:val="0"/>
-          <w:color w:val="000000"/>
-          <w:sz w:val="24"/>
-          <w:szCs w:val="24"/>
-          <w:u w:val="none"/>
-          <w:vertAlign w:val="baseline"/>
-        </w:rPr>
-      </w:pPr>
-    </w:p>
-    <w:p>
-      <w:pPr>
-        <w:pStyle w:val="10"/>
-        <w:keepNext w:val="0"/>
-        <w:keepLines w:val="0"/>
-        <w:widowControl/>
-        <w:suppressLineNumbers w:val="0"/>
-        <w:bidi w:val="0"/>
-        <w:spacing w:before="240" w:beforeAutospacing="0" w:after="240" w:afterAutospacing="0" w:line="21" w:lineRule="atLeast"/>
-        <w:rPr>
-          <w:rFonts w:hint="default" w:ascii="Times New Roman" w:hAnsi="Times New Roman" w:cs="Times New Roman"/>
-          <w:i w:val="0"/>
-          <w:iCs w:val="0"/>
-          <w:color w:val="000000"/>
-          <w:sz w:val="24"/>
-          <w:szCs w:val="24"/>
-          <w:u w:val="none"/>
-          <w:vertAlign w:val="baseline"/>
-        </w:rPr>
-      </w:pPr>
-    </w:p>
-    <w:p>
-      <w:pPr>
-        <w:pStyle w:val="10"/>
-        <w:keepNext w:val="0"/>
-        <w:keepLines w:val="0"/>
-        <w:widowControl/>
-        <w:suppressLineNumbers w:val="0"/>
-        <w:bidi w:val="0"/>
-        <w:spacing w:before="240" w:beforeAutospacing="0" w:after="240" w:afterAutospacing="0" w:line="21" w:lineRule="atLeast"/>
-        <w:rPr>
-          <w:rFonts w:hint="default" w:ascii="Times New Roman" w:hAnsi="Times New Roman" w:cs="Times New Roman"/>
-          <w:i w:val="0"/>
-          <w:iCs w:val="0"/>
-          <w:color w:val="000000"/>
-          <w:sz w:val="24"/>
-          <w:szCs w:val="24"/>
-          <w:u w:val="none"/>
-          <w:vertAlign w:val="baseline"/>
-        </w:rPr>
-      </w:pPr>
-    </w:p>
-    <w:p>
-      <w:pPr>
-        <w:pStyle w:val="10"/>
-        <w:keepNext w:val="0"/>
-        <w:keepLines w:val="0"/>
-        <w:widowControl/>
-        <w:suppressLineNumbers w:val="0"/>
-        <w:bidi w:val="0"/>
-        <w:spacing w:before="240" w:beforeAutospacing="0" w:after="240" w:afterAutospacing="0" w:line="21" w:lineRule="atLeast"/>
-        <w:rPr>
-          <w:rFonts w:hint="default" w:ascii="Times New Roman" w:hAnsi="Times New Roman" w:cs="Times New Roman"/>
-          <w:i w:val="0"/>
-          <w:iCs w:val="0"/>
-          <w:color w:val="000000"/>
-          <w:sz w:val="24"/>
-          <w:szCs w:val="24"/>
-          <w:u w:val="none"/>
-          <w:vertAlign w:val="baseline"/>
-        </w:rPr>
-      </w:pPr>
-    </w:p>
-    <w:p>
-      <w:pPr>
-        <w:pStyle w:val="10"/>
-        <w:keepNext w:val="0"/>
-        <w:keepLines w:val="0"/>
-        <w:widowControl/>
-        <w:suppressLineNumbers w:val="0"/>
-        <w:bidi w:val="0"/>
-        <w:spacing w:before="240" w:beforeAutospacing="0" w:after="240" w:afterAutospacing="0" w:line="21" w:lineRule="atLeast"/>
-        <w:rPr>
-          <w:rFonts w:hint="default" w:ascii="Times New Roman" w:hAnsi="Times New Roman" w:cs="Times New Roman"/>
-          <w:i w:val="0"/>
-          <w:iCs w:val="0"/>
-          <w:color w:val="000000"/>
-          <w:sz w:val="24"/>
-          <w:szCs w:val="24"/>
-          <w:u w:val="none"/>
-          <w:vertAlign w:val="baseline"/>
-        </w:rPr>
-      </w:pPr>
-    </w:p>
-    <w:p>
-      <w:pPr>
-        <w:pStyle w:val="10"/>
+        <w:pStyle w:val="11"/>
+        <w:keepNext w:val="0"/>
+        <w:keepLines w:val="0"/>
+        <w:widowControl/>
+        <w:suppressLineNumbers w:val="0"/>
+        <w:bidi w:val="0"/>
+        <w:spacing w:before="240" w:beforeAutospacing="0" w:after="240" w:afterAutospacing="0" w:line="21" w:lineRule="atLeast"/>
+        <w:rPr>
+          <w:rFonts w:hint="default" w:ascii="Times New Roman" w:hAnsi="Times New Roman" w:cs="Times New Roman"/>
+          <w:i w:val="0"/>
+          <w:iCs w:val="0"/>
+          <w:color w:val="000000"/>
+          <w:sz w:val="24"/>
+          <w:szCs w:val="24"/>
+          <w:u w:val="none"/>
+          <w:vertAlign w:val="baseline"/>
+        </w:rPr>
+      </w:pPr>
+    </w:p>
+    <w:p>
+      <w:pPr>
+        <w:pStyle w:val="11"/>
+        <w:keepNext w:val="0"/>
+        <w:keepLines w:val="0"/>
+        <w:widowControl/>
+        <w:suppressLineNumbers w:val="0"/>
+        <w:bidi w:val="0"/>
+        <w:spacing w:before="240" w:beforeAutospacing="0" w:after="240" w:afterAutospacing="0" w:line="21" w:lineRule="atLeast"/>
+        <w:rPr>
+          <w:rFonts w:hint="default" w:ascii="Times New Roman" w:hAnsi="Times New Roman" w:cs="Times New Roman"/>
+          <w:i w:val="0"/>
+          <w:iCs w:val="0"/>
+          <w:color w:val="000000"/>
+          <w:sz w:val="24"/>
+          <w:szCs w:val="24"/>
+          <w:u w:val="none"/>
+          <w:vertAlign w:val="baseline"/>
+        </w:rPr>
+      </w:pPr>
+    </w:p>
+    <w:p>
+      <w:pPr>
+        <w:pStyle w:val="11"/>
+        <w:keepNext w:val="0"/>
+        <w:keepLines w:val="0"/>
+        <w:widowControl/>
+        <w:suppressLineNumbers w:val="0"/>
+        <w:bidi w:val="0"/>
+        <w:spacing w:before="240" w:beforeAutospacing="0" w:after="240" w:afterAutospacing="0" w:line="21" w:lineRule="atLeast"/>
+        <w:rPr>
+          <w:rFonts w:hint="default" w:ascii="Times New Roman" w:hAnsi="Times New Roman" w:cs="Times New Roman"/>
+          <w:i w:val="0"/>
+          <w:iCs w:val="0"/>
+          <w:color w:val="000000"/>
+          <w:sz w:val="24"/>
+          <w:szCs w:val="24"/>
+          <w:u w:val="none"/>
+          <w:vertAlign w:val="baseline"/>
+        </w:rPr>
+      </w:pPr>
+    </w:p>
+    <w:p>
+      <w:pPr>
+        <w:pStyle w:val="11"/>
+        <w:keepNext w:val="0"/>
+        <w:keepLines w:val="0"/>
+        <w:widowControl/>
+        <w:suppressLineNumbers w:val="0"/>
+        <w:bidi w:val="0"/>
+        <w:spacing w:before="240" w:beforeAutospacing="0" w:after="240" w:afterAutospacing="0" w:line="21" w:lineRule="atLeast"/>
+        <w:rPr>
+          <w:rFonts w:hint="default" w:ascii="Times New Roman" w:hAnsi="Times New Roman" w:cs="Times New Roman"/>
+          <w:i w:val="0"/>
+          <w:iCs w:val="0"/>
+          <w:color w:val="000000"/>
+          <w:sz w:val="24"/>
+          <w:szCs w:val="24"/>
+          <w:u w:val="none"/>
+          <w:vertAlign w:val="baseline"/>
+        </w:rPr>
+      </w:pPr>
+    </w:p>
+    <w:p>
+      <w:pPr>
+        <w:pStyle w:val="11"/>
+        <w:keepNext w:val="0"/>
+        <w:keepLines w:val="0"/>
+        <w:widowControl/>
+        <w:suppressLineNumbers w:val="0"/>
+        <w:bidi w:val="0"/>
+        <w:spacing w:before="240" w:beforeAutospacing="0" w:after="240" w:afterAutospacing="0" w:line="21" w:lineRule="atLeast"/>
+        <w:rPr>
+          <w:rFonts w:hint="default" w:ascii="Times New Roman" w:hAnsi="Times New Roman" w:cs="Times New Roman"/>
+          <w:i w:val="0"/>
+          <w:iCs w:val="0"/>
+          <w:color w:val="000000"/>
+          <w:sz w:val="24"/>
+          <w:szCs w:val="24"/>
+          <w:u w:val="none"/>
+          <w:vertAlign w:val="baseline"/>
+        </w:rPr>
+      </w:pPr>
+    </w:p>
+    <w:p>
+      <w:pPr>
+        <w:pStyle w:val="11"/>
         <w:keepNext w:val="0"/>
         <w:keepLines w:val="0"/>
         <w:widowControl/>
@@ -2077,7 +2077,7 @@
     </w:p>
     <w:p>
       <w:pPr>
-        <w:pStyle w:val="10"/>
+        <w:pStyle w:val="11"/>
         <w:keepNext w:val="0"/>
         <w:keepLines w:val="0"/>
         <w:widowControl/>
@@ -2120,7 +2120,7 @@
       </w:r>
       <w:r>
         <w:rPr>
-          <w:rStyle w:val="7"/>
+          <w:rStyle w:val="8"/>
           <w:rFonts w:hint="default" w:ascii="Times New Roman" w:hAnsi="Times New Roman" w:cs="Times New Roman"/>
           <w:b/>
           <w:bCs/>
@@ -2329,7 +2329,7 @@
       </w:r>
       <w:r>
         <w:rPr>
-          <w:rStyle w:val="7"/>
+          <w:rStyle w:val="8"/>
           <w:rFonts w:hint="default" w:ascii="Times New Roman" w:hAnsi="Times New Roman" w:cs="Times New Roman"/>
           <w:b/>
           <w:bCs/>
@@ -2377,7 +2377,7 @@
       </w:r>
       <w:r>
         <w:rPr>
-          <w:rStyle w:val="7"/>
+          <w:rStyle w:val="8"/>
           <w:rFonts w:hint="default" w:ascii="Times New Roman" w:hAnsi="Times New Roman" w:cs="Times New Roman"/>
           <w:b w:val="0"/>
           <w:bCs w:val="0"/>
@@ -2538,33 +2538,23 @@
     <w:p>
       <w:pPr>
         <w:rPr>
-          <w:rFonts w:hint="default"/>
-          <w:lang w:val="en-GB"/>
-        </w:rPr>
-      </w:pPr>
-      <w:r>
-        <w:rPr>
-          <w:rFonts w:hint="default"/>
+          <w:rFonts w:hint="default" w:ascii="Times New Roman" w:hAnsi="Times New Roman" w:cs="Times New Roman"/>
+          <w:sz w:val="24"/>
+          <w:szCs w:val="24"/>
+          <w:lang w:val="en-GB"/>
+        </w:rPr>
+      </w:pPr>
+      <w:r>
+        <w:rPr>
+          <w:rFonts w:hint="default" w:ascii="Times New Roman" w:hAnsi="Times New Roman" w:cs="Times New Roman"/>
+          <w:sz w:val="24"/>
+          <w:szCs w:val="24"/>
           <w:lang w:val="en-GB"/>
         </w:rPr>
         <w:t>Possible implementation of the minimum and maximum functions for Minimax:</w:t>
       </w:r>
     </w:p>
     <w:p>
-      <w:pPr>
-        <w:rPr>
-          <w:rFonts w:hint="default" w:ascii="Times New Roman" w:hAnsi="Times New Roman" w:cs="Times New Roman"/>
-          <w:b/>
-          <w:bCs/>
-          <w:i w:val="0"/>
-          <w:iCs w:val="0"/>
-          <w:color w:val="000000"/>
-          <w:sz w:val="24"/>
-          <w:szCs w:val="24"/>
-          <w:u w:val="none"/>
-          <w:vertAlign w:val="baseline"/>
-        </w:rPr>
-      </w:pPr>
       <w:r>
         <w:drawing>
           <wp:inline distT="0" distB="0" distL="114300" distR="114300">
@@ -2609,8 +2599,32 @@
         </w:drawing>
       </w:r>
     </w:p>
-    <w:p>
-      <w:pPr>
+    <w:p/>
+    <w:p>
+      <w:pPr>
+        <w:rPr>
+          <w:rFonts w:hint="default"/>
+          <w:lang w:val="en-GB"/>
+        </w:rPr>
+      </w:pPr>
+    </w:p>
+    <w:p>
+      <w:pPr>
+        <w:rPr>
+          <w:rFonts w:hint="default" w:ascii="Times New Roman" w:hAnsi="Times New Roman" w:cs="Times New Roman"/>
+          <w:b w:val="0"/>
+          <w:bCs w:val="0"/>
+          <w:i w:val="0"/>
+          <w:iCs w:val="0"/>
+          <w:color w:val="000000"/>
+          <w:sz w:val="24"/>
+          <w:szCs w:val="24"/>
+          <w:u w:val="none"/>
+          <w:vertAlign w:val="baseline"/>
+          <w:lang w:val="en-GB"/>
+        </w:rPr>
+      </w:pPr>
+      <w:r>
         <w:rPr>
           <w:rFonts w:hint="default" w:ascii="Times New Roman" w:hAnsi="Times New Roman" w:cs="Times New Roman"/>
           <w:b/>
@@ -2622,45 +2636,809 @@
           <w:szCs w:val="24"/>
           <w:u w:val="none"/>
           <w:vertAlign w:val="baseline"/>
-        </w:rPr>
-      </w:pPr>
-    </w:p>
-    <w:p>
-      <w:pPr>
-        <w:rPr>
-          <w:rFonts w:hint="default" w:ascii="Times New Roman" w:hAnsi="Times New Roman" w:cs="Times New Roman"/>
-          <w:b w:val="0"/>
-          <w:bCs w:val="0"/>
-          <w:i w:val="0"/>
-          <w:iCs w:val="0"/>
-          <w:color w:val="000000"/>
-          <w:sz w:val="24"/>
-          <w:szCs w:val="24"/>
-          <w:u w:val="none"/>
-          <w:vertAlign w:val="baseline"/>
-          <w:lang w:val="en-GB"/>
-        </w:rPr>
-      </w:pPr>
-      <w:r>
-        <w:rPr>
-          <w:rFonts w:hint="default" w:ascii="Times New Roman" w:hAnsi="Times New Roman" w:cs="Times New Roman"/>
-          <w:b w:val="0"/>
-          <w:bCs w:val="0"/>
-          <w:i w:val="0"/>
-          <w:iCs w:val="0"/>
-          <w:color w:val="000000"/>
-          <w:sz w:val="24"/>
-          <w:szCs w:val="24"/>
-          <w:u w:val="none"/>
-          <w:vertAlign w:val="baseline"/>
-          <w:lang w:val="en-GB"/>
-        </w:rPr>
-        <w:t>A good research paper that I have found that is similar to the research topic that I want to learn about is “Monte Carlo Tree Search: A Review of Recent Modifications and Applications”</w:t>
-      </w:r>
-      <w:r>
-        <w:rPr>
-          <w:rStyle w:val="7"/>
-          <w:rFonts w:hint="default" w:ascii="Times New Roman" w:hAnsi="Times New Roman" w:cs="Times New Roman"/>
+          <w:lang w:val="en-GB"/>
+        </w:rPr>
+        <w:t xml:space="preserve">Multi Armed Bandit Problem: </w:t>
+      </w:r>
+      <w:r>
+        <w:rPr>
+          <w:rFonts w:hint="default" w:ascii="Times New Roman" w:hAnsi="Times New Roman" w:cs="Times New Roman"/>
+          <w:b w:val="0"/>
+          <w:bCs w:val="0"/>
+          <w:i w:val="0"/>
+          <w:iCs w:val="0"/>
+          <w:color w:val="000000"/>
+          <w:sz w:val="24"/>
+          <w:szCs w:val="24"/>
+          <w:u w:val="none"/>
+          <w:vertAlign w:val="baseline"/>
+          <w:lang w:val="en-GB"/>
+        </w:rPr>
+        <w:t>The multi-armed bandit problem is a problem in which a fixed limited set of resources must be allocated between alternative choices that maximise their respective gains, without full knowledge of all of the choices, and may become better known over time as it is looked at or by allocating resources to the choice</w:t>
+      </w:r>
+      <w:r>
+        <w:rPr>
+          <w:rStyle w:val="8"/>
+          <w:rFonts w:hint="default" w:ascii="Times New Roman" w:hAnsi="Times New Roman" w:cs="Times New Roman"/>
+          <w:b w:val="0"/>
+          <w:bCs w:val="0"/>
+          <w:i w:val="0"/>
+          <w:iCs w:val="0"/>
+          <w:color w:val="000000"/>
+          <w:sz w:val="24"/>
+          <w:szCs w:val="24"/>
+          <w:u w:val="none"/>
+          <w:lang w:val="en-GB"/>
+        </w:rPr>
+        <w:footnoteReference w:id="5"/>
+      </w:r>
+      <w:r>
+        <w:rPr>
+          <w:rFonts w:hint="default" w:ascii="Times New Roman" w:hAnsi="Times New Roman" w:cs="Times New Roman"/>
+          <w:b w:val="0"/>
+          <w:bCs w:val="0"/>
+          <w:i w:val="0"/>
+          <w:iCs w:val="0"/>
+          <w:color w:val="000000"/>
+          <w:sz w:val="24"/>
+          <w:szCs w:val="24"/>
+          <w:u w:val="none"/>
+          <w:vertAlign w:val="baseline"/>
+          <w:lang w:val="en-GB"/>
+        </w:rPr>
+        <w:t>. In the stochastic bandit problem, the rewards from each arm are from a probability distribution specific to that arm</w:t>
+      </w:r>
+      <w:r>
+        <w:rPr>
+          <w:rStyle w:val="8"/>
+          <w:rFonts w:hint="default" w:ascii="Times New Roman" w:hAnsi="Times New Roman" w:cs="Times New Roman"/>
+          <w:b w:val="0"/>
+          <w:bCs w:val="0"/>
+          <w:i w:val="0"/>
+          <w:iCs w:val="0"/>
+          <w:color w:val="000000"/>
+          <w:sz w:val="24"/>
+          <w:szCs w:val="24"/>
+          <w:u w:val="none"/>
+          <w:lang w:val="en-GB"/>
+        </w:rPr>
+        <w:footnoteReference w:id="6"/>
+      </w:r>
+      <w:r>
+        <w:rPr>
+          <w:rFonts w:hint="default" w:ascii="Times New Roman" w:hAnsi="Times New Roman" w:cs="Times New Roman"/>
+          <w:b w:val="0"/>
+          <w:bCs w:val="0"/>
+          <w:i w:val="0"/>
+          <w:iCs w:val="0"/>
+          <w:color w:val="000000"/>
+          <w:sz w:val="24"/>
+          <w:szCs w:val="24"/>
+          <w:u w:val="none"/>
+          <w:vertAlign w:val="baseline"/>
+          <w:lang w:val="en-GB"/>
+        </w:rPr>
+        <w:t xml:space="preserve">. In the problem, there is a trade off between exploration. In machine learning, exploration stands for the acquisition of new knowledge, and exploitation refers to an optimised decision based on existing knowledge. </w:t>
+      </w:r>
+    </w:p>
+    <w:p>
+      <w:pPr>
+        <w:rPr>
+          <w:rFonts w:hint="default" w:ascii="Times New Roman" w:hAnsi="Times New Roman" w:cs="Times New Roman"/>
+          <w:b w:val="0"/>
+          <w:bCs w:val="0"/>
+          <w:i w:val="0"/>
+          <w:iCs w:val="0"/>
+          <w:color w:val="000000"/>
+          <w:sz w:val="24"/>
+          <w:szCs w:val="24"/>
+          <w:u w:val="none"/>
+          <w:vertAlign w:val="baseline"/>
+          <w:lang w:val="en-GB"/>
+        </w:rPr>
+      </w:pPr>
+      <w:r>
+        <w:rPr>
+          <w:rFonts w:hint="default" w:ascii="Times New Roman" w:hAnsi="Times New Roman" w:cs="Times New Roman"/>
+          <w:b w:val="0"/>
+          <w:bCs w:val="0"/>
+          <w:i w:val="0"/>
+          <w:iCs w:val="0"/>
+          <w:color w:val="000000"/>
+          <w:sz w:val="24"/>
+          <w:szCs w:val="24"/>
+          <w:u w:val="none"/>
+          <w:vertAlign w:val="baseline"/>
+          <w:lang w:val="en-GB"/>
+        </w:rPr>
+        <w:t>K is the total number of arms and T is the total number of rounds (moves). Both of these are known. Arms or branches are shown by a ϵ [K], rounds by t ϵ [T]. The reward for a specific arm a is D</w:t>
+      </w:r>
+      <w:r>
+        <w:rPr>
+          <w:rFonts w:hint="default" w:ascii="Times New Roman" w:hAnsi="Times New Roman" w:cs="Times New Roman"/>
+          <w:b w:val="0"/>
+          <w:bCs w:val="0"/>
+          <w:i w:val="0"/>
+          <w:iCs w:val="0"/>
+          <w:color w:val="000000"/>
+          <w:sz w:val="24"/>
+          <w:szCs w:val="24"/>
+          <w:u w:val="none"/>
+          <w:vertAlign w:val="subscript"/>
+          <w:lang w:val="en-GB"/>
+        </w:rPr>
+        <w:t>a</w:t>
+      </w:r>
+      <w:r>
+        <w:rPr>
+          <w:rFonts w:hint="default" w:ascii="Times New Roman" w:hAnsi="Times New Roman" w:cs="Times New Roman"/>
+          <w:b w:val="0"/>
+          <w:bCs w:val="0"/>
+          <w:i w:val="0"/>
+          <w:iCs w:val="0"/>
+          <w:color w:val="000000"/>
+          <w:sz w:val="24"/>
+          <w:szCs w:val="24"/>
+          <w:u w:val="none"/>
+          <w:vertAlign w:val="baseline"/>
+          <w:lang w:val="en-GB"/>
+        </w:rPr>
+        <w:t>, which is distribution supported on [0,1]. The expected reward is denoted by μ(a) := ∫</w:t>
+      </w:r>
+      <w:r>
+        <w:rPr>
+          <w:rFonts w:hint="default" w:ascii="Times New Roman" w:hAnsi="Times New Roman" w:cs="Times New Roman"/>
+          <w:b w:val="0"/>
+          <w:bCs w:val="0"/>
+          <w:i w:val="0"/>
+          <w:iCs w:val="0"/>
+          <w:color w:val="000000"/>
+          <w:sz w:val="24"/>
+          <w:szCs w:val="24"/>
+          <w:u w:val="none"/>
+          <w:vertAlign w:val="subscript"/>
+          <w:lang w:val="en-GB"/>
+        </w:rPr>
+        <w:t>0</w:t>
+      </w:r>
+      <w:r>
+        <w:rPr>
+          <w:rFonts w:hint="default" w:ascii="Times New Roman" w:hAnsi="Times New Roman" w:cs="Times New Roman"/>
+          <w:b w:val="0"/>
+          <w:bCs w:val="0"/>
+          <w:i w:val="0"/>
+          <w:iCs w:val="0"/>
+          <w:color w:val="000000"/>
+          <w:sz w:val="24"/>
+          <w:szCs w:val="24"/>
+          <w:u w:val="none"/>
+          <w:vertAlign w:val="superscript"/>
+          <w:lang w:val="en-GB"/>
+        </w:rPr>
+        <w:t xml:space="preserve">1 </w:t>
+      </w:r>
+      <w:r>
+        <w:rPr>
+          <w:rFonts w:hint="default" w:ascii="Times New Roman" w:hAnsi="Times New Roman" w:cs="Times New Roman"/>
+          <w:b w:val="0"/>
+          <w:bCs w:val="0"/>
+          <w:i w:val="0"/>
+          <w:iCs w:val="0"/>
+          <w:color w:val="000000"/>
+          <w:sz w:val="24"/>
+          <w:szCs w:val="24"/>
+          <w:u w:val="none"/>
+          <w:vertAlign w:val="baseline"/>
+          <w:lang w:val="en-GB"/>
+        </w:rPr>
+        <w:t>x, dD</w:t>
+      </w:r>
+      <w:r>
+        <w:rPr>
+          <w:rFonts w:hint="default" w:ascii="Times New Roman" w:hAnsi="Times New Roman" w:cs="Times New Roman"/>
+          <w:b w:val="0"/>
+          <w:bCs w:val="0"/>
+          <w:i w:val="0"/>
+          <w:iCs w:val="0"/>
+          <w:color w:val="000000"/>
+          <w:sz w:val="24"/>
+          <w:szCs w:val="24"/>
+          <w:u w:val="none"/>
+          <w:vertAlign w:val="subscript"/>
+          <w:lang w:val="en-GB"/>
+        </w:rPr>
+        <w:t>a</w:t>
+      </w:r>
+      <w:r>
+        <w:rPr>
+          <w:rFonts w:hint="default" w:ascii="Times New Roman" w:hAnsi="Times New Roman" w:cs="Times New Roman"/>
+          <w:b w:val="0"/>
+          <w:bCs w:val="0"/>
+          <w:i w:val="0"/>
+          <w:iCs w:val="0"/>
+          <w:color w:val="000000"/>
+          <w:sz w:val="24"/>
+          <w:szCs w:val="24"/>
+          <w:u w:val="none"/>
+          <w:vertAlign w:val="baseline"/>
+          <w:lang w:val="en-GB"/>
+        </w:rPr>
+        <w:t>(x). The best expected reward is denoted by μ* := max</w:t>
+      </w:r>
+      <w:r>
+        <w:rPr>
+          <w:rFonts w:hint="default" w:ascii="Times New Roman" w:hAnsi="Times New Roman" w:cs="Times New Roman"/>
+          <w:b w:val="0"/>
+          <w:bCs w:val="0"/>
+          <w:i w:val="0"/>
+          <w:iCs w:val="0"/>
+          <w:color w:val="000000"/>
+          <w:sz w:val="24"/>
+          <w:szCs w:val="24"/>
+          <w:u w:val="none"/>
+          <w:vertAlign w:val="subscript"/>
+          <w:lang w:val="en-GB"/>
+        </w:rPr>
+        <w:t>aϵ[K]μ</w:t>
+      </w:r>
+      <w:r>
+        <w:rPr>
+          <w:rFonts w:hint="default" w:ascii="Times New Roman" w:hAnsi="Times New Roman" w:cs="Times New Roman"/>
+          <w:b w:val="0"/>
+          <w:bCs w:val="0"/>
+          <w:i w:val="0"/>
+          <w:iCs w:val="0"/>
+          <w:color w:val="000000"/>
+          <w:sz w:val="24"/>
+          <w:szCs w:val="24"/>
+          <w:u w:val="none"/>
+          <w:vertAlign w:val="baseline"/>
+          <w:lang w:val="en-GB"/>
+        </w:rPr>
+        <w:t>(a), and the best arm is a* = argmax</w:t>
+      </w:r>
+      <w:r>
+        <w:rPr>
+          <w:rFonts w:hint="default" w:ascii="Times New Roman" w:hAnsi="Times New Roman" w:cs="Times New Roman"/>
+          <w:b w:val="0"/>
+          <w:bCs w:val="0"/>
+          <w:i w:val="0"/>
+          <w:iCs w:val="0"/>
+          <w:color w:val="000000"/>
+          <w:sz w:val="24"/>
+          <w:szCs w:val="24"/>
+          <w:u w:val="none"/>
+          <w:vertAlign w:val="subscript"/>
+          <w:lang w:val="en-GB"/>
+        </w:rPr>
+        <w:t>aϵ[K]μ</w:t>
+      </w:r>
+      <w:r>
+        <w:rPr>
+          <w:rFonts w:hint="default" w:ascii="Times New Roman" w:hAnsi="Times New Roman" w:cs="Times New Roman"/>
+          <w:b w:val="0"/>
+          <w:bCs w:val="0"/>
+          <w:i w:val="0"/>
+          <w:iCs w:val="0"/>
+          <w:color w:val="000000"/>
+          <w:sz w:val="24"/>
+          <w:szCs w:val="24"/>
+          <w:u w:val="none"/>
+          <w:vertAlign w:val="baseline"/>
+          <w:lang w:val="en-GB"/>
+        </w:rPr>
+        <w:t>(a).</w:t>
+      </w:r>
+    </w:p>
+    <w:p>
+      <w:pPr>
+        <w:rPr>
+          <w:rFonts w:hint="default" w:ascii="Times New Roman" w:hAnsi="Times New Roman" w:cs="Times New Roman"/>
+          <w:b w:val="0"/>
+          <w:bCs w:val="0"/>
+          <w:i w:val="0"/>
+          <w:iCs w:val="0"/>
+          <w:color w:val="000000"/>
+          <w:sz w:val="24"/>
+          <w:szCs w:val="24"/>
+          <w:u w:val="none"/>
+          <w:vertAlign w:val="baseline"/>
+          <w:lang w:val="en-GB"/>
+        </w:rPr>
+      </w:pPr>
+      <w:r>
+        <w:rPr>
+          <w:rFonts w:hint="default" w:ascii="Times New Roman" w:hAnsi="Times New Roman" w:cs="Times New Roman"/>
+          <w:b w:val="0"/>
+          <w:bCs w:val="0"/>
+          <w:i w:val="0"/>
+          <w:iCs w:val="0"/>
+          <w:color w:val="000000"/>
+          <w:sz w:val="24"/>
+          <w:szCs w:val="24"/>
+          <w:u w:val="none"/>
+          <w:vertAlign w:val="baseline"/>
+          <w:lang w:val="en-GB"/>
+        </w:rPr>
+        <w:t>The cumulative regret in round t is defined as</w:t>
+      </w:r>
+    </w:p>
+    <w:p>
+      <w:pPr>
+        <w:rPr>
+          <w:rFonts w:hint="default" w:ascii="Times New Roman" w:hAnsi="Times New Roman" w:cs="Times New Roman"/>
+          <w:b w:val="0"/>
+          <w:bCs w:val="0"/>
+          <w:i w:val="0"/>
+          <w:iCs w:val="0"/>
+          <w:color w:val="000000"/>
+          <w:sz w:val="24"/>
+          <w:szCs w:val="24"/>
+          <w:u w:val="none"/>
+          <w:vertAlign w:val="baseline"/>
+          <w:lang w:val="en-GB"/>
+        </w:rPr>
+      </w:pPr>
+      <w:r>
+        <w:rPr>
+          <w:rFonts w:hint="default" w:ascii="Times New Roman" w:hAnsi="Times New Roman" w:cs="Times New Roman"/>
+          <w:b w:val="0"/>
+          <w:bCs w:val="0"/>
+          <w:i w:val="0"/>
+          <w:iCs w:val="0"/>
+          <w:color w:val="000000"/>
+          <w:sz w:val="24"/>
+          <w:szCs w:val="24"/>
+          <w:u w:val="none"/>
+          <w:vertAlign w:val="baseline"/>
+          <w:lang w:val="en-GB"/>
+        </w:rPr>
+        <w:tab/>
+        <w:t>R(t) = μ*t-∑</w:t>
+      </w:r>
+      <w:r>
+        <w:rPr>
+          <w:rFonts w:hint="default" w:ascii="Times New Roman" w:hAnsi="Times New Roman" w:cs="Times New Roman"/>
+          <w:b w:val="0"/>
+          <w:bCs w:val="0"/>
+          <w:i w:val="0"/>
+          <w:iCs w:val="0"/>
+          <w:color w:val="000000"/>
+          <w:sz w:val="24"/>
+          <w:szCs w:val="24"/>
+          <w:u w:val="none"/>
+          <w:vertAlign w:val="subscript"/>
+          <w:lang w:val="en-GB"/>
+        </w:rPr>
+        <w:t>s=1</w:t>
+      </w:r>
+      <w:r>
+        <w:rPr>
+          <w:rFonts w:hint="default" w:ascii="Times New Roman" w:hAnsi="Times New Roman" w:cs="Times New Roman"/>
+          <w:b w:val="0"/>
+          <w:bCs w:val="0"/>
+          <w:i w:val="0"/>
+          <w:iCs w:val="0"/>
+          <w:color w:val="000000"/>
+          <w:sz w:val="24"/>
+          <w:szCs w:val="24"/>
+          <w:u w:val="none"/>
+          <w:vertAlign w:val="superscript"/>
+          <w:lang w:val="en-GB"/>
+        </w:rPr>
+        <w:t>t μ</w:t>
+      </w:r>
+      <w:r>
+        <w:rPr>
+          <w:rFonts w:hint="default" w:ascii="Times New Roman" w:hAnsi="Times New Roman" w:cs="Times New Roman"/>
+          <w:b w:val="0"/>
+          <w:bCs w:val="0"/>
+          <w:i w:val="0"/>
+          <w:iCs w:val="0"/>
+          <w:color w:val="000000"/>
+          <w:sz w:val="24"/>
+          <w:szCs w:val="24"/>
+          <w:u w:val="none"/>
+          <w:vertAlign w:val="baseline"/>
+          <w:lang w:val="en-GB"/>
+        </w:rPr>
+        <w:t>(a</w:t>
+      </w:r>
+      <w:r>
+        <w:rPr>
+          <w:rFonts w:hint="default" w:ascii="Times New Roman" w:hAnsi="Times New Roman" w:cs="Times New Roman"/>
+          <w:b w:val="0"/>
+          <w:bCs w:val="0"/>
+          <w:i w:val="0"/>
+          <w:iCs w:val="0"/>
+          <w:color w:val="000000"/>
+          <w:sz w:val="24"/>
+          <w:szCs w:val="24"/>
+          <w:u w:val="none"/>
+          <w:vertAlign w:val="subscript"/>
+          <w:lang w:val="en-GB"/>
+        </w:rPr>
+        <w:t>s</w:t>
+      </w:r>
+      <w:r>
+        <w:rPr>
+          <w:rFonts w:hint="default" w:ascii="Times New Roman" w:hAnsi="Times New Roman" w:cs="Times New Roman"/>
+          <w:b w:val="0"/>
+          <w:bCs w:val="0"/>
+          <w:i w:val="0"/>
+          <w:iCs w:val="0"/>
+          <w:color w:val="000000"/>
+          <w:sz w:val="24"/>
+          <w:szCs w:val="24"/>
+          <w:u w:val="none"/>
+          <w:vertAlign w:val="baseline"/>
+          <w:lang w:val="en-GB"/>
+        </w:rPr>
+        <w:t xml:space="preserve">) </w:t>
+      </w:r>
+    </w:p>
+    <w:p>
+      <w:pPr>
+        <w:rPr>
+          <w:rFonts w:hint="default" w:ascii="Times New Roman" w:hAnsi="Times New Roman" w:cs="Times New Roman"/>
+          <w:b w:val="0"/>
+          <w:bCs w:val="0"/>
+          <w:i w:val="0"/>
+          <w:iCs w:val="0"/>
+          <w:color w:val="000000"/>
+          <w:sz w:val="24"/>
+          <w:szCs w:val="24"/>
+          <w:u w:val="none"/>
+          <w:vertAlign w:val="baseline"/>
+          <w:lang w:val="en-GB"/>
+        </w:rPr>
+      </w:pPr>
+      <w:r>
+        <w:rPr>
+          <w:rFonts w:hint="default" w:ascii="Times New Roman" w:hAnsi="Times New Roman" w:cs="Times New Roman"/>
+          <w:b w:val="0"/>
+          <w:bCs w:val="0"/>
+          <w:i w:val="0"/>
+          <w:iCs w:val="0"/>
+          <w:color w:val="000000"/>
+          <w:sz w:val="24"/>
+          <w:szCs w:val="24"/>
+          <w:u w:val="none"/>
+          <w:vertAlign w:val="baseline"/>
+          <w:lang w:val="en-GB"/>
+        </w:rPr>
+        <w:t>Where a</w:t>
+      </w:r>
+      <w:r>
+        <w:rPr>
+          <w:rFonts w:hint="default" w:ascii="Times New Roman" w:hAnsi="Times New Roman" w:cs="Times New Roman"/>
+          <w:b w:val="0"/>
+          <w:bCs w:val="0"/>
+          <w:i w:val="0"/>
+          <w:iCs w:val="0"/>
+          <w:color w:val="000000"/>
+          <w:sz w:val="24"/>
+          <w:szCs w:val="24"/>
+          <w:u w:val="none"/>
+          <w:vertAlign w:val="subscript"/>
+          <w:lang w:val="en-GB"/>
+        </w:rPr>
+        <w:t>s</w:t>
+      </w:r>
+      <w:r>
+        <w:rPr>
+          <w:rFonts w:hint="default" w:ascii="Times New Roman" w:hAnsi="Times New Roman" w:cs="Times New Roman"/>
+          <w:b w:val="0"/>
+          <w:bCs w:val="0"/>
+          <w:i w:val="0"/>
+          <w:iCs w:val="0"/>
+          <w:color w:val="000000"/>
+          <w:sz w:val="24"/>
+          <w:szCs w:val="24"/>
+          <w:u w:val="none"/>
+          <w:vertAlign w:val="baseline"/>
+          <w:lang w:val="en-GB"/>
+        </w:rPr>
+        <w:t xml:space="preserve"> is the chosen arm in round s. The goal of the algorithm is to minimise regret.</w:t>
+      </w:r>
+    </w:p>
+    <w:p>
+      <w:pPr>
+        <w:rPr>
+          <w:rFonts w:hint="default" w:ascii="Times New Roman" w:hAnsi="Times New Roman" w:cs="Times New Roman"/>
+          <w:b w:val="0"/>
+          <w:bCs w:val="0"/>
+          <w:i w:val="0"/>
+          <w:iCs w:val="0"/>
+          <w:color w:val="000000"/>
+          <w:sz w:val="24"/>
+          <w:szCs w:val="24"/>
+          <w:u w:val="none"/>
+          <w:vertAlign w:val="baseline"/>
+          <w:lang w:val="en-GB"/>
+        </w:rPr>
+      </w:pPr>
+      <w:r>
+        <w:rPr>
+          <w:rFonts w:hint="default" w:ascii="Times New Roman" w:hAnsi="Times New Roman" w:cs="Times New Roman"/>
+          <w:b w:val="0"/>
+          <w:bCs w:val="0"/>
+          <w:i w:val="0"/>
+          <w:iCs w:val="0"/>
+          <w:color w:val="000000"/>
+          <w:sz w:val="24"/>
+          <w:szCs w:val="24"/>
+          <w:u w:val="none"/>
+          <w:vertAlign w:val="baseline"/>
+          <w:lang w:val="en-GB"/>
+        </w:rPr>
+        <w:t>To start searching through possible moves, you first start by exploring arms equally and pick an arm that is best for exploitation.</w:t>
+      </w:r>
+    </w:p>
+    <w:p>
+      <w:pPr>
+        <w:numPr>
+          <w:ilvl w:val="0"/>
+          <w:numId w:val="4"/>
+        </w:numPr>
+        <w:ind w:left="425" w:leftChars="0" w:hanging="425" w:firstLineChars="0"/>
+        <w:rPr>
+          <w:rFonts w:hint="default" w:ascii="Times New Roman" w:hAnsi="Times New Roman" w:cs="Times New Roman"/>
+          <w:b w:val="0"/>
+          <w:bCs w:val="0"/>
+          <w:i w:val="0"/>
+          <w:iCs w:val="0"/>
+          <w:color w:val="000000"/>
+          <w:sz w:val="24"/>
+          <w:szCs w:val="24"/>
+          <w:u w:val="none"/>
+          <w:vertAlign w:val="baseline"/>
+          <w:lang w:val="en-GB"/>
+        </w:rPr>
+      </w:pPr>
+      <w:r>
+        <w:rPr>
+          <w:rFonts w:hint="default" w:ascii="Times New Roman" w:hAnsi="Times New Roman" w:cs="Times New Roman"/>
+          <w:b w:val="0"/>
+          <w:bCs w:val="0"/>
+          <w:i w:val="0"/>
+          <w:iCs w:val="0"/>
+          <w:color w:val="000000"/>
+          <w:sz w:val="24"/>
+          <w:szCs w:val="24"/>
+          <w:u w:val="none"/>
+          <w:vertAlign w:val="baseline"/>
+          <w:lang w:val="en-GB"/>
+        </w:rPr>
+        <w:t>Exploration phase: try each arm N times. Let͞μ(a) be the average reward for arm a.</w:t>
+      </w:r>
+    </w:p>
+    <w:p>
+      <w:pPr>
+        <w:numPr>
+          <w:ilvl w:val="0"/>
+          <w:numId w:val="4"/>
+        </w:numPr>
+        <w:ind w:left="425" w:leftChars="0" w:hanging="425" w:firstLineChars="0"/>
+        <w:rPr>
+          <w:rFonts w:hint="default" w:ascii="Times New Roman" w:hAnsi="Times New Roman" w:cs="Times New Roman"/>
+          <w:b w:val="0"/>
+          <w:bCs w:val="0"/>
+          <w:i w:val="0"/>
+          <w:iCs w:val="0"/>
+          <w:color w:val="000000"/>
+          <w:sz w:val="24"/>
+          <w:szCs w:val="24"/>
+          <w:u w:val="none"/>
+          <w:vertAlign w:val="baseline"/>
+          <w:lang w:val="en-GB"/>
+        </w:rPr>
+      </w:pPr>
+      <w:r>
+        <w:rPr>
+          <w:rFonts w:hint="default" w:ascii="Times New Roman" w:hAnsi="Times New Roman" w:cs="Times New Roman"/>
+          <w:b w:val="0"/>
+          <w:bCs w:val="0"/>
+          <w:i w:val="0"/>
+          <w:iCs w:val="0"/>
+          <w:color w:val="000000"/>
+          <w:sz w:val="24"/>
+          <w:szCs w:val="24"/>
+          <w:u w:val="none"/>
+          <w:vertAlign w:val="baseline"/>
+          <w:lang w:val="en-GB"/>
+        </w:rPr>
+        <w:t>Exploitation phase: select arm â with the highest average reward â=argmax</w:t>
+      </w:r>
+      <w:r>
+        <w:rPr>
+          <w:rFonts w:hint="default" w:ascii="Times New Roman" w:hAnsi="Times New Roman" w:cs="Times New Roman"/>
+          <w:b w:val="0"/>
+          <w:bCs w:val="0"/>
+          <w:i w:val="0"/>
+          <w:iCs w:val="0"/>
+          <w:color w:val="000000"/>
+          <w:sz w:val="24"/>
+          <w:szCs w:val="24"/>
+          <w:u w:val="none"/>
+          <w:vertAlign w:val="subscript"/>
+          <w:lang w:val="en-GB"/>
+        </w:rPr>
+        <w:t>aϵ[K]͞μ</w:t>
+      </w:r>
+      <w:r>
+        <w:rPr>
+          <w:rFonts w:hint="default" w:ascii="Times New Roman" w:hAnsi="Times New Roman" w:cs="Times New Roman"/>
+          <w:b w:val="0"/>
+          <w:bCs w:val="0"/>
+          <w:i w:val="0"/>
+          <w:iCs w:val="0"/>
+          <w:color w:val="000000"/>
+          <w:sz w:val="24"/>
+          <w:szCs w:val="24"/>
+          <w:u w:val="none"/>
+          <w:vertAlign w:val="baseline"/>
+          <w:lang w:val="en-GB"/>
+        </w:rPr>
+        <w:t>(a). We then use this for all remaining rounds.</w:t>
+      </w:r>
+    </w:p>
+    <w:p>
+      <w:pPr>
+        <w:numPr>
+          <w:numId w:val="0"/>
+        </w:numPr>
+        <w:ind w:leftChars="0"/>
+        <w:rPr>
+          <w:rFonts w:hint="default" w:ascii="Times New Roman" w:hAnsi="Times New Roman"/>
+          <w:b w:val="0"/>
+          <w:bCs w:val="0"/>
+          <w:i w:val="0"/>
+          <w:iCs w:val="0"/>
+          <w:color w:val="000000"/>
+          <w:sz w:val="24"/>
+          <w:szCs w:val="24"/>
+          <w:u w:val="none"/>
+          <w:vertAlign w:val="baseline"/>
+          <w:lang w:val="en-GB"/>
+        </w:rPr>
+      </w:pPr>
+      <w:r>
+        <w:rPr>
+          <w:rFonts w:hint="default" w:ascii="Times New Roman" w:hAnsi="Times New Roman" w:cs="Times New Roman"/>
+          <w:b w:val="0"/>
+          <w:bCs w:val="0"/>
+          <w:i w:val="0"/>
+          <w:iCs w:val="0"/>
+          <w:color w:val="000000"/>
+          <w:sz w:val="24"/>
+          <w:szCs w:val="24"/>
+          <w:u w:val="none"/>
+          <w:vertAlign w:val="baseline"/>
+          <w:lang w:val="en-GB"/>
+        </w:rPr>
+        <w:t xml:space="preserve">N is chosen in advance in relation to T and K. Other bounding functions can be found on </w:t>
+      </w:r>
+      <w:r>
+        <w:rPr>
+          <w:rFonts w:hint="default" w:ascii="Times New Roman" w:hAnsi="Times New Roman"/>
+          <w:b w:val="0"/>
+          <w:bCs w:val="0"/>
+          <w:i w:val="0"/>
+          <w:iCs w:val="0"/>
+          <w:color w:val="000000"/>
+          <w:sz w:val="24"/>
+          <w:szCs w:val="24"/>
+          <w:u w:val="none"/>
+          <w:vertAlign w:val="baseline"/>
+          <w:lang w:val="en-GB"/>
+        </w:rPr>
+        <w:fldChar w:fldCharType="begin"/>
+      </w:r>
+      <w:r>
+        <w:rPr>
+          <w:rFonts w:hint="default" w:ascii="Times New Roman" w:hAnsi="Times New Roman"/>
+          <w:b w:val="0"/>
+          <w:bCs w:val="0"/>
+          <w:i w:val="0"/>
+          <w:iCs w:val="0"/>
+          <w:color w:val="000000"/>
+          <w:sz w:val="24"/>
+          <w:szCs w:val="24"/>
+          <w:u w:val="none"/>
+          <w:vertAlign w:val="baseline"/>
+          <w:lang w:val="en-GB"/>
+        </w:rPr>
+        <w:instrText xml:space="preserve"> HYPERLINK "https://bochang.me/blog/posts/bandits/" </w:instrText>
+      </w:r>
+      <w:r>
+        <w:rPr>
+          <w:rFonts w:hint="default" w:ascii="Times New Roman" w:hAnsi="Times New Roman"/>
+          <w:b w:val="0"/>
+          <w:bCs w:val="0"/>
+          <w:i w:val="0"/>
+          <w:iCs w:val="0"/>
+          <w:color w:val="000000"/>
+          <w:sz w:val="24"/>
+          <w:szCs w:val="24"/>
+          <w:u w:val="none"/>
+          <w:vertAlign w:val="baseline"/>
+          <w:lang w:val="en-GB"/>
+        </w:rPr>
+        <w:fldChar w:fldCharType="separate"/>
+      </w:r>
+      <w:r>
+        <w:rPr>
+          <w:rStyle w:val="10"/>
+          <w:rFonts w:hint="default" w:ascii="Times New Roman" w:hAnsi="Times New Roman"/>
+          <w:b w:val="0"/>
+          <w:bCs w:val="0"/>
+          <w:i w:val="0"/>
+          <w:iCs w:val="0"/>
+          <w:color w:val="000000"/>
+          <w:sz w:val="24"/>
+          <w:szCs w:val="24"/>
+          <w:vertAlign w:val="baseline"/>
+          <w:lang w:val="en-GB"/>
+        </w:rPr>
+        <w:t>https://bochang.me/blog/posts/bandits/</w:t>
+      </w:r>
+      <w:r>
+        <w:rPr>
+          <w:rFonts w:hint="default" w:ascii="Times New Roman" w:hAnsi="Times New Roman"/>
+          <w:b w:val="0"/>
+          <w:bCs w:val="0"/>
+          <w:i w:val="0"/>
+          <w:iCs w:val="0"/>
+          <w:color w:val="000000"/>
+          <w:sz w:val="24"/>
+          <w:szCs w:val="24"/>
+          <w:u w:val="none"/>
+          <w:vertAlign w:val="baseline"/>
+          <w:lang w:val="en-GB"/>
+        </w:rPr>
+        <w:fldChar w:fldCharType="end"/>
+      </w:r>
+      <w:r>
+        <w:rPr>
+          <w:rFonts w:hint="default" w:ascii="Times New Roman" w:hAnsi="Times New Roman"/>
+          <w:b w:val="0"/>
+          <w:bCs w:val="0"/>
+          <w:i w:val="0"/>
+          <w:iCs w:val="0"/>
+          <w:color w:val="000000"/>
+          <w:sz w:val="24"/>
+          <w:szCs w:val="24"/>
+          <w:u w:val="none"/>
+          <w:vertAlign w:val="baseline"/>
+          <w:lang w:val="en-GB"/>
+        </w:rPr>
+        <w:t>.</w:t>
+      </w:r>
+    </w:p>
+    <w:p>
+      <w:pPr>
+        <w:numPr>
+          <w:numId w:val="0"/>
+        </w:numPr>
+        <w:ind w:leftChars="0"/>
+        <w:rPr>
+          <w:rFonts w:hint="default" w:ascii="Times New Roman" w:hAnsi="Times New Roman"/>
+          <w:b w:val="0"/>
+          <w:bCs w:val="0"/>
+          <w:i w:val="0"/>
+          <w:iCs w:val="0"/>
+          <w:color w:val="000000"/>
+          <w:sz w:val="24"/>
+          <w:szCs w:val="24"/>
+          <w:u w:val="none"/>
+          <w:vertAlign w:val="baseline"/>
+          <w:lang w:val="en-GB"/>
+        </w:rPr>
+      </w:pPr>
+      <w:r>
+        <w:rPr>
+          <w:rFonts w:hint="default" w:ascii="Times New Roman" w:hAnsi="Times New Roman"/>
           <w:b/>
           <w:bCs/>
           <w:i w:val="0"/>
@@ -2669,107 +3447,311 @@
           <w:sz w:val="24"/>
           <w:szCs w:val="24"/>
           <w:u w:val="none"/>
-          <w:lang w:val="en-GB"/>
-        </w:rPr>
-        <w:footnoteReference w:id="5"/>
-      </w:r>
-      <w:r>
-        <w:rPr>
-          <w:rFonts w:hint="default" w:ascii="Times New Roman" w:hAnsi="Times New Roman" w:cs="Times New Roman"/>
-          <w:b w:val="0"/>
-          <w:bCs w:val="0"/>
-          <w:i w:val="0"/>
-          <w:iCs w:val="0"/>
-          <w:color w:val="000000"/>
-          <w:sz w:val="24"/>
-          <w:szCs w:val="24"/>
-          <w:u w:val="none"/>
-          <w:vertAlign w:val="baseline"/>
-          <w:lang w:val="en-GB"/>
-        </w:rPr>
-        <w:t xml:space="preserve"> which gives an outline of how the Monte Carlo Tree Search works as well as how it used with machine learning and implemented for specific use cases.</w:t>
-      </w:r>
-    </w:p>
-    <w:p>
-      <w:pPr>
-        <w:rPr>
-          <w:rFonts w:hint="default" w:ascii="Times New Roman" w:hAnsi="Times New Roman" w:cs="Times New Roman"/>
-          <w:b w:val="0"/>
-          <w:bCs w:val="0"/>
-          <w:i w:val="0"/>
-          <w:iCs w:val="0"/>
-          <w:color w:val="000000"/>
-          <w:sz w:val="24"/>
-          <w:szCs w:val="24"/>
-          <w:u w:val="none"/>
-          <w:vertAlign w:val="baseline"/>
-          <w:lang w:val="en-GB"/>
-        </w:rPr>
-      </w:pPr>
-    </w:p>
-    <w:p>
-      <w:pPr>
-        <w:rPr>
-          <w:rFonts w:hint="default" w:ascii="Times New Roman" w:hAnsi="Times New Roman" w:cs="Times New Roman"/>
-          <w:b w:val="0"/>
-          <w:bCs w:val="0"/>
-          <w:i w:val="0"/>
-          <w:iCs w:val="0"/>
-          <w:color w:val="000000"/>
-          <w:sz w:val="24"/>
-          <w:szCs w:val="24"/>
-          <w:u w:val="none"/>
-          <w:vertAlign w:val="baseline"/>
-          <w:lang w:val="en-GB"/>
-        </w:rPr>
-      </w:pPr>
-      <w:r>
-        <w:rPr>
-          <w:rFonts w:hint="default" w:ascii="Times New Roman" w:hAnsi="Times New Roman" w:cs="Times New Roman"/>
-          <w:b w:val="0"/>
-          <w:bCs w:val="0"/>
-          <w:i w:val="0"/>
-          <w:iCs w:val="0"/>
-          <w:color w:val="000000"/>
-          <w:sz w:val="24"/>
-          <w:szCs w:val="24"/>
-          <w:u w:val="none"/>
-          <w:vertAlign w:val="baseline"/>
-          <w:lang w:val="en-GB"/>
-        </w:rPr>
-        <w:t>Another research paper that I have found that gives an outline of Monte Carlo Tree Search is “A Survey of Monte Carlo Tree Search Methods”</w:t>
-      </w:r>
-      <w:r>
-        <w:rPr>
-          <w:rStyle w:val="7"/>
-          <w:rFonts w:hint="default" w:ascii="Times New Roman" w:hAnsi="Times New Roman" w:cs="Times New Roman"/>
-          <w:b w:val="0"/>
-          <w:bCs w:val="0"/>
-          <w:i w:val="0"/>
-          <w:iCs w:val="0"/>
-          <w:color w:val="000000"/>
-          <w:sz w:val="24"/>
-          <w:szCs w:val="24"/>
-          <w:u w:val="none"/>
-          <w:lang w:val="en-GB"/>
-        </w:rPr>
-        <w:footnoteReference w:id="6"/>
-      </w:r>
-      <w:r>
-        <w:rPr>
-          <w:rFonts w:hint="default" w:ascii="Times New Roman" w:hAnsi="Times New Roman" w:cs="Times New Roman"/>
-          <w:b w:val="0"/>
-          <w:bCs w:val="0"/>
-          <w:i w:val="0"/>
-          <w:iCs w:val="0"/>
-          <w:color w:val="000000"/>
-          <w:sz w:val="24"/>
-          <w:szCs w:val="24"/>
-          <w:u w:val="none"/>
-          <w:vertAlign w:val="baseline"/>
-          <w:lang w:val="en-GB"/>
-        </w:rPr>
-        <w:t xml:space="preserve"> wh</w:t>
+          <w:vertAlign w:val="baseline"/>
+          <w:lang w:val="en-GB"/>
+        </w:rPr>
+        <w:t xml:space="preserve">Upper Confidence Bound Action: </w:t>
+      </w:r>
+    </w:p>
+    <w:p>
+      <w:pPr>
+        <w:numPr>
+          <w:numId w:val="0"/>
+        </w:numPr>
+        <w:ind w:leftChars="0"/>
+        <w:rPr>
+          <w:rFonts w:hint="default" w:ascii="Times New Roman" w:hAnsi="Times New Roman"/>
+          <w:b w:val="0"/>
+          <w:bCs w:val="0"/>
+          <w:i/>
+          <w:iCs/>
+          <w:color w:val="000000"/>
+          <w:sz w:val="24"/>
+          <w:szCs w:val="24"/>
+          <w:u w:val="none"/>
+          <w:vertAlign w:val="baseline"/>
+          <w:lang w:val="en-GB"/>
+        </w:rPr>
+      </w:pPr>
+      <w:r>
+        <w:rPr>
+          <w:rFonts w:hint="default" w:ascii="Times New Roman" w:hAnsi="Times New Roman"/>
+          <w:b w:val="0"/>
+          <w:bCs w:val="0"/>
+          <w:i/>
+          <w:iCs/>
+          <w:color w:val="000000"/>
+          <w:sz w:val="24"/>
+          <w:szCs w:val="24"/>
+          <w:u w:val="none"/>
+          <w:vertAlign w:val="baseline"/>
+          <w:lang w:val="en-GB"/>
+        </w:rPr>
+        <w:t>Exploration vs. Exploitation:</w:t>
+      </w:r>
+      <w:r>
+        <w:rPr>
+          <w:rStyle w:val="8"/>
+          <w:rFonts w:hint="default" w:ascii="Times New Roman" w:hAnsi="Times New Roman"/>
+          <w:b w:val="0"/>
+          <w:bCs w:val="0"/>
+          <w:i/>
+          <w:iCs/>
+          <w:color w:val="000000"/>
+          <w:sz w:val="24"/>
+          <w:szCs w:val="24"/>
+          <w:u w:val="none"/>
+          <w:lang w:val="en-GB"/>
+        </w:rPr>
+        <w:footnoteReference w:id="7"/>
+      </w:r>
+    </w:p>
+    <w:p>
+      <w:pPr>
+        <w:numPr>
+          <w:ilvl w:val="0"/>
+          <w:numId w:val="5"/>
+        </w:numPr>
+        <w:ind w:left="420" w:leftChars="0" w:hanging="420" w:firstLineChars="0"/>
+        <w:rPr>
+          <w:rFonts w:hint="default" w:ascii="Times New Roman" w:hAnsi="Times New Roman" w:cs="Times New Roman"/>
+          <w:b w:val="0"/>
+          <w:bCs w:val="0"/>
+          <w:i/>
+          <w:iCs/>
+          <w:color w:val="000000"/>
+          <w:sz w:val="24"/>
+          <w:szCs w:val="24"/>
+          <w:u w:val="none"/>
+          <w:vertAlign w:val="baseline"/>
+          <w:lang w:val="en-GB"/>
+        </w:rPr>
+      </w:pPr>
+      <w:r>
+        <w:rPr>
+          <w:rFonts w:hint="default" w:ascii="Times New Roman" w:hAnsi="Times New Roman" w:cs="Times New Roman"/>
+          <w:b/>
+          <w:bCs/>
+          <w:i w:val="0"/>
+          <w:iCs w:val="0"/>
+          <w:color w:val="000000"/>
+          <w:sz w:val="24"/>
+          <w:szCs w:val="24"/>
+          <w:u w:val="none"/>
+          <w:vertAlign w:val="baseline"/>
+          <w:lang w:val="en-GB"/>
+        </w:rPr>
+        <w:t>Greedy action</w:t>
+      </w:r>
+      <w:r>
+        <w:rPr>
+          <w:rFonts w:hint="default" w:ascii="Times New Roman" w:hAnsi="Times New Roman" w:cs="Times New Roman"/>
+          <w:b w:val="0"/>
+          <w:bCs w:val="0"/>
+          <w:i w:val="0"/>
+          <w:iCs w:val="0"/>
+          <w:color w:val="000000"/>
+          <w:sz w:val="24"/>
+          <w:szCs w:val="24"/>
+          <w:u w:val="none"/>
+          <w:vertAlign w:val="baseline"/>
+          <w:lang w:val="en-GB"/>
+        </w:rPr>
+        <w:t>: when an agent chooses an action that currently has the largest estimated value. The agent exploits its current knowledge by choosing the greedy action.</w:t>
+      </w:r>
+    </w:p>
+    <w:p>
+      <w:pPr>
+        <w:keepNext w:val="0"/>
+        <w:keepLines w:val="0"/>
+        <w:widowControl/>
+        <w:numPr>
+          <w:ilvl w:val="0"/>
+          <w:numId w:val="5"/>
+        </w:numPr>
+        <w:suppressLineNumbers w:val="0"/>
+        <w:ind w:left="420" w:leftChars="0" w:hanging="420" w:firstLineChars="0"/>
+        <w:rPr>
+          <w:rFonts w:hint="default" w:ascii="Times New Roman" w:hAnsi="Times New Roman" w:cs="Times New Roman"/>
+          <w:sz w:val="24"/>
+          <w:szCs w:val="24"/>
+        </w:rPr>
+      </w:pPr>
+      <w:r>
+        <w:rPr>
+          <w:rFonts w:hint="default" w:ascii="Times New Roman" w:hAnsi="Times New Roman" w:cs="Times New Roman"/>
+          <w:b/>
+          <w:bCs/>
+          <w:sz w:val="24"/>
+          <w:szCs w:val="24"/>
+          <w:lang w:val="en-GB"/>
+        </w:rPr>
+        <w:t xml:space="preserve">Non-Greedy action: </w:t>
+      </w:r>
+      <w:r>
+        <w:rPr>
+          <w:rFonts w:hint="default" w:ascii="Times New Roman" w:hAnsi="Times New Roman" w:cs="Times New Roman"/>
+          <w:sz w:val="24"/>
+          <w:szCs w:val="24"/>
+        </w:rPr>
+        <w:t>When the agent does not choose the largest estimated value and sacrifice immediate reward hoping to gain more information about the other actions.</w:t>
+      </w:r>
+    </w:p>
+    <w:p>
+      <w:pPr>
+        <w:keepNext w:val="0"/>
+        <w:keepLines w:val="0"/>
+        <w:widowControl/>
+        <w:numPr>
+          <w:ilvl w:val="0"/>
+          <w:numId w:val="5"/>
+        </w:numPr>
+        <w:suppressLineNumbers w:val="0"/>
+        <w:ind w:left="420" w:leftChars="0" w:hanging="420" w:firstLineChars="0"/>
+        <w:rPr>
+          <w:rFonts w:hint="default" w:ascii="Times New Roman" w:hAnsi="Times New Roman" w:cs="Times New Roman"/>
+          <w:sz w:val="24"/>
+          <w:szCs w:val="24"/>
+        </w:rPr>
+      </w:pPr>
+      <w:r>
+        <w:rPr>
+          <w:rFonts w:hint="default" w:ascii="Times New Roman" w:hAnsi="Times New Roman" w:eastAsia="SimSun" w:cs="Times New Roman"/>
+          <w:sz w:val="24"/>
+          <w:szCs w:val="24"/>
+        </w:rPr>
+        <w:t xml:space="preserve"> </w:t>
+      </w:r>
+      <w:r>
+        <w:rPr>
+          <w:rStyle w:val="12"/>
+          <w:rFonts w:hint="default" w:ascii="Times New Roman" w:hAnsi="Times New Roman" w:cs="Times New Roman"/>
+          <w:sz w:val="24"/>
+          <w:szCs w:val="24"/>
+        </w:rPr>
+        <w:t>Exploration</w:t>
+      </w:r>
+      <w:r>
+        <w:rPr>
+          <w:rFonts w:hint="default" w:ascii="Times New Roman" w:hAnsi="Times New Roman" w:cs="Times New Roman"/>
+          <w:sz w:val="24"/>
+          <w:szCs w:val="24"/>
+        </w:rPr>
+        <w:t>: It allows the agent to improve its knowledge about each action. Hopefully, leading to a long-term benefit.</w:t>
+      </w:r>
+    </w:p>
+    <w:p>
+      <w:pPr>
+        <w:keepNext w:val="0"/>
+        <w:keepLines w:val="0"/>
+        <w:widowControl/>
+        <w:numPr>
+          <w:ilvl w:val="0"/>
+          <w:numId w:val="5"/>
+        </w:numPr>
+        <w:suppressLineNumbers w:val="0"/>
+        <w:ind w:left="420" w:leftChars="0" w:hanging="420" w:firstLineChars="0"/>
+        <w:rPr>
+          <w:rFonts w:hint="default" w:ascii="Times New Roman" w:hAnsi="Times New Roman" w:cs="Times New Roman"/>
+          <w:sz w:val="24"/>
+          <w:szCs w:val="24"/>
+        </w:rPr>
+      </w:pPr>
+      <w:r>
+        <w:rPr>
+          <w:rFonts w:hint="default" w:ascii="Times New Roman" w:hAnsi="Times New Roman" w:eastAsia="SimSun" w:cs="Times New Roman"/>
+          <w:sz w:val="24"/>
+          <w:szCs w:val="24"/>
+        </w:rPr>
+        <w:t xml:space="preserve">  </w:t>
+      </w:r>
+      <w:r>
+        <w:rPr>
+          <w:rStyle w:val="12"/>
+          <w:rFonts w:hint="default" w:ascii="Times New Roman" w:hAnsi="Times New Roman" w:cs="Times New Roman"/>
+          <w:sz w:val="24"/>
+          <w:szCs w:val="24"/>
+        </w:rPr>
+        <w:t>Exploitation</w:t>
+      </w:r>
+      <w:r>
+        <w:rPr>
+          <w:rFonts w:hint="default" w:ascii="Times New Roman" w:hAnsi="Times New Roman" w:cs="Times New Roman"/>
+          <w:sz w:val="24"/>
+          <w:szCs w:val="24"/>
+        </w:rPr>
+        <w:t>: It allows the agent to choose the greedy action to try to get the most reward for short-term benefit. A pure greedy action selection can lead to sub-optimal behaviour.</w:t>
+      </w:r>
+    </w:p>
+    <w:p>
+      <w:pPr>
+        <w:numPr>
+          <w:numId w:val="0"/>
+        </w:numPr>
+        <w:ind w:leftChars="0"/>
+        <w:rPr>
+          <w:rFonts w:hint="default" w:ascii="Times New Roman" w:hAnsi="Times New Roman"/>
+          <w:b w:val="0"/>
+          <w:bCs w:val="0"/>
+          <w:i/>
+          <w:iCs/>
+          <w:color w:val="000000"/>
+          <w:sz w:val="24"/>
+          <w:szCs w:val="24"/>
+          <w:u w:val="none"/>
+          <w:vertAlign w:val="baseline"/>
+          <w:lang w:val="en-GB"/>
+        </w:rPr>
+      </w:pPr>
+    </w:p>
+    <w:p>
+      <w:pPr>
+        <w:rPr>
+          <w:rFonts w:hint="default" w:ascii="Times New Roman" w:hAnsi="Times New Roman" w:cs="Times New Roman"/>
+          <w:b w:val="0"/>
+          <w:bCs w:val="0"/>
+          <w:i w:val="0"/>
+          <w:iCs w:val="0"/>
+          <w:color w:val="000000"/>
+          <w:sz w:val="24"/>
+          <w:szCs w:val="24"/>
+          <w:u w:val="none"/>
+          <w:vertAlign w:val="baseline"/>
+          <w:lang w:val="en-GB"/>
+        </w:rPr>
+      </w:pPr>
+    </w:p>
+    <w:p>
+      <w:pPr>
+        <w:rPr>
+          <w:rFonts w:hint="default" w:ascii="Times New Roman" w:hAnsi="Times New Roman" w:cs="Times New Roman"/>
+          <w:b w:val="0"/>
+          <w:bCs w:val="0"/>
+          <w:i w:val="0"/>
+          <w:iCs w:val="0"/>
+          <w:color w:val="000000"/>
+          <w:sz w:val="24"/>
+          <w:szCs w:val="24"/>
+          <w:u w:val="none"/>
+          <w:vertAlign w:val="baseline"/>
+          <w:lang w:val="en-GB"/>
+        </w:rPr>
+      </w:pPr>
+      <w:r>
+        <w:rPr>
+          <w:rFonts w:hint="default" w:ascii="Times New Roman" w:hAnsi="Times New Roman" w:cs="Times New Roman"/>
+          <w:b w:val="0"/>
+          <w:bCs w:val="0"/>
+          <w:i w:val="0"/>
+          <w:iCs w:val="0"/>
+          <w:color w:val="000000"/>
+          <w:sz w:val="24"/>
+          <w:szCs w:val="24"/>
+          <w:u w:val="none"/>
+          <w:vertAlign w:val="baseline"/>
+          <w:lang w:val="en-GB"/>
+        </w:rPr>
+        <w:t>A good research paper that I have found that is similar to</w:t>
       </w:r>
       <w:bookmarkStart w:id="0" w:name="_GoBack"/>
       <w:bookmarkEnd w:id="0"/>
@@ -2787,7 +3769,121 @@
           <w:vertAlign w:val="baseline"/>
           <w:lang w:val="en-GB"/>
         </w:rPr>
-        <w:t>ich gives an outline of the different parts inside of the algorithm as well as how it can be used in different types of games including go but also certain connection games and different combinatorial games such as “</w:t>
+        <w:t xml:space="preserve"> the research topic that I want to learn about is “Monte Carlo Tree Search: A Review of Recent Modifications and Applications”</w:t>
+      </w:r>
+      <w:r>
+        <w:rPr>
+          <w:rStyle w:val="8"/>
+          <w:rFonts w:hint="default" w:ascii="Times New Roman" w:hAnsi="Times New Roman" w:cs="Times New Roman"/>
+          <w:b/>
+          <w:bCs/>
+          <w:i w:val="0"/>
+          <w:iCs w:val="0"/>
+          <w:color w:val="000000"/>
+          <w:sz w:val="24"/>
+          <w:szCs w:val="24"/>
+          <w:u w:val="none"/>
+          <w:lang w:val="en-GB"/>
+        </w:rPr>
+        <w:footnoteReference w:id="8"/>
+      </w:r>
+      <w:r>
+        <w:rPr>
+          <w:rFonts w:hint="default" w:ascii="Times New Roman" w:hAnsi="Times New Roman" w:cs="Times New Roman"/>
+          <w:b w:val="0"/>
+          <w:bCs w:val="0"/>
+          <w:i w:val="0"/>
+          <w:iCs w:val="0"/>
+          <w:color w:val="000000"/>
+          <w:sz w:val="24"/>
+          <w:szCs w:val="24"/>
+          <w:u w:val="none"/>
+          <w:vertAlign w:val="baseline"/>
+          <w:lang w:val="en-GB"/>
+        </w:rPr>
+        <w:t xml:space="preserve"> which gives an outline of how the Monte Carlo Tree Search works as well as how it used with machine learning and implemented for specific use cases.</w:t>
+      </w:r>
+    </w:p>
+    <w:p>
+      <w:pPr>
+        <w:rPr>
+          <w:rFonts w:hint="default" w:ascii="Times New Roman" w:hAnsi="Times New Roman" w:cs="Times New Roman"/>
+          <w:b w:val="0"/>
+          <w:bCs w:val="0"/>
+          <w:i w:val="0"/>
+          <w:iCs w:val="0"/>
+          <w:color w:val="000000"/>
+          <w:sz w:val="24"/>
+          <w:szCs w:val="24"/>
+          <w:u w:val="none"/>
+          <w:vertAlign w:val="baseline"/>
+          <w:lang w:val="en-GB"/>
+        </w:rPr>
+      </w:pPr>
+    </w:p>
+    <w:p>
+      <w:pPr>
+        <w:rPr>
+          <w:rFonts w:hint="default" w:ascii="Times New Roman" w:hAnsi="Times New Roman" w:cs="Times New Roman"/>
+          <w:b w:val="0"/>
+          <w:bCs w:val="0"/>
+          <w:i w:val="0"/>
+          <w:iCs w:val="0"/>
+          <w:color w:val="000000"/>
+          <w:sz w:val="24"/>
+          <w:szCs w:val="24"/>
+          <w:u w:val="none"/>
+          <w:vertAlign w:val="baseline"/>
+          <w:lang w:val="en-GB"/>
+        </w:rPr>
+      </w:pPr>
+      <w:r>
+        <w:rPr>
+          <w:rFonts w:hint="default" w:ascii="Times New Roman" w:hAnsi="Times New Roman" w:cs="Times New Roman"/>
+          <w:b w:val="0"/>
+          <w:bCs w:val="0"/>
+          <w:i w:val="0"/>
+          <w:iCs w:val="0"/>
+          <w:color w:val="000000"/>
+          <w:sz w:val="24"/>
+          <w:szCs w:val="24"/>
+          <w:u w:val="none"/>
+          <w:vertAlign w:val="baseline"/>
+          <w:lang w:val="en-GB"/>
+        </w:rPr>
+        <w:t>Another research paper that I have found that gives an outline of Monte Carlo Tree Search is “A Survey of Monte Carlo Tree Search Methods”</w:t>
+      </w:r>
+      <w:r>
+        <w:rPr>
+          <w:rStyle w:val="8"/>
+          <w:rFonts w:hint="default" w:ascii="Times New Roman" w:hAnsi="Times New Roman" w:cs="Times New Roman"/>
+          <w:b w:val="0"/>
+          <w:bCs w:val="0"/>
+          <w:i w:val="0"/>
+          <w:iCs w:val="0"/>
+          <w:color w:val="000000"/>
+          <w:sz w:val="24"/>
+          <w:szCs w:val="24"/>
+          <w:u w:val="none"/>
+          <w:lang w:val="en-GB"/>
+        </w:rPr>
+        <w:footnoteReference w:id="9"/>
+      </w:r>
+      <w:r>
+        <w:rPr>
+          <w:rFonts w:hint="default" w:ascii="Times New Roman" w:hAnsi="Times New Roman" w:cs="Times New Roman"/>
+          <w:b w:val="0"/>
+          <w:bCs w:val="0"/>
+          <w:i w:val="0"/>
+          <w:iCs w:val="0"/>
+          <w:color w:val="000000"/>
+          <w:sz w:val="24"/>
+          <w:szCs w:val="24"/>
+          <w:u w:val="none"/>
+          <w:vertAlign w:val="baseline"/>
+          <w:lang w:val="en-GB"/>
+        </w:rPr>
+        <w:t xml:space="preserve"> which gives an outline of the different parts inside of the algorithm as well as how it can be used in different types of games including go but also certain connection games and different combinatorial games such as “</w:t>
       </w:r>
       <w:r>
         <w:rPr>
@@ -3234,7 +4330,7 @@
     </w:p>
     <w:p>
       <w:pPr>
-        <w:pStyle w:val="10"/>
+        <w:pStyle w:val="11"/>
         <w:keepNext w:val="0"/>
         <w:keepLines w:val="0"/>
         <w:widowControl/>
@@ -3258,7 +4354,7 @@
     </w:p>
     <w:p>
       <w:pPr>
-        <w:pStyle w:val="10"/>
+        <w:pStyle w:val="11"/>
         <w:keepNext w:val="0"/>
         <w:keepLines w:val="0"/>
         <w:widowControl/>
@@ -3282,7 +4378,7 @@
     </w:p>
     <w:p>
       <w:pPr>
-        <w:pStyle w:val="10"/>
+        <w:pStyle w:val="11"/>
         <w:keepNext w:val="0"/>
         <w:keepLines w:val="0"/>
         <w:widowControl/>
@@ -3332,7 +4428,7 @@
     </w:p>
     <w:p>
       <w:pPr>
-        <w:pStyle w:val="10"/>
+        <w:pStyle w:val="11"/>
         <w:keepNext w:val="0"/>
         <w:keepLines w:val="0"/>
         <w:widowControl/>
@@ -3356,7 +4452,7 @@
     </w:p>
     <w:p>
       <w:pPr>
-        <w:pStyle w:val="10"/>
+        <w:pStyle w:val="11"/>
         <w:keepNext w:val="0"/>
         <w:keepLines w:val="0"/>
         <w:widowControl/>
@@ -3382,7 +4478,7 @@
     </w:p>
     <w:p>
       <w:pPr>
-        <w:pStyle w:val="10"/>
+        <w:pStyle w:val="11"/>
         <w:keepNext w:val="0"/>
         <w:keepLines w:val="0"/>
         <w:widowControl/>
@@ -3406,7 +4502,7 @@
     </w:p>
     <w:p>
       <w:pPr>
-        <w:pStyle w:val="10"/>
+        <w:pStyle w:val="11"/>
         <w:keepNext w:val="0"/>
         <w:keepLines w:val="0"/>
         <w:widowControl/>
@@ -3430,7 +4526,7 @@
     </w:p>
     <w:p>
       <w:pPr>
-        <w:pStyle w:val="10"/>
+        <w:pStyle w:val="11"/>
         <w:keepNext w:val="0"/>
         <w:keepLines w:val="0"/>
         <w:widowControl/>
@@ -3454,7 +4550,7 @@
     </w:p>
     <w:p>
       <w:pPr>
-        <w:pStyle w:val="10"/>
+        <w:pStyle w:val="11"/>
         <w:keepNext w:val="0"/>
         <w:keepLines w:val="0"/>
         <w:widowControl/>
@@ -3478,7 +4574,7 @@
     </w:p>
     <w:p>
       <w:pPr>
-        <w:pStyle w:val="10"/>
+        <w:pStyle w:val="11"/>
         <w:keepNext w:val="0"/>
         <w:keepLines w:val="0"/>
         <w:widowControl/>
@@ -3504,7 +4600,7 @@
     </w:p>
     <w:p>
       <w:pPr>
-        <w:pStyle w:val="10"/>
+        <w:pStyle w:val="11"/>
         <w:keepNext w:val="0"/>
         <w:keepLines w:val="0"/>
         <w:widowControl/>
@@ -3528,7 +4624,7 @@
     </w:p>
     <w:p>
       <w:pPr>
-        <w:pStyle w:val="10"/>
+        <w:pStyle w:val="11"/>
         <w:keepNext w:val="0"/>
         <w:keepLines w:val="0"/>
         <w:widowControl/>
@@ -3552,7 +4648,7 @@
     </w:p>
     <w:p>
       <w:pPr>
-        <w:pStyle w:val="10"/>
+        <w:pStyle w:val="11"/>
         <w:keepNext w:val="0"/>
         <w:keepLines w:val="0"/>
         <w:widowControl/>
@@ -3578,7 +4674,7 @@
     </w:p>
     <w:p>
       <w:pPr>
-        <w:pStyle w:val="10"/>
+        <w:pStyle w:val="11"/>
         <w:keepNext w:val="0"/>
         <w:keepLines w:val="0"/>
         <w:widowControl/>
@@ -3602,7 +4698,7 @@
     </w:p>
     <w:p>
       <w:pPr>
-        <w:pStyle w:val="10"/>
+        <w:pStyle w:val="11"/>
         <w:keepNext w:val="0"/>
         <w:keepLines w:val="0"/>
         <w:widowControl/>
@@ -3652,7 +4748,7 @@
     </w:p>
     <w:p>
       <w:pPr>
-        <w:pStyle w:val="10"/>
+        <w:pStyle w:val="11"/>
         <w:keepNext w:val="0"/>
         <w:keepLines w:val="0"/>
         <w:widowControl/>
@@ -3676,7 +4772,7 @@
     </w:p>
     <w:p>
       <w:pPr>
-        <w:pStyle w:val="10"/>
+        <w:pStyle w:val="11"/>
         <w:keepNext w:val="0"/>
         <w:keepLines w:val="0"/>
         <w:widowControl/>
@@ -3700,7 +4796,7 @@
     </w:p>
     <w:p>
       <w:pPr>
-        <w:pStyle w:val="10"/>
+        <w:pStyle w:val="11"/>
         <w:keepNext w:val="0"/>
         <w:keepLines w:val="0"/>
         <w:widowControl/>
@@ -3726,7 +4822,7 @@
     </w:p>
     <w:p>
       <w:pPr>
-        <w:pStyle w:val="10"/>
+        <w:pStyle w:val="11"/>
         <w:keepNext w:val="0"/>
         <w:keepLines w:val="0"/>
         <w:widowControl/>
@@ -3855,7 +4951,7 @@
       </w:r>
       <w:r>
         <w:rPr>
-          <w:rStyle w:val="9"/>
+          <w:rStyle w:val="10"/>
           <w:rFonts w:hint="default" w:ascii="Times New Roman" w:hAnsi="Times New Roman"/>
           <w:b w:val="0"/>
           <w:bCs w:val="0"/>
@@ -3885,7 +4981,7 @@
     </w:p>
     <w:p>
       <w:pPr>
-        <w:pStyle w:val="10"/>
+        <w:pStyle w:val="11"/>
         <w:keepNext w:val="0"/>
         <w:keepLines w:val="0"/>
         <w:widowControl/>
@@ -3944,7 +5040,7 @@
       </w:r>
       <w:r>
         <w:rPr>
-          <w:rStyle w:val="9"/>
+          <w:rStyle w:val="10"/>
           <w:rFonts w:hint="default" w:ascii="Times New Roman" w:hAnsi="Times New Roman"/>
           <w:i w:val="0"/>
           <w:iCs w:val="0"/>
@@ -3970,7 +5066,7 @@
     </w:p>
     <w:p>
       <w:pPr>
-        <w:pStyle w:val="10"/>
+        <w:pStyle w:val="11"/>
         <w:keepNext w:val="0"/>
         <w:keepLines w:val="0"/>
         <w:widowControl/>
@@ -4029,7 +5125,7 @@
       </w:r>
       <w:r>
         <w:rPr>
-          <w:rStyle w:val="9"/>
+          <w:rStyle w:val="10"/>
           <w:rFonts w:hint="default" w:ascii="Times New Roman" w:hAnsi="Times New Roman"/>
           <w:i w:val="0"/>
           <w:iCs w:val="0"/>
@@ -4055,7 +5151,7 @@
     </w:p>
     <w:p>
       <w:pPr>
-        <w:pStyle w:val="10"/>
+        <w:pStyle w:val="11"/>
         <w:keepNext w:val="0"/>
         <w:keepLines w:val="0"/>
         <w:widowControl/>
@@ -4114,7 +5210,7 @@
       </w:r>
       <w:r>
         <w:rPr>
-          <w:rStyle w:val="9"/>
+          <w:rStyle w:val="10"/>
           <w:rFonts w:hint="default" w:ascii="Times New Roman" w:hAnsi="Times New Roman"/>
           <w:i w:val="0"/>
           <w:iCs w:val="0"/>
@@ -4140,7 +5236,7 @@
     </w:p>
     <w:p>
       <w:pPr>
-        <w:pStyle w:val="10"/>
+        <w:pStyle w:val="11"/>
         <w:keepNext w:val="0"/>
         <w:keepLines w:val="0"/>
         <w:widowControl/>
@@ -4199,7 +5295,7 @@
       </w:r>
       <w:r>
         <w:rPr>
-          <w:rStyle w:val="9"/>
+          <w:rStyle w:val="10"/>
           <w:rFonts w:hint="default" w:ascii="Times New Roman" w:hAnsi="Times New Roman"/>
           <w:i w:val="0"/>
           <w:iCs w:val="0"/>
@@ -4225,7 +5321,7 @@
     </w:p>
     <w:p>
       <w:pPr>
-        <w:pStyle w:val="10"/>
+        <w:pStyle w:val="11"/>
         <w:keepNext w:val="0"/>
         <w:keepLines w:val="0"/>
         <w:widowControl/>
@@ -4284,7 +5380,7 @@
       </w:r>
       <w:r>
         <w:rPr>
-          <w:rStyle w:val="9"/>
+          <w:rStyle w:val="10"/>
           <w:rFonts w:hint="default" w:ascii="Times New Roman" w:hAnsi="Times New Roman"/>
           <w:i w:val="0"/>
           <w:iCs w:val="0"/>
@@ -4310,7 +5406,7 @@
     </w:p>
     <w:p>
       <w:pPr>
-        <w:pStyle w:val="10"/>
+        <w:pStyle w:val="11"/>
         <w:keepNext w:val="0"/>
         <w:keepLines w:val="0"/>
         <w:widowControl/>
@@ -4369,7 +5465,7 @@
       </w:r>
       <w:r>
         <w:rPr>
-          <w:rStyle w:val="9"/>
+          <w:rStyle w:val="10"/>
           <w:rFonts w:hint="default" w:ascii="Times New Roman" w:hAnsi="Times New Roman"/>
           <w:i w:val="0"/>
           <w:iCs w:val="0"/>
@@ -4396,7 +5492,7 @@
     </w:p>
     <w:p>
       <w:pPr>
-        <w:pStyle w:val="10"/>
+        <w:pStyle w:val="11"/>
         <w:keepNext w:val="0"/>
         <w:keepLines w:val="0"/>
         <w:widowControl/>
@@ -4455,7 +5551,7 @@
       </w:r>
       <w:r>
         <w:rPr>
-          <w:rStyle w:val="9"/>
+          <w:rStyle w:val="10"/>
           <w:rFonts w:hint="default" w:ascii="Times New Roman" w:hAnsi="Times New Roman"/>
           <w:i w:val="0"/>
           <w:iCs w:val="0"/>
@@ -4482,7 +5578,7 @@
     </w:p>
     <w:p>
       <w:pPr>
-        <w:pStyle w:val="10"/>
+        <w:pStyle w:val="11"/>
         <w:keepNext w:val="0"/>
         <w:keepLines w:val="0"/>
         <w:widowControl/>
@@ -4541,7 +5637,7 @@
       </w:r>
       <w:r>
         <w:rPr>
-          <w:rStyle w:val="9"/>
+          <w:rStyle w:val="10"/>
           <w:rFonts w:hint="default" w:ascii="Times New Roman" w:hAnsi="Times New Roman"/>
           <w:i w:val="0"/>
           <w:iCs w:val="0"/>
@@ -4568,7 +5664,7 @@
     </w:p>
     <w:p>
       <w:pPr>
-        <w:pStyle w:val="10"/>
+        <w:pStyle w:val="11"/>
         <w:keepNext w:val="0"/>
         <w:keepLines w:val="0"/>
         <w:widowControl/>
@@ -4615,7 +5711,7 @@
     </w:p>
     <w:p>
       <w:pPr>
-        <w:pStyle w:val="10"/>
+        <w:pStyle w:val="11"/>
         <w:keepNext w:val="0"/>
         <w:keepLines w:val="0"/>
         <w:widowControl/>
@@ -4639,7 +5735,7 @@
     </w:p>
     <w:p>
       <w:pPr>
-        <w:pStyle w:val="10"/>
+        <w:pStyle w:val="11"/>
         <w:keepNext w:val="0"/>
         <w:keepLines w:val="0"/>
         <w:widowControl/>
@@ -4708,7 +5804,7 @@
 
 <file path=word/footnotes.xml><?xml version="1.0" encoding="utf-8"?>
 <w:footnotes xmlns:wpc="http://schemas.microsoft.com/office/word/2010/wordprocessingCanvas" xmlns:mc="http://schemas.openxmlformats.org/markup-compatibility/2006" xmlns:o="urn:schemas-microsoft-com:office:office" xmlns:r="http://schemas.openxmlformats.org/officeDocument/2006/relationships" xmlns:m="http://schemas.openxmlformats.org/officeDocument/2006/math" xmlns:v="urn:schemas-microsoft-com:vml" xmlns:wp14="http://schemas.microsoft.com/office/word/2010/wordprocessingDrawing" xmlns:wp="http://schemas.openxmlformats.org/drawingml/2006/wordprocessingDrawing" xmlns:w="http://schemas.openxmlformats.org/wordprocessingml/2006/main" xmlns:w14="http://schemas.microsoft.com/office/word/2010/wordml" xmlns:w15="http://schemas.microsoft.com/office/word/2012/wordml" xmlns:w10="urn:schemas-microsoft-com:office:word" xmlns:wpg="http://schemas.microsoft.com/office/word/2010/wordprocessingGroup" xmlns:wpi="http://schemas.microsoft.com/office/word/2010/wordprocessingInk" xmlns:wne="http://schemas.microsoft.com/office/word/2006/wordml" xmlns:wps="http://schemas.microsoft.com/office/word/2010/wordprocessingShape" xmlns:wpsCustomData="http://www.wps.cn/officeDocument/2013/wpsCustomData" mc:Ignorable="w14 w15 wp14">
-  <w:footnote w:type="separator" w:id="14">
+  <w:footnote w:type="separator" w:id="20">
     <w:p>
       <w:pPr>
         <w:spacing w:line="276" w:lineRule="auto"/>
@@ -4718,7 +5814,7 @@
       </w:r>
     </w:p>
   </w:footnote>
-  <w:footnote w:type="continuationSeparator" w:id="15">
+  <w:footnote w:type="continuationSeparator" w:id="21">
     <w:p>
       <w:pPr>
         <w:spacing w:line="276" w:lineRule="auto"/>
@@ -4731,7 +5827,7 @@
   <w:footnote w:id="0">
     <w:p>
       <w:pPr>
-        <w:pStyle w:val="8"/>
+        <w:pStyle w:val="9"/>
         <w:snapToGrid w:val="0"/>
         <w:rPr>
           <w:rFonts w:hint="default"/>
@@ -4739,7 +5835,7 @@
       </w:pPr>
       <w:r>
         <w:rPr>
-          <w:rStyle w:val="7"/>
+          <w:rStyle w:val="8"/>
         </w:rPr>
         <w:footnoteRef/>
       </w:r>
@@ -4766,7 +5862,7 @@
       </w:r>
       <w:r>
         <w:rPr>
-          <w:rStyle w:val="9"/>
+          <w:rStyle w:val="10"/>
           <w:rFonts w:hint="default"/>
         </w:rPr>
         <w:t>https://en.wikipedia.org/wiki/Go_(game)</w:t>
@@ -4782,7 +5878,7 @@
   <w:footnote w:id="1">
     <w:p>
       <w:pPr>
-        <w:pStyle w:val="8"/>
+        <w:pStyle w:val="9"/>
         <w:snapToGrid w:val="0"/>
         <w:rPr>
           <w:rFonts w:hint="default"/>
@@ -4790,7 +5886,7 @@
       </w:pPr>
       <w:r>
         <w:rPr>
-          <w:rStyle w:val="7"/>
+          <w:rStyle w:val="8"/>
         </w:rPr>
         <w:footnoteRef/>
       </w:r>
@@ -4817,7 +5913,7 @@
       </w:r>
       <w:r>
         <w:rPr>
-          <w:rStyle w:val="9"/>
+          <w:rStyle w:val="10"/>
           <w:rFonts w:hint="default"/>
         </w:rPr>
         <w:t>https://towardsdatascience.com/monte-carlo-tree-search-an-introduction-503d8c04e168</w:t>
@@ -4833,7 +5929,7 @@
   <w:footnote w:id="2">
     <w:p>
       <w:pPr>
-        <w:pStyle w:val="8"/>
+        <w:pStyle w:val="9"/>
         <w:snapToGrid w:val="0"/>
         <w:rPr>
           <w:rFonts w:hint="default"/>
@@ -4841,7 +5937,7 @@
       </w:pPr>
       <w:r>
         <w:rPr>
-          <w:rStyle w:val="7"/>
+          <w:rStyle w:val="8"/>
         </w:rPr>
         <w:footnoteRef/>
       </w:r>
@@ -4868,7 +5964,7 @@
       </w:r>
       <w:r>
         <w:rPr>
-          <w:rStyle w:val="9"/>
+          <w:rStyle w:val="10"/>
           <w:rFonts w:hint="default"/>
         </w:rPr>
         <w:t>https://www.analyticsvidhya.com/blog/2019/01/monte-carlo-tree-search-introduction-algorithm-deepmind-alphago/</w:t>
@@ -4882,7 +5978,7 @@
     </w:p>
     <w:p>
       <w:pPr>
-        <w:pStyle w:val="8"/>
+        <w:pStyle w:val="9"/>
         <w:snapToGrid w:val="0"/>
         <w:rPr>
           <w:rFonts w:hint="default"/>
@@ -4893,7 +5989,7 @@
   <w:footnote w:id="3">
     <w:p>
       <w:pPr>
-        <w:pStyle w:val="8"/>
+        <w:pStyle w:val="9"/>
         <w:snapToGrid w:val="0"/>
         <w:rPr>
           <w:rFonts w:hint="default"/>
@@ -4901,7 +5997,7 @@
       </w:pPr>
       <w:r>
         <w:rPr>
-          <w:rStyle w:val="7"/>
+          <w:rStyle w:val="8"/>
         </w:rPr>
         <w:footnoteRef/>
       </w:r>
@@ -4928,7 +6024,7 @@
       </w:r>
       <w:r>
         <w:rPr>
-          <w:rStyle w:val="9"/>
+          <w:rStyle w:val="10"/>
           <w:rFonts w:hint="default"/>
         </w:rPr>
         <w:t>https://www.baeldung.com/java-minimax-algorithm</w:t>
@@ -4944,7 +6040,7 @@
   <w:footnote w:id="4">
     <w:p>
       <w:pPr>
-        <w:pStyle w:val="8"/>
+        <w:pStyle w:val="9"/>
         <w:snapToGrid w:val="0"/>
         <w:rPr>
           <w:rFonts w:hint="default"/>
@@ -4952,7 +6048,7 @@
       </w:pPr>
       <w:r>
         <w:rPr>
-          <w:rStyle w:val="7"/>
+          <w:rStyle w:val="8"/>
         </w:rPr>
         <w:footnoteRef/>
       </w:r>
@@ -4979,7 +6075,7 @@
       </w:r>
       <w:r>
         <w:rPr>
-          <w:rStyle w:val="9"/>
+          <w:rStyle w:val="10"/>
           <w:rFonts w:hint="default"/>
         </w:rPr>
         <w:t>https://towardsdatascience.com/how-a-chess-playing-computer-thinks-about-its-next-move-8f028bd0e7b1</w:t>
@@ -4995,7 +6091,7 @@
   <w:footnote w:id="5">
     <w:p>
       <w:pPr>
-        <w:pStyle w:val="8"/>
+        <w:pStyle w:val="9"/>
         <w:snapToGrid w:val="0"/>
         <w:rPr>
           <w:rFonts w:hint="default"/>
@@ -5003,7 +6099,7 @@
       </w:pPr>
       <w:r>
         <w:rPr>
-          <w:rStyle w:val="7"/>
+          <w:rStyle w:val="8"/>
         </w:rPr>
         <w:footnoteRef/>
       </w:r>
@@ -5020,7 +6116,7 @@
         <w:rPr>
           <w:rFonts w:hint="default"/>
         </w:rPr>
-        <w:instrText xml:space="preserve"> HYPERLINK "https://arxiv.org/pdf/2103.04931.pdf" </w:instrText>
+        <w:instrText xml:space="preserve"> HYPERLINK "https://en.wikipedia.org/wiki/Multi-armed_bandit" </w:instrText>
       </w:r>
       <w:r>
         <w:rPr>
@@ -5030,10 +6126,10 @@
       </w:r>
       <w:r>
         <w:rPr>
-          <w:rStyle w:val="9"/>
+          <w:rStyle w:val="10"/>
           <w:rFonts w:hint="default"/>
         </w:rPr>
-        <w:t>https://arxiv.org/pdf/2103.04931.pdf</w:t>
+        <w:t>https://en.wikipedia.org/wiki/Multi-armed_bandit</w:t>
       </w:r>
       <w:r>
         <w:rPr>
@@ -5046,7 +6142,7 @@
   <w:footnote w:id="6">
     <w:p>
       <w:pPr>
-        <w:pStyle w:val="8"/>
+        <w:pStyle w:val="9"/>
         <w:snapToGrid w:val="0"/>
         <w:rPr>
           <w:rFonts w:hint="default"/>
@@ -5054,7 +6150,7 @@
       </w:pPr>
       <w:r>
         <w:rPr>
-          <w:rStyle w:val="7"/>
+          <w:rStyle w:val="8"/>
         </w:rPr>
         <w:footnoteRef/>
       </w:r>
@@ -5071,6 +6167,159 @@
         <w:rPr>
           <w:rFonts w:hint="default"/>
         </w:rPr>
+        <w:instrText xml:space="preserve"> HYPERLINK "https://bochang.me/blog/posts/bandits/" </w:instrText>
+      </w:r>
+      <w:r>
+        <w:rPr>
+          <w:rFonts w:hint="default"/>
+        </w:rPr>
+        <w:fldChar w:fldCharType="separate"/>
+      </w:r>
+      <w:r>
+        <w:rPr>
+          <w:rStyle w:val="10"/>
+          <w:rFonts w:hint="default"/>
+        </w:rPr>
+        <w:t>https://bochang.me/blog/posts/bandits/</w:t>
+      </w:r>
+      <w:r>
+        <w:rPr>
+          <w:rFonts w:hint="default"/>
+        </w:rPr>
+        <w:fldChar w:fldCharType="end"/>
+      </w:r>
+    </w:p>
+  </w:footnote>
+  <w:footnote w:id="7">
+    <w:p>
+      <w:pPr>
+        <w:pStyle w:val="9"/>
+        <w:snapToGrid w:val="0"/>
+        <w:rPr>
+          <w:rFonts w:hint="default"/>
+        </w:rPr>
+      </w:pPr>
+      <w:r>
+        <w:rPr>
+          <w:rStyle w:val="8"/>
+        </w:rPr>
+        <w:footnoteRef/>
+      </w:r>
+      <w:r>
+        <w:t xml:space="preserve"> </w:t>
+      </w:r>
+      <w:r>
+        <w:rPr>
+          <w:rFonts w:hint="default"/>
+        </w:rPr>
+        <w:fldChar w:fldCharType="begin"/>
+      </w:r>
+      <w:r>
+        <w:rPr>
+          <w:rFonts w:hint="default"/>
+        </w:rPr>
+        <w:instrText xml:space="preserve"> HYPERLINK "https://www.geeksforgeeks.org/upper-confidence-bound-algorithm-in-reinforcement-learning/" </w:instrText>
+      </w:r>
+      <w:r>
+        <w:rPr>
+          <w:rFonts w:hint="default"/>
+        </w:rPr>
+        <w:fldChar w:fldCharType="separate"/>
+      </w:r>
+      <w:r>
+        <w:rPr>
+          <w:rStyle w:val="10"/>
+          <w:rFonts w:hint="default"/>
+        </w:rPr>
+        <w:t>https://www.geeksforgeeks.org/upper-confidence-bound-algorithm-in-reinforcement-learning/</w:t>
+      </w:r>
+      <w:r>
+        <w:rPr>
+          <w:rFonts w:hint="default"/>
+        </w:rPr>
+        <w:fldChar w:fldCharType="end"/>
+      </w:r>
+    </w:p>
+  </w:footnote>
+  <w:footnote w:id="8">
+    <w:p>
+      <w:pPr>
+        <w:pStyle w:val="9"/>
+        <w:snapToGrid w:val="0"/>
+        <w:rPr>
+          <w:rFonts w:hint="default"/>
+        </w:rPr>
+      </w:pPr>
+      <w:r>
+        <w:rPr>
+          <w:rStyle w:val="8"/>
+        </w:rPr>
+        <w:footnoteRef/>
+      </w:r>
+      <w:r>
+        <w:t xml:space="preserve"> </w:t>
+      </w:r>
+      <w:r>
+        <w:rPr>
+          <w:rFonts w:hint="default"/>
+        </w:rPr>
+        <w:fldChar w:fldCharType="begin"/>
+      </w:r>
+      <w:r>
+        <w:rPr>
+          <w:rFonts w:hint="default"/>
+        </w:rPr>
+        <w:instrText xml:space="preserve"> HYPERLINK "https://arxiv.org/pdf/2103.04931.pdf" </w:instrText>
+      </w:r>
+      <w:r>
+        <w:rPr>
+          <w:rFonts w:hint="default"/>
+        </w:rPr>
+        <w:fldChar w:fldCharType="separate"/>
+      </w:r>
+      <w:r>
+        <w:rPr>
+          <w:rStyle w:val="10"/>
+          <w:rFonts w:hint="default"/>
+        </w:rPr>
+        <w:t>https://arxiv.org/pdf/2103.04931.pdf</w:t>
+      </w:r>
+      <w:r>
+        <w:rPr>
+          <w:rFonts w:hint="default"/>
+        </w:rPr>
+        <w:fldChar w:fldCharType="end"/>
+      </w:r>
+    </w:p>
+  </w:footnote>
+  <w:footnote w:id="9">
+    <w:p>
+      <w:pPr>
+        <w:pStyle w:val="9"/>
+        <w:snapToGrid w:val="0"/>
+        <w:rPr>
+          <w:rFonts w:hint="default"/>
+        </w:rPr>
+      </w:pPr>
+      <w:r>
+        <w:rPr>
+          <w:rStyle w:val="8"/>
+        </w:rPr>
+        <w:footnoteRef/>
+      </w:r>
+      <w:r>
+        <w:t xml:space="preserve"> </w:t>
+      </w:r>
+      <w:r>
+        <w:rPr>
+          <w:rFonts w:hint="default"/>
+        </w:rPr>
+        <w:fldChar w:fldCharType="begin"/>
+      </w:r>
+      <w:r>
+        <w:rPr>
+          <w:rFonts w:hint="default"/>
+        </w:rPr>
         <w:instrText xml:space="preserve"> HYPERLINK "https://www.researchgate.net/publication/235985858_A_Survey_of_Monte_Carlo_Tree_Search_Methods" </w:instrText>
       </w:r>
       <w:r>
@@ -5081,7 +6330,7 @@
       </w:r>
       <w:r>
         <w:rPr>
-          <w:rStyle w:val="9"/>
+          <w:rStyle w:val="10"/>
           <w:rFonts w:hint="default"/>
         </w:rPr>
         <w:t>https://www.researchgate.net/publication/235985858_A_Survey_of_Monte_Carlo_Tree_Search_Methods</w:t>
@@ -5151,6 +6400,46 @@
       </w:rPr>
     </w:lvl>
   </w:abstractNum>
+  <w:abstractNum w:abstractNumId="3">
+    <w:nsid w:val="6B3007F7"/>
+    <w:multiLevelType w:val="singleLevel"/>
+    <w:tmpl w:val="6B3007F7"/>
+    <w:lvl w:ilvl="0" w:tentative="0">
+      <w:start w:val="1"/>
+      <w:numFmt w:val="decimal"/>
+      <w:lvlText w:val="%1."/>
+      <w:lvlJc w:val="left"/>
+      <w:pPr>
+        <w:tabs>
+          <w:tab w:val="left" w:pos="425"/>
+        </w:tabs>
+        <w:ind w:left="425" w:leftChars="0" w:hanging="425" w:firstLineChars="0"/>
+      </w:pPr>
+      <w:rPr>
+        <w:rFonts w:hint="default"/>
+      </w:rPr>
+    </w:lvl>
+  </w:abstractNum>
+  <w:abstractNum w:abstractNumId="4">
+    <w:nsid w:val="6E5800F8"/>
+    <w:multiLevelType w:val="singleLevel"/>
+    <w:tmpl w:val="6E5800F8"/>
+    <w:lvl w:ilvl="0" w:tentative="0">
+      <w:start w:val="1"/>
+      <w:numFmt w:val="bullet"/>
+      <w:lvlText w:val=""/>
+      <w:lvlJc w:val="left"/>
+      <w:pPr>
+        <w:tabs>
+          <w:tab w:val="left" w:pos="420"/>
+        </w:tabs>
+        <w:ind w:left="420" w:leftChars="0" w:hanging="420" w:firstLineChars="0"/>
+      </w:pPr>
+      <w:rPr>
+        <w:rFonts w:hint="default" w:ascii="Wingdings" w:hAnsi="Wingdings"/>
+      </w:rPr>
+    </w:lvl>
+  </w:abstractNum>
   <w:num w:numId="1">
     <w:abstractNumId w:val="0"/>
   </w:num>
@@ -5159,6 +6448,12 @@
   </w:num>
   <w:num w:numId="3">
     <w:abstractNumId w:val="2"/>
+  </w:num>
+  <w:num w:numId="4">
+    <w:abstractNumId w:val="3"/>
+  </w:num>
+  <w:num w:numId="5">
+    <w:abstractNumId w:val="4"/>
   </w:num>
 </w:numbering>
 </file>
@@ -5455,13 +6750,34 @@
       <w:lang w:val="en-US" w:eastAsia="zh-CN" w:bidi="ar"/>
     </w:rPr>
   </w:style>
-  <w:style w:type="character" w:default="1" w:styleId="3">
+  <w:style w:type="paragraph" w:styleId="3">
+    <w:name w:val="heading 2"/>
+    <w:next w:val="1"/>
+    <w:semiHidden/>
+    <w:unhideWhenUsed/>
+    <w:qFormat/>
+    <w:uiPriority w:val="0"/>
+    <w:pPr>
+      <w:spacing w:before="0" w:beforeAutospacing="1" w:after="0" w:afterAutospacing="1"/>
+      <w:jc w:val="left"/>
+    </w:pPr>
+    <w:rPr>
+      <w:rFonts w:hint="eastAsia" w:ascii="SimSun" w:hAnsi="SimSun" w:eastAsia="SimSun" w:cs="SimSun"/>
+      <w:b/>
+      <w:bCs/>
+      <w:kern w:val="0"/>
+      <w:sz w:val="36"/>
+      <w:szCs w:val="36"/>
+      <w:lang w:val="en-US" w:eastAsia="zh-CN" w:bidi="ar"/>
+    </w:rPr>
+  </w:style>
+  <w:style w:type="character" w:default="1" w:styleId="4">
     <w:name w:val="Default Paragraph Font"/>
     <w:semiHidden/>
     <w:qFormat/>
     <w:uiPriority w:val="0"/>
   </w:style>
-  <w:style w:type="table" w:default="1" w:styleId="4">
+  <w:style w:type="table" w:default="1" w:styleId="5">
     <w:name w:val="Normal Table"/>
     <w:semiHidden/>
     <w:qFormat/>
@@ -5475,15 +6791,15 @@
       </w:tblCellMar>
     </w:tblPr>
   </w:style>
-  <w:style w:type="character" w:styleId="5">
+  <w:style w:type="character" w:styleId="6">
     <w:name w:val="endnote reference"/>
-    <w:basedOn w:val="3"/>
+    <w:basedOn w:val="4"/>
     <w:uiPriority w:val="0"/>
     <w:rPr>
       <w:vertAlign w:val="superscript"/>
     </w:rPr>
   </w:style>
-  <w:style w:type="paragraph" w:styleId="6">
+  <w:style w:type="paragraph" w:styleId="7">
     <w:name w:val="endnote text"/>
     <w:basedOn w:val="1"/>
     <w:uiPriority w:val="0"/>
@@ -5492,15 +6808,15 @@
       <w:jc w:val="left"/>
     </w:pPr>
   </w:style>
-  <w:style w:type="character" w:styleId="7">
+  <w:style w:type="character" w:styleId="8">
     <w:name w:val="footnote reference"/>
-    <w:basedOn w:val="3"/>
+    <w:basedOn w:val="4"/>
     <w:uiPriority w:val="0"/>
     <w:rPr>
       <w:vertAlign w:val="superscript"/>
     </w:rPr>
   </w:style>
-  <w:style w:type="paragraph" w:styleId="8">
+  <w:style w:type="paragraph" w:styleId="9">
     <w:name w:val="footnote text"/>
     <w:basedOn w:val="1"/>
     <w:uiPriority w:val="0"/>
@@ -5513,16 +6829,16 @@
       <w:szCs w:val="18"/>
     </w:rPr>
   </w:style>
-  <w:style w:type="character" w:styleId="9">
+  <w:style w:type="character" w:styleId="10">
     <w:name w:val="Hyperlink"/>
-    <w:basedOn w:val="3"/>
+    <w:basedOn w:val="4"/>
     <w:uiPriority w:val="0"/>
     <w:rPr>
       <w:color w:val="0000FF"/>
       <w:u w:val="single"/>
     </w:rPr>
   </w:style>
-  <w:style w:type="paragraph" w:styleId="10">
+  <w:style w:type="paragraph" w:styleId="11">
     <w:name w:val="Normal (Web)"/>
     <w:uiPriority w:val="0"/>
     <w:pPr>
@@ -5536,6 +6852,16 @@
       <w:sz w:val="24"/>
       <w:szCs w:val="24"/>
       <w:lang w:val="en-US" w:eastAsia="zh-CN" w:bidi="ar"/>
+    </w:rPr>
+  </w:style>
+  <w:style w:type="character" w:styleId="12">
+    <w:name w:val="Strong"/>
+    <w:basedOn w:val="4"/>
+    <w:qFormat/>
+    <w:uiPriority w:val="0"/>
+    <w:rPr>
+      <w:b/>
+      <w:bCs/>
     </w:rPr>
   </w:style>
 </w:styles>

</xml_diff>

<commit_message>
creating some test code
</commit_message>
<xml_diff>
--- a/ ResearchDocument.docx
+++ b/ ResearchDocument.docx
@@ -2994,6 +2994,21 @@
           <w:lang w:val="en-GB"/>
         </w:rPr>
         <w:tab/>
+      </w:r>
+      <w:r>
+        <w:rPr>
+          <w:rFonts w:hint="default" w:ascii="Times New Roman" w:hAnsi="Times New Roman" w:cs="Times New Roman"/>
+          <w:b w:val="0"/>
+          <w:bCs w:val="0"/>
+          <w:i w:val="0"/>
+          <w:iCs w:val="0"/>
+          <w:color w:val="000000"/>
+          <w:sz w:val="24"/>
+          <w:szCs w:val="24"/>
+          <w:u w:val="none"/>
+          <w:vertAlign w:val="baseline"/>
+          <w:lang w:val="en-GB"/>
+        </w:rPr>
         <w:t>R(t) = μ*t-∑</w:t>
       </w:r>
       <w:r>
@@ -3286,6 +3301,7 @@
     <w:p>
       <w:pPr>
         <w:numPr>
+          <w:ilvl w:val="0"/>
           <w:numId w:val="0"/>
         </w:numPr>
         <w:ind w:leftChars="0"/>
@@ -3419,6 +3435,7 @@
     <w:p>
       <w:pPr>
         <w:numPr>
+          <w:ilvl w:val="0"/>
           <w:numId w:val="0"/>
         </w:numPr>
         <w:ind w:leftChars="0"/>
@@ -3456,6 +3473,7 @@
     <w:p>
       <w:pPr>
         <w:numPr>
+          <w:ilvl w:val="0"/>
           <w:numId w:val="0"/>
         </w:numPr>
         <w:ind w:leftChars="0"/>
@@ -3686,6 +3704,7 @@
     <w:p>
       <w:pPr>
         <w:numPr>
+          <w:ilvl w:val="0"/>
           <w:numId w:val="0"/>
         </w:numPr>
         <w:ind w:leftChars="0"/>
@@ -3693,6 +3712,21 @@
           <w:rFonts w:hint="default" w:ascii="Times New Roman" w:hAnsi="Times New Roman"/>
           <w:b w:val="0"/>
           <w:bCs w:val="0"/>
+          <w:i w:val="0"/>
+          <w:iCs w:val="0"/>
+          <w:color w:val="000000"/>
+          <w:sz w:val="24"/>
+          <w:szCs w:val="24"/>
+          <w:u w:val="none"/>
+          <w:vertAlign w:val="baseline"/>
+          <w:lang w:val="en-GB"/>
+        </w:rPr>
+      </w:pPr>
+      <w:r>
+        <w:rPr>
+          <w:rFonts w:hint="default" w:ascii="Times New Roman" w:hAnsi="Times New Roman"/>
+          <w:b w:val="0"/>
+          <w:bCs w:val="0"/>
           <w:i/>
           <w:iCs/>
           <w:color w:val="000000"/>
@@ -3702,74 +3736,340 @@
           <w:vertAlign w:val="baseline"/>
           <w:lang w:val="en-GB"/>
         </w:rPr>
-      </w:pPr>
-    </w:p>
-    <w:p>
-      <w:pPr>
-        <w:rPr>
-          <w:rFonts w:hint="default" w:ascii="Times New Roman" w:hAnsi="Times New Roman" w:cs="Times New Roman"/>
-          <w:b w:val="0"/>
-          <w:bCs w:val="0"/>
-          <w:i w:val="0"/>
-          <w:iCs w:val="0"/>
-          <w:color w:val="000000"/>
-          <w:sz w:val="24"/>
-          <w:szCs w:val="24"/>
-          <w:u w:val="none"/>
-          <w:vertAlign w:val="baseline"/>
-          <w:lang w:val="en-GB"/>
-        </w:rPr>
-      </w:pPr>
-    </w:p>
-    <w:p>
-      <w:pPr>
-        <w:rPr>
-          <w:rFonts w:hint="default" w:ascii="Times New Roman" w:hAnsi="Times New Roman" w:cs="Times New Roman"/>
-          <w:b w:val="0"/>
-          <w:bCs w:val="0"/>
-          <w:i w:val="0"/>
-          <w:iCs w:val="0"/>
-          <w:color w:val="000000"/>
-          <w:sz w:val="24"/>
-          <w:szCs w:val="24"/>
-          <w:u w:val="none"/>
-          <w:vertAlign w:val="baseline"/>
-          <w:lang w:val="en-GB"/>
-        </w:rPr>
-      </w:pPr>
-      <w:r>
-        <w:rPr>
-          <w:rFonts w:hint="default" w:ascii="Times New Roman" w:hAnsi="Times New Roman" w:cs="Times New Roman"/>
-          <w:b w:val="0"/>
-          <w:bCs w:val="0"/>
-          <w:i w:val="0"/>
-          <w:iCs w:val="0"/>
-          <w:color w:val="000000"/>
-          <w:sz w:val="24"/>
-          <w:szCs w:val="24"/>
-          <w:u w:val="none"/>
-          <w:vertAlign w:val="baseline"/>
-          <w:lang w:val="en-GB"/>
-        </w:rPr>
-        <w:t>A good research paper that I have found that is similar to</w:t>
+        <w:t xml:space="preserve">Upper confidence bound action selection: </w:t>
+      </w:r>
+      <w:r>
+        <w:rPr>
+          <w:rFonts w:hint="default" w:ascii="Times New Roman" w:hAnsi="Times New Roman"/>
+          <w:b w:val="0"/>
+          <w:bCs w:val="0"/>
+          <w:i w:val="0"/>
+          <w:iCs w:val="0"/>
+          <w:color w:val="000000"/>
+          <w:sz w:val="24"/>
+          <w:szCs w:val="24"/>
+          <w:u w:val="none"/>
+          <w:vertAlign w:val="baseline"/>
+          <w:lang w:val="en-GB"/>
+        </w:rPr>
+        <w:t xml:space="preserve">upper-confidence bound action selection uses uncertainty in the action-value estimates for balancing exploration and exploitation. Since there is inherent uncertainty in the accuracy of the action-value estimates when we use a sampled set of rewards thus UCB uses uncertainty in the estimate to drive exploitation. </w:t>
+      </w:r>
+    </w:p>
+    <w:p>
+      <w:pPr>
+        <w:numPr>
+          <w:ilvl w:val="0"/>
+          <w:numId w:val="0"/>
+        </w:numPr>
+        <w:ind w:leftChars="0"/>
+        <w:rPr>
+          <w:rFonts w:hint="default" w:ascii="Times New Roman" w:hAnsi="Times New Roman"/>
+          <w:b w:val="0"/>
+          <w:bCs w:val="0"/>
+          <w:i w:val="0"/>
+          <w:iCs w:val="0"/>
+          <w:color w:val="000000"/>
+          <w:sz w:val="24"/>
+          <w:szCs w:val="24"/>
+          <w:u w:val="none"/>
+          <w:vertAlign w:val="baseline"/>
+          <w:lang w:val="en-GB"/>
+        </w:rPr>
+      </w:pPr>
+      <w:r>
+        <w:rPr>
+          <w:rFonts w:hint="default" w:ascii="Times New Roman" w:hAnsi="Times New Roman"/>
+          <w:b w:val="0"/>
+          <w:bCs w:val="0"/>
+          <w:i w:val="0"/>
+          <w:iCs w:val="0"/>
+          <w:color w:val="000000"/>
+          <w:sz w:val="24"/>
+          <w:szCs w:val="24"/>
+          <w:u w:val="none"/>
+          <w:vertAlign w:val="baseline"/>
+          <w:lang w:val="en-GB"/>
+        </w:rPr>
+        <w:t>A</w:t>
+      </w:r>
+      <w:r>
+        <w:rPr>
+          <w:rFonts w:hint="default" w:ascii="Times New Roman" w:hAnsi="Times New Roman"/>
+          <w:b w:val="0"/>
+          <w:bCs w:val="0"/>
+          <w:i w:val="0"/>
+          <w:iCs w:val="0"/>
+          <w:color w:val="000000"/>
+          <w:sz w:val="24"/>
+          <w:szCs w:val="24"/>
+          <w:u w:val="none"/>
+          <w:vertAlign w:val="subscript"/>
+          <w:lang w:val="en-GB"/>
+        </w:rPr>
+        <w:t>t</w:t>
+      </w:r>
+      <w:r>
+        <w:rPr>
+          <w:rFonts w:hint="default" w:ascii="Times New Roman" w:hAnsi="Times New Roman"/>
+          <w:b w:val="0"/>
+          <w:bCs w:val="0"/>
+          <w:i w:val="0"/>
+          <w:iCs w:val="0"/>
+          <w:color w:val="000000"/>
+          <w:sz w:val="24"/>
+          <w:szCs w:val="24"/>
+          <w:u w:val="none"/>
+          <w:vertAlign w:val="baseline"/>
+          <w:lang w:val="en-GB"/>
+        </w:rPr>
+        <w:t xml:space="preserve"> = argmax</w:t>
+      </w:r>
+      <w:r>
+        <w:rPr>
+          <w:rFonts w:hint="default" w:ascii="Times New Roman" w:hAnsi="Times New Roman"/>
+          <w:b w:val="0"/>
+          <w:bCs w:val="0"/>
+          <w:i w:val="0"/>
+          <w:iCs w:val="0"/>
+          <w:color w:val="000000"/>
+          <w:sz w:val="24"/>
+          <w:szCs w:val="24"/>
+          <w:u w:val="none"/>
+          <w:vertAlign w:val="subscript"/>
+          <w:lang w:val="en-GB"/>
+        </w:rPr>
+        <w:t>a</w:t>
+      </w:r>
+      <w:r>
+        <w:rPr>
+          <w:rFonts w:hint="default" w:ascii="Times New Roman" w:hAnsi="Times New Roman"/>
+          <w:b w:val="0"/>
+          <w:bCs w:val="0"/>
+          <w:i w:val="0"/>
+          <w:iCs w:val="0"/>
+          <w:color w:val="000000"/>
+          <w:sz w:val="24"/>
+          <w:szCs w:val="24"/>
+          <w:u w:val="none"/>
+          <w:vertAlign w:val="baseline"/>
+          <w:lang w:val="en-GB"/>
+        </w:rPr>
+        <w:t>(Qt(a) + c</w:t>
+      </w:r>
+      <w:r>
+        <w:rPr>
+          <w:rFonts w:hint="default" w:ascii="Times New Roman" w:hAnsi="Times New Roman"/>
+          <w:b w:val="0"/>
+          <w:bCs w:val="0"/>
+          <w:i w:val="0"/>
+          <w:iCs w:val="0"/>
+          <w:color w:val="000000"/>
+          <w:position w:val="-36"/>
+          <w:sz w:val="24"/>
+          <w:szCs w:val="24"/>
+          <w:u w:val="none"/>
+          <w:vertAlign w:val="baseline"/>
+          <w:lang w:val="en-GB"/>
+        </w:rPr>
+        <w:object>
+          <v:shape id="_x0000_i1025" o:spt="75" type="#_x0000_t75" style="height:40pt;width:48pt;" o:ole="t" filled="f" o:preferrelative="t" stroked="f" coordsize="21600,21600">
+            <v:fill on="f" focussize="0,0"/>
+            <v:stroke on="f"/>
+            <v:imagedata r:id="rId9" o:title=""/>
+            <o:lock v:ext="edit" aspectratio="t"/>
+            <w10:wrap type="none"/>
+            <w10:anchorlock/>
+          </v:shape>
+          <o:OLEObject Type="Embed" ProgID="Equation.KSEE3" ShapeID="_x0000_i1025" DrawAspect="Content" ObjectID="_1468075725" r:id="rId8">
+            <o:LockedField>false</o:LockedField>
+          </o:OLEObject>
+        </w:object>
+      </w:r>
+      <w:r>
+        <w:rPr>
+          <w:rFonts w:hint="default" w:ascii="Times New Roman" w:hAnsi="Times New Roman"/>
+          <w:b w:val="0"/>
+          <w:bCs w:val="0"/>
+          <w:i w:val="0"/>
+          <w:iCs w:val="0"/>
+          <w:color w:val="000000"/>
+          <w:sz w:val="24"/>
+          <w:szCs w:val="24"/>
+          <w:u w:val="none"/>
+          <w:vertAlign w:val="baseline"/>
+          <w:lang w:val="en-GB"/>
+        </w:rPr>
+        <w:t>)</w:t>
+      </w:r>
+    </w:p>
+    <w:p>
+      <w:pPr>
+        <w:numPr>
+          <w:ilvl w:val="0"/>
+          <w:numId w:val="0"/>
+        </w:numPr>
+        <w:ind w:leftChars="0"/>
+        <w:rPr>
+          <w:rFonts w:hint="default" w:ascii="Times New Roman" w:hAnsi="Times New Roman"/>
+          <w:b w:val="0"/>
+          <w:bCs w:val="0"/>
+          <w:i w:val="0"/>
+          <w:iCs w:val="0"/>
+          <w:color w:val="000000"/>
+          <w:sz w:val="24"/>
+          <w:szCs w:val="24"/>
+          <w:u w:val="none"/>
+          <w:vertAlign w:val="baseline"/>
+          <w:lang w:val="en-GB"/>
+        </w:rPr>
+      </w:pPr>
+      <w:r>
+        <w:rPr>
+          <w:rFonts w:hint="default" w:ascii="Times New Roman" w:hAnsi="Times New Roman"/>
+          <w:b w:val="0"/>
+          <w:bCs w:val="0"/>
+          <w:i w:val="0"/>
+          <w:iCs w:val="0"/>
+          <w:color w:val="000000"/>
+          <w:sz w:val="24"/>
+          <w:szCs w:val="24"/>
+          <w:u w:val="none"/>
+          <w:vertAlign w:val="baseline"/>
+          <w:lang w:val="en-GB"/>
+        </w:rPr>
+        <w:t>Where t is equal to the timesteps and N</w:t>
+      </w:r>
+      <w:r>
+        <w:rPr>
+          <w:rFonts w:hint="default" w:ascii="Times New Roman" w:hAnsi="Times New Roman"/>
+          <w:b w:val="0"/>
+          <w:bCs w:val="0"/>
+          <w:i w:val="0"/>
+          <w:iCs w:val="0"/>
+          <w:color w:val="000000"/>
+          <w:sz w:val="24"/>
+          <w:szCs w:val="24"/>
+          <w:u w:val="none"/>
+          <w:vertAlign w:val="subscript"/>
+          <w:lang w:val="en-GB"/>
+        </w:rPr>
+        <w:t>t</w:t>
+      </w:r>
+      <w:r>
+        <w:rPr>
+          <w:rFonts w:hint="default" w:ascii="Times New Roman" w:hAnsi="Times New Roman"/>
+          <w:b w:val="0"/>
+          <w:bCs w:val="0"/>
+          <w:i w:val="0"/>
+          <w:iCs w:val="0"/>
+          <w:color w:val="000000"/>
+          <w:sz w:val="24"/>
+          <w:szCs w:val="24"/>
+          <w:u w:val="none"/>
+          <w:vertAlign w:val="baseline"/>
+          <w:lang w:val="en-GB"/>
+        </w:rPr>
+        <w:t>(a) is the number of times action a is taken. Q</w:t>
+      </w:r>
+      <w:r>
+        <w:rPr>
+          <w:rFonts w:hint="default" w:ascii="Times New Roman" w:hAnsi="Times New Roman"/>
+          <w:b w:val="0"/>
+          <w:bCs w:val="0"/>
+          <w:i w:val="0"/>
+          <w:iCs w:val="0"/>
+          <w:color w:val="000000"/>
+          <w:sz w:val="24"/>
+          <w:szCs w:val="24"/>
+          <w:u w:val="none"/>
+          <w:vertAlign w:val="subscript"/>
+          <w:lang w:val="en-GB"/>
+        </w:rPr>
+        <w:t>t</w:t>
+      </w:r>
+      <w:r>
+        <w:rPr>
+          <w:rFonts w:hint="default" w:ascii="Times New Roman" w:hAnsi="Times New Roman"/>
+          <w:b w:val="0"/>
+          <w:bCs w:val="0"/>
+          <w:i w:val="0"/>
+          <w:iCs w:val="0"/>
+          <w:color w:val="000000"/>
+          <w:sz w:val="24"/>
+          <w:szCs w:val="24"/>
+          <w:u w:val="none"/>
+          <w:vertAlign w:val="baseline"/>
+          <w:lang w:val="en-GB"/>
+        </w:rPr>
+        <w:t>(a) represents the current estimate for action a at time t. We selec</w:t>
       </w:r>
       <w:bookmarkStart w:id="0" w:name="_GoBack"/>
       <w:bookmarkEnd w:id="0"/>
       <w:r>
         <w:rPr>
-          <w:rFonts w:hint="default" w:ascii="Times New Roman" w:hAnsi="Times New Roman" w:cs="Times New Roman"/>
-          <w:b w:val="0"/>
-          <w:bCs w:val="0"/>
-          <w:i w:val="0"/>
-          <w:iCs w:val="0"/>
-          <w:color w:val="000000"/>
-          <w:sz w:val="24"/>
-          <w:szCs w:val="24"/>
-          <w:u w:val="none"/>
-          <w:vertAlign w:val="baseline"/>
-          <w:lang w:val="en-GB"/>
-        </w:rPr>
-        <w:t xml:space="preserve"> the research topic that I want to learn about is “Monte Carlo Tree Search: A Review of Recent Modifications and Applications”</w:t>
+          <w:rFonts w:hint="default" w:ascii="Times New Roman" w:hAnsi="Times New Roman"/>
+          <w:b w:val="0"/>
+          <w:bCs w:val="0"/>
+          <w:i w:val="0"/>
+          <w:iCs w:val="0"/>
+          <w:color w:val="000000"/>
+          <w:sz w:val="24"/>
+          <w:szCs w:val="24"/>
+          <w:u w:val="none"/>
+          <w:vertAlign w:val="baseline"/>
+          <w:lang w:val="en-GB"/>
+        </w:rPr>
+        <w:t>t the action that has the highest estimated action-value plus the upper confidence bound exploration term.</w:t>
+      </w:r>
+    </w:p>
+    <w:p>
+      <w:pPr>
+        <w:rPr>
+          <w:rFonts w:hint="default" w:ascii="Times New Roman" w:hAnsi="Times New Roman" w:cs="Times New Roman"/>
+          <w:b w:val="0"/>
+          <w:bCs w:val="0"/>
+          <w:i w:val="0"/>
+          <w:iCs w:val="0"/>
+          <w:color w:val="000000"/>
+          <w:sz w:val="24"/>
+          <w:szCs w:val="24"/>
+          <w:u w:val="none"/>
+          <w:vertAlign w:val="baseline"/>
+          <w:lang w:val="en-GB"/>
+        </w:rPr>
+      </w:pPr>
+    </w:p>
+    <w:p>
+      <w:pPr>
+        <w:rPr>
+          <w:rFonts w:hint="default" w:ascii="Times New Roman" w:hAnsi="Times New Roman" w:cs="Times New Roman"/>
+          <w:b w:val="0"/>
+          <w:bCs w:val="0"/>
+          <w:i w:val="0"/>
+          <w:iCs w:val="0"/>
+          <w:color w:val="000000"/>
+          <w:sz w:val="24"/>
+          <w:szCs w:val="24"/>
+          <w:u w:val="none"/>
+          <w:vertAlign w:val="baseline"/>
+          <w:lang w:val="en-GB"/>
+        </w:rPr>
+      </w:pPr>
+      <w:r>
+        <w:rPr>
+          <w:rFonts w:hint="default" w:ascii="Times New Roman" w:hAnsi="Times New Roman" w:cs="Times New Roman"/>
+          <w:b w:val="0"/>
+          <w:bCs w:val="0"/>
+          <w:i w:val="0"/>
+          <w:iCs w:val="0"/>
+          <w:color w:val="000000"/>
+          <w:sz w:val="24"/>
+          <w:szCs w:val="24"/>
+          <w:u w:val="none"/>
+          <w:vertAlign w:val="baseline"/>
+          <w:lang w:val="en-GB"/>
+        </w:rPr>
+        <w:t>A good research paper that I have found that is similar to the research topic that I want to learn about is “Monte Carlo Tree Search: A Review of Recent Modifications and Applications”</w:t>
       </w:r>
       <w:r>
         <w:rPr>

</xml_diff>